<commit_message>
chore: Merged two docx into one.
</commit_message>
<xml_diff>
--- a/JAKÓBIAK-Marek-praca-inż.docx
+++ b/JAKÓBIAK-Marek-praca-inż.docx
@@ -1,6 +1,6 @@
 
 <file path=word/document.xml><?xml version="1.0" encoding="utf-8"?>
-<w:document xmlns:wpc="http://schemas.microsoft.com/office/word/2010/wordprocessingCanvas" xmlns:cx="http://schemas.microsoft.com/office/drawing/2014/chartex" xmlns:cx1="http://schemas.microsoft.com/office/drawing/2015/9/8/chartex" xmlns:mc="http://schemas.openxmlformats.org/markup-compatibility/2006" xmlns:o="urn:schemas-microsoft-com:office:office" xmlns:r="http://schemas.openxmlformats.org/officeDocument/2006/relationships" xmlns:m="http://schemas.openxmlformats.org/officeDocument/2006/math" xmlns:v="urn:schemas-microsoft-com:vml" xmlns:wp14="http://schemas.microsoft.com/office/word/2010/wordprocessingDrawing" xmlns:wp="http://schemas.openxmlformats.org/drawingml/2006/wordprocessingDrawing" xmlns:w10="urn:schemas-microsoft-com:office:word" xmlns:w="http://schemas.openxmlformats.org/wordprocessingml/2006/main" xmlns:w14="http://schemas.microsoft.com/office/word/2010/wordml" xmlns:w15="http://schemas.microsoft.com/office/word/2012/wordml" xmlns:w16se="http://schemas.microsoft.com/office/word/2015/wordml/symex" xmlns:wpg="http://schemas.microsoft.com/office/word/2010/wordprocessingGroup" xmlns:wpi="http://schemas.microsoft.com/office/word/2010/wordprocessingInk" xmlns:wne="http://schemas.microsoft.com/office/word/2006/wordml" xmlns:wps="http://schemas.microsoft.com/office/word/2010/wordprocessingShape" mc:Ignorable="w14 w15 w16se wp14">
+<w:document xmlns:wpc="http://schemas.microsoft.com/office/word/2010/wordprocessingCanvas" xmlns:cx="http://schemas.microsoft.com/office/drawing/2014/chartex" xmlns:cx1="http://schemas.microsoft.com/office/drawing/2015/9/8/chartex" xmlns:cx2="http://schemas.microsoft.com/office/drawing/2015/10/21/chartex" xmlns:cx3="http://schemas.microsoft.com/office/drawing/2016/5/9/chartex" xmlns:cx4="http://schemas.microsoft.com/office/drawing/2016/5/10/chartex" xmlns:cx5="http://schemas.microsoft.com/office/drawing/2016/5/11/chartex" xmlns:cx6="http://schemas.microsoft.com/office/drawing/2016/5/12/chartex" xmlns:cx7="http://schemas.microsoft.com/office/drawing/2016/5/13/chartex" xmlns:cx8="http://schemas.microsoft.com/office/drawing/2016/5/14/chartex" xmlns:mc="http://schemas.openxmlformats.org/markup-compatibility/2006" xmlns:aink="http://schemas.microsoft.com/office/drawing/2016/ink" xmlns:am3d="http://schemas.microsoft.com/office/drawing/2017/model3d" xmlns:o="urn:schemas-microsoft-com:office:office" xmlns:r="http://schemas.openxmlformats.org/officeDocument/2006/relationships" xmlns:m="http://schemas.openxmlformats.org/officeDocument/2006/math" xmlns:v="urn:schemas-microsoft-com:vml" xmlns:wp14="http://schemas.microsoft.com/office/word/2010/wordprocessingDrawing" xmlns:wp="http://schemas.openxmlformats.org/drawingml/2006/wordprocessingDrawing" xmlns:w10="urn:schemas-microsoft-com:office:word" xmlns:w="http://schemas.openxmlformats.org/wordprocessingml/2006/main" xmlns:w14="http://schemas.microsoft.com/office/word/2010/wordml" xmlns:w15="http://schemas.microsoft.com/office/word/2012/wordml" xmlns:w16cid="http://schemas.microsoft.com/office/word/2016/wordml/cid" xmlns:w16se="http://schemas.microsoft.com/office/word/2015/wordml/symex" xmlns:wpg="http://schemas.microsoft.com/office/word/2010/wordprocessingGroup" xmlns:wpi="http://schemas.microsoft.com/office/word/2010/wordprocessingInk" xmlns:wne="http://schemas.microsoft.com/office/word/2006/wordml" xmlns:wps="http://schemas.microsoft.com/office/word/2010/wordprocessingShape" mc:Ignorable="w14 w15 w16se w16cid wp14">
   <w:body>
     <w:p>
       <w:pPr>
@@ -417,12 +417,42 @@
                 <w:lang w:val="de-DE"/>
               </w:rPr>
             </w:pPr>
+            <w:proofErr w:type="spellStart"/>
             <w:r>
               <w:rPr>
                 <w:lang w:val="de-DE"/>
               </w:rPr>
-              <w:t>dr inż. Marcin Mąka</w:t>
-            </w:r>
+              <w:t>dr</w:t>
+            </w:r>
+            <w:proofErr w:type="spellEnd"/>
+            <w:r>
+              <w:rPr>
+                <w:lang w:val="de-DE"/>
+              </w:rPr>
+              <w:t xml:space="preserve"> </w:t>
+            </w:r>
+            <w:proofErr w:type="spellStart"/>
+            <w:r>
+              <w:rPr>
+                <w:lang w:val="de-DE"/>
+              </w:rPr>
+              <w:t>inż</w:t>
+            </w:r>
+            <w:proofErr w:type="spellEnd"/>
+            <w:r>
+              <w:rPr>
+                <w:lang w:val="de-DE"/>
+              </w:rPr>
+              <w:t xml:space="preserve">. Marcin </w:t>
+            </w:r>
+            <w:proofErr w:type="spellStart"/>
+            <w:r>
+              <w:rPr>
+                <w:lang w:val="de-DE"/>
+              </w:rPr>
+              <w:t>Mąka</w:t>
+            </w:r>
+            <w:proofErr w:type="spellEnd"/>
           </w:p>
         </w:tc>
         <w:tc>
@@ -801,8 +831,6 @@
         </w:rPr>
         <w:t>NAWIGACYJNY</w:t>
       </w:r>
-      <w:bookmarkStart w:id="0" w:name="_GoBack"/>
-      <w:bookmarkEnd w:id="0"/>
     </w:p>
     <w:p>
       <w:pPr>
@@ -1902,11 +1930,11 @@
         <w:lastRenderedPageBreak/>
         <w:t xml:space="preserve"> </w:t>
       </w:r>
-      <w:bookmarkStart w:id="1" w:name="_Toc4245182"/>
+      <w:bookmarkStart w:id="0" w:name="_Toc4245182"/>
       <w:r>
         <w:t>Wykaz użytych skrótów i symboli</w:t>
       </w:r>
-      <w:bookmarkEnd w:id="1"/>
+      <w:bookmarkEnd w:id="0"/>
     </w:p>
     <w:tbl>
       <w:tblPr>
@@ -2055,7 +2083,21 @@
               <w:rPr>
                 <w:lang w:val="en-GB" w:eastAsia="en-US"/>
               </w:rPr>
-              <w:t>Sub-Committee on Radiocommunciations and Search and Rescue</w:t>
+              <w:t xml:space="preserve">Sub-Committee on </w:t>
+            </w:r>
+            <w:proofErr w:type="spellStart"/>
+            <w:r>
+              <w:rPr>
+                <w:lang w:val="en-GB" w:eastAsia="en-US"/>
+              </w:rPr>
+              <w:t>Radiocommunciations</w:t>
+            </w:r>
+            <w:proofErr w:type="spellEnd"/>
+            <w:r>
+              <w:rPr>
+                <w:lang w:val="en-GB" w:eastAsia="en-US"/>
+              </w:rPr>
+              <w:t xml:space="preserve"> and Search and Rescue</w:t>
             </w:r>
           </w:p>
         </w:tc>
@@ -2111,7 +2153,21 @@
               <w:rPr>
                 <w:lang w:eastAsia="en-US"/>
               </w:rPr>
-              <w:t>International Maritime Organization</w:t>
+              <w:t xml:space="preserve">International </w:t>
+            </w:r>
+            <w:proofErr w:type="spellStart"/>
+            <w:r>
+              <w:rPr>
+                <w:lang w:eastAsia="en-US"/>
+              </w:rPr>
+              <w:t>Maritime</w:t>
+            </w:r>
+            <w:proofErr w:type="spellEnd"/>
+            <w:r>
+              <w:rPr>
+                <w:lang w:eastAsia="en-US"/>
+              </w:rPr>
+              <w:t xml:space="preserve"> Organization</w:t>
             </w:r>
           </w:p>
         </w:tc>
@@ -2431,8 +2487,16 @@
               <w:rPr>
                 <w:lang w:eastAsia="en-US"/>
               </w:rPr>
-              <w:t>Single SideBand</w:t>
-            </w:r>
+              <w:t xml:space="preserve">Single </w:t>
+            </w:r>
+            <w:proofErr w:type="spellStart"/>
+            <w:r>
+              <w:rPr>
+                <w:lang w:eastAsia="en-US"/>
+              </w:rPr>
+              <w:t>SideBand</w:t>
+            </w:r>
+            <w:proofErr w:type="spellEnd"/>
           </w:p>
         </w:tc>
         <w:tc>
@@ -2612,12 +2676,42 @@
                 <w:lang w:val="en-GB" w:eastAsia="en-US"/>
               </w:rPr>
             </w:pPr>
+            <w:proofErr w:type="spellStart"/>
             <w:r>
               <w:rPr>
                 <w:lang w:val="en-GB"/>
               </w:rPr>
-              <w:t>Interfejs programowania aplikacji</w:t>
-            </w:r>
+              <w:t>Interfejs</w:t>
+            </w:r>
+            <w:proofErr w:type="spellEnd"/>
+            <w:r>
+              <w:rPr>
+                <w:lang w:val="en-GB"/>
+              </w:rPr>
+              <w:t xml:space="preserve"> </w:t>
+            </w:r>
+            <w:proofErr w:type="spellStart"/>
+            <w:r>
+              <w:rPr>
+                <w:lang w:val="en-GB"/>
+              </w:rPr>
+              <w:t>programowania</w:t>
+            </w:r>
+            <w:proofErr w:type="spellEnd"/>
+            <w:r>
+              <w:rPr>
+                <w:lang w:val="en-GB"/>
+              </w:rPr>
+              <w:t xml:space="preserve"> </w:t>
+            </w:r>
+            <w:proofErr w:type="spellStart"/>
+            <w:r>
+              <w:rPr>
+                <w:lang w:val="en-GB"/>
+              </w:rPr>
+              <w:t>aplikacji</w:t>
+            </w:r>
+            <w:proofErr w:type="spellEnd"/>
           </w:p>
         </w:tc>
       </w:tr>
@@ -2658,7 +2752,21 @@
               <w:rPr>
                 <w:lang w:val="en-GB" w:eastAsia="en-US"/>
               </w:rPr>
-              <w:t>Extensible Application Markup Language</w:t>
+              <w:t xml:space="preserve">Extensible Application </w:t>
+            </w:r>
+            <w:proofErr w:type="spellStart"/>
+            <w:r>
+              <w:rPr>
+                <w:lang w:val="en-GB" w:eastAsia="en-US"/>
+              </w:rPr>
+              <w:t>Markup</w:t>
+            </w:r>
+            <w:proofErr w:type="spellEnd"/>
+            <w:r>
+              <w:rPr>
+                <w:lang w:val="en-GB" w:eastAsia="en-US"/>
+              </w:rPr>
+              <w:t xml:space="preserve"> Language</w:t>
             </w:r>
           </w:p>
         </w:tc>
@@ -2710,6 +2818,7 @@
                 <w:lang w:val="en-GB" w:eastAsia="en-US"/>
               </w:rPr>
             </w:pPr>
+            <w:proofErr w:type="spellStart"/>
             <w:r>
               <w:rPr>
                 <w:lang w:val="en-GB" w:eastAsia="en-US"/>
@@ -2720,7 +2829,28 @@
               <w:rPr>
                 <w:lang w:val="en-GB" w:eastAsia="en-US"/>
               </w:rPr>
-              <w:t>tensible Markup Language</w:t>
+              <w:t>tensible</w:t>
+            </w:r>
+            <w:proofErr w:type="spellEnd"/>
+            <w:r>
+              <w:rPr>
+                <w:lang w:val="en-GB" w:eastAsia="en-US"/>
+              </w:rPr>
+              <w:t xml:space="preserve"> </w:t>
+            </w:r>
+            <w:proofErr w:type="spellStart"/>
+            <w:r>
+              <w:rPr>
+                <w:lang w:val="en-GB" w:eastAsia="en-US"/>
+              </w:rPr>
+              <w:t>Markup</w:t>
+            </w:r>
+            <w:proofErr w:type="spellEnd"/>
+            <w:r>
+              <w:rPr>
+                <w:lang w:val="en-GB" w:eastAsia="en-US"/>
+              </w:rPr>
+              <w:t xml:space="preserve"> Language</w:t>
             </w:r>
           </w:p>
         </w:tc>
@@ -2772,11 +2902,33 @@
                 <w:lang w:val="en-GB" w:eastAsia="en-US"/>
               </w:rPr>
             </w:pPr>
+            <w:proofErr w:type="spellStart"/>
             <w:r>
               <w:rPr>
                 <w:lang w:val="en-GB" w:eastAsia="en-US"/>
               </w:rPr>
-              <w:t>HyperText Markup Language</w:t>
+              <w:t>HyperText</w:t>
+            </w:r>
+            <w:proofErr w:type="spellEnd"/>
+            <w:r>
+              <w:rPr>
+                <w:lang w:val="en-GB" w:eastAsia="en-US"/>
+              </w:rPr>
+              <w:t xml:space="preserve"> </w:t>
+            </w:r>
+            <w:proofErr w:type="spellStart"/>
+            <w:r>
+              <w:rPr>
+                <w:lang w:val="en-GB" w:eastAsia="en-US"/>
+              </w:rPr>
+              <w:t>Markup</w:t>
+            </w:r>
+            <w:proofErr w:type="spellEnd"/>
+            <w:r>
+              <w:rPr>
+                <w:lang w:val="en-GB" w:eastAsia="en-US"/>
+              </w:rPr>
+              <w:t xml:space="preserve"> Language</w:t>
             </w:r>
           </w:p>
         </w:tc>
@@ -2888,14 +3040,22 @@
               <w:rPr>
                 <w:lang w:eastAsia="en-US"/>
               </w:rPr>
-              <w:t>User  eX</w:t>
-            </w:r>
+              <w:t xml:space="preserve">User  </w:t>
+            </w:r>
+            <w:proofErr w:type="spellStart"/>
             <w:r>
               <w:rPr>
                 <w:lang w:eastAsia="en-US"/>
               </w:rPr>
+              <w:t>eX</w:t>
+            </w:r>
+            <w:r>
+              <w:rPr>
+                <w:lang w:eastAsia="en-US"/>
+              </w:rPr>
               <w:t>perience</w:t>
             </w:r>
+            <w:proofErr w:type="spellEnd"/>
           </w:p>
         </w:tc>
         <w:tc>
@@ -2975,6 +3135,16 @@
             <w:tcW w:w="2885" w:type="dxa"/>
           </w:tcPr>
           <w:p>
+            <w:r>
+              <w:t>SOLAS</w:t>
+            </w:r>
+          </w:p>
+        </w:tc>
+        <w:tc>
+          <w:tcPr>
+            <w:tcW w:w="2885" w:type="dxa"/>
+          </w:tcPr>
+          <w:p>
             <w:pPr>
               <w:ind w:firstLine="0"/>
               <w:jc w:val="center"/>
@@ -2986,7 +3156,7 @@
         </w:tc>
         <w:tc>
           <w:tcPr>
-            <w:tcW w:w="2885" w:type="dxa"/>
+            <w:tcW w:w="2886" w:type="dxa"/>
           </w:tcPr>
           <w:p>
             <w:pPr>
@@ -2998,9 +3168,21 @@
             </w:pPr>
           </w:p>
         </w:tc>
-        <w:tc>
-          <w:tcPr>
-            <w:tcW w:w="2886" w:type="dxa"/>
+      </w:tr>
+      <w:tr>
+        <w:tc>
+          <w:tcPr>
+            <w:tcW w:w="2885" w:type="dxa"/>
+          </w:tcPr>
+          <w:p>
+            <w:r>
+              <w:t>SAR</w:t>
+            </w:r>
+          </w:p>
+        </w:tc>
+        <w:tc>
+          <w:tcPr>
+            <w:tcW w:w="2885" w:type="dxa"/>
           </w:tcPr>
           <w:p>
             <w:pPr>
@@ -3012,11 +3194,9 @@
             </w:pPr>
           </w:p>
         </w:tc>
-      </w:tr>
-      <w:tr>
-        <w:tc>
-          <w:tcPr>
-            <w:tcW w:w="2885" w:type="dxa"/>
+        <w:tc>
+          <w:tcPr>
+            <w:tcW w:w="2886" w:type="dxa"/>
           </w:tcPr>
           <w:p>
             <w:pPr>
@@ -3028,6 +3208,18 @@
             </w:pPr>
           </w:p>
         </w:tc>
+      </w:tr>
+      <w:tr>
+        <w:tc>
+          <w:tcPr>
+            <w:tcW w:w="2885" w:type="dxa"/>
+          </w:tcPr>
+          <w:p>
+            <w:r>
+              <w:t>MRCC</w:t>
+            </w:r>
+          </w:p>
+        </w:tc>
         <w:tc>
           <w:tcPr>
             <w:tcW w:w="2885" w:type="dxa"/>
@@ -3063,6 +3255,16 @@
             <w:tcW w:w="2885" w:type="dxa"/>
           </w:tcPr>
           <w:p>
+            <w:r>
+              <w:t>EPIRB</w:t>
+            </w:r>
+          </w:p>
+        </w:tc>
+        <w:tc>
+          <w:tcPr>
+            <w:tcW w:w="2885" w:type="dxa"/>
+          </w:tcPr>
+          <w:p>
             <w:pPr>
               <w:ind w:firstLine="0"/>
               <w:jc w:val="center"/>
@@ -3074,7 +3276,7 @@
         </w:tc>
         <w:tc>
           <w:tcPr>
-            <w:tcW w:w="2885" w:type="dxa"/>
+            <w:tcW w:w="2886" w:type="dxa"/>
           </w:tcPr>
           <w:p>
             <w:pPr>
@@ -3084,11 +3286,26 @@
                 <w:lang w:val="en-GB" w:eastAsia="en-US"/>
               </w:rPr>
             </w:pPr>
-          </w:p>
-        </w:tc>
-        <w:tc>
-          <w:tcPr>
-            <w:tcW w:w="2886" w:type="dxa"/>
+            <w:bookmarkStart w:id="1" w:name="_GoBack"/>
+            <w:bookmarkEnd w:id="1"/>
+          </w:p>
+        </w:tc>
+      </w:tr>
+      <w:tr>
+        <w:tc>
+          <w:tcPr>
+            <w:tcW w:w="2885" w:type="dxa"/>
+          </w:tcPr>
+          <w:p>
+            <w:r>
+              <w:lastRenderedPageBreak/>
+              <w:t>COSPAS-SARSAT</w:t>
+            </w:r>
+          </w:p>
+        </w:tc>
+        <w:tc>
+          <w:tcPr>
+            <w:tcW w:w="2885" w:type="dxa"/>
           </w:tcPr>
           <w:p>
             <w:pPr>
@@ -3100,11 +3317,9 @@
             </w:pPr>
           </w:p>
         </w:tc>
-      </w:tr>
-      <w:tr>
-        <w:tc>
-          <w:tcPr>
-            <w:tcW w:w="2885" w:type="dxa"/>
+        <w:tc>
+          <w:tcPr>
+            <w:tcW w:w="2886" w:type="dxa"/>
           </w:tcPr>
           <w:p>
             <w:pPr>
@@ -3116,34 +3331,6 @@
             </w:pPr>
           </w:p>
         </w:tc>
-        <w:tc>
-          <w:tcPr>
-            <w:tcW w:w="2885" w:type="dxa"/>
-          </w:tcPr>
-          <w:p>
-            <w:pPr>
-              <w:ind w:firstLine="0"/>
-              <w:jc w:val="center"/>
-              <w:rPr>
-                <w:lang w:val="en-GB" w:eastAsia="en-US"/>
-              </w:rPr>
-            </w:pPr>
-          </w:p>
-        </w:tc>
-        <w:tc>
-          <w:tcPr>
-            <w:tcW w:w="2886" w:type="dxa"/>
-          </w:tcPr>
-          <w:p>
-            <w:pPr>
-              <w:ind w:firstLine="0"/>
-              <w:jc w:val="center"/>
-              <w:rPr>
-                <w:lang w:val="en-GB" w:eastAsia="en-US"/>
-              </w:rPr>
-            </w:pPr>
-          </w:p>
-        </w:tc>
       </w:tr>
       <w:tr>
         <w:tc>
@@ -3151,57 +3338,9 @@
             <w:tcW w:w="2885" w:type="dxa"/>
           </w:tcPr>
           <w:p>
-            <w:pPr>
-              <w:ind w:firstLine="0"/>
-              <w:jc w:val="center"/>
-              <w:rPr>
-                <w:lang w:val="en-GB" w:eastAsia="en-US"/>
-              </w:rPr>
-            </w:pPr>
-          </w:p>
-        </w:tc>
-        <w:tc>
-          <w:tcPr>
-            <w:tcW w:w="2885" w:type="dxa"/>
-          </w:tcPr>
-          <w:p>
-            <w:pPr>
-              <w:ind w:firstLine="0"/>
-              <w:jc w:val="center"/>
-              <w:rPr>
-                <w:lang w:val="en-GB" w:eastAsia="en-US"/>
-              </w:rPr>
-            </w:pPr>
-          </w:p>
-        </w:tc>
-        <w:tc>
-          <w:tcPr>
-            <w:tcW w:w="2886" w:type="dxa"/>
-          </w:tcPr>
-          <w:p>
-            <w:pPr>
-              <w:ind w:firstLine="0"/>
-              <w:jc w:val="center"/>
-              <w:rPr>
-                <w:lang w:val="en-GB" w:eastAsia="en-US"/>
-              </w:rPr>
-            </w:pPr>
-          </w:p>
-        </w:tc>
-      </w:tr>
-      <w:tr>
-        <w:tc>
-          <w:tcPr>
-            <w:tcW w:w="2885" w:type="dxa"/>
-          </w:tcPr>
-          <w:p>
-            <w:pPr>
-              <w:ind w:firstLine="0"/>
-              <w:jc w:val="center"/>
-              <w:rPr>
-                <w:lang w:val="en-GB" w:eastAsia="en-US"/>
-              </w:rPr>
-            </w:pPr>
+            <w:r>
+              <w:t>INMARSAT</w:t>
+            </w:r>
           </w:p>
         </w:tc>
         <w:tc>
@@ -3572,7 +3711,21 @@
         <w:rPr>
           <w:bCs/>
         </w:rPr>
-        <w:t xml:space="preserve"> to jednak dopiero włoski wynalazca Gugellelmo Marconi </w:t>
+        <w:t xml:space="preserve"> to jednak dopiero włoski wynalazca </w:t>
+      </w:r>
+      <w:proofErr w:type="spellStart"/>
+      <w:r>
+        <w:rPr>
+          <w:bCs/>
+        </w:rPr>
+        <w:t>Gugellelmo</w:t>
+      </w:r>
+      <w:proofErr w:type="spellEnd"/>
+      <w:r>
+        <w:rPr>
+          <w:bCs/>
+        </w:rPr>
+        <w:t xml:space="preserve"> Marconi </w:t>
       </w:r>
       <w:r>
         <w:rPr>
@@ -4422,7 +4575,55 @@
           <w:bCs/>
           <w:color w:val="000000" w:themeColor="text1"/>
         </w:rPr>
-        <w:t>Global Maritime Distress and Safety System</w:t>
+        <w:t xml:space="preserve">Global </w:t>
+      </w:r>
+      <w:proofErr w:type="spellStart"/>
+      <w:r>
+        <w:rPr>
+          <w:bCs/>
+          <w:color w:val="000000" w:themeColor="text1"/>
+        </w:rPr>
+        <w:t>Maritime</w:t>
+      </w:r>
+      <w:proofErr w:type="spellEnd"/>
+      <w:r>
+        <w:rPr>
+          <w:bCs/>
+          <w:color w:val="000000" w:themeColor="text1"/>
+        </w:rPr>
+        <w:t xml:space="preserve"> </w:t>
+      </w:r>
+      <w:proofErr w:type="spellStart"/>
+      <w:r>
+        <w:rPr>
+          <w:bCs/>
+          <w:color w:val="000000" w:themeColor="text1"/>
+        </w:rPr>
+        <w:t>Distress</w:t>
+      </w:r>
+      <w:proofErr w:type="spellEnd"/>
+      <w:r>
+        <w:rPr>
+          <w:bCs/>
+          <w:color w:val="000000" w:themeColor="text1"/>
+        </w:rPr>
+        <w:t xml:space="preserve"> and </w:t>
+      </w:r>
+      <w:proofErr w:type="spellStart"/>
+      <w:r>
+        <w:rPr>
+          <w:bCs/>
+          <w:color w:val="000000" w:themeColor="text1"/>
+        </w:rPr>
+        <w:t>Safety</w:t>
+      </w:r>
+      <w:proofErr w:type="spellEnd"/>
+      <w:r>
+        <w:rPr>
+          <w:bCs/>
+          <w:color w:val="000000" w:themeColor="text1"/>
+        </w:rPr>
+        <w:t xml:space="preserve"> System</w:t>
       </w:r>
       <w:r>
         <w:rPr>
@@ -4463,19 +4664,69 @@
         </w:rPr>
         <w:t>oraz Poszukiwań i Ratownictwa (</w:t>
       </w:r>
-      <w:r>
-        <w:rPr>
-          <w:bCs/>
-          <w:color w:val="000000" w:themeColor="text1"/>
-        </w:rPr>
-        <w:t xml:space="preserve">Sub-Committee on Radiocommunciations and Search and </w:t>
-      </w:r>
-      <w:r>
-        <w:rPr>
-          <w:bCs/>
-          <w:color w:val="000000" w:themeColor="text1"/>
-        </w:rPr>
-        <w:t xml:space="preserve">Rescue </w:t>
+      <w:proofErr w:type="spellStart"/>
+      <w:r>
+        <w:rPr>
+          <w:bCs/>
+          <w:color w:val="000000" w:themeColor="text1"/>
+        </w:rPr>
+        <w:t>Sub-Committee</w:t>
+      </w:r>
+      <w:proofErr w:type="spellEnd"/>
+      <w:r>
+        <w:rPr>
+          <w:bCs/>
+          <w:color w:val="000000" w:themeColor="text1"/>
+        </w:rPr>
+        <w:t xml:space="preserve"> on </w:t>
+      </w:r>
+      <w:proofErr w:type="spellStart"/>
+      <w:r>
+        <w:rPr>
+          <w:bCs/>
+          <w:color w:val="000000" w:themeColor="text1"/>
+        </w:rPr>
+        <w:t>Radiocommunciations</w:t>
+      </w:r>
+      <w:proofErr w:type="spellEnd"/>
+      <w:r>
+        <w:rPr>
+          <w:bCs/>
+          <w:color w:val="000000" w:themeColor="text1"/>
+        </w:rPr>
+        <w:t xml:space="preserve"> and </w:t>
+      </w:r>
+      <w:proofErr w:type="spellStart"/>
+      <w:r>
+        <w:rPr>
+          <w:bCs/>
+          <w:color w:val="000000" w:themeColor="text1"/>
+        </w:rPr>
+        <w:t>Search</w:t>
+      </w:r>
+      <w:proofErr w:type="spellEnd"/>
+      <w:r>
+        <w:rPr>
+          <w:bCs/>
+          <w:color w:val="000000" w:themeColor="text1"/>
+        </w:rPr>
+        <w:t xml:space="preserve"> and </w:t>
+      </w:r>
+      <w:proofErr w:type="spellStart"/>
+      <w:r>
+        <w:rPr>
+          <w:bCs/>
+          <w:color w:val="000000" w:themeColor="text1"/>
+        </w:rPr>
+        <w:t>Rescue</w:t>
+      </w:r>
+      <w:proofErr w:type="spellEnd"/>
+      <w:r>
+        <w:rPr>
+          <w:bCs/>
+          <w:color w:val="000000" w:themeColor="text1"/>
+        </w:rPr>
+        <w:t xml:space="preserve"> </w:t>
       </w:r>
       <w:r>
         <w:rPr>
@@ -4506,7 +4757,21 @@
         <w:rPr>
           <w:bCs/>
         </w:rPr>
-        <w:t>The International Maritime Organization</w:t>
+        <w:t xml:space="preserve">The International </w:t>
+      </w:r>
+      <w:proofErr w:type="spellStart"/>
+      <w:r>
+        <w:rPr>
+          <w:bCs/>
+        </w:rPr>
+        <w:t>Maritime</w:t>
+      </w:r>
+      <w:proofErr w:type="spellEnd"/>
+      <w:r>
+        <w:rPr>
+          <w:bCs/>
+        </w:rPr>
+        <w:t xml:space="preserve"> Organization</w:t>
       </w:r>
       <w:r>
         <w:rPr>
@@ -4809,14 +5074,36 @@
         <w:rPr>
           <w:bCs/>
         </w:rPr>
-        <w:t>Digital selective calling</w:t>
-      </w:r>
+        <w:t xml:space="preserve">Digital </w:t>
+      </w:r>
+      <w:proofErr w:type="spellStart"/>
+      <w:r>
+        <w:rPr>
+          <w:bCs/>
+        </w:rPr>
+        <w:t>selective</w:t>
+      </w:r>
+      <w:proofErr w:type="spellEnd"/>
       <w:r>
         <w:rPr>
           <w:bCs/>
         </w:rPr>
         <w:t xml:space="preserve"> </w:t>
       </w:r>
+      <w:proofErr w:type="spellStart"/>
+      <w:r>
+        <w:rPr>
+          <w:bCs/>
+        </w:rPr>
+        <w:t>calling</w:t>
+      </w:r>
+      <w:proofErr w:type="spellEnd"/>
+      <w:r>
+        <w:rPr>
+          <w:bCs/>
+        </w:rPr>
+        <w:t xml:space="preserve"> </w:t>
+      </w:r>
       <w:r>
         <w:rPr>
           <w:bCs/>
@@ -4932,8 +5219,16 @@
         <w:rPr>
           <w:bCs/>
         </w:rPr>
-        <w:t>Single SideBand</w:t>
-      </w:r>
+        <w:t xml:space="preserve">Single </w:t>
+      </w:r>
+      <w:proofErr w:type="spellStart"/>
+      <w:r>
+        <w:rPr>
+          <w:bCs/>
+        </w:rPr>
+        <w:t>SideBand</w:t>
+      </w:r>
+      <w:proofErr w:type="spellEnd"/>
       <w:r>
         <w:rPr>
           <w:bCs/>
@@ -4962,7 +5257,35 @@
         <w:rPr>
           <w:bCs/>
         </w:rPr>
-        <w:t xml:space="preserve"> Warto również zaznaczyć, że radiostacja umożliwia transmisję Tx i Rx, czyli </w:t>
+        <w:t xml:space="preserve"> Warto również zaznaczyć, że radiostacja umożliwia transmisję </w:t>
+      </w:r>
+      <w:proofErr w:type="spellStart"/>
+      <w:r>
+        <w:rPr>
+          <w:bCs/>
+        </w:rPr>
+        <w:t>Tx</w:t>
+      </w:r>
+      <w:proofErr w:type="spellEnd"/>
+      <w:r>
+        <w:rPr>
+          <w:bCs/>
+        </w:rPr>
+        <w:t xml:space="preserve"> i </w:t>
+      </w:r>
+      <w:proofErr w:type="spellStart"/>
+      <w:r>
+        <w:rPr>
+          <w:bCs/>
+        </w:rPr>
+        <w:t>Rx</w:t>
+      </w:r>
+      <w:proofErr w:type="spellEnd"/>
+      <w:r>
+        <w:rPr>
+          <w:bCs/>
+        </w:rPr>
+        <w:t xml:space="preserve">, czyli </w:t>
       </w:r>
       <w:r>
         <w:rPr>
@@ -5082,7 +5405,21 @@
         <w:rPr>
           <w:bCs/>
         </w:rPr>
-        <w:t xml:space="preserve"> do pracy w paśmie pośredniofalowym (MF; 2Mhz), krótkofalowym (HF; 4Mhz, 6Mhz, 8Mhz, 12Mhz, 16Mhz)</w:t>
+        <w:t xml:space="preserve"> do pracy w paśmie </w:t>
+      </w:r>
+      <w:proofErr w:type="spellStart"/>
+      <w:r>
+        <w:rPr>
+          <w:bCs/>
+        </w:rPr>
+        <w:t>pośredniofalowym</w:t>
+      </w:r>
+      <w:proofErr w:type="spellEnd"/>
+      <w:r>
+        <w:rPr>
+          <w:bCs/>
+        </w:rPr>
+        <w:t xml:space="preserve"> (MF; 2Mhz), krótkofalowym (HF; 4Mhz, 6Mhz, 8Mhz, 12Mhz, 16Mhz)</w:t>
       </w:r>
       <w:r>
         <w:rPr>
@@ -5112,7 +5449,21 @@
         <w:rPr>
           <w:bCs/>
         </w:rPr>
-        <w:t>; 156 – 174 Mhz)</w:t>
+        <w:t xml:space="preserve">; 156 – 174 </w:t>
+      </w:r>
+      <w:proofErr w:type="spellStart"/>
+      <w:r>
+        <w:rPr>
+          <w:bCs/>
+        </w:rPr>
+        <w:t>Mhz</w:t>
+      </w:r>
+      <w:proofErr w:type="spellEnd"/>
+      <w:r>
+        <w:rPr>
+          <w:bCs/>
+        </w:rPr>
+        <w:t>)</w:t>
       </w:r>
       <w:r>
         <w:rPr>
@@ -5124,7 +5475,35 @@
         <w:rPr>
           <w:bCs/>
         </w:rPr>
-        <w:t>Jego głównym zadaniem jest przesyłanie wywołań alarmowych w sytuacjach niebezpieczeństwa (distress), niemniej jednak</w:t>
+        <w:t xml:space="preserve">Jego głównym zadaniem jest przesyłanie </w:t>
+      </w:r>
+      <w:proofErr w:type="spellStart"/>
+      <w:r>
+        <w:rPr>
+          <w:bCs/>
+        </w:rPr>
+        <w:t>wywołań</w:t>
+      </w:r>
+      <w:proofErr w:type="spellEnd"/>
+      <w:r>
+        <w:rPr>
+          <w:bCs/>
+        </w:rPr>
+        <w:t xml:space="preserve"> alarmowych w sytuacjach niebezpieczeństwa (</w:t>
+      </w:r>
+      <w:proofErr w:type="spellStart"/>
+      <w:r>
+        <w:rPr>
+          <w:bCs/>
+        </w:rPr>
+        <w:t>distress</w:t>
+      </w:r>
+      <w:proofErr w:type="spellEnd"/>
+      <w:r>
+        <w:rPr>
+          <w:bCs/>
+        </w:rPr>
+        <w:t>), niemniej jednak</w:t>
       </w:r>
       <w:r>
         <w:rPr>
@@ -5520,6 +5899,289 @@
     </w:p>
     <w:p>
       <w:pPr>
+        <w:pStyle w:val="Nagwek2"/>
+      </w:pPr>
+      <w:r>
+        <w:t>Podstawowe informacje o GMDSS</w:t>
+      </w:r>
+    </w:p>
+    <w:p>
+      <w:pPr>
+        <w:rPr>
+          <w:lang w:eastAsia="en-US"/>
+        </w:rPr>
+      </w:pPr>
+      <w:r>
+        <w:rPr>
+          <w:lang w:eastAsia="en-US"/>
+        </w:rPr>
+        <w:t>Dzień 1.02.1992 r. jest jednym z ważniejszych dni w historii radiotelekomunikacji morskiej, ponieważ  to wtedy rozpoczął się siedmioletni okres wdrażania Światowego Morskiego Systemu Łączności Alarmowej i Bezpieczeństwa GMDSS. Dotychczasowy system łączności i bezpieczeństwa opierał się o definicję zawartą w V rozdziale Konwencji o bezpieczeństwie życia na morzu SOLAS. Został on utworzony na podstawie szeregu wymagań, według których pewne klasy statków, przebywając na morzu, powinny prowadzić stały nasłuch radiowy na międzynarodowych częstotliwościach bezpieczeństwa, zgodnie z Regulaminem Radiokomunikacyjnym Międzynarodowego Związku Telekomunikacyjnego ITU. W wyposażeniu  statków winny się znajdować nadawcze urządzenia radiowe pozwalające nadawać sygnały na określony minimalny zasięg. Do czasu wprowadzenia GMDSS przeznaczone do tego były dwa ręcznie obsługiwane systemy:</w:t>
+      </w:r>
+    </w:p>
+    <w:p>
+      <w:pPr>
+        <w:pStyle w:val="Akapitzlist"/>
+        <w:numPr>
+          <w:ilvl w:val="0"/>
+          <w:numId w:val="8"/>
+        </w:numPr>
+        <w:rPr>
+          <w:lang w:eastAsia="en-US"/>
+        </w:rPr>
+      </w:pPr>
+      <w:r>
+        <w:rPr>
+          <w:lang w:eastAsia="en-US"/>
+        </w:rPr>
+        <w:t>telegraf Morse’a stosowany na częstotliwościach 500kHz wymagany dla wszystkich statków pasażerskich i wszystkich statków towarowych o wyporności powyżej 1600 ton,</w:t>
+      </w:r>
+    </w:p>
+    <w:p>
+      <w:pPr>
+        <w:pStyle w:val="Akapitzlist"/>
+        <w:numPr>
+          <w:ilvl w:val="0"/>
+          <w:numId w:val="8"/>
+        </w:numPr>
+        <w:rPr>
+          <w:lang w:eastAsia="en-US"/>
+        </w:rPr>
+      </w:pPr>
+      <w:r>
+        <w:rPr>
+          <w:lang w:eastAsia="en-US"/>
+        </w:rPr>
+        <w:t>radiotelefon realizujący częstotliwości 2182 kHz oraz 156,8 MHz (kanał nr 16 dla VHF) dla wszystkich statków pasażerskich, a także wszystkich statków towarowych o wyporności powyżej 300 ton.</w:t>
+      </w:r>
+    </w:p>
+    <w:p>
+      <w:pPr>
+        <w:ind w:firstLine="0"/>
+        <w:rPr>
+          <w:lang w:eastAsia="en-US"/>
+        </w:rPr>
+      </w:pPr>
+      <w:r>
+        <w:rPr>
+          <w:lang w:eastAsia="en-US"/>
+        </w:rPr>
+        <w:t>Dotychczasowy system posiadał szereg zasadniczych wad:</w:t>
+      </w:r>
+    </w:p>
+    <w:p>
+      <w:pPr>
+        <w:pStyle w:val="Akapitzlist"/>
+        <w:numPr>
+          <w:ilvl w:val="0"/>
+          <w:numId w:val="9"/>
+        </w:numPr>
+        <w:rPr>
+          <w:lang w:eastAsia="en-US"/>
+        </w:rPr>
+      </w:pPr>
+      <w:r>
+        <w:rPr>
+          <w:lang w:eastAsia="en-US"/>
+        </w:rPr>
+        <w:t xml:space="preserve">wymagany minimalny zasięg nadajników, emitujących sygnały alarmowe na częstotliwości 500 kHz, znajdujących się </w:t>
+      </w:r>
+      <w:proofErr w:type="spellStart"/>
+      <w:r>
+        <w:rPr>
+          <w:lang w:eastAsia="en-US"/>
+        </w:rPr>
+        <w:t>się</w:t>
+      </w:r>
+      <w:proofErr w:type="spellEnd"/>
+      <w:r>
+        <w:rPr>
+          <w:lang w:eastAsia="en-US"/>
+        </w:rPr>
+        <w:t xml:space="preserve"> na pokładzie jednostek pływających wynosił jedynie 100-150 km. Była to wartość zdecydowanie zbyt niska, niepozwalająca na zaalarmowanie innych statków, oraz stacji nadbrzeżnych znajdujących się w większej odległości, a w rejonach o niskim natężeniu ruchu stawało się to niemal niemożliwe,</w:t>
+      </w:r>
+    </w:p>
+    <w:p>
+      <w:pPr>
+        <w:pStyle w:val="Akapitzlist"/>
+        <w:numPr>
+          <w:ilvl w:val="0"/>
+          <w:numId w:val="9"/>
+        </w:numPr>
+        <w:rPr>
+          <w:lang w:eastAsia="en-US"/>
+        </w:rPr>
+      </w:pPr>
+      <w:r>
+        <w:rPr>
+          <w:lang w:eastAsia="en-US"/>
+        </w:rPr>
+        <w:t>na morzu, w regionach oddalonych od brzegu, alarmowanie ograniczone było jedynie do statków, które znajdywały się w pobliżu. Praktycznie uniemożliwiało to udzielenie pomocy i prowadzenie akcji ratowniczych SAR przez brzegowe ośrodki Morskiego Centrum Koordynacji Ratownictwa MRCC,</w:t>
+      </w:r>
+    </w:p>
+    <w:p>
+      <w:pPr>
+        <w:pStyle w:val="Akapitzlist"/>
+        <w:numPr>
+          <w:ilvl w:val="0"/>
+          <w:numId w:val="9"/>
+        </w:numPr>
+        <w:rPr>
+          <w:lang w:eastAsia="en-US"/>
+        </w:rPr>
+      </w:pPr>
+      <w:r>
+        <w:rPr>
+          <w:lang w:eastAsia="en-US"/>
+        </w:rPr>
+        <w:lastRenderedPageBreak/>
+        <w:t>niedostępność zautomatyzowanego systemu umożliwiającego ustanowienie łączności fonicznej lub telegraficznej w relacji ląd-statek i statek-ląd uniemożliwiało zorganizowanie odpowiednio szybkiej pomocy ratowniczej, a przede wszystkim włączenia do akcji poszukiwawczo-ratowniczej innych statków znajdujących się w najbliższej okolicy wypadku lub katastrofy,</w:t>
+      </w:r>
+    </w:p>
+    <w:p>
+      <w:pPr>
+        <w:pStyle w:val="Akapitzlist"/>
+        <w:numPr>
+          <w:ilvl w:val="0"/>
+          <w:numId w:val="9"/>
+        </w:numPr>
+        <w:rPr>
+          <w:lang w:eastAsia="en-US"/>
+        </w:rPr>
+      </w:pPr>
+      <w:r>
+        <w:rPr>
+          <w:lang w:eastAsia="en-US"/>
+        </w:rPr>
+        <w:t xml:space="preserve">podstawa tego systemu – telegrafia Morse’a, jest podatna na różnego rodzaju zakłócenia i zmiany warunków propagacji fal obniżają tym samym efektywną szybkość przesyłania oraz jakość tych informacji, a zamontowanie jakiegokolwiek systemu korekcyjnego uniemożliwiała </w:t>
+      </w:r>
+      <w:proofErr w:type="spellStart"/>
+      <w:r>
+        <w:rPr>
+          <w:lang w:eastAsia="en-US"/>
+        </w:rPr>
+        <w:t>niedetekcyjność</w:t>
+      </w:r>
+      <w:proofErr w:type="spellEnd"/>
+      <w:r>
+        <w:rPr>
+          <w:lang w:eastAsia="en-US"/>
+        </w:rPr>
+        <w:t xml:space="preserve"> kodu telegrafii Morse’a,</w:t>
+      </w:r>
+    </w:p>
+    <w:p>
+      <w:pPr>
+        <w:pStyle w:val="Akapitzlist"/>
+        <w:numPr>
+          <w:ilvl w:val="0"/>
+          <w:numId w:val="9"/>
+        </w:numPr>
+        <w:rPr>
+          <w:lang w:eastAsia="en-US"/>
+        </w:rPr>
+      </w:pPr>
+      <w:r>
+        <w:rPr>
+          <w:lang w:eastAsia="en-US"/>
+        </w:rPr>
+        <w:t>charakter czynności manualnych związanych z nadaniem komunikatu z zastosowaniem telegrafii Morse’a może, szczególnie w nagłych wypadkach, stwarzać operatorowi trudności, prowadząc w wielu przypadkach do błędnego odbioru pozycji statku, a tym samym nieskuteczność identyfikacji i naprowadzania na miejsce katastrofy akcji SAR,</w:t>
+      </w:r>
+    </w:p>
+    <w:p>
+      <w:pPr>
+        <w:pStyle w:val="Akapitzlist"/>
+        <w:numPr>
+          <w:ilvl w:val="0"/>
+          <w:numId w:val="9"/>
+        </w:numPr>
+        <w:rPr>
+          <w:lang w:eastAsia="en-US"/>
+        </w:rPr>
+      </w:pPr>
+      <w:r>
+        <w:rPr>
+          <w:lang w:eastAsia="en-US"/>
+        </w:rPr>
+        <w:t>brak systemu radiokomunikacyjnego mogącego w momencie tonięcia okrętu, w sposób automatyczny, alarmować ratownicze centrum brzegowe lub okoliczne statki brzegowe, bądź samoloty. Istniała jedynie możliwość ciągłego nadawania sygnałów w celu identyfikacji i naprowadzenia na miejsce katastrofy.</w:t>
+      </w:r>
+    </w:p>
+    <w:p>
+      <w:pPr>
+        <w:rPr>
+          <w:lang w:eastAsia="en-US"/>
+        </w:rPr>
+      </w:pPr>
+      <w:r>
+        <w:rPr>
+          <w:lang w:eastAsia="en-US"/>
+        </w:rPr>
+        <w:t>W świetle przedstawionych wad i mankamentów tradycyjnego systemu radiokomunikacyjnego, niewątpliwie widać konieczność stworzenia systemu nowej generacji, mającego na celu podnieść stopień bezpieczeństwa skuteczności akcji ratowniczych na akwenach.</w:t>
+      </w:r>
+    </w:p>
+    <w:p>
+      <w:pPr>
+        <w:rPr>
+          <w:lang w:eastAsia="en-US"/>
+        </w:rPr>
+      </w:pPr>
+      <w:r>
+        <w:rPr>
+          <w:lang w:eastAsia="en-US"/>
+        </w:rPr>
+        <w:t xml:space="preserve">Odpowiedzią  na  tego typu zapotrzebowanie jest wdrożony, po siedmioletnim okresie przejściowym (01.02.1992r. – 01.02.1999r.), dnia 1.02.1999 roku system GMDSS. Dzięki wprowadzeniu najnowszych osiągnięć techniki wykorzystujących przede wszystkim </w:t>
+      </w:r>
+      <w:proofErr w:type="spellStart"/>
+      <w:r>
+        <w:rPr>
+          <w:lang w:eastAsia="en-US"/>
+        </w:rPr>
+        <w:t>geolokalizację</w:t>
+      </w:r>
+      <w:proofErr w:type="spellEnd"/>
+      <w:r>
+        <w:rPr>
+          <w:lang w:eastAsia="en-US"/>
+        </w:rPr>
+        <w:t xml:space="preserve">, cyfrowe systemy radiotelegrafii automatycznej oraz cyfrowe selektywne wywołanie DSC, możliwym stało się opracowanie systemu, w którym proces nadawania i odbioru sygnałów alarmujących o bezpieczeństwie jest w stanie zachodzić automatycznie. Udało się osiągnąć automatyczne, a także niezależne od warunków meteorologicznych, propagacyjnych, oraz pozycji geograficznej statku, zestawianie połączeń radiokomunikacyjnych w relacji statek-ląd i ląd-statek. Tak duża niezależność od nieprzewidywalnych warunków na morzu stała się możliwa poprzez zastosowanie szeregu środków łączności wykorzystujących radiowe zakresy częstotliwości pasma </w:t>
+      </w:r>
+      <w:r>
+        <w:rPr>
+          <w:lang w:eastAsia="en-US"/>
+        </w:rPr>
+        <w:lastRenderedPageBreak/>
+        <w:t xml:space="preserve">średniofalowego MF, pasma krótkofalowego HD, pasma VHF, a także używających częstotliwości satelitarnych takich jak pasma L (1,5 – 1,6 GHz) oraz pasma C (4 – 6 GHz). Zostały zdefiniowane odpowiednie częstotliwości do wysyłania sygnałów alarmowych za pomocą cyfrowego selektywnego wywołania DSC, </w:t>
+      </w:r>
+      <w:proofErr w:type="spellStart"/>
+      <w:r>
+        <w:rPr>
+          <w:lang w:eastAsia="en-US"/>
+        </w:rPr>
+        <w:t>samospływających</w:t>
+      </w:r>
+      <w:proofErr w:type="spellEnd"/>
+      <w:r>
+        <w:rPr>
+          <w:lang w:eastAsia="en-US"/>
+        </w:rPr>
+        <w:t xml:space="preserve"> </w:t>
+      </w:r>
+      <w:proofErr w:type="spellStart"/>
+      <w:r>
+        <w:rPr>
+          <w:lang w:eastAsia="en-US"/>
+        </w:rPr>
+        <w:t>radiopław</w:t>
+      </w:r>
+      <w:proofErr w:type="spellEnd"/>
+      <w:r>
+        <w:rPr>
+          <w:lang w:eastAsia="en-US"/>
+        </w:rPr>
+        <w:t xml:space="preserve"> awaryjnych EPIRB w systemie COSPAS-SARSAT oraz INMARSAT.</w:t>
+      </w:r>
+    </w:p>
+    <w:p>
+      <w:pPr>
         <w:spacing w:line="240" w:lineRule="auto"/>
         <w:rPr>
           <w:rFonts w:eastAsia="Calibri" w:cs="Arial"/>
@@ -5626,7 +6288,23 @@
         <w:t>lić wzorzec projektowy i bibliotekę</w:t>
       </w:r>
       <w:r>
-        <w:t xml:space="preserve">. W tego typu projektach obecnie dominuje wzorzec MVVM (Model-View-ViewModel). </w:t>
+        <w:t>. W tego typu projektach obecnie dominuje wzorzec MVVM (Model-</w:t>
+      </w:r>
+      <w:proofErr w:type="spellStart"/>
+      <w:r>
+        <w:t>View</w:t>
+      </w:r>
+      <w:proofErr w:type="spellEnd"/>
+      <w:r>
+        <w:t>-</w:t>
+      </w:r>
+      <w:proofErr w:type="spellStart"/>
+      <w:r>
+        <w:t>ViewModel</w:t>
+      </w:r>
+      <w:proofErr w:type="spellEnd"/>
+      <w:r>
+        <w:t xml:space="preserve">). </w:t>
       </w:r>
       <w:r>
         <w:t>Ograniczyło</w:t>
@@ -5704,7 +6382,35 @@
         <w:rPr>
           <w:lang w:eastAsia="en-US"/>
         </w:rPr>
-        <w:t xml:space="preserve"> w Microsofcie została podjęta decyzja, aby opracować nowy produkt, który pozwoli uwolnić się od ograniczeń GDI+ (podsystem Windows XP; API wystawione poprzez zestaw klas C++ służący do wyświetlania informacji) oraz Windows USER (komponent systemów operacyjnych Microsoft Windows służący do tworzenia prostych interfejsów użytkownika), jednocześnie zachowując wysoki poziom produktywności znany użytkownikom Windows Forms. Wynikiem była biblioteka Windows Presentation Foundation (WPF) mająca łączyć najlepsze funkcje takich systemów jak Windows Forms (wydajność programisty), HTML (deklaratywne znaczniki), Adobe Flash (zaawansowane wsparcie dla animacji), oraz DirectX (3D i akceleracja sprzętowa)</w:t>
+        <w:t xml:space="preserve"> w Microsofcie została podjęta decyzja, aby opracować nowy produkt, który pozwoli uwolnić się od ograniczeń GDI+ (podsystem Windows XP; API wystawione poprzez zestaw klas C++ służący do wyświetlania informacji) oraz Windows USER (komponent systemów operacyjnych Microsoft Windows służący do tworzenia prostych interfejsów użytkownika), jednocześnie zachowując wysoki poziom produktywności znany użytkownikom Windows </w:t>
+      </w:r>
+      <w:proofErr w:type="spellStart"/>
+      <w:r>
+        <w:rPr>
+          <w:lang w:eastAsia="en-US"/>
+        </w:rPr>
+        <w:t>Forms</w:t>
+      </w:r>
+      <w:proofErr w:type="spellEnd"/>
+      <w:r>
+        <w:rPr>
+          <w:lang w:eastAsia="en-US"/>
+        </w:rPr>
+        <w:t xml:space="preserve">. Wynikiem była biblioteka Windows Presentation Foundation (WPF) mająca łączyć najlepsze funkcje takich systemów jak Windows </w:t>
+      </w:r>
+      <w:proofErr w:type="spellStart"/>
+      <w:r>
+        <w:rPr>
+          <w:lang w:eastAsia="en-US"/>
+        </w:rPr>
+        <w:t>Forms</w:t>
+      </w:r>
+      <w:proofErr w:type="spellEnd"/>
+      <w:r>
+        <w:rPr>
+          <w:lang w:eastAsia="en-US"/>
+        </w:rPr>
+        <w:t xml:space="preserve"> (wydajność programisty), HTML (deklaratywne znaczniki), Adobe Flash (zaawansowane wsparcie dla animacji), oraz DirectX (3D i akceleracja sprzętowa)</w:t>
       </w:r>
       <w:r>
         <w:rPr>
@@ -5759,6 +6465,7 @@
         </w:rPr>
         <w:t>XAML (</w:t>
       </w:r>
+      <w:proofErr w:type="spellStart"/>
       <w:r>
         <w:rPr>
           <w:lang w:eastAsia="en-US"/>
@@ -5769,7 +6476,28 @@
         <w:rPr>
           <w:lang w:eastAsia="en-US"/>
         </w:rPr>
-        <w:t>tensible Application Markup Language) to</w:t>
+        <w:t>tensible</w:t>
+      </w:r>
+      <w:proofErr w:type="spellEnd"/>
+      <w:r>
+        <w:rPr>
+          <w:lang w:eastAsia="en-US"/>
+        </w:rPr>
+        <w:t xml:space="preserve"> Application </w:t>
+      </w:r>
+      <w:proofErr w:type="spellStart"/>
+      <w:r>
+        <w:rPr>
+          <w:lang w:eastAsia="en-US"/>
+        </w:rPr>
+        <w:t>Markup</w:t>
+      </w:r>
+      <w:proofErr w:type="spellEnd"/>
+      <w:r>
+        <w:rPr>
+          <w:lang w:eastAsia="en-US"/>
+        </w:rPr>
+        <w:t xml:space="preserve"> Language) to</w:t>
       </w:r>
       <w:r>
         <w:rPr>
@@ -5793,7 +6521,63 @@
         <w:rPr>
           <w:lang w:eastAsia="en-US"/>
         </w:rPr>
-        <w:t xml:space="preserve">ML (eXtensible Markup Language) i HTML (HyperText Markup Language). </w:t>
+        <w:t>ML (</w:t>
+      </w:r>
+      <w:proofErr w:type="spellStart"/>
+      <w:r>
+        <w:rPr>
+          <w:lang w:eastAsia="en-US"/>
+        </w:rPr>
+        <w:t>eXtensible</w:t>
+      </w:r>
+      <w:proofErr w:type="spellEnd"/>
+      <w:r>
+        <w:rPr>
+          <w:lang w:eastAsia="en-US"/>
+        </w:rPr>
+        <w:t xml:space="preserve"> </w:t>
+      </w:r>
+      <w:proofErr w:type="spellStart"/>
+      <w:r>
+        <w:rPr>
+          <w:lang w:eastAsia="en-US"/>
+        </w:rPr>
+        <w:t>Markup</w:t>
+      </w:r>
+      <w:proofErr w:type="spellEnd"/>
+      <w:r>
+        <w:rPr>
+          <w:lang w:eastAsia="en-US"/>
+        </w:rPr>
+        <w:t xml:space="preserve"> Language) i HTML (</w:t>
+      </w:r>
+      <w:proofErr w:type="spellStart"/>
+      <w:r>
+        <w:rPr>
+          <w:lang w:eastAsia="en-US"/>
+        </w:rPr>
+        <w:t>HyperText</w:t>
+      </w:r>
+      <w:proofErr w:type="spellEnd"/>
+      <w:r>
+        <w:rPr>
+          <w:lang w:eastAsia="en-US"/>
+        </w:rPr>
+        <w:t xml:space="preserve"> </w:t>
+      </w:r>
+      <w:proofErr w:type="spellStart"/>
+      <w:r>
+        <w:rPr>
+          <w:lang w:eastAsia="en-US"/>
+        </w:rPr>
+        <w:t>Markup</w:t>
+      </w:r>
+      <w:proofErr w:type="spellEnd"/>
+      <w:r>
+        <w:rPr>
+          <w:lang w:eastAsia="en-US"/>
+        </w:rPr>
+        <w:t xml:space="preserve"> Language). </w:t>
       </w:r>
       <w:r>
         <w:rPr>
@@ -5811,7 +6595,21 @@
         <w:rPr>
           <w:lang w:eastAsia="en-US"/>
         </w:rPr>
-        <w:t xml:space="preserve"> frameworka </w:t>
+        <w:t xml:space="preserve"> </w:t>
+      </w:r>
+      <w:proofErr w:type="spellStart"/>
+      <w:r>
+        <w:rPr>
+          <w:lang w:eastAsia="en-US"/>
+        </w:rPr>
+        <w:t>frameworka</w:t>
+      </w:r>
+      <w:proofErr w:type="spellEnd"/>
+      <w:r>
+        <w:rPr>
+          <w:lang w:eastAsia="en-US"/>
+        </w:rPr>
+        <w:t xml:space="preserve"> </w:t>
       </w:r>
       <w:r>
         <w:rPr>
@@ -5830,7 +6628,14 @@
         <w:rPr>
           <w:lang w:eastAsia="en-US"/>
         </w:rPr>
-        <w:t>. Pozwala to na niezależną od siebie pracę UI/UX (User Interface/User  eX</w:t>
+        <w:t xml:space="preserve">. Pozwala to na niezależną od siebie pracę UI/UX (User Interface/User  </w:t>
+      </w:r>
+      <w:proofErr w:type="spellStart"/>
+      <w:r>
+        <w:rPr>
+          <w:lang w:eastAsia="en-US"/>
+        </w:rPr>
+        <w:t>eX</w:t>
       </w:r>
       <w:r>
         <w:rPr>
@@ -5838,6 +6643,7 @@
         </w:rPr>
         <w:t>perience</w:t>
       </w:r>
+      <w:proofErr w:type="spellEnd"/>
       <w:r>
         <w:rPr>
           <w:lang w:eastAsia="en-US"/>
@@ -5884,7 +6690,21 @@
         <w:rPr>
           <w:lang w:eastAsia="en-US"/>
         </w:rPr>
-        <w:t xml:space="preserve">Część widoczna dla użytkownika, tzw. frontend, </w:t>
+        <w:t xml:space="preserve">Część widoczna dla użytkownika, tzw. </w:t>
+      </w:r>
+      <w:proofErr w:type="spellStart"/>
+      <w:r>
+        <w:rPr>
+          <w:lang w:eastAsia="en-US"/>
+        </w:rPr>
+        <w:t>frontend</w:t>
+      </w:r>
+      <w:proofErr w:type="spellEnd"/>
+      <w:r>
+        <w:rPr>
+          <w:lang w:eastAsia="en-US"/>
+        </w:rPr>
+        <w:t xml:space="preserve">, </w:t>
       </w:r>
       <w:r>
         <w:rPr>
@@ -5896,13 +6716,69 @@
         <w:rPr>
           <w:lang w:eastAsia="en-US"/>
         </w:rPr>
-        <w:t xml:space="preserve"> tzw. code behind, czyli</w:t>
-      </w:r>
-      <w:r>
-        <w:rPr>
-          <w:lang w:eastAsia="en-US"/>
-        </w:rPr>
-        <w:t xml:space="preserve"> plik .cs doczepiony do pliku .xaml, w którym można pisać kod w języku C#</w:t>
+        <w:t xml:space="preserve"> tzw. </w:t>
+      </w:r>
+      <w:proofErr w:type="spellStart"/>
+      <w:r>
+        <w:rPr>
+          <w:lang w:eastAsia="en-US"/>
+        </w:rPr>
+        <w:t>code</w:t>
+      </w:r>
+      <w:proofErr w:type="spellEnd"/>
+      <w:r>
+        <w:rPr>
+          <w:lang w:eastAsia="en-US"/>
+        </w:rPr>
+        <w:t xml:space="preserve"> </w:t>
+      </w:r>
+      <w:proofErr w:type="spellStart"/>
+      <w:r>
+        <w:rPr>
+          <w:lang w:eastAsia="en-US"/>
+        </w:rPr>
+        <w:t>behind</w:t>
+      </w:r>
+      <w:proofErr w:type="spellEnd"/>
+      <w:r>
+        <w:rPr>
+          <w:lang w:eastAsia="en-US"/>
+        </w:rPr>
+        <w:t>, czyli</w:t>
+      </w:r>
+      <w:r>
+        <w:rPr>
+          <w:lang w:eastAsia="en-US"/>
+        </w:rPr>
+        <w:t xml:space="preserve"> plik .</w:t>
+      </w:r>
+      <w:proofErr w:type="spellStart"/>
+      <w:r>
+        <w:rPr>
+          <w:lang w:eastAsia="en-US"/>
+        </w:rPr>
+        <w:t>cs</w:t>
+      </w:r>
+      <w:proofErr w:type="spellEnd"/>
+      <w:r>
+        <w:rPr>
+          <w:lang w:eastAsia="en-US"/>
+        </w:rPr>
+        <w:t xml:space="preserve"> doczepiony do pliku .</w:t>
+      </w:r>
+      <w:proofErr w:type="spellStart"/>
+      <w:r>
+        <w:rPr>
+          <w:lang w:eastAsia="en-US"/>
+        </w:rPr>
+        <w:t>xaml</w:t>
+      </w:r>
+      <w:proofErr w:type="spellEnd"/>
+      <w:r>
+        <w:rPr>
+          <w:lang w:eastAsia="en-US"/>
+        </w:rPr>
+        <w:t>, w którym można pisać kod w języku C#</w:t>
       </w:r>
       <w:r>
         <w:rPr>
@@ -5962,7 +6838,35 @@
         <w:rPr>
           <w:lang w:eastAsia="en-US"/>
         </w:rPr>
-        <w:t>, który w code behind dopuszcza jedynie walidację wprowadzanych danych. D</w:t>
+        <w:t xml:space="preserve">, który w </w:t>
+      </w:r>
+      <w:proofErr w:type="spellStart"/>
+      <w:r>
+        <w:rPr>
+          <w:lang w:eastAsia="en-US"/>
+        </w:rPr>
+        <w:t>code</w:t>
+      </w:r>
+      <w:proofErr w:type="spellEnd"/>
+      <w:r>
+        <w:rPr>
+          <w:lang w:eastAsia="en-US"/>
+        </w:rPr>
+        <w:t xml:space="preserve"> </w:t>
+      </w:r>
+      <w:proofErr w:type="spellStart"/>
+      <w:r>
+        <w:rPr>
+          <w:lang w:eastAsia="en-US"/>
+        </w:rPr>
+        <w:t>behind</w:t>
+      </w:r>
+      <w:proofErr w:type="spellEnd"/>
+      <w:r>
+        <w:rPr>
+          <w:lang w:eastAsia="en-US"/>
+        </w:rPr>
+        <w:t xml:space="preserve"> dopuszcza jedynie walidację wprowadzanych danych. D</w:t>
       </w:r>
       <w:r>
         <w:rPr>
@@ -5974,7 +6878,35 @@
         <w:rPr>
           <w:lang w:eastAsia="en-US"/>
         </w:rPr>
-        <w:t xml:space="preserve">pisanie logiki aplikacji w pliku .cs doczepionym do .xml </w:t>
+        <w:t>pisanie logiki aplikacji w pliku .</w:t>
+      </w:r>
+      <w:proofErr w:type="spellStart"/>
+      <w:r>
+        <w:rPr>
+          <w:lang w:eastAsia="en-US"/>
+        </w:rPr>
+        <w:t>cs</w:t>
+      </w:r>
+      <w:proofErr w:type="spellEnd"/>
+      <w:r>
+        <w:rPr>
+          <w:lang w:eastAsia="en-US"/>
+        </w:rPr>
+        <w:t xml:space="preserve"> doczepionym do .</w:t>
+      </w:r>
+      <w:proofErr w:type="spellStart"/>
+      <w:r>
+        <w:rPr>
+          <w:lang w:eastAsia="en-US"/>
+        </w:rPr>
+        <w:t>xml</w:t>
+      </w:r>
+      <w:proofErr w:type="spellEnd"/>
+      <w:r>
+        <w:rPr>
+          <w:lang w:eastAsia="en-US"/>
+        </w:rPr>
+        <w:t xml:space="preserve"> </w:t>
       </w:r>
       <w:r>
         <w:rPr>
@@ -5998,7 +6930,21 @@
         <w:rPr>
           <w:lang w:eastAsia="en-US"/>
         </w:rPr>
-        <w:t xml:space="preserve"> jest binding (wiązanie). Nazwę swoją zawdzięcza </w:t>
+        <w:t xml:space="preserve"> jest </w:t>
+      </w:r>
+      <w:proofErr w:type="spellStart"/>
+      <w:r>
+        <w:rPr>
+          <w:lang w:eastAsia="en-US"/>
+        </w:rPr>
+        <w:t>binding</w:t>
+      </w:r>
+      <w:proofErr w:type="spellEnd"/>
+      <w:r>
+        <w:rPr>
+          <w:lang w:eastAsia="en-US"/>
+        </w:rPr>
+        <w:t xml:space="preserve"> (wiązanie). Nazwę swoją zawdzięcza </w:t>
       </w:r>
       <w:r>
         <w:rPr>
@@ -6028,7 +6974,21 @@
         <w:rPr>
           <w:lang w:eastAsia="en-US"/>
         </w:rPr>
-        <w:t>, można użyć instrukcji „Binding [nazwa]”</w:t>
+        <w:t>, można użyć instrukcji „</w:t>
+      </w:r>
+      <w:proofErr w:type="spellStart"/>
+      <w:r>
+        <w:rPr>
+          <w:lang w:eastAsia="en-US"/>
+        </w:rPr>
+        <w:t>Binding</w:t>
+      </w:r>
+      <w:proofErr w:type="spellEnd"/>
+      <w:r>
+        <w:rPr>
+          <w:lang w:eastAsia="en-US"/>
+        </w:rPr>
+        <w:t xml:space="preserve"> [nazwa]”</w:t>
       </w:r>
       <w:r>
         <w:rPr>
@@ -6036,6 +6996,7 @@
         </w:rPr>
         <w:t xml:space="preserve"> (np. </w:t>
       </w:r>
+      <w:proofErr w:type="spellStart"/>
       <w:r>
         <w:rPr>
           <w:rFonts w:ascii="Consolas" w:eastAsiaTheme="minorHAnsi" w:hAnsi="Consolas" w:cs="Consolas"/>
@@ -6046,6 +7007,7 @@
         </w:rPr>
         <w:t>ComboBox</w:t>
       </w:r>
+      <w:proofErr w:type="spellEnd"/>
       <w:r>
         <w:rPr>
           <w:rFonts w:ascii="Consolas" w:eastAsiaTheme="minorHAnsi" w:hAnsi="Consolas" w:cs="Consolas"/>
@@ -6054,8 +7016,20 @@
           <w:szCs w:val="19"/>
           <w:lang w:eastAsia="en-US"/>
         </w:rPr>
-        <w:t xml:space="preserve"> SelectedValue</w:t>
-      </w:r>
+        <w:t xml:space="preserve"> </w:t>
+      </w:r>
+      <w:proofErr w:type="spellStart"/>
+      <w:r>
+        <w:rPr>
+          <w:rFonts w:ascii="Consolas" w:eastAsiaTheme="minorHAnsi" w:hAnsi="Consolas" w:cs="Consolas"/>
+          <w:color w:val="FF0000"/>
+          <w:sz w:val="19"/>
+          <w:szCs w:val="19"/>
+          <w:lang w:eastAsia="en-US"/>
+        </w:rPr>
+        <w:t>SelectedValue</w:t>
+      </w:r>
+      <w:proofErr w:type="spellEnd"/>
       <w:r>
         <w:rPr>
           <w:rFonts w:ascii="Consolas" w:eastAsiaTheme="minorHAnsi" w:hAnsi="Consolas" w:cs="Consolas"/>
@@ -6066,6 +7040,7 @@
         </w:rPr>
         <w:t>="{</w:t>
       </w:r>
+      <w:proofErr w:type="spellStart"/>
       <w:r>
         <w:rPr>
           <w:rFonts w:ascii="Consolas" w:eastAsiaTheme="minorHAnsi" w:hAnsi="Consolas" w:cs="Consolas"/>
@@ -6076,6 +7051,7 @@
         </w:rPr>
         <w:t>Binding</w:t>
       </w:r>
+      <w:proofErr w:type="spellEnd"/>
       <w:r>
         <w:rPr>
           <w:rFonts w:ascii="Consolas" w:eastAsiaTheme="minorHAnsi" w:hAnsi="Consolas" w:cs="Consolas"/>
@@ -6084,8 +7060,20 @@
           <w:szCs w:val="19"/>
           <w:lang w:eastAsia="en-US"/>
         </w:rPr>
-        <w:t xml:space="preserve"> StopBitsValue</w:t>
-      </w:r>
+        <w:t xml:space="preserve"> </w:t>
+      </w:r>
+      <w:proofErr w:type="spellStart"/>
+      <w:r>
+        <w:rPr>
+          <w:rFonts w:ascii="Consolas" w:eastAsiaTheme="minorHAnsi" w:hAnsi="Consolas" w:cs="Consolas"/>
+          <w:color w:val="FF0000"/>
+          <w:sz w:val="19"/>
+          <w:szCs w:val="19"/>
+          <w:lang w:eastAsia="en-US"/>
+        </w:rPr>
+        <w:t>StopBitsValue</w:t>
+      </w:r>
+      <w:proofErr w:type="spellEnd"/>
       <w:r>
         <w:rPr>
           <w:rFonts w:ascii="Consolas" w:eastAsiaTheme="minorHAnsi" w:hAnsi="Consolas" w:cs="Consolas"/>
@@ -6108,6 +7096,7 @@
         </w:rPr>
         <w:t xml:space="preserve"> poprzez wykonanie metody </w:t>
       </w:r>
+      <w:proofErr w:type="spellStart"/>
       <w:r>
         <w:rPr>
           <w:rFonts w:ascii="Consolas" w:eastAsiaTheme="minorHAnsi" w:hAnsi="Consolas" w:cs="Consolas"/>
@@ -6116,14 +7105,9 @@
           <w:szCs w:val="19"/>
           <w:lang w:eastAsia="en-US"/>
         </w:rPr>
-        <w:t xml:space="preserve">PropertyChanged </w:t>
-      </w:r>
-      <w:r>
-        <w:rPr>
-          <w:lang w:eastAsia="en-US"/>
-        </w:rPr>
-        <w:t xml:space="preserve">z interfejsu </w:t>
-      </w:r>
+        <w:t>PropertyChanged</w:t>
+      </w:r>
+      <w:proofErr w:type="spellEnd"/>
       <w:r>
         <w:rPr>
           <w:rFonts w:ascii="Consolas" w:eastAsiaTheme="minorHAnsi" w:hAnsi="Consolas" w:cs="Consolas"/>
@@ -6132,8 +7116,26 @@
           <w:szCs w:val="19"/>
           <w:lang w:eastAsia="en-US"/>
         </w:rPr>
+        <w:t xml:space="preserve"> </w:t>
+      </w:r>
+      <w:r>
+        <w:rPr>
+          <w:lang w:eastAsia="en-US"/>
+        </w:rPr>
+        <w:t xml:space="preserve">z interfejsu </w:t>
+      </w:r>
+      <w:proofErr w:type="spellStart"/>
+      <w:r>
+        <w:rPr>
+          <w:rFonts w:ascii="Consolas" w:eastAsiaTheme="minorHAnsi" w:hAnsi="Consolas" w:cs="Consolas"/>
+          <w:color w:val="000000"/>
+          <w:sz w:val="19"/>
+          <w:szCs w:val="19"/>
+          <w:lang w:eastAsia="en-US"/>
+        </w:rPr>
         <w:t>INotifyPropertyChanged</w:t>
       </w:r>
+      <w:proofErr w:type="spellEnd"/>
       <w:r>
         <w:rPr>
           <w:lang w:eastAsia="en-US"/>
@@ -6156,8 +7158,16 @@
         <w:rPr>
           <w:lang w:eastAsia="en-US"/>
         </w:rPr>
-        <w:t xml:space="preserve"> rozwiązania Microsoftu i jego zrozumienie jest kluczowe sprawnego posługiwania się WPFem</w:t>
-      </w:r>
+        <w:t xml:space="preserve"> rozwiązania Microsoftu i jego zrozumienie jest kluczowe sprawnego posługiwania się </w:t>
+      </w:r>
+      <w:proofErr w:type="spellStart"/>
+      <w:r>
+        <w:rPr>
+          <w:lang w:eastAsia="en-US"/>
+        </w:rPr>
+        <w:t>WPFem</w:t>
+      </w:r>
+      <w:proofErr w:type="spellEnd"/>
       <w:r>
         <w:rPr>
           <w:highlight w:val="yellow"/>
@@ -6245,7 +7255,21 @@
         <w:rPr>
           <w:lang w:eastAsia="en-US"/>
         </w:rPr>
-        <w:t xml:space="preserve">stosowanej do liczb (integer). </w:t>
+        <w:t>stosowanej do liczb (</w:t>
+      </w:r>
+      <w:proofErr w:type="spellStart"/>
+      <w:r>
+        <w:rPr>
+          <w:lang w:eastAsia="en-US"/>
+        </w:rPr>
+        <w:t>integer</w:t>
+      </w:r>
+      <w:proofErr w:type="spellEnd"/>
+      <w:r>
+        <w:rPr>
+          <w:lang w:eastAsia="en-US"/>
+        </w:rPr>
+        <w:t xml:space="preserve">). </w:t>
       </w:r>
     </w:p>
     <w:p>
@@ -6404,7 +7428,7 @@
 </file>
 
 <file path=word/endnotes.xml><?xml version="1.0" encoding="utf-8"?>
-<w:endnotes xmlns:wpc="http://schemas.microsoft.com/office/word/2010/wordprocessingCanvas" xmlns:cx="http://schemas.microsoft.com/office/drawing/2014/chartex" xmlns:cx1="http://schemas.microsoft.com/office/drawing/2015/9/8/chartex" xmlns:mc="http://schemas.openxmlformats.org/markup-compatibility/2006" xmlns:o="urn:schemas-microsoft-com:office:office" xmlns:r="http://schemas.openxmlformats.org/officeDocument/2006/relationships" xmlns:m="http://schemas.openxmlformats.org/officeDocument/2006/math" xmlns:v="urn:schemas-microsoft-com:vml" xmlns:wp14="http://schemas.microsoft.com/office/word/2010/wordprocessingDrawing" xmlns:wp="http://schemas.openxmlformats.org/drawingml/2006/wordprocessingDrawing" xmlns:w10="urn:schemas-microsoft-com:office:word" xmlns:w="http://schemas.openxmlformats.org/wordprocessingml/2006/main" xmlns:w14="http://schemas.microsoft.com/office/word/2010/wordml" xmlns:w15="http://schemas.microsoft.com/office/word/2012/wordml" xmlns:w16se="http://schemas.microsoft.com/office/word/2015/wordml/symex" xmlns:wpg="http://schemas.microsoft.com/office/word/2010/wordprocessingGroup" xmlns:wpi="http://schemas.microsoft.com/office/word/2010/wordprocessingInk" xmlns:wne="http://schemas.microsoft.com/office/word/2006/wordml" xmlns:wps="http://schemas.microsoft.com/office/word/2010/wordprocessingShape" mc:Ignorable="w14 w15 w16se wp14">
+<w:endnotes xmlns:wpc="http://schemas.microsoft.com/office/word/2010/wordprocessingCanvas" xmlns:cx="http://schemas.microsoft.com/office/drawing/2014/chartex" xmlns:cx1="http://schemas.microsoft.com/office/drawing/2015/9/8/chartex" xmlns:cx2="http://schemas.microsoft.com/office/drawing/2015/10/21/chartex" xmlns:cx3="http://schemas.microsoft.com/office/drawing/2016/5/9/chartex" xmlns:cx4="http://schemas.microsoft.com/office/drawing/2016/5/10/chartex" xmlns:cx5="http://schemas.microsoft.com/office/drawing/2016/5/11/chartex" xmlns:cx6="http://schemas.microsoft.com/office/drawing/2016/5/12/chartex" xmlns:cx7="http://schemas.microsoft.com/office/drawing/2016/5/13/chartex" xmlns:cx8="http://schemas.microsoft.com/office/drawing/2016/5/14/chartex" xmlns:mc="http://schemas.openxmlformats.org/markup-compatibility/2006" xmlns:aink="http://schemas.microsoft.com/office/drawing/2016/ink" xmlns:am3d="http://schemas.microsoft.com/office/drawing/2017/model3d" xmlns:o="urn:schemas-microsoft-com:office:office" xmlns:r="http://schemas.openxmlformats.org/officeDocument/2006/relationships" xmlns:m="http://schemas.openxmlformats.org/officeDocument/2006/math" xmlns:v="urn:schemas-microsoft-com:vml" xmlns:wp14="http://schemas.microsoft.com/office/word/2010/wordprocessingDrawing" xmlns:wp="http://schemas.openxmlformats.org/drawingml/2006/wordprocessingDrawing" xmlns:w10="urn:schemas-microsoft-com:office:word" xmlns:w="http://schemas.openxmlformats.org/wordprocessingml/2006/main" xmlns:w14="http://schemas.microsoft.com/office/word/2010/wordml" xmlns:w15="http://schemas.microsoft.com/office/word/2012/wordml" xmlns:w16cid="http://schemas.microsoft.com/office/word/2016/wordml/cid" xmlns:w16se="http://schemas.microsoft.com/office/word/2015/wordml/symex" xmlns:wpg="http://schemas.microsoft.com/office/word/2010/wordprocessingGroup" xmlns:wpi="http://schemas.microsoft.com/office/word/2010/wordprocessingInk" xmlns:wne="http://schemas.microsoft.com/office/word/2006/wordml" xmlns:wps="http://schemas.microsoft.com/office/word/2010/wordprocessingShape" mc:Ignorable="w14 w15 w16se w16cid wp14">
   <w:endnote w:type="separator" w:id="-1">
     <w:p>
       <w:pPr>
@@ -6429,7 +7453,7 @@
 </file>
 
 <file path=word/footer1.xml><?xml version="1.0" encoding="utf-8"?>
-<w:ftr xmlns:wpc="http://schemas.microsoft.com/office/word/2010/wordprocessingCanvas" xmlns:cx="http://schemas.microsoft.com/office/drawing/2014/chartex" xmlns:cx1="http://schemas.microsoft.com/office/drawing/2015/9/8/chartex" xmlns:mc="http://schemas.openxmlformats.org/markup-compatibility/2006" xmlns:o="urn:schemas-microsoft-com:office:office" xmlns:r="http://schemas.openxmlformats.org/officeDocument/2006/relationships" xmlns:m="http://schemas.openxmlformats.org/officeDocument/2006/math" xmlns:v="urn:schemas-microsoft-com:vml" xmlns:wp14="http://schemas.microsoft.com/office/word/2010/wordprocessingDrawing" xmlns:wp="http://schemas.openxmlformats.org/drawingml/2006/wordprocessingDrawing" xmlns:w10="urn:schemas-microsoft-com:office:word" xmlns:w="http://schemas.openxmlformats.org/wordprocessingml/2006/main" xmlns:w14="http://schemas.microsoft.com/office/word/2010/wordml" xmlns:w15="http://schemas.microsoft.com/office/word/2012/wordml" xmlns:w16se="http://schemas.microsoft.com/office/word/2015/wordml/symex" xmlns:wpg="http://schemas.microsoft.com/office/word/2010/wordprocessingGroup" xmlns:wpi="http://schemas.microsoft.com/office/word/2010/wordprocessingInk" xmlns:wne="http://schemas.microsoft.com/office/word/2006/wordml" xmlns:wps="http://schemas.microsoft.com/office/word/2010/wordprocessingShape" mc:Ignorable="w14 w15 w16se wp14">
+<w:ftr xmlns:wpc="http://schemas.microsoft.com/office/word/2010/wordprocessingCanvas" xmlns:cx="http://schemas.microsoft.com/office/drawing/2014/chartex" xmlns:cx1="http://schemas.microsoft.com/office/drawing/2015/9/8/chartex" xmlns:cx2="http://schemas.microsoft.com/office/drawing/2015/10/21/chartex" xmlns:cx3="http://schemas.microsoft.com/office/drawing/2016/5/9/chartex" xmlns:cx4="http://schemas.microsoft.com/office/drawing/2016/5/10/chartex" xmlns:cx5="http://schemas.microsoft.com/office/drawing/2016/5/11/chartex" xmlns:cx6="http://schemas.microsoft.com/office/drawing/2016/5/12/chartex" xmlns:cx7="http://schemas.microsoft.com/office/drawing/2016/5/13/chartex" xmlns:cx8="http://schemas.microsoft.com/office/drawing/2016/5/14/chartex" xmlns:mc="http://schemas.openxmlformats.org/markup-compatibility/2006" xmlns:aink="http://schemas.microsoft.com/office/drawing/2016/ink" xmlns:am3d="http://schemas.microsoft.com/office/drawing/2017/model3d" xmlns:o="urn:schemas-microsoft-com:office:office" xmlns:r="http://schemas.openxmlformats.org/officeDocument/2006/relationships" xmlns:m="http://schemas.openxmlformats.org/officeDocument/2006/math" xmlns:v="urn:schemas-microsoft-com:vml" xmlns:wp14="http://schemas.microsoft.com/office/word/2010/wordprocessingDrawing" xmlns:wp="http://schemas.openxmlformats.org/drawingml/2006/wordprocessingDrawing" xmlns:w10="urn:schemas-microsoft-com:office:word" xmlns:w="http://schemas.openxmlformats.org/wordprocessingml/2006/main" xmlns:w14="http://schemas.microsoft.com/office/word/2010/wordml" xmlns:w15="http://schemas.microsoft.com/office/word/2012/wordml" xmlns:w16cid="http://schemas.microsoft.com/office/word/2016/wordml/cid" xmlns:w16se="http://schemas.microsoft.com/office/word/2015/wordml/symex" xmlns:wpg="http://schemas.microsoft.com/office/word/2010/wordprocessingGroup" xmlns:wpi="http://schemas.microsoft.com/office/word/2010/wordprocessingInk" xmlns:wne="http://schemas.microsoft.com/office/word/2006/wordml" xmlns:wps="http://schemas.microsoft.com/office/word/2010/wordprocessingShape" mc:Ignorable="w14 w15 w16se w16cid wp14">
   <w:p>
     <w:pPr>
       <w:pStyle w:val="Stopka"/>
@@ -6444,7 +7468,7 @@
 </file>
 
 <file path=word/footer2.xml><?xml version="1.0" encoding="utf-8"?>
-<w:ftr xmlns:wpc="http://schemas.microsoft.com/office/word/2010/wordprocessingCanvas" xmlns:cx="http://schemas.microsoft.com/office/drawing/2014/chartex" xmlns:cx1="http://schemas.microsoft.com/office/drawing/2015/9/8/chartex" xmlns:mc="http://schemas.openxmlformats.org/markup-compatibility/2006" xmlns:o="urn:schemas-microsoft-com:office:office" xmlns:r="http://schemas.openxmlformats.org/officeDocument/2006/relationships" xmlns:m="http://schemas.openxmlformats.org/officeDocument/2006/math" xmlns:v="urn:schemas-microsoft-com:vml" xmlns:wp14="http://schemas.microsoft.com/office/word/2010/wordprocessingDrawing" xmlns:wp="http://schemas.openxmlformats.org/drawingml/2006/wordprocessingDrawing" xmlns:w10="urn:schemas-microsoft-com:office:word" xmlns:w="http://schemas.openxmlformats.org/wordprocessingml/2006/main" xmlns:w14="http://schemas.microsoft.com/office/word/2010/wordml" xmlns:w15="http://schemas.microsoft.com/office/word/2012/wordml" xmlns:w16se="http://schemas.microsoft.com/office/word/2015/wordml/symex" xmlns:wpg="http://schemas.microsoft.com/office/word/2010/wordprocessingGroup" xmlns:wpi="http://schemas.microsoft.com/office/word/2010/wordprocessingInk" xmlns:wne="http://schemas.microsoft.com/office/word/2006/wordml" xmlns:wps="http://schemas.microsoft.com/office/word/2010/wordprocessingShape" mc:Ignorable="w14 w15 w16se wp14">
+<w:ftr xmlns:wpc="http://schemas.microsoft.com/office/word/2010/wordprocessingCanvas" xmlns:cx="http://schemas.microsoft.com/office/drawing/2014/chartex" xmlns:cx1="http://schemas.microsoft.com/office/drawing/2015/9/8/chartex" xmlns:cx2="http://schemas.microsoft.com/office/drawing/2015/10/21/chartex" xmlns:cx3="http://schemas.microsoft.com/office/drawing/2016/5/9/chartex" xmlns:cx4="http://schemas.microsoft.com/office/drawing/2016/5/10/chartex" xmlns:cx5="http://schemas.microsoft.com/office/drawing/2016/5/11/chartex" xmlns:cx6="http://schemas.microsoft.com/office/drawing/2016/5/12/chartex" xmlns:cx7="http://schemas.microsoft.com/office/drawing/2016/5/13/chartex" xmlns:cx8="http://schemas.microsoft.com/office/drawing/2016/5/14/chartex" xmlns:mc="http://schemas.openxmlformats.org/markup-compatibility/2006" xmlns:aink="http://schemas.microsoft.com/office/drawing/2016/ink" xmlns:am3d="http://schemas.microsoft.com/office/drawing/2017/model3d" xmlns:o="urn:schemas-microsoft-com:office:office" xmlns:r="http://schemas.openxmlformats.org/officeDocument/2006/relationships" xmlns:m="http://schemas.openxmlformats.org/officeDocument/2006/math" xmlns:v="urn:schemas-microsoft-com:vml" xmlns:wp14="http://schemas.microsoft.com/office/word/2010/wordprocessingDrawing" xmlns:wp="http://schemas.openxmlformats.org/drawingml/2006/wordprocessingDrawing" xmlns:w10="urn:schemas-microsoft-com:office:word" xmlns:w="http://schemas.openxmlformats.org/wordprocessingml/2006/main" xmlns:w14="http://schemas.microsoft.com/office/word/2010/wordml" xmlns:w15="http://schemas.microsoft.com/office/word/2012/wordml" xmlns:w16cid="http://schemas.microsoft.com/office/word/2016/wordml/cid" xmlns:w16se="http://schemas.microsoft.com/office/word/2015/wordml/symex" xmlns:wpg="http://schemas.microsoft.com/office/word/2010/wordprocessingGroup" xmlns:wpi="http://schemas.microsoft.com/office/word/2010/wordprocessingInk" xmlns:wne="http://schemas.microsoft.com/office/word/2006/wordml" xmlns:wps="http://schemas.microsoft.com/office/word/2010/wordprocessingShape" mc:Ignorable="w14 w15 w16se w16cid wp14">
   <w:p>
     <w:pPr>
       <w:pStyle w:val="Stopka"/>
@@ -6460,7 +7484,7 @@
 </file>
 
 <file path=word/footer3.xml><?xml version="1.0" encoding="utf-8"?>
-<w:ftr xmlns:wpc="http://schemas.microsoft.com/office/word/2010/wordprocessingCanvas" xmlns:cx="http://schemas.microsoft.com/office/drawing/2014/chartex" xmlns:cx1="http://schemas.microsoft.com/office/drawing/2015/9/8/chartex" xmlns:mc="http://schemas.openxmlformats.org/markup-compatibility/2006" xmlns:o="urn:schemas-microsoft-com:office:office" xmlns:r="http://schemas.openxmlformats.org/officeDocument/2006/relationships" xmlns:m="http://schemas.openxmlformats.org/officeDocument/2006/math" xmlns:v="urn:schemas-microsoft-com:vml" xmlns:wp14="http://schemas.microsoft.com/office/word/2010/wordprocessingDrawing" xmlns:wp="http://schemas.openxmlformats.org/drawingml/2006/wordprocessingDrawing" xmlns:w10="urn:schemas-microsoft-com:office:word" xmlns:w="http://schemas.openxmlformats.org/wordprocessingml/2006/main" xmlns:w14="http://schemas.microsoft.com/office/word/2010/wordml" xmlns:w15="http://schemas.microsoft.com/office/word/2012/wordml" xmlns:w16se="http://schemas.microsoft.com/office/word/2015/wordml/symex" xmlns:wpg="http://schemas.microsoft.com/office/word/2010/wordprocessingGroup" xmlns:wpi="http://schemas.microsoft.com/office/word/2010/wordprocessingInk" xmlns:wne="http://schemas.microsoft.com/office/word/2006/wordml" xmlns:wps="http://schemas.microsoft.com/office/word/2010/wordprocessingShape" mc:Ignorable="w14 w15 w16se wp14">
+<w:ftr xmlns:wpc="http://schemas.microsoft.com/office/word/2010/wordprocessingCanvas" xmlns:cx="http://schemas.microsoft.com/office/drawing/2014/chartex" xmlns:cx1="http://schemas.microsoft.com/office/drawing/2015/9/8/chartex" xmlns:cx2="http://schemas.microsoft.com/office/drawing/2015/10/21/chartex" xmlns:cx3="http://schemas.microsoft.com/office/drawing/2016/5/9/chartex" xmlns:cx4="http://schemas.microsoft.com/office/drawing/2016/5/10/chartex" xmlns:cx5="http://schemas.microsoft.com/office/drawing/2016/5/11/chartex" xmlns:cx6="http://schemas.microsoft.com/office/drawing/2016/5/12/chartex" xmlns:cx7="http://schemas.microsoft.com/office/drawing/2016/5/13/chartex" xmlns:cx8="http://schemas.microsoft.com/office/drawing/2016/5/14/chartex" xmlns:mc="http://schemas.openxmlformats.org/markup-compatibility/2006" xmlns:aink="http://schemas.microsoft.com/office/drawing/2016/ink" xmlns:am3d="http://schemas.microsoft.com/office/drawing/2017/model3d" xmlns:o="urn:schemas-microsoft-com:office:office" xmlns:r="http://schemas.openxmlformats.org/officeDocument/2006/relationships" xmlns:m="http://schemas.openxmlformats.org/officeDocument/2006/math" xmlns:v="urn:schemas-microsoft-com:vml" xmlns:wp14="http://schemas.microsoft.com/office/word/2010/wordprocessingDrawing" xmlns:wp="http://schemas.openxmlformats.org/drawingml/2006/wordprocessingDrawing" xmlns:w10="urn:schemas-microsoft-com:office:word" xmlns:w="http://schemas.openxmlformats.org/wordprocessingml/2006/main" xmlns:w14="http://schemas.microsoft.com/office/word/2010/wordml" xmlns:w15="http://schemas.microsoft.com/office/word/2012/wordml" xmlns:w16cid="http://schemas.microsoft.com/office/word/2016/wordml/cid" xmlns:w16se="http://schemas.microsoft.com/office/word/2015/wordml/symex" xmlns:wpg="http://schemas.microsoft.com/office/word/2010/wordprocessingGroup" xmlns:wpi="http://schemas.microsoft.com/office/word/2010/wordprocessingInk" xmlns:wne="http://schemas.microsoft.com/office/word/2006/wordml" xmlns:wps="http://schemas.microsoft.com/office/word/2010/wordprocessingShape" mc:Ignorable="w14 w15 w16se w16cid wp14">
   <w:p>
     <w:pPr>
       <w:pStyle w:val="Stopka"/>
@@ -6476,7 +7500,7 @@
 </file>
 
 <file path=word/footer4.xml><?xml version="1.0" encoding="utf-8"?>
-<w:ftr xmlns:wpc="http://schemas.microsoft.com/office/word/2010/wordprocessingCanvas" xmlns:cx="http://schemas.microsoft.com/office/drawing/2014/chartex" xmlns:cx1="http://schemas.microsoft.com/office/drawing/2015/9/8/chartex" xmlns:mc="http://schemas.openxmlformats.org/markup-compatibility/2006" xmlns:o="urn:schemas-microsoft-com:office:office" xmlns:r="http://schemas.openxmlformats.org/officeDocument/2006/relationships" xmlns:m="http://schemas.openxmlformats.org/officeDocument/2006/math" xmlns:v="urn:schemas-microsoft-com:vml" xmlns:wp14="http://schemas.microsoft.com/office/word/2010/wordprocessingDrawing" xmlns:wp="http://schemas.openxmlformats.org/drawingml/2006/wordprocessingDrawing" xmlns:w10="urn:schemas-microsoft-com:office:word" xmlns:w="http://schemas.openxmlformats.org/wordprocessingml/2006/main" xmlns:w14="http://schemas.microsoft.com/office/word/2010/wordml" xmlns:w15="http://schemas.microsoft.com/office/word/2012/wordml" xmlns:w16se="http://schemas.microsoft.com/office/word/2015/wordml/symex" xmlns:wpg="http://schemas.microsoft.com/office/word/2010/wordprocessingGroup" xmlns:wpi="http://schemas.microsoft.com/office/word/2010/wordprocessingInk" xmlns:wne="http://schemas.microsoft.com/office/word/2006/wordml" xmlns:wps="http://schemas.microsoft.com/office/word/2010/wordprocessingShape" mc:Ignorable="w14 w15 w16se wp14">
+<w:ftr xmlns:wpc="http://schemas.microsoft.com/office/word/2010/wordprocessingCanvas" xmlns:cx="http://schemas.microsoft.com/office/drawing/2014/chartex" xmlns:cx1="http://schemas.microsoft.com/office/drawing/2015/9/8/chartex" xmlns:cx2="http://schemas.microsoft.com/office/drawing/2015/10/21/chartex" xmlns:cx3="http://schemas.microsoft.com/office/drawing/2016/5/9/chartex" xmlns:cx4="http://schemas.microsoft.com/office/drawing/2016/5/10/chartex" xmlns:cx5="http://schemas.microsoft.com/office/drawing/2016/5/11/chartex" xmlns:cx6="http://schemas.microsoft.com/office/drawing/2016/5/12/chartex" xmlns:cx7="http://schemas.microsoft.com/office/drawing/2016/5/13/chartex" xmlns:cx8="http://schemas.microsoft.com/office/drawing/2016/5/14/chartex" xmlns:mc="http://schemas.openxmlformats.org/markup-compatibility/2006" xmlns:aink="http://schemas.microsoft.com/office/drawing/2016/ink" xmlns:am3d="http://schemas.microsoft.com/office/drawing/2017/model3d" xmlns:o="urn:schemas-microsoft-com:office:office" xmlns:r="http://schemas.openxmlformats.org/officeDocument/2006/relationships" xmlns:m="http://schemas.openxmlformats.org/officeDocument/2006/math" xmlns:v="urn:schemas-microsoft-com:vml" xmlns:wp14="http://schemas.microsoft.com/office/word/2010/wordprocessingDrawing" xmlns:wp="http://schemas.openxmlformats.org/drawingml/2006/wordprocessingDrawing" xmlns:w10="urn:schemas-microsoft-com:office:word" xmlns:w="http://schemas.openxmlformats.org/wordprocessingml/2006/main" xmlns:w14="http://schemas.microsoft.com/office/word/2010/wordml" xmlns:w15="http://schemas.microsoft.com/office/word/2012/wordml" xmlns:w16cid="http://schemas.microsoft.com/office/word/2016/wordml/cid" xmlns:w16se="http://schemas.microsoft.com/office/word/2015/wordml/symex" xmlns:wpg="http://schemas.microsoft.com/office/word/2010/wordprocessingGroup" xmlns:wpi="http://schemas.microsoft.com/office/word/2010/wordprocessingInk" xmlns:wne="http://schemas.microsoft.com/office/word/2006/wordml" xmlns:wps="http://schemas.microsoft.com/office/word/2010/wordprocessingShape" mc:Ignorable="w14 w15 w16se w16cid wp14">
   <w:sdt>
     <w:sdtPr>
       <w:id w:val="-1152524713"/>
@@ -6521,7 +7545,7 @@
 </file>
 
 <file path=word/footer5.xml><?xml version="1.0" encoding="utf-8"?>
-<w:ftr xmlns:wpc="http://schemas.microsoft.com/office/word/2010/wordprocessingCanvas" xmlns:cx="http://schemas.microsoft.com/office/drawing/2014/chartex" xmlns:cx1="http://schemas.microsoft.com/office/drawing/2015/9/8/chartex" xmlns:mc="http://schemas.openxmlformats.org/markup-compatibility/2006" xmlns:o="urn:schemas-microsoft-com:office:office" xmlns:r="http://schemas.openxmlformats.org/officeDocument/2006/relationships" xmlns:m="http://schemas.openxmlformats.org/officeDocument/2006/math" xmlns:v="urn:schemas-microsoft-com:vml" xmlns:wp14="http://schemas.microsoft.com/office/word/2010/wordprocessingDrawing" xmlns:wp="http://schemas.openxmlformats.org/drawingml/2006/wordprocessingDrawing" xmlns:w10="urn:schemas-microsoft-com:office:word" xmlns:w="http://schemas.openxmlformats.org/wordprocessingml/2006/main" xmlns:w14="http://schemas.microsoft.com/office/word/2010/wordml" xmlns:w15="http://schemas.microsoft.com/office/word/2012/wordml" xmlns:w16se="http://schemas.microsoft.com/office/word/2015/wordml/symex" xmlns:wpg="http://schemas.microsoft.com/office/word/2010/wordprocessingGroup" xmlns:wpi="http://schemas.microsoft.com/office/word/2010/wordprocessingInk" xmlns:wne="http://schemas.microsoft.com/office/word/2006/wordml" xmlns:wps="http://schemas.microsoft.com/office/word/2010/wordprocessingShape" mc:Ignorable="w14 w15 w16se wp14">
+<w:ftr xmlns:wpc="http://schemas.microsoft.com/office/word/2010/wordprocessingCanvas" xmlns:cx="http://schemas.microsoft.com/office/drawing/2014/chartex" xmlns:cx1="http://schemas.microsoft.com/office/drawing/2015/9/8/chartex" xmlns:cx2="http://schemas.microsoft.com/office/drawing/2015/10/21/chartex" xmlns:cx3="http://schemas.microsoft.com/office/drawing/2016/5/9/chartex" xmlns:cx4="http://schemas.microsoft.com/office/drawing/2016/5/10/chartex" xmlns:cx5="http://schemas.microsoft.com/office/drawing/2016/5/11/chartex" xmlns:cx6="http://schemas.microsoft.com/office/drawing/2016/5/12/chartex" xmlns:cx7="http://schemas.microsoft.com/office/drawing/2016/5/13/chartex" xmlns:cx8="http://schemas.microsoft.com/office/drawing/2016/5/14/chartex" xmlns:mc="http://schemas.openxmlformats.org/markup-compatibility/2006" xmlns:aink="http://schemas.microsoft.com/office/drawing/2016/ink" xmlns:am3d="http://schemas.microsoft.com/office/drawing/2017/model3d" xmlns:o="urn:schemas-microsoft-com:office:office" xmlns:r="http://schemas.openxmlformats.org/officeDocument/2006/relationships" xmlns:m="http://schemas.openxmlformats.org/officeDocument/2006/math" xmlns:v="urn:schemas-microsoft-com:vml" xmlns:wp14="http://schemas.microsoft.com/office/word/2010/wordprocessingDrawing" xmlns:wp="http://schemas.openxmlformats.org/drawingml/2006/wordprocessingDrawing" xmlns:w10="urn:schemas-microsoft-com:office:word" xmlns:w="http://schemas.openxmlformats.org/wordprocessingml/2006/main" xmlns:w14="http://schemas.microsoft.com/office/word/2010/wordml" xmlns:w15="http://schemas.microsoft.com/office/word/2012/wordml" xmlns:w16cid="http://schemas.microsoft.com/office/word/2016/wordml/cid" xmlns:w16se="http://schemas.microsoft.com/office/word/2015/wordml/symex" xmlns:wpg="http://schemas.microsoft.com/office/word/2010/wordprocessingGroup" xmlns:wpi="http://schemas.microsoft.com/office/word/2010/wordprocessingInk" xmlns:wne="http://schemas.microsoft.com/office/word/2006/wordml" xmlns:wps="http://schemas.microsoft.com/office/word/2010/wordprocessingShape" mc:Ignorable="w14 w15 w16se w16cid wp14">
   <w:sdt>
     <w:sdtPr>
       <w:id w:val="-455179039"/>
@@ -6567,7 +7591,7 @@
 </file>
 
 <file path=word/footer6.xml><?xml version="1.0" encoding="utf-8"?>
-<w:ftr xmlns:wpc="http://schemas.microsoft.com/office/word/2010/wordprocessingCanvas" xmlns:cx="http://schemas.microsoft.com/office/drawing/2014/chartex" xmlns:cx1="http://schemas.microsoft.com/office/drawing/2015/9/8/chartex" xmlns:mc="http://schemas.openxmlformats.org/markup-compatibility/2006" xmlns:o="urn:schemas-microsoft-com:office:office" xmlns:r="http://schemas.openxmlformats.org/officeDocument/2006/relationships" xmlns:m="http://schemas.openxmlformats.org/officeDocument/2006/math" xmlns:v="urn:schemas-microsoft-com:vml" xmlns:wp14="http://schemas.microsoft.com/office/word/2010/wordprocessingDrawing" xmlns:wp="http://schemas.openxmlformats.org/drawingml/2006/wordprocessingDrawing" xmlns:w10="urn:schemas-microsoft-com:office:word" xmlns:w="http://schemas.openxmlformats.org/wordprocessingml/2006/main" xmlns:w14="http://schemas.microsoft.com/office/word/2010/wordml" xmlns:w15="http://schemas.microsoft.com/office/word/2012/wordml" xmlns:w16se="http://schemas.microsoft.com/office/word/2015/wordml/symex" xmlns:wpg="http://schemas.microsoft.com/office/word/2010/wordprocessingGroup" xmlns:wpi="http://schemas.microsoft.com/office/word/2010/wordprocessingInk" xmlns:wne="http://schemas.microsoft.com/office/word/2006/wordml" xmlns:wps="http://schemas.microsoft.com/office/word/2010/wordprocessingShape" mc:Ignorable="w14 w15 w16se wp14">
+<w:ftr xmlns:wpc="http://schemas.microsoft.com/office/word/2010/wordprocessingCanvas" xmlns:cx="http://schemas.microsoft.com/office/drawing/2014/chartex" xmlns:cx1="http://schemas.microsoft.com/office/drawing/2015/9/8/chartex" xmlns:cx2="http://schemas.microsoft.com/office/drawing/2015/10/21/chartex" xmlns:cx3="http://schemas.microsoft.com/office/drawing/2016/5/9/chartex" xmlns:cx4="http://schemas.microsoft.com/office/drawing/2016/5/10/chartex" xmlns:cx5="http://schemas.microsoft.com/office/drawing/2016/5/11/chartex" xmlns:cx6="http://schemas.microsoft.com/office/drawing/2016/5/12/chartex" xmlns:cx7="http://schemas.microsoft.com/office/drawing/2016/5/13/chartex" xmlns:cx8="http://schemas.microsoft.com/office/drawing/2016/5/14/chartex" xmlns:mc="http://schemas.openxmlformats.org/markup-compatibility/2006" xmlns:aink="http://schemas.microsoft.com/office/drawing/2016/ink" xmlns:am3d="http://schemas.microsoft.com/office/drawing/2017/model3d" xmlns:o="urn:schemas-microsoft-com:office:office" xmlns:r="http://schemas.openxmlformats.org/officeDocument/2006/relationships" xmlns:m="http://schemas.openxmlformats.org/officeDocument/2006/math" xmlns:v="urn:schemas-microsoft-com:vml" xmlns:wp14="http://schemas.microsoft.com/office/word/2010/wordprocessingDrawing" xmlns:wp="http://schemas.openxmlformats.org/drawingml/2006/wordprocessingDrawing" xmlns:w10="urn:schemas-microsoft-com:office:word" xmlns:w="http://schemas.openxmlformats.org/wordprocessingml/2006/main" xmlns:w14="http://schemas.microsoft.com/office/word/2010/wordml" xmlns:w15="http://schemas.microsoft.com/office/word/2012/wordml" xmlns:w16cid="http://schemas.microsoft.com/office/word/2016/wordml/cid" xmlns:w16se="http://schemas.microsoft.com/office/word/2015/wordml/symex" xmlns:wpg="http://schemas.microsoft.com/office/word/2010/wordprocessingGroup" xmlns:wpi="http://schemas.microsoft.com/office/word/2010/wordprocessingInk" xmlns:wne="http://schemas.microsoft.com/office/word/2006/wordml" xmlns:wps="http://schemas.microsoft.com/office/word/2010/wordprocessingShape" mc:Ignorable="w14 w15 w16se w16cid wp14">
   <w:p>
     <w:pPr>
       <w:pStyle w:val="Stopka"/>
@@ -6583,7 +7607,7 @@
 </file>
 
 <file path=word/footnotes.xml><?xml version="1.0" encoding="utf-8"?>
-<w:footnotes xmlns:wpc="http://schemas.microsoft.com/office/word/2010/wordprocessingCanvas" xmlns:cx="http://schemas.microsoft.com/office/drawing/2014/chartex" xmlns:cx1="http://schemas.microsoft.com/office/drawing/2015/9/8/chartex" xmlns:mc="http://schemas.openxmlformats.org/markup-compatibility/2006" xmlns:o="urn:schemas-microsoft-com:office:office" xmlns:r="http://schemas.openxmlformats.org/officeDocument/2006/relationships" xmlns:m="http://schemas.openxmlformats.org/officeDocument/2006/math" xmlns:v="urn:schemas-microsoft-com:vml" xmlns:wp14="http://schemas.microsoft.com/office/word/2010/wordprocessingDrawing" xmlns:wp="http://schemas.openxmlformats.org/drawingml/2006/wordprocessingDrawing" xmlns:w10="urn:schemas-microsoft-com:office:word" xmlns:w="http://schemas.openxmlformats.org/wordprocessingml/2006/main" xmlns:w14="http://schemas.microsoft.com/office/word/2010/wordml" xmlns:w15="http://schemas.microsoft.com/office/word/2012/wordml" xmlns:w16se="http://schemas.microsoft.com/office/word/2015/wordml/symex" xmlns:wpg="http://schemas.microsoft.com/office/word/2010/wordprocessingGroup" xmlns:wpi="http://schemas.microsoft.com/office/word/2010/wordprocessingInk" xmlns:wne="http://schemas.microsoft.com/office/word/2006/wordml" xmlns:wps="http://schemas.microsoft.com/office/word/2010/wordprocessingShape" mc:Ignorable="w14 w15 w16se wp14">
+<w:footnotes xmlns:wpc="http://schemas.microsoft.com/office/word/2010/wordprocessingCanvas" xmlns:cx="http://schemas.microsoft.com/office/drawing/2014/chartex" xmlns:cx1="http://schemas.microsoft.com/office/drawing/2015/9/8/chartex" xmlns:cx2="http://schemas.microsoft.com/office/drawing/2015/10/21/chartex" xmlns:cx3="http://schemas.microsoft.com/office/drawing/2016/5/9/chartex" xmlns:cx4="http://schemas.microsoft.com/office/drawing/2016/5/10/chartex" xmlns:cx5="http://schemas.microsoft.com/office/drawing/2016/5/11/chartex" xmlns:cx6="http://schemas.microsoft.com/office/drawing/2016/5/12/chartex" xmlns:cx7="http://schemas.microsoft.com/office/drawing/2016/5/13/chartex" xmlns:cx8="http://schemas.microsoft.com/office/drawing/2016/5/14/chartex" xmlns:mc="http://schemas.openxmlformats.org/markup-compatibility/2006" xmlns:aink="http://schemas.microsoft.com/office/drawing/2016/ink" xmlns:am3d="http://schemas.microsoft.com/office/drawing/2017/model3d" xmlns:o="urn:schemas-microsoft-com:office:office" xmlns:r="http://schemas.openxmlformats.org/officeDocument/2006/relationships" xmlns:m="http://schemas.openxmlformats.org/officeDocument/2006/math" xmlns:v="urn:schemas-microsoft-com:vml" xmlns:wp14="http://schemas.microsoft.com/office/word/2010/wordprocessingDrawing" xmlns:wp="http://schemas.openxmlformats.org/drawingml/2006/wordprocessingDrawing" xmlns:w10="urn:schemas-microsoft-com:office:word" xmlns:w="http://schemas.openxmlformats.org/wordprocessingml/2006/main" xmlns:w14="http://schemas.microsoft.com/office/word/2010/wordml" xmlns:w15="http://schemas.microsoft.com/office/word/2012/wordml" xmlns:w16cid="http://schemas.microsoft.com/office/word/2016/wordml/cid" xmlns:w16se="http://schemas.microsoft.com/office/word/2015/wordml/symex" xmlns:wpg="http://schemas.microsoft.com/office/word/2010/wordprocessingGroup" xmlns:wpi="http://schemas.microsoft.com/office/word/2010/wordprocessingInk" xmlns:wne="http://schemas.microsoft.com/office/word/2006/wordml" xmlns:wps="http://schemas.microsoft.com/office/word/2010/wordprocessingShape" mc:Ignorable="w14 w15 w16se w16cid wp14">
   <w:footnote w:type="separator" w:id="-1">
     <w:p>
       <w:pPr>
@@ -6608,7 +7632,7 @@
 </file>
 
 <file path=word/numbering.xml><?xml version="1.0" encoding="utf-8"?>
-<w:numbering xmlns:wpc="http://schemas.microsoft.com/office/word/2010/wordprocessingCanvas" xmlns:cx="http://schemas.microsoft.com/office/drawing/2014/chartex" xmlns:cx1="http://schemas.microsoft.com/office/drawing/2015/9/8/chartex" xmlns:mc="http://schemas.openxmlformats.org/markup-compatibility/2006" xmlns:o="urn:schemas-microsoft-com:office:office" xmlns:r="http://schemas.openxmlformats.org/officeDocument/2006/relationships" xmlns:m="http://schemas.openxmlformats.org/officeDocument/2006/math" xmlns:v="urn:schemas-microsoft-com:vml" xmlns:wp14="http://schemas.microsoft.com/office/word/2010/wordprocessingDrawing" xmlns:wp="http://schemas.openxmlformats.org/drawingml/2006/wordprocessingDrawing" xmlns:w10="urn:schemas-microsoft-com:office:word" xmlns:w="http://schemas.openxmlformats.org/wordprocessingml/2006/main" xmlns:w14="http://schemas.microsoft.com/office/word/2010/wordml" xmlns:w15="http://schemas.microsoft.com/office/word/2012/wordml" xmlns:w16se="http://schemas.microsoft.com/office/word/2015/wordml/symex" xmlns:wpg="http://schemas.microsoft.com/office/word/2010/wordprocessingGroup" xmlns:wpi="http://schemas.microsoft.com/office/word/2010/wordprocessingInk" xmlns:wne="http://schemas.microsoft.com/office/word/2006/wordml" xmlns:wps="http://schemas.microsoft.com/office/word/2010/wordprocessingShape" mc:Ignorable="w14 w15 w16se wp14">
+<w:numbering xmlns:wpc="http://schemas.microsoft.com/office/word/2010/wordprocessingCanvas" xmlns:cx="http://schemas.microsoft.com/office/drawing/2014/chartex" xmlns:cx1="http://schemas.microsoft.com/office/drawing/2015/9/8/chartex" xmlns:cx2="http://schemas.microsoft.com/office/drawing/2015/10/21/chartex" xmlns:cx3="http://schemas.microsoft.com/office/drawing/2016/5/9/chartex" xmlns:cx4="http://schemas.microsoft.com/office/drawing/2016/5/10/chartex" xmlns:cx5="http://schemas.microsoft.com/office/drawing/2016/5/11/chartex" xmlns:cx6="http://schemas.microsoft.com/office/drawing/2016/5/12/chartex" xmlns:cx7="http://schemas.microsoft.com/office/drawing/2016/5/13/chartex" xmlns:cx8="http://schemas.microsoft.com/office/drawing/2016/5/14/chartex" xmlns:mc="http://schemas.openxmlformats.org/markup-compatibility/2006" xmlns:aink="http://schemas.microsoft.com/office/drawing/2016/ink" xmlns:am3d="http://schemas.microsoft.com/office/drawing/2017/model3d" xmlns:o="urn:schemas-microsoft-com:office:office" xmlns:r="http://schemas.openxmlformats.org/officeDocument/2006/relationships" xmlns:m="http://schemas.openxmlformats.org/officeDocument/2006/math" xmlns:v="urn:schemas-microsoft-com:vml" xmlns:wp14="http://schemas.microsoft.com/office/word/2010/wordprocessingDrawing" xmlns:wp="http://schemas.openxmlformats.org/drawingml/2006/wordprocessingDrawing" xmlns:w10="urn:schemas-microsoft-com:office:word" xmlns:w="http://schemas.openxmlformats.org/wordprocessingml/2006/main" xmlns:w14="http://schemas.microsoft.com/office/word/2010/wordml" xmlns:w15="http://schemas.microsoft.com/office/word/2012/wordml" xmlns:w16cid="http://schemas.microsoft.com/office/word/2016/wordml/cid" xmlns:w16se="http://schemas.microsoft.com/office/word/2015/wordml/symex" xmlns:wpg="http://schemas.microsoft.com/office/word/2010/wordprocessingGroup" xmlns:wpi="http://schemas.microsoft.com/office/word/2010/wordprocessingInk" xmlns:wne="http://schemas.microsoft.com/office/word/2006/wordml" xmlns:wps="http://schemas.microsoft.com/office/word/2010/wordprocessingShape" mc:Ignorable="w14 w15 w16se w16cid wp14">
   <w:abstractNum w:abstractNumId="0" w15:restartNumberingAfterBreak="0">
     <w:nsid w:val="01F241EE"/>
     <w:multiLevelType w:val="hybridMultilevel"/>
@@ -6699,6 +7723,119 @@
     </w:lvl>
   </w:abstractNum>
   <w:abstractNum w:abstractNumId="1" w15:restartNumberingAfterBreak="0">
+    <w:nsid w:val="061B756F"/>
+    <w:multiLevelType w:val="hybridMultilevel"/>
+    <w:tmpl w:val="0F82666A"/>
+    <w:lvl w:ilvl="0" w:tplc="04150001">
+      <w:start w:val="1"/>
+      <w:numFmt w:val="bullet"/>
+      <w:lvlText w:val=""/>
+      <w:lvlJc w:val="left"/>
+      <w:pPr>
+        <w:ind w:left="720" w:hanging="360"/>
+      </w:pPr>
+      <w:rPr>
+        <w:rFonts w:ascii="Symbol" w:hAnsi="Symbol" w:hint="default"/>
+      </w:rPr>
+    </w:lvl>
+    <w:lvl w:ilvl="1" w:tplc="04150003" w:tentative="1">
+      <w:start w:val="1"/>
+      <w:numFmt w:val="bullet"/>
+      <w:lvlText w:val="o"/>
+      <w:lvlJc w:val="left"/>
+      <w:pPr>
+        <w:ind w:left="1440" w:hanging="360"/>
+      </w:pPr>
+      <w:rPr>
+        <w:rFonts w:ascii="Courier New" w:hAnsi="Courier New" w:cs="Courier New" w:hint="default"/>
+      </w:rPr>
+    </w:lvl>
+    <w:lvl w:ilvl="2" w:tplc="04150005" w:tentative="1">
+      <w:start w:val="1"/>
+      <w:numFmt w:val="bullet"/>
+      <w:lvlText w:val=""/>
+      <w:lvlJc w:val="left"/>
+      <w:pPr>
+        <w:ind w:left="2160" w:hanging="360"/>
+      </w:pPr>
+      <w:rPr>
+        <w:rFonts w:ascii="Wingdings" w:hAnsi="Wingdings" w:hint="default"/>
+      </w:rPr>
+    </w:lvl>
+    <w:lvl w:ilvl="3" w:tplc="04150001" w:tentative="1">
+      <w:start w:val="1"/>
+      <w:numFmt w:val="bullet"/>
+      <w:lvlText w:val=""/>
+      <w:lvlJc w:val="left"/>
+      <w:pPr>
+        <w:ind w:left="2880" w:hanging="360"/>
+      </w:pPr>
+      <w:rPr>
+        <w:rFonts w:ascii="Symbol" w:hAnsi="Symbol" w:hint="default"/>
+      </w:rPr>
+    </w:lvl>
+    <w:lvl w:ilvl="4" w:tplc="04150003" w:tentative="1">
+      <w:start w:val="1"/>
+      <w:numFmt w:val="bullet"/>
+      <w:lvlText w:val="o"/>
+      <w:lvlJc w:val="left"/>
+      <w:pPr>
+        <w:ind w:left="3600" w:hanging="360"/>
+      </w:pPr>
+      <w:rPr>
+        <w:rFonts w:ascii="Courier New" w:hAnsi="Courier New" w:cs="Courier New" w:hint="default"/>
+      </w:rPr>
+    </w:lvl>
+    <w:lvl w:ilvl="5" w:tplc="04150005" w:tentative="1">
+      <w:start w:val="1"/>
+      <w:numFmt w:val="bullet"/>
+      <w:lvlText w:val=""/>
+      <w:lvlJc w:val="left"/>
+      <w:pPr>
+        <w:ind w:left="4320" w:hanging="360"/>
+      </w:pPr>
+      <w:rPr>
+        <w:rFonts w:ascii="Wingdings" w:hAnsi="Wingdings" w:hint="default"/>
+      </w:rPr>
+    </w:lvl>
+    <w:lvl w:ilvl="6" w:tplc="04150001" w:tentative="1">
+      <w:start w:val="1"/>
+      <w:numFmt w:val="bullet"/>
+      <w:lvlText w:val=""/>
+      <w:lvlJc w:val="left"/>
+      <w:pPr>
+        <w:ind w:left="5040" w:hanging="360"/>
+      </w:pPr>
+      <w:rPr>
+        <w:rFonts w:ascii="Symbol" w:hAnsi="Symbol" w:hint="default"/>
+      </w:rPr>
+    </w:lvl>
+    <w:lvl w:ilvl="7" w:tplc="04150003" w:tentative="1">
+      <w:start w:val="1"/>
+      <w:numFmt w:val="bullet"/>
+      <w:lvlText w:val="o"/>
+      <w:lvlJc w:val="left"/>
+      <w:pPr>
+        <w:ind w:left="5760" w:hanging="360"/>
+      </w:pPr>
+      <w:rPr>
+        <w:rFonts w:ascii="Courier New" w:hAnsi="Courier New" w:cs="Courier New" w:hint="default"/>
+      </w:rPr>
+    </w:lvl>
+    <w:lvl w:ilvl="8" w:tplc="04150005" w:tentative="1">
+      <w:start w:val="1"/>
+      <w:numFmt w:val="bullet"/>
+      <w:lvlText w:val=""/>
+      <w:lvlJc w:val="left"/>
+      <w:pPr>
+        <w:ind w:left="6480" w:hanging="360"/>
+      </w:pPr>
+      <w:rPr>
+        <w:rFonts w:ascii="Wingdings" w:hAnsi="Wingdings" w:hint="default"/>
+      </w:rPr>
+    </w:lvl>
+  </w:abstractNum>
+  <w:abstractNum w:abstractNumId="2" w15:restartNumberingAfterBreak="0">
     <w:nsid w:val="0A383DD9"/>
     <w:multiLevelType w:val="hybridMultilevel"/>
     <w:tmpl w:val="C00881D8"/>
@@ -6787,7 +7924,7 @@
       </w:pPr>
     </w:lvl>
   </w:abstractNum>
-  <w:abstractNum w:abstractNumId="2" w15:restartNumberingAfterBreak="0">
+  <w:abstractNum w:abstractNumId="3" w15:restartNumberingAfterBreak="0">
     <w:nsid w:val="18A82B18"/>
     <w:multiLevelType w:val="hybridMultilevel"/>
     <w:tmpl w:val="0ABC100E"/>
@@ -6900,7 +8037,7 @@
       </w:rPr>
     </w:lvl>
   </w:abstractNum>
-  <w:abstractNum w:abstractNumId="3" w15:restartNumberingAfterBreak="0">
+  <w:abstractNum w:abstractNumId="4" w15:restartNumberingAfterBreak="0">
     <w:nsid w:val="24871AE2"/>
     <w:multiLevelType w:val="multilevel"/>
     <w:tmpl w:val="E82EB1C4"/>
@@ -7013,7 +8150,7 @@
       </w:rPr>
     </w:lvl>
   </w:abstractNum>
-  <w:abstractNum w:abstractNumId="4" w15:restartNumberingAfterBreak="0">
+  <w:abstractNum w:abstractNumId="5" w15:restartNumberingAfterBreak="0">
     <w:nsid w:val="33452306"/>
     <w:multiLevelType w:val="multilevel"/>
     <w:tmpl w:val="7964803A"/>
@@ -7152,7 +8289,7 @@
       </w:rPr>
     </w:lvl>
   </w:abstractNum>
-  <w:abstractNum w:abstractNumId="5" w15:restartNumberingAfterBreak="0">
+  <w:abstractNum w:abstractNumId="6" w15:restartNumberingAfterBreak="0">
     <w:nsid w:val="48A934EB"/>
     <w:multiLevelType w:val="hybridMultilevel"/>
     <w:tmpl w:val="B89CE536"/>
@@ -7241,7 +8378,7 @@
       </w:pPr>
     </w:lvl>
   </w:abstractNum>
-  <w:abstractNum w:abstractNumId="6" w15:restartNumberingAfterBreak="0">
+  <w:abstractNum w:abstractNumId="7" w15:restartNumberingAfterBreak="0">
     <w:nsid w:val="5E6D3A0F"/>
     <w:multiLevelType w:val="hybridMultilevel"/>
     <w:tmpl w:val="5D34258C"/>
@@ -7327,32 +8464,151 @@
       </w:pPr>
     </w:lvl>
   </w:abstractNum>
+  <w:abstractNum w:abstractNumId="8" w15:restartNumberingAfterBreak="0">
+    <w:nsid w:val="662C797F"/>
+    <w:multiLevelType w:val="hybridMultilevel"/>
+    <w:tmpl w:val="9C0E408E"/>
+    <w:lvl w:ilvl="0" w:tplc="04150001">
+      <w:start w:val="1"/>
+      <w:numFmt w:val="bullet"/>
+      <w:lvlText w:val=""/>
+      <w:lvlJc w:val="left"/>
+      <w:pPr>
+        <w:ind w:left="720" w:hanging="360"/>
+      </w:pPr>
+      <w:rPr>
+        <w:rFonts w:ascii="Symbol" w:hAnsi="Symbol" w:hint="default"/>
+      </w:rPr>
+    </w:lvl>
+    <w:lvl w:ilvl="1" w:tplc="04150003" w:tentative="1">
+      <w:start w:val="1"/>
+      <w:numFmt w:val="bullet"/>
+      <w:lvlText w:val="o"/>
+      <w:lvlJc w:val="left"/>
+      <w:pPr>
+        <w:ind w:left="1440" w:hanging="360"/>
+      </w:pPr>
+      <w:rPr>
+        <w:rFonts w:ascii="Courier New" w:hAnsi="Courier New" w:cs="Courier New" w:hint="default"/>
+      </w:rPr>
+    </w:lvl>
+    <w:lvl w:ilvl="2" w:tplc="04150005" w:tentative="1">
+      <w:start w:val="1"/>
+      <w:numFmt w:val="bullet"/>
+      <w:lvlText w:val=""/>
+      <w:lvlJc w:val="left"/>
+      <w:pPr>
+        <w:ind w:left="2160" w:hanging="360"/>
+      </w:pPr>
+      <w:rPr>
+        <w:rFonts w:ascii="Wingdings" w:hAnsi="Wingdings" w:hint="default"/>
+      </w:rPr>
+    </w:lvl>
+    <w:lvl w:ilvl="3" w:tplc="04150001" w:tentative="1">
+      <w:start w:val="1"/>
+      <w:numFmt w:val="bullet"/>
+      <w:lvlText w:val=""/>
+      <w:lvlJc w:val="left"/>
+      <w:pPr>
+        <w:ind w:left="2880" w:hanging="360"/>
+      </w:pPr>
+      <w:rPr>
+        <w:rFonts w:ascii="Symbol" w:hAnsi="Symbol" w:hint="default"/>
+      </w:rPr>
+    </w:lvl>
+    <w:lvl w:ilvl="4" w:tplc="04150003" w:tentative="1">
+      <w:start w:val="1"/>
+      <w:numFmt w:val="bullet"/>
+      <w:lvlText w:val="o"/>
+      <w:lvlJc w:val="left"/>
+      <w:pPr>
+        <w:ind w:left="3600" w:hanging="360"/>
+      </w:pPr>
+      <w:rPr>
+        <w:rFonts w:ascii="Courier New" w:hAnsi="Courier New" w:cs="Courier New" w:hint="default"/>
+      </w:rPr>
+    </w:lvl>
+    <w:lvl w:ilvl="5" w:tplc="04150005" w:tentative="1">
+      <w:start w:val="1"/>
+      <w:numFmt w:val="bullet"/>
+      <w:lvlText w:val=""/>
+      <w:lvlJc w:val="left"/>
+      <w:pPr>
+        <w:ind w:left="4320" w:hanging="360"/>
+      </w:pPr>
+      <w:rPr>
+        <w:rFonts w:ascii="Wingdings" w:hAnsi="Wingdings" w:hint="default"/>
+      </w:rPr>
+    </w:lvl>
+    <w:lvl w:ilvl="6" w:tplc="04150001" w:tentative="1">
+      <w:start w:val="1"/>
+      <w:numFmt w:val="bullet"/>
+      <w:lvlText w:val=""/>
+      <w:lvlJc w:val="left"/>
+      <w:pPr>
+        <w:ind w:left="5040" w:hanging="360"/>
+      </w:pPr>
+      <w:rPr>
+        <w:rFonts w:ascii="Symbol" w:hAnsi="Symbol" w:hint="default"/>
+      </w:rPr>
+    </w:lvl>
+    <w:lvl w:ilvl="7" w:tplc="04150003" w:tentative="1">
+      <w:start w:val="1"/>
+      <w:numFmt w:val="bullet"/>
+      <w:lvlText w:val="o"/>
+      <w:lvlJc w:val="left"/>
+      <w:pPr>
+        <w:ind w:left="5760" w:hanging="360"/>
+      </w:pPr>
+      <w:rPr>
+        <w:rFonts w:ascii="Courier New" w:hAnsi="Courier New" w:cs="Courier New" w:hint="default"/>
+      </w:rPr>
+    </w:lvl>
+    <w:lvl w:ilvl="8" w:tplc="04150005" w:tentative="1">
+      <w:start w:val="1"/>
+      <w:numFmt w:val="bullet"/>
+      <w:lvlText w:val=""/>
+      <w:lvlJc w:val="left"/>
+      <w:pPr>
+        <w:ind w:left="6480" w:hanging="360"/>
+      </w:pPr>
+      <w:rPr>
+        <w:rFonts w:ascii="Wingdings" w:hAnsi="Wingdings" w:hint="default"/>
+      </w:rPr>
+    </w:lvl>
+  </w:abstractNum>
   <w:num w:numId="1">
-    <w:abstractNumId w:val="4"/>
+    <w:abstractNumId w:val="5"/>
   </w:num>
   <w:num w:numId="2">
-    <w:abstractNumId w:val="6"/>
+    <w:abstractNumId w:val="7"/>
   </w:num>
   <w:num w:numId="3">
     <w:abstractNumId w:val="0"/>
   </w:num>
   <w:num w:numId="4">
-    <w:abstractNumId w:val="5"/>
+    <w:abstractNumId w:val="6"/>
   </w:num>
   <w:num w:numId="5">
+    <w:abstractNumId w:val="2"/>
+  </w:num>
+  <w:num w:numId="6">
+    <w:abstractNumId w:val="4"/>
+  </w:num>
+  <w:num w:numId="7">
+    <w:abstractNumId w:val="3"/>
+  </w:num>
+  <w:num w:numId="8">
     <w:abstractNumId w:val="1"/>
   </w:num>
-  <w:num w:numId="6">
-    <w:abstractNumId w:val="3"/>
-  </w:num>
-  <w:num w:numId="7">
-    <w:abstractNumId w:val="2"/>
+  <w:num w:numId="9">
+    <w:abstractNumId w:val="8"/>
   </w:num>
 </w:numbering>
 </file>
 
 <file path=word/styles.xml><?xml version="1.0" encoding="utf-8"?>
-<w:styles xmlns:mc="http://schemas.openxmlformats.org/markup-compatibility/2006" xmlns:r="http://schemas.openxmlformats.org/officeDocument/2006/relationships" xmlns:w="http://schemas.openxmlformats.org/wordprocessingml/2006/main" xmlns:w14="http://schemas.microsoft.com/office/word/2010/wordml" xmlns:w15="http://schemas.microsoft.com/office/word/2012/wordml" xmlns:w16se="http://schemas.microsoft.com/office/word/2015/wordml/symex" mc:Ignorable="w14 w15 w16se">
+<w:styles xmlns:mc="http://schemas.openxmlformats.org/markup-compatibility/2006" xmlns:r="http://schemas.openxmlformats.org/officeDocument/2006/relationships" xmlns:w="http://schemas.openxmlformats.org/wordprocessingml/2006/main" xmlns:w14="http://schemas.microsoft.com/office/word/2010/wordml" xmlns:w15="http://schemas.microsoft.com/office/word/2012/wordml" xmlns:w16cid="http://schemas.microsoft.com/office/word/2016/wordml/cid" xmlns:w16se="http://schemas.microsoft.com/office/word/2015/wordml/symex" mc:Ignorable="w14 w15 w16se w16cid">
   <w:docDefaults>
     <w:rPrDefault>
       <w:rPr>
@@ -7369,7 +8625,7 @@
       </w:pPr>
     </w:pPrDefault>
   </w:docDefaults>
-  <w:latentStyles w:defLockedState="0" w:defUIPriority="99" w:defSemiHidden="0" w:defUnhideWhenUsed="0" w:defQFormat="0" w:count="371">
+  <w:latentStyles w:defLockedState="0" w:defUIPriority="99" w:defSemiHidden="0" w:defUnhideWhenUsed="0" w:defQFormat="0" w:count="375">
     <w:lsdException w:name="Normal" w:uiPriority="0" w:qFormat="1"/>
     <w:lsdException w:name="heading 1" w:uiPriority="0" w:qFormat="1"/>
     <w:lsdException w:name="heading 2" w:semiHidden="1" w:uiPriority="0" w:unhideWhenUsed="1" w:qFormat="1"/>
@@ -7475,7 +8731,6 @@
     <w:lsdException w:name="HTML Sample" w:semiHidden="1" w:unhideWhenUsed="1"/>
     <w:lsdException w:name="HTML Typewriter" w:semiHidden="1" w:unhideWhenUsed="1"/>
     <w:lsdException w:name="HTML Variable" w:semiHidden="1" w:unhideWhenUsed="1"/>
-    <w:lsdException w:name="Normal Table" w:semiHidden="1" w:unhideWhenUsed="1"/>
     <w:lsdException w:name="annotation subject" w:semiHidden="1" w:unhideWhenUsed="1"/>
     <w:lsdException w:name="No List" w:semiHidden="1" w:unhideWhenUsed="1"/>
     <w:lsdException w:name="Outline List 1" w:semiHidden="1" w:unhideWhenUsed="1"/>
@@ -7519,10 +8774,8 @@
     <w:lsdException w:name="Table Elegant" w:semiHidden="1" w:unhideWhenUsed="1"/>
     <w:lsdException w:name="Table Professional" w:semiHidden="1" w:unhideWhenUsed="1"/>
     <w:lsdException w:name="Table Subtle 1" w:semiHidden="1" w:unhideWhenUsed="1"/>
-    <w:lsdException w:name="Table Subtle 2" w:semiHidden="1" w:unhideWhenUsed="1"/>
     <w:lsdException w:name="Table Web 1" w:semiHidden="1" w:unhideWhenUsed="1"/>
     <w:lsdException w:name="Table Web 2" w:semiHidden="1" w:unhideWhenUsed="1"/>
-    <w:lsdException w:name="Table Web 3" w:semiHidden="1" w:unhideWhenUsed="1"/>
     <w:lsdException w:name="Balloon Text" w:semiHidden="1" w:unhideWhenUsed="1"/>
     <w:lsdException w:name="Table Grid" w:uiPriority="59"/>
     <w:lsdException w:name="Table Theme" w:semiHidden="1" w:unhideWhenUsed="1"/>
@@ -7741,6 +8994,10 @@
     <w:lsdException w:name="List Table 5 Dark Accent 6" w:uiPriority="50"/>
     <w:lsdException w:name="List Table 6 Colorful Accent 6" w:uiPriority="51"/>
     <w:lsdException w:name="List Table 7 Colorful Accent 6" w:uiPriority="52"/>
+    <w:lsdException w:name="Mention" w:semiHidden="1" w:unhideWhenUsed="1"/>
+    <w:lsdException w:name="Smart Hyperlink" w:semiHidden="1" w:unhideWhenUsed="1"/>
+    <w:lsdException w:name="Hashtag" w:semiHidden="1" w:unhideWhenUsed="1"/>
+    <w:lsdException w:name="Unresolved Mention" w:semiHidden="1" w:unhideWhenUsed="1"/>
   </w:latentStyles>
   <w:style w:type="paragraph" w:default="1" w:styleId="Normalny">
     <w:name w:val="Normal"/>
@@ -8586,7 +9843,7 @@
 </file>
 
 <file path=customXml/itemProps1.xml><?xml version="1.0" encoding="utf-8"?>
-<ds:datastoreItem xmlns:ds="http://schemas.openxmlformats.org/officeDocument/2006/customXml" ds:itemID="{F05AE701-755B-4688-93D9-1CAD86601660}">
+<ds:datastoreItem xmlns:ds="http://schemas.openxmlformats.org/officeDocument/2006/customXml" ds:itemID="{557B7D7B-B32E-4EBD-9584-13FCD38970D6}">
   <ds:schemaRefs>
     <ds:schemaRef ds:uri="http://schemas.openxmlformats.org/officeDocument/2006/bibliography"/>
   </ds:schemaRefs>

</xml_diff>

<commit_message>
bugfix: Fixed sound writer and sound peak bug
SoundWriter didn't write ByteArray if peak under user selected value.
Peak value wasn't accurate to max value. Fixed data presentation.
Removed obsolete PortController class.
Generated new class scheme.
</commit_message>
<xml_diff>
--- a/JAKÓBIAK-Marek-praca-inż.docx
+++ b/JAKÓBIAK-Marek-praca-inż.docx
@@ -61,7 +61,10 @@
         <w:jc w:val="left"/>
       </w:pPr>
       <w:r>
-        <w:t>Wydział Mechaniczny</w:t>
+        <w:t xml:space="preserve">Wydział </w:t>
+      </w:r>
+      <w:r>
+        <w:t>Nawigacyjny</w:t>
       </w:r>
     </w:p>
     <w:p>
@@ -3286,8 +3289,6 @@
                 <w:lang w:val="en-GB" w:eastAsia="en-US"/>
               </w:rPr>
             </w:pPr>
-            <w:bookmarkStart w:id="1" w:name="_GoBack"/>
-            <w:bookmarkEnd w:id="1"/>
           </w:p>
         </w:tc>
       </w:tr>
@@ -3622,7 +3623,7 @@
           <w:numId w:val="0"/>
         </w:numPr>
       </w:pPr>
-      <w:bookmarkStart w:id="2" w:name="_Toc4245183"/>
+      <w:bookmarkStart w:id="1" w:name="_Toc4245183"/>
       <w:r>
         <w:lastRenderedPageBreak/>
         <w:t>Ws</w:t>
@@ -3630,7 +3631,7 @@
       <w:r>
         <w:t>tęp</w:t>
       </w:r>
-      <w:bookmarkEnd w:id="2"/>
+      <w:bookmarkEnd w:id="1"/>
     </w:p>
     <w:p>
       <w:pPr>
@@ -5890,12 +5891,12 @@
           <w:numId w:val="0"/>
         </w:numPr>
       </w:pPr>
-      <w:bookmarkStart w:id="3" w:name="_Toc4245184"/>
+      <w:bookmarkStart w:id="2" w:name="_Toc4245184"/>
       <w:r>
         <w:lastRenderedPageBreak/>
         <w:t>1.Przysałanie informacji w eterze</w:t>
       </w:r>
-      <w:bookmarkEnd w:id="3"/>
+      <w:bookmarkEnd w:id="2"/>
     </w:p>
     <w:p>
       <w:pPr>
@@ -6215,11 +6216,11 @@
           <w:numId w:val="0"/>
         </w:numPr>
       </w:pPr>
-      <w:bookmarkStart w:id="4" w:name="_Toc4245185"/>
+      <w:bookmarkStart w:id="3" w:name="_Toc4245185"/>
       <w:r>
         <w:t>2.System DSC</w:t>
       </w:r>
-      <w:bookmarkEnd w:id="4"/>
+      <w:bookmarkEnd w:id="3"/>
     </w:p>
     <w:p>
       <w:pPr>
@@ -6247,12 +6248,12 @@
           <w:numId w:val="0"/>
         </w:numPr>
       </w:pPr>
-      <w:bookmarkStart w:id="5" w:name="_Toc4245186"/>
+      <w:bookmarkStart w:id="4" w:name="_Toc4245186"/>
       <w:r>
         <w:lastRenderedPageBreak/>
         <w:t>4.Projekt aplikacji do odbioru informacji z radiostacji MF/HF</w:t>
       </w:r>
-      <w:bookmarkEnd w:id="5"/>
+      <w:bookmarkEnd w:id="4"/>
     </w:p>
     <w:p>
       <w:pPr>
@@ -6262,14 +6263,14 @@
           <w:numId w:val="0"/>
         </w:numPr>
       </w:pPr>
-      <w:bookmarkStart w:id="6" w:name="_Toc4245187"/>
+      <w:bookmarkStart w:id="5" w:name="_Toc4245187"/>
       <w:r>
         <w:t>4.1 Zastosowane technologie</w:t>
       </w:r>
       <w:r>
         <w:t xml:space="preserve"> i biblioteki</w:t>
       </w:r>
-      <w:bookmarkEnd w:id="6"/>
+      <w:bookmarkEnd w:id="5"/>
     </w:p>
     <w:p>
       <w:r>
@@ -6340,9 +6341,10 @@
         <w:t xml:space="preserve">można uruchomić jedynie na systemie operacyjnym Windows 10, oraz konsoli Xbox One/Xbox One X, a pierwsze na  </w:t>
       </w:r>
       <w:r>
-        <w:t xml:space="preserve">systemach od Windows XP wzwyż. W następnych podrozdziałach przybliżę nieco technologie i zewnętrzną bibliotekę użyte w implementacji mojego rozwiązania. </w:t>
-      </w:r>
-    </w:p>
+        <w:t>systemach od Windows XP wzwyż. W następnych podrozdziałach przybliżę nieco technologie i zewnętrzną bibliotekę użyte w implementacji mojego rozwiązania.</w:t>
+      </w:r>
+    </w:p>
+    <w:p/>
     <w:p>
       <w:pPr>
         <w:pStyle w:val="Nagwek3"/>
@@ -6351,14 +6353,14 @@
           <w:numId w:val="0"/>
         </w:numPr>
       </w:pPr>
-      <w:bookmarkStart w:id="7" w:name="_Toc4245188"/>
+      <w:bookmarkStart w:id="6" w:name="_Toc4245188"/>
       <w:r>
         <w:t xml:space="preserve">4.1.1. </w:t>
       </w:r>
       <w:r>
         <w:t>WPF</w:t>
       </w:r>
-      <w:bookmarkEnd w:id="7"/>
+      <w:bookmarkEnd w:id="6"/>
     </w:p>
     <w:p>
       <w:pPr>
@@ -7190,11 +7192,11 @@
           <w:numId w:val="6"/>
         </w:numPr>
       </w:pPr>
-      <w:bookmarkStart w:id="8" w:name="_Toc4245189"/>
+      <w:bookmarkStart w:id="7" w:name="_Toc4245189"/>
       <w:r>
         <w:t>C#</w:t>
       </w:r>
-      <w:bookmarkEnd w:id="8"/>
+      <w:bookmarkEnd w:id="7"/>
     </w:p>
     <w:p>
       <w:pPr>
@@ -7269,8 +7271,66 @@
         <w:rPr>
           <w:lang w:eastAsia="en-US"/>
         </w:rPr>
-        <w:t xml:space="preserve">). </w:t>
-      </w:r>
+        <w:t>).</w:t>
+      </w:r>
+    </w:p>
+    <w:p>
+      <w:pPr>
+        <w:pStyle w:val="Nagwek3"/>
+        <w:numPr>
+          <w:ilvl w:val="0"/>
+          <w:numId w:val="0"/>
+        </w:numPr>
+        <w:ind w:left="1117" w:hanging="720"/>
+      </w:pPr>
+      <w:r>
+        <w:t xml:space="preserve">4.1.4 Biblioteka </w:t>
+      </w:r>
+      <w:proofErr w:type="spellStart"/>
+      <w:r>
+        <w:t>NAudio</w:t>
+      </w:r>
+      <w:proofErr w:type="spellEnd"/>
+    </w:p>
+    <w:p>
+      <w:pPr>
+        <w:ind w:firstLine="0"/>
+        <w:rPr>
+          <w:lang w:eastAsia="en-US"/>
+        </w:rPr>
+      </w:pPr>
+    </w:p>
+    <w:p>
+      <w:pPr>
+        <w:pStyle w:val="Nagwek2"/>
+        <w:numPr>
+          <w:ilvl w:val="1"/>
+          <w:numId w:val="6"/>
+        </w:numPr>
+        <w:jc w:val="left"/>
+      </w:pPr>
+      <w:proofErr w:type="spellStart"/>
+      <w:r>
+        <w:t>Africa</w:t>
+      </w:r>
+      <w:proofErr w:type="spellEnd"/>
+      <w:r>
+        <w:t xml:space="preserve"> </w:t>
+      </w:r>
+      <w:proofErr w:type="spellStart"/>
+      <w:r>
+        <w:t>Bambaataa</w:t>
+      </w:r>
+      <w:proofErr w:type="spellEnd"/>
+    </w:p>
+    <w:p>
+      <w:pPr>
+        <w:rPr>
+          <w:lang w:eastAsia="en-US"/>
+        </w:rPr>
+      </w:pPr>
+      <w:bookmarkStart w:id="8" w:name="_GoBack"/>
+      <w:bookmarkEnd w:id="8"/>
     </w:p>
     <w:p>
       <w:pPr>
@@ -8731,6 +8791,7 @@
     <w:lsdException w:name="HTML Sample" w:semiHidden="1" w:unhideWhenUsed="1"/>
     <w:lsdException w:name="HTML Typewriter" w:semiHidden="1" w:unhideWhenUsed="1"/>
     <w:lsdException w:name="HTML Variable" w:semiHidden="1" w:unhideWhenUsed="1"/>
+    <w:lsdException w:name="Normal Table" w:semiHidden="1" w:unhideWhenUsed="1"/>
     <w:lsdException w:name="annotation subject" w:semiHidden="1" w:unhideWhenUsed="1"/>
     <w:lsdException w:name="No List" w:semiHidden="1" w:unhideWhenUsed="1"/>
     <w:lsdException w:name="Outline List 1" w:semiHidden="1" w:unhideWhenUsed="1"/>
@@ -8774,8 +8835,10 @@
     <w:lsdException w:name="Table Elegant" w:semiHidden="1" w:unhideWhenUsed="1"/>
     <w:lsdException w:name="Table Professional" w:semiHidden="1" w:unhideWhenUsed="1"/>
     <w:lsdException w:name="Table Subtle 1" w:semiHidden="1" w:unhideWhenUsed="1"/>
+    <w:lsdException w:name="Table Subtle 2" w:semiHidden="1" w:unhideWhenUsed="1"/>
     <w:lsdException w:name="Table Web 1" w:semiHidden="1" w:unhideWhenUsed="1"/>
     <w:lsdException w:name="Table Web 2" w:semiHidden="1" w:unhideWhenUsed="1"/>
+    <w:lsdException w:name="Table Web 3" w:semiHidden="1" w:unhideWhenUsed="1"/>
     <w:lsdException w:name="Balloon Text" w:semiHidden="1" w:unhideWhenUsed="1"/>
     <w:lsdException w:name="Table Grid" w:uiPriority="59"/>
     <w:lsdException w:name="Table Theme" w:semiHidden="1" w:unhideWhenUsed="1"/>
@@ -9071,7 +9134,7 @@
     <w:next w:val="Normalny"/>
     <w:link w:val="Nagwek3Znak"/>
     <w:qFormat/>
-    <w:rsid w:val="009D5C05"/>
+    <w:rsid w:val="00E0699B"/>
     <w:pPr>
       <w:keepNext/>
       <w:numPr>
@@ -9085,7 +9148,6 @@
       <w:rFonts w:ascii="Arial" w:eastAsia="Calibri" w:hAnsi="Arial" w:cs="Arial"/>
       <w:b/>
       <w:bCs/>
-      <w:sz w:val="26"/>
       <w:szCs w:val="26"/>
       <w:lang w:eastAsia="en-US"/>
     </w:rPr>
@@ -9196,12 +9258,11 @@
     <w:name w:val="Nagłówek 3 Znak"/>
     <w:basedOn w:val="Domylnaczcionkaakapitu"/>
     <w:link w:val="Nagwek3"/>
-    <w:rsid w:val="009D5C05"/>
+    <w:rsid w:val="00E0699B"/>
     <w:rPr>
       <w:rFonts w:ascii="Arial" w:eastAsia="Calibri" w:hAnsi="Arial" w:cs="Arial"/>
       <w:b/>
       <w:bCs/>
-      <w:sz w:val="26"/>
       <w:szCs w:val="26"/>
     </w:rPr>
   </w:style>
@@ -9843,7 +9904,7 @@
 </file>
 
 <file path=customXml/itemProps1.xml><?xml version="1.0" encoding="utf-8"?>
-<ds:datastoreItem xmlns:ds="http://schemas.openxmlformats.org/officeDocument/2006/customXml" ds:itemID="{557B7D7B-B32E-4EBD-9584-13FCD38970D6}">
+<ds:datastoreItem xmlns:ds="http://schemas.openxmlformats.org/officeDocument/2006/customXml" ds:itemID="{DB4BE37C-7B45-4EFF-BE6D-B1C8981B9877}">
   <ds:schemaRefs>
     <ds:schemaRef ds:uri="http://schemas.openxmlformats.org/officeDocument/2006/bibliography"/>
   </ds:schemaRefs>

</xml_diff>

<commit_message>
Weekend changes to BsC_Thesis
Changes made during weekend.
</commit_message>
<xml_diff>
--- a/JAKÓBIAK-Marek-praca-inż.docx
+++ b/JAKÓBIAK-Marek-praca-inż.docx
@@ -1,6 +1,6 @@
 
 <file path=word/document.xml><?xml version="1.0" encoding="utf-8"?>
-<w:document xmlns:wpc="http://schemas.microsoft.com/office/word/2010/wordprocessingCanvas" xmlns:cx="http://schemas.microsoft.com/office/drawing/2014/chartex" xmlns:cx1="http://schemas.microsoft.com/office/drawing/2015/9/8/chartex" xmlns:cx2="http://schemas.microsoft.com/office/drawing/2015/10/21/chartex" xmlns:cx3="http://schemas.microsoft.com/office/drawing/2016/5/9/chartex" xmlns:cx4="http://schemas.microsoft.com/office/drawing/2016/5/10/chartex" xmlns:cx5="http://schemas.microsoft.com/office/drawing/2016/5/11/chartex" xmlns:cx6="http://schemas.microsoft.com/office/drawing/2016/5/12/chartex" xmlns:cx7="http://schemas.microsoft.com/office/drawing/2016/5/13/chartex" xmlns:cx8="http://schemas.microsoft.com/office/drawing/2016/5/14/chartex" xmlns:mc="http://schemas.openxmlformats.org/markup-compatibility/2006" xmlns:aink="http://schemas.microsoft.com/office/drawing/2016/ink" xmlns:am3d="http://schemas.microsoft.com/office/drawing/2017/model3d" xmlns:o="urn:schemas-microsoft-com:office:office" xmlns:r="http://schemas.openxmlformats.org/officeDocument/2006/relationships" xmlns:m="http://schemas.openxmlformats.org/officeDocument/2006/math" xmlns:v="urn:schemas-microsoft-com:vml" xmlns:wp14="http://schemas.microsoft.com/office/word/2010/wordprocessingDrawing" xmlns:wp="http://schemas.openxmlformats.org/drawingml/2006/wordprocessingDrawing" xmlns:w10="urn:schemas-microsoft-com:office:word" xmlns:w="http://schemas.openxmlformats.org/wordprocessingml/2006/main" xmlns:w14="http://schemas.microsoft.com/office/word/2010/wordml" xmlns:w15="http://schemas.microsoft.com/office/word/2012/wordml" xmlns:w16cid="http://schemas.microsoft.com/office/word/2016/wordml/cid" xmlns:w16se="http://schemas.microsoft.com/office/word/2015/wordml/symex" xmlns:wpg="http://schemas.microsoft.com/office/word/2010/wordprocessingGroup" xmlns:wpi="http://schemas.microsoft.com/office/word/2010/wordprocessingInk" xmlns:wne="http://schemas.microsoft.com/office/word/2006/wordml" xmlns:wps="http://schemas.microsoft.com/office/word/2010/wordprocessingShape" mc:Ignorable="w14 w15 w16se w16cid wp14">
+<w:document xmlns:wpc="http://schemas.microsoft.com/office/word/2010/wordprocessingCanvas" xmlns:cx="http://schemas.microsoft.com/office/drawing/2014/chartex" xmlns:cx1="http://schemas.microsoft.com/office/drawing/2015/9/8/chartex" xmlns:mc="http://schemas.openxmlformats.org/markup-compatibility/2006" xmlns:o="urn:schemas-microsoft-com:office:office" xmlns:r="http://schemas.openxmlformats.org/officeDocument/2006/relationships" xmlns:m="http://schemas.openxmlformats.org/officeDocument/2006/math" xmlns:v="urn:schemas-microsoft-com:vml" xmlns:wp14="http://schemas.microsoft.com/office/word/2010/wordprocessingDrawing" xmlns:wp="http://schemas.openxmlformats.org/drawingml/2006/wordprocessingDrawing" xmlns:w10="urn:schemas-microsoft-com:office:word" xmlns:w="http://schemas.openxmlformats.org/wordprocessingml/2006/main" xmlns:w14="http://schemas.microsoft.com/office/word/2010/wordml" xmlns:w15="http://schemas.microsoft.com/office/word/2012/wordml" xmlns:w16se="http://schemas.microsoft.com/office/word/2015/wordml/symex" xmlns:wpg="http://schemas.microsoft.com/office/word/2010/wordprocessingGroup" xmlns:wpi="http://schemas.microsoft.com/office/word/2010/wordprocessingInk" xmlns:wne="http://schemas.microsoft.com/office/word/2006/wordml" xmlns:wps="http://schemas.microsoft.com/office/word/2010/wordprocessingShape" mc:Ignorable="w14 w15 w16se wp14">
   <w:body>
     <w:p>
       <w:pPr>
@@ -420,42 +420,12 @@
                 <w:lang w:val="de-DE"/>
               </w:rPr>
             </w:pPr>
-            <w:proofErr w:type="spellStart"/>
             <w:r>
               <w:rPr>
                 <w:lang w:val="de-DE"/>
               </w:rPr>
-              <w:t>dr</w:t>
-            </w:r>
-            <w:proofErr w:type="spellEnd"/>
-            <w:r>
-              <w:rPr>
-                <w:lang w:val="de-DE"/>
-              </w:rPr>
-              <w:t xml:space="preserve"> </w:t>
-            </w:r>
-            <w:proofErr w:type="spellStart"/>
-            <w:r>
-              <w:rPr>
-                <w:lang w:val="de-DE"/>
-              </w:rPr>
-              <w:t>inż</w:t>
-            </w:r>
-            <w:proofErr w:type="spellEnd"/>
-            <w:r>
-              <w:rPr>
-                <w:lang w:val="de-DE"/>
-              </w:rPr>
-              <w:t xml:space="preserve">. Marcin </w:t>
-            </w:r>
-            <w:proofErr w:type="spellStart"/>
-            <w:r>
-              <w:rPr>
-                <w:lang w:val="de-DE"/>
-              </w:rPr>
-              <w:t>Mąka</w:t>
-            </w:r>
-            <w:proofErr w:type="spellEnd"/>
+              <w:t>dr inż. Marcin Mąka</w:t>
+            </w:r>
           </w:p>
         </w:tc>
         <w:tc>
@@ -2086,21 +2056,7 @@
               <w:rPr>
                 <w:lang w:val="en-GB" w:eastAsia="en-US"/>
               </w:rPr>
-              <w:t xml:space="preserve">Sub-Committee on </w:t>
-            </w:r>
-            <w:proofErr w:type="spellStart"/>
-            <w:r>
-              <w:rPr>
-                <w:lang w:val="en-GB" w:eastAsia="en-US"/>
-              </w:rPr>
-              <w:t>Radiocommunciations</w:t>
-            </w:r>
-            <w:proofErr w:type="spellEnd"/>
-            <w:r>
-              <w:rPr>
-                <w:lang w:val="en-GB" w:eastAsia="en-US"/>
-              </w:rPr>
-              <w:t xml:space="preserve"> and Search and Rescue</w:t>
+              <w:t>Sub-Committee on Radiocommunciations and Search and Rescue</w:t>
             </w:r>
           </w:p>
         </w:tc>
@@ -2156,21 +2112,7 @@
               <w:rPr>
                 <w:lang w:eastAsia="en-US"/>
               </w:rPr>
-              <w:t xml:space="preserve">International </w:t>
-            </w:r>
-            <w:proofErr w:type="spellStart"/>
-            <w:r>
-              <w:rPr>
-                <w:lang w:eastAsia="en-US"/>
-              </w:rPr>
-              <w:t>Maritime</w:t>
-            </w:r>
-            <w:proofErr w:type="spellEnd"/>
-            <w:r>
-              <w:rPr>
-                <w:lang w:eastAsia="en-US"/>
-              </w:rPr>
-              <w:t xml:space="preserve"> Organization</w:t>
+              <w:t>International Maritime Organization</w:t>
             </w:r>
           </w:p>
         </w:tc>
@@ -2490,16 +2432,8 @@
               <w:rPr>
                 <w:lang w:eastAsia="en-US"/>
               </w:rPr>
-              <w:t xml:space="preserve">Single </w:t>
-            </w:r>
-            <w:proofErr w:type="spellStart"/>
-            <w:r>
-              <w:rPr>
-                <w:lang w:eastAsia="en-US"/>
-              </w:rPr>
-              <w:t>SideBand</w:t>
-            </w:r>
-            <w:proofErr w:type="spellEnd"/>
+              <w:t>Single SideBand</w:t>
+            </w:r>
           </w:p>
         </w:tc>
         <w:tc>
@@ -2679,42 +2613,12 @@
                 <w:lang w:val="en-GB" w:eastAsia="en-US"/>
               </w:rPr>
             </w:pPr>
-            <w:proofErr w:type="spellStart"/>
             <w:r>
               <w:rPr>
                 <w:lang w:val="en-GB"/>
               </w:rPr>
-              <w:t>Interfejs</w:t>
-            </w:r>
-            <w:proofErr w:type="spellEnd"/>
-            <w:r>
-              <w:rPr>
-                <w:lang w:val="en-GB"/>
-              </w:rPr>
-              <w:t xml:space="preserve"> </w:t>
-            </w:r>
-            <w:proofErr w:type="spellStart"/>
-            <w:r>
-              <w:rPr>
-                <w:lang w:val="en-GB"/>
-              </w:rPr>
-              <w:t>programowania</w:t>
-            </w:r>
-            <w:proofErr w:type="spellEnd"/>
-            <w:r>
-              <w:rPr>
-                <w:lang w:val="en-GB"/>
-              </w:rPr>
-              <w:t xml:space="preserve"> </w:t>
-            </w:r>
-            <w:proofErr w:type="spellStart"/>
-            <w:r>
-              <w:rPr>
-                <w:lang w:val="en-GB"/>
-              </w:rPr>
-              <w:t>aplikacji</w:t>
-            </w:r>
-            <w:proofErr w:type="spellEnd"/>
+              <w:t>Interfejs programowania aplikacji</w:t>
+            </w:r>
           </w:p>
         </w:tc>
       </w:tr>
@@ -2755,21 +2659,7 @@
               <w:rPr>
                 <w:lang w:val="en-GB" w:eastAsia="en-US"/>
               </w:rPr>
-              <w:t xml:space="preserve">Extensible Application </w:t>
-            </w:r>
-            <w:proofErr w:type="spellStart"/>
-            <w:r>
-              <w:rPr>
-                <w:lang w:val="en-GB" w:eastAsia="en-US"/>
-              </w:rPr>
-              <w:t>Markup</w:t>
-            </w:r>
-            <w:proofErr w:type="spellEnd"/>
-            <w:r>
-              <w:rPr>
-                <w:lang w:val="en-GB" w:eastAsia="en-US"/>
-              </w:rPr>
-              <w:t xml:space="preserve"> Language</w:t>
+              <w:t>Extensible Application Markup Language</w:t>
             </w:r>
           </w:p>
         </w:tc>
@@ -2821,7 +2711,6 @@
                 <w:lang w:val="en-GB" w:eastAsia="en-US"/>
               </w:rPr>
             </w:pPr>
-            <w:proofErr w:type="spellStart"/>
             <w:r>
               <w:rPr>
                 <w:lang w:val="en-GB" w:eastAsia="en-US"/>
@@ -2832,28 +2721,7 @@
               <w:rPr>
                 <w:lang w:val="en-GB" w:eastAsia="en-US"/>
               </w:rPr>
-              <w:t>tensible</w:t>
-            </w:r>
-            <w:proofErr w:type="spellEnd"/>
-            <w:r>
-              <w:rPr>
-                <w:lang w:val="en-GB" w:eastAsia="en-US"/>
-              </w:rPr>
-              <w:t xml:space="preserve"> </w:t>
-            </w:r>
-            <w:proofErr w:type="spellStart"/>
-            <w:r>
-              <w:rPr>
-                <w:lang w:val="en-GB" w:eastAsia="en-US"/>
-              </w:rPr>
-              <w:t>Markup</w:t>
-            </w:r>
-            <w:proofErr w:type="spellEnd"/>
-            <w:r>
-              <w:rPr>
-                <w:lang w:val="en-GB" w:eastAsia="en-US"/>
-              </w:rPr>
-              <w:t xml:space="preserve"> Language</w:t>
+              <w:t>tensible Markup Language</w:t>
             </w:r>
           </w:p>
         </w:tc>
@@ -2905,33 +2773,11 @@
                 <w:lang w:val="en-GB" w:eastAsia="en-US"/>
               </w:rPr>
             </w:pPr>
-            <w:proofErr w:type="spellStart"/>
             <w:r>
               <w:rPr>
                 <w:lang w:val="en-GB" w:eastAsia="en-US"/>
               </w:rPr>
-              <w:t>HyperText</w:t>
-            </w:r>
-            <w:proofErr w:type="spellEnd"/>
-            <w:r>
-              <w:rPr>
-                <w:lang w:val="en-GB" w:eastAsia="en-US"/>
-              </w:rPr>
-              <w:t xml:space="preserve"> </w:t>
-            </w:r>
-            <w:proofErr w:type="spellStart"/>
-            <w:r>
-              <w:rPr>
-                <w:lang w:val="en-GB" w:eastAsia="en-US"/>
-              </w:rPr>
-              <w:t>Markup</w:t>
-            </w:r>
-            <w:proofErr w:type="spellEnd"/>
-            <w:r>
-              <w:rPr>
-                <w:lang w:val="en-GB" w:eastAsia="en-US"/>
-              </w:rPr>
-              <w:t xml:space="preserve"> Language</w:t>
+              <w:t>HyperText Markup Language</w:t>
             </w:r>
           </w:p>
         </w:tc>
@@ -3043,22 +2889,14 @@
               <w:rPr>
                 <w:lang w:eastAsia="en-US"/>
               </w:rPr>
-              <w:t xml:space="preserve">User  </w:t>
-            </w:r>
-            <w:proofErr w:type="spellStart"/>
+              <w:t>User  eX</w:t>
+            </w:r>
             <w:r>
               <w:rPr>
                 <w:lang w:eastAsia="en-US"/>
               </w:rPr>
-              <w:t>eX</w:t>
-            </w:r>
-            <w:r>
-              <w:rPr>
-                <w:lang w:eastAsia="en-US"/>
-              </w:rPr>
               <w:t>perience</w:t>
             </w:r>
-            <w:proofErr w:type="spellEnd"/>
           </w:p>
         </w:tc>
         <w:tc>
@@ -3712,21 +3550,7 @@
         <w:rPr>
           <w:bCs/>
         </w:rPr>
-        <w:t xml:space="preserve"> to jednak dopiero włoski wynalazca </w:t>
-      </w:r>
-      <w:proofErr w:type="spellStart"/>
-      <w:r>
-        <w:rPr>
-          <w:bCs/>
-        </w:rPr>
-        <w:t>Gugellelmo</w:t>
-      </w:r>
-      <w:proofErr w:type="spellEnd"/>
-      <w:r>
-        <w:rPr>
-          <w:bCs/>
-        </w:rPr>
-        <w:t xml:space="preserve"> Marconi </w:t>
+        <w:t xml:space="preserve"> to jednak dopiero włoski wynalazca Gugellelmo Marconi </w:t>
       </w:r>
       <w:r>
         <w:rPr>
@@ -4576,163 +4400,404 @@
           <w:bCs/>
           <w:color w:val="000000" w:themeColor="text1"/>
         </w:rPr>
-        <w:t xml:space="preserve">Global </w:t>
-      </w:r>
-      <w:proofErr w:type="spellStart"/>
-      <w:r>
-        <w:rPr>
-          <w:bCs/>
-          <w:color w:val="000000" w:themeColor="text1"/>
-        </w:rPr>
-        <w:t>Maritime</w:t>
-      </w:r>
-      <w:proofErr w:type="spellEnd"/>
-      <w:r>
-        <w:rPr>
-          <w:bCs/>
-          <w:color w:val="000000" w:themeColor="text1"/>
+        <w:t>Global Maritime Distress and Safety System</w:t>
+      </w:r>
+      <w:r>
+        <w:rPr>
+          <w:bCs/>
+          <w:color w:val="000000" w:themeColor="text1"/>
+        </w:rPr>
+        <w:t xml:space="preserve"> – </w:t>
+      </w:r>
+      <w:r>
+        <w:rPr>
+          <w:bCs/>
+          <w:color w:val="000000" w:themeColor="text1"/>
+        </w:rPr>
+        <w:t xml:space="preserve">GMDSS). </w:t>
+      </w:r>
+      <w:r>
+        <w:rPr>
+          <w:bCs/>
+        </w:rPr>
+        <w:t>Siedmioletni okres jego wdrażania zakończył się z dniem 01.02.1999, o czym oficjalnie poinformowano p</w:t>
+      </w:r>
+      <w:r>
+        <w:rPr>
+          <w:bCs/>
+        </w:rPr>
+        <w:t>odczas IV Sesji Podkomitetu d.s. Radiokomunikacj</w:t>
+      </w:r>
+      <w:r>
+        <w:rPr>
+          <w:bCs/>
+          <w:color w:val="000000" w:themeColor="text1"/>
+        </w:rPr>
+        <w:t xml:space="preserve">i, </w:t>
+      </w:r>
+      <w:r>
+        <w:rPr>
+          <w:bCs/>
+        </w:rPr>
+        <w:t>oraz Poszukiwań i Ratownictwa (</w:t>
+      </w:r>
+      <w:r>
+        <w:rPr>
+          <w:bCs/>
+          <w:color w:val="000000" w:themeColor="text1"/>
+        </w:rPr>
+        <w:t xml:space="preserve">Sub-Committee on Radiocommunciations and Search and </w:t>
+      </w:r>
+      <w:r>
+        <w:rPr>
+          <w:bCs/>
+          <w:color w:val="000000" w:themeColor="text1"/>
+        </w:rPr>
+        <w:t xml:space="preserve">Rescue </w:t>
+      </w:r>
+      <w:r>
+        <w:rPr>
+          <w:bCs/>
+          <w:color w:val="000000" w:themeColor="text1"/>
+        </w:rPr>
+        <w:t xml:space="preserve">– </w:t>
+      </w:r>
+      <w:r>
+        <w:rPr>
+          <w:bCs/>
+        </w:rPr>
+        <w:t xml:space="preserve">COMSAR), </w:t>
+      </w:r>
+      <w:r>
+        <w:rPr>
+          <w:bCs/>
+        </w:rPr>
+        <w:t xml:space="preserve">i </w:t>
+      </w:r>
+      <w:r>
+        <w:rPr>
+          <w:bCs/>
+        </w:rPr>
+        <w:t>Międzynarodowej Organizacji Morskiej (</w:t>
+      </w:r>
+      <w:r>
+        <w:rPr>
+          <w:bCs/>
+        </w:rPr>
+        <w:t>The International Maritime Organization</w:t>
+      </w:r>
+      <w:r>
+        <w:rPr>
+          <w:bCs/>
+          <w:color w:val="000000" w:themeColor="text1"/>
+        </w:rPr>
+        <w:t xml:space="preserve"> – </w:t>
+      </w:r>
+      <w:r>
+        <w:rPr>
+          <w:bCs/>
+        </w:rPr>
+        <w:t>IMO)</w:t>
+      </w:r>
+      <w:r>
+        <w:rPr>
+          <w:bCs/>
+        </w:rPr>
+        <w:t>, która odbyła się w lipcu tego samego roku</w:t>
+      </w:r>
+      <w:r>
+        <w:rPr>
+          <w:bCs/>
+        </w:rPr>
+        <w:t>.</w:t>
+      </w:r>
+    </w:p>
+    <w:p>
+      <w:pPr>
+        <w:rPr>
+          <w:bCs/>
+        </w:rPr>
+      </w:pPr>
+      <w:r>
+        <w:rPr>
+          <w:bCs/>
+        </w:rPr>
+        <w:t xml:space="preserve">Tak długi okres </w:t>
+      </w:r>
+      <w:r>
+        <w:rPr>
+          <w:bCs/>
+        </w:rPr>
+        <w:t xml:space="preserve">implementacji </w:t>
+      </w:r>
+      <w:r>
+        <w:rPr>
+          <w:bCs/>
+        </w:rPr>
+        <w:t xml:space="preserve">umożliwił przeprowadzenie wielu </w:t>
+      </w:r>
+      <w:r>
+        <w:rPr>
+          <w:bCs/>
+        </w:rPr>
+        <w:t xml:space="preserve">miarodajnych </w:t>
+      </w:r>
+      <w:r>
+        <w:rPr>
+          <w:bCs/>
+        </w:rPr>
+        <w:t xml:space="preserve">doświadczeń </w:t>
+      </w:r>
+      <w:r>
+        <w:rPr>
+          <w:bCs/>
+        </w:rPr>
+        <w:t>z</w:t>
+      </w:r>
+      <w:r>
+        <w:rPr>
+          <w:bCs/>
         </w:rPr>
         <w:t xml:space="preserve"> </w:t>
       </w:r>
-      <w:proofErr w:type="spellStart"/>
-      <w:r>
-        <w:rPr>
-          <w:bCs/>
-          <w:color w:val="000000" w:themeColor="text1"/>
-        </w:rPr>
-        <w:t>Distress</w:t>
-      </w:r>
-      <w:proofErr w:type="spellEnd"/>
-      <w:r>
-        <w:rPr>
-          <w:bCs/>
-          <w:color w:val="000000" w:themeColor="text1"/>
-        </w:rPr>
-        <w:t xml:space="preserve"> and </w:t>
-      </w:r>
-      <w:proofErr w:type="spellStart"/>
-      <w:r>
-        <w:rPr>
-          <w:bCs/>
-          <w:color w:val="000000" w:themeColor="text1"/>
-        </w:rPr>
-        <w:t>Safety</w:t>
-      </w:r>
-      <w:proofErr w:type="spellEnd"/>
-      <w:r>
-        <w:rPr>
-          <w:bCs/>
-          <w:color w:val="000000" w:themeColor="text1"/>
-        </w:rPr>
-        <w:t xml:space="preserve"> System</w:t>
-      </w:r>
-      <w:r>
-        <w:rPr>
-          <w:bCs/>
-          <w:color w:val="000000" w:themeColor="text1"/>
-        </w:rPr>
-        <w:t xml:space="preserve"> – </w:t>
-      </w:r>
-      <w:r>
-        <w:rPr>
-          <w:bCs/>
-          <w:color w:val="000000" w:themeColor="text1"/>
-        </w:rPr>
-        <w:t xml:space="preserve">GMDSS). </w:t>
-      </w:r>
-      <w:r>
-        <w:rPr>
-          <w:bCs/>
-        </w:rPr>
-        <w:t>Siedmioletni okres jego wdrażania zakończył się z dniem 01.02.1999, o czym oficjalnie poinformowano p</w:t>
-      </w:r>
-      <w:r>
-        <w:rPr>
-          <w:bCs/>
-        </w:rPr>
-        <w:t>odczas IV Sesji Podkomitetu d.s. Radiokomunikacj</w:t>
-      </w:r>
-      <w:r>
-        <w:rPr>
-          <w:bCs/>
-          <w:color w:val="000000" w:themeColor="text1"/>
-        </w:rPr>
-        <w:t xml:space="preserve">i, </w:t>
-      </w:r>
-      <w:r>
-        <w:rPr>
-          <w:bCs/>
-        </w:rPr>
-        <w:t>oraz Poszukiwań i Ratownictwa (</w:t>
-      </w:r>
-      <w:proofErr w:type="spellStart"/>
-      <w:r>
-        <w:rPr>
-          <w:bCs/>
-          <w:color w:val="000000" w:themeColor="text1"/>
-        </w:rPr>
-        <w:t>Sub-Committee</w:t>
-      </w:r>
-      <w:proofErr w:type="spellEnd"/>
-      <w:r>
-        <w:rPr>
-          <w:bCs/>
-          <w:color w:val="000000" w:themeColor="text1"/>
-        </w:rPr>
-        <w:t xml:space="preserve"> on </w:t>
-      </w:r>
-      <w:proofErr w:type="spellStart"/>
-      <w:r>
-        <w:rPr>
-          <w:bCs/>
-          <w:color w:val="000000" w:themeColor="text1"/>
-        </w:rPr>
-        <w:t>Radiocommunciations</w:t>
-      </w:r>
-      <w:proofErr w:type="spellEnd"/>
-      <w:r>
-        <w:rPr>
-          <w:bCs/>
-          <w:color w:val="000000" w:themeColor="text1"/>
-        </w:rPr>
-        <w:t xml:space="preserve"> and </w:t>
-      </w:r>
-      <w:proofErr w:type="spellStart"/>
-      <w:r>
-        <w:rPr>
-          <w:bCs/>
-          <w:color w:val="000000" w:themeColor="text1"/>
-        </w:rPr>
-        <w:t>Search</w:t>
-      </w:r>
-      <w:proofErr w:type="spellEnd"/>
-      <w:r>
-        <w:rPr>
-          <w:bCs/>
-          <w:color w:val="000000" w:themeColor="text1"/>
-        </w:rPr>
-        <w:t xml:space="preserve"> and </w:t>
-      </w:r>
-      <w:proofErr w:type="spellStart"/>
-      <w:r>
-        <w:rPr>
-          <w:bCs/>
-          <w:color w:val="000000" w:themeColor="text1"/>
-        </w:rPr>
-        <w:t>Rescue</w:t>
-      </w:r>
-      <w:proofErr w:type="spellEnd"/>
-      <w:r>
-        <w:rPr>
-          <w:bCs/>
-          <w:color w:val="000000" w:themeColor="text1"/>
+      <w:r>
+        <w:rPr>
+          <w:bCs/>
+        </w:rPr>
+        <w:t xml:space="preserve">zakresu </w:t>
+      </w:r>
+      <w:r>
+        <w:rPr>
+          <w:bCs/>
+        </w:rPr>
+        <w:t xml:space="preserve">różnych dziedzin, </w:t>
+      </w:r>
+      <w:r>
+        <w:rPr>
+          <w:bCs/>
+        </w:rPr>
+        <w:t>które obejmowały</w:t>
+      </w:r>
+      <w:r>
+        <w:rPr>
+          <w:bCs/>
+        </w:rPr>
+        <w:t>, między innymi,</w:t>
+      </w:r>
+      <w:r>
+        <w:rPr>
+          <w:bCs/>
+        </w:rPr>
+        <w:t xml:space="preserve"> e</w:t>
+      </w:r>
+      <w:r>
+        <w:rPr>
+          <w:bCs/>
+        </w:rPr>
+        <w:t>ksploatacj</w:t>
+      </w:r>
+      <w:r>
+        <w:rPr>
+          <w:bCs/>
+        </w:rPr>
+        <w:t>ę</w:t>
+      </w:r>
+      <w:r>
+        <w:rPr>
+          <w:bCs/>
+        </w:rPr>
+        <w:t xml:space="preserve"> systemu, </w:t>
+      </w:r>
+      <w:r>
+        <w:rPr>
+          <w:bCs/>
+        </w:rPr>
+        <w:t>weryfikację</w:t>
+      </w:r>
+      <w:r>
+        <w:rPr>
+          <w:bCs/>
+        </w:rPr>
+        <w:t xml:space="preserve"> procedur operacyjn</w:t>
+      </w:r>
+      <w:r>
+        <w:rPr>
+          <w:bCs/>
+        </w:rPr>
+        <w:t xml:space="preserve">ych a nawet </w:t>
+      </w:r>
+      <w:r>
+        <w:rPr>
+          <w:bCs/>
+        </w:rPr>
+        <w:t>konstrukcj</w:t>
+      </w:r>
+      <w:r>
+        <w:rPr>
+          <w:bCs/>
+        </w:rPr>
+        <w:t>ę</w:t>
+      </w:r>
+      <w:r>
+        <w:rPr>
+          <w:bCs/>
+        </w:rPr>
+        <w:t xml:space="preserve"> specjalist</w:t>
+      </w:r>
+      <w:r>
+        <w:rPr>
+          <w:bCs/>
+        </w:rPr>
+        <w:t xml:space="preserve">ycznych urządzeń GMDSS. </w:t>
+      </w:r>
+      <w:r>
+        <w:rPr>
+          <w:bCs/>
+        </w:rPr>
+        <w:t xml:space="preserve">Jednymi z najważniejszych spośród zrealizowanych prób </w:t>
+      </w:r>
+      <w:r>
+        <w:rPr>
+          <w:bCs/>
+        </w:rPr>
+        <w:t>był</w:t>
+      </w:r>
+      <w:r>
+        <w:rPr>
+          <w:bCs/>
+        </w:rPr>
+        <w:t>y te</w:t>
+      </w:r>
+      <w:r>
+        <w:rPr>
+          <w:bCs/>
+        </w:rPr>
+        <w:t>, które</w:t>
+      </w:r>
+      <w:r>
+        <w:rPr>
+          <w:bCs/>
+        </w:rPr>
+        <w:t xml:space="preserve"> dotycz</w:t>
+      </w:r>
+      <w:r>
+        <w:rPr>
+          <w:bCs/>
+        </w:rPr>
+        <w:t>yły</w:t>
+      </w:r>
+      <w:r>
+        <w:rPr>
+          <w:bCs/>
+        </w:rPr>
+        <w:t xml:space="preserve"> analiz </w:t>
+      </w:r>
+      <w:r>
+        <w:rPr>
+          <w:bCs/>
+        </w:rPr>
+        <w:t xml:space="preserve">pracy systemu w </w:t>
+      </w:r>
+      <w:r>
+        <w:rPr>
+          <w:bCs/>
+        </w:rPr>
+        <w:t xml:space="preserve">warunkach </w:t>
+      </w:r>
+      <w:r>
+        <w:rPr>
+          <w:bCs/>
+        </w:rPr>
+        <w:t xml:space="preserve">rzeczywistych, a w szczególności </w:t>
+      </w:r>
+      <w:r>
+        <w:rPr>
+          <w:bCs/>
+        </w:rPr>
+        <w:t xml:space="preserve">funkcjonowania </w:t>
+      </w:r>
+      <w:r>
+        <w:rPr>
+          <w:bCs/>
+        </w:rPr>
+        <w:t xml:space="preserve">podsystemów umożliwiających prowadzenie łączności oraz alarmowanie w </w:t>
+      </w:r>
+      <w:r>
+        <w:rPr>
+          <w:bCs/>
+        </w:rPr>
+        <w:t>sytuacjach zagrożenia</w:t>
+      </w:r>
+      <w:r>
+        <w:rPr>
+          <w:bCs/>
+        </w:rPr>
+        <w:t>.</w:t>
+      </w:r>
+    </w:p>
+    <w:p>
+      <w:pPr>
+        <w:rPr>
+          <w:bCs/>
+        </w:rPr>
+      </w:pPr>
+      <w:r>
+        <w:rPr>
+          <w:bCs/>
+        </w:rPr>
+        <w:t>Jednym z wielu systemów zawierających się w GMDSS, służący</w:t>
+      </w:r>
+      <w:r>
+        <w:rPr>
+          <w:bCs/>
+        </w:rPr>
+        <w:t>m</w:t>
+      </w:r>
+      <w:r>
+        <w:rPr>
+          <w:bCs/>
+        </w:rPr>
+        <w:t xml:space="preserve"> do komunikacji w </w:t>
+      </w:r>
+      <w:r>
+        <w:rPr>
+          <w:bCs/>
+        </w:rPr>
+        <w:t>sytuacjach alarmowych</w:t>
+      </w:r>
+      <w:r>
+        <w:rPr>
+          <w:bCs/>
+        </w:rPr>
+        <w:t>,</w:t>
+      </w:r>
+      <w:r>
+        <w:rPr>
+          <w:bCs/>
+        </w:rPr>
+        <w:t xml:space="preserve"> jest cyfrowe wywołanie selektywne </w:t>
+      </w:r>
+      <w:r>
+        <w:rPr>
+          <w:bCs/>
+        </w:rPr>
+        <w:t>(</w:t>
+      </w:r>
+      <w:r>
+        <w:rPr>
+          <w:bCs/>
+        </w:rPr>
+        <w:t>Digital selective calling</w:t>
+      </w:r>
+      <w:r>
+        <w:rPr>
+          <w:bCs/>
         </w:rPr>
         <w:t xml:space="preserve"> </w:t>
       </w:r>
       <w:r>
         <w:rPr>
           <w:bCs/>
-          <w:color w:val="000000" w:themeColor="text1"/>
         </w:rPr>
         <w:t xml:space="preserve">– </w:t>
       </w:r>
@@ -4740,58 +4805,130 @@
         <w:rPr>
           <w:bCs/>
         </w:rPr>
-        <w:t xml:space="preserve">COMSAR), </w:t>
-      </w:r>
-      <w:r>
-        <w:rPr>
-          <w:bCs/>
-        </w:rPr>
-        <w:t xml:space="preserve">i </w:t>
-      </w:r>
-      <w:r>
-        <w:rPr>
-          <w:bCs/>
-        </w:rPr>
-        <w:t>Międzynarodowej Organizacji Morskiej (</w:t>
-      </w:r>
-      <w:r>
-        <w:rPr>
-          <w:bCs/>
-        </w:rPr>
-        <w:t xml:space="preserve">The International </w:t>
-      </w:r>
-      <w:proofErr w:type="spellStart"/>
-      <w:r>
-        <w:rPr>
-          <w:bCs/>
-        </w:rPr>
-        <w:t>Maritime</w:t>
-      </w:r>
-      <w:proofErr w:type="spellEnd"/>
-      <w:r>
-        <w:rPr>
-          <w:bCs/>
-        </w:rPr>
-        <w:t xml:space="preserve"> Organization</w:t>
-      </w:r>
-      <w:r>
-        <w:rPr>
-          <w:bCs/>
-          <w:color w:val="000000" w:themeColor="text1"/>
-        </w:rPr>
-        <w:t xml:space="preserve"> – </w:t>
-      </w:r>
-      <w:r>
-        <w:rPr>
-          <w:bCs/>
-        </w:rPr>
-        <w:t>IMO)</w:t>
-      </w:r>
-      <w:r>
-        <w:rPr>
-          <w:bCs/>
-        </w:rPr>
-        <w:t>, która odbyła się w lipcu tego samego roku</w:t>
+        <w:t>DSC)</w:t>
+      </w:r>
+      <w:r>
+        <w:rPr>
+          <w:bCs/>
+        </w:rPr>
+        <w:t xml:space="preserve">. Jest to </w:t>
+      </w:r>
+      <w:r>
+        <w:rPr>
+          <w:bCs/>
+          <w:color w:val="000000" w:themeColor="text1"/>
+        </w:rPr>
+        <w:t>przystawk</w:t>
+      </w:r>
+      <w:r>
+        <w:rPr>
+          <w:bCs/>
+          <w:color w:val="000000" w:themeColor="text1"/>
+        </w:rPr>
+        <w:t>a</w:t>
+      </w:r>
+      <w:r>
+        <w:rPr>
+          <w:bCs/>
+          <w:color w:val="000000" w:themeColor="text1"/>
+        </w:rPr>
+        <w:t xml:space="preserve"> </w:t>
+      </w:r>
+      <w:r>
+        <w:rPr>
+          <w:bCs/>
+        </w:rPr>
+        <w:t>wchodząc</w:t>
+      </w:r>
+      <w:r>
+        <w:rPr>
+          <w:bCs/>
+        </w:rPr>
+        <w:t>a</w:t>
+      </w:r>
+      <w:r>
+        <w:rPr>
+          <w:bCs/>
+        </w:rPr>
+        <w:t xml:space="preserve"> w skład radiostacji MF/</w:t>
+      </w:r>
+      <w:r>
+        <w:rPr>
+          <w:bCs/>
+        </w:rPr>
+        <w:t>HF</w:t>
+      </w:r>
+      <w:r>
+        <w:rPr>
+          <w:bCs/>
+        </w:rPr>
+        <w:t>,</w:t>
+      </w:r>
+      <w:r>
+        <w:rPr>
+          <w:bCs/>
+        </w:rPr>
+        <w:t xml:space="preserve"> </w:t>
+      </w:r>
+      <w:r>
+        <w:rPr>
+          <w:bCs/>
+        </w:rPr>
+        <w:t>znanej</w:t>
+      </w:r>
+      <w:r>
+        <w:rPr>
+          <w:bCs/>
+        </w:rPr>
+        <w:t xml:space="preserve"> również pod nazwą </w:t>
+      </w:r>
+      <w:r>
+        <w:rPr>
+          <w:bCs/>
+        </w:rPr>
+        <w:t>radi</w:t>
+      </w:r>
+      <w:r>
+        <w:rPr>
+          <w:bCs/>
+        </w:rPr>
+        <w:t>a</w:t>
+      </w:r>
+      <w:r>
+        <w:rPr>
+          <w:bCs/>
+        </w:rPr>
+        <w:t xml:space="preserve"> </w:t>
+      </w:r>
+      <w:r>
+        <w:rPr>
+          <w:bCs/>
+        </w:rPr>
+        <w:t>modulacji jednowstęgowej (</w:t>
+      </w:r>
+      <w:r>
+        <w:rPr>
+          <w:bCs/>
+        </w:rPr>
+        <w:t>Single SideBand</w:t>
+      </w:r>
+      <w:r>
+        <w:rPr>
+          <w:bCs/>
+        </w:rPr>
+        <w:t xml:space="preserve"> - </w:t>
+      </w:r>
+      <w:r>
+        <w:rPr>
+          <w:bCs/>
+        </w:rPr>
+        <w:t>SSB)</w:t>
+      </w:r>
+      <w:r>
+        <w:rPr>
+          <w:bCs/>
+        </w:rPr>
+        <w:t xml:space="preserve"> ze względu na sposób w jaki nadawane są dane</w:t>
       </w:r>
       <w:r>
         <w:rPr>
@@ -4799,48 +4936,47 @@
         </w:rPr>
         <w:t>.</w:t>
       </w:r>
-    </w:p>
-    <w:p>
-      <w:pPr>
-        <w:rPr>
-          <w:bCs/>
-        </w:rPr>
-      </w:pPr>
-      <w:r>
-        <w:rPr>
-          <w:bCs/>
-        </w:rPr>
-        <w:t xml:space="preserve">Tak długi okres </w:t>
-      </w:r>
-      <w:r>
-        <w:rPr>
-          <w:bCs/>
-        </w:rPr>
-        <w:t xml:space="preserve">implementacji </w:t>
-      </w:r>
-      <w:r>
-        <w:rPr>
-          <w:bCs/>
-        </w:rPr>
-        <w:t xml:space="preserve">umożliwił przeprowadzenie wielu </w:t>
-      </w:r>
-      <w:r>
-        <w:rPr>
-          <w:bCs/>
-        </w:rPr>
-        <w:t xml:space="preserve">miarodajnych </w:t>
-      </w:r>
-      <w:r>
-        <w:rPr>
-          <w:bCs/>
-        </w:rPr>
-        <w:t xml:space="preserve">doświadczeń </w:t>
-      </w:r>
-      <w:r>
-        <w:rPr>
-          <w:bCs/>
-        </w:rPr>
-        <w:t>z</w:t>
+      <w:r>
+        <w:rPr>
+          <w:bCs/>
+        </w:rPr>
+        <w:t xml:space="preserve"> Warto również zaznaczyć, że radiostacja umożliwia transmisję Tx i Rx, czyli </w:t>
+      </w:r>
+      <w:r>
+        <w:rPr>
+          <w:bCs/>
+        </w:rPr>
+        <w:t>można za jej pomocą</w:t>
+      </w:r>
+      <w:r>
+        <w:rPr>
+          <w:bCs/>
+        </w:rPr>
+        <w:t xml:space="preserve"> nadawa</w:t>
+      </w:r>
+      <w:r>
+        <w:rPr>
+          <w:bCs/>
+        </w:rPr>
+        <w:t>ć</w:t>
+      </w:r>
+      <w:r>
+        <w:rPr>
+          <w:bCs/>
+        </w:rPr>
+        <w:t xml:space="preserve"> oraz odbiera</w:t>
+      </w:r>
+      <w:r>
+        <w:rPr>
+          <w:bCs/>
+        </w:rPr>
+        <w:t>ć dane i komunikację dźwiękową</w:t>
+      </w:r>
+      <w:r>
+        <w:rPr>
+          <w:bCs/>
+        </w:rPr>
+        <w:t>.</w:t>
       </w:r>
       <w:r>
         <w:rPr>
@@ -4852,188 +4988,85 @@
         <w:rPr>
           <w:bCs/>
         </w:rPr>
-        <w:t xml:space="preserve">zakresu </w:t>
-      </w:r>
-      <w:r>
-        <w:rPr>
-          <w:bCs/>
-        </w:rPr>
-        <w:t xml:space="preserve">różnych dziedzin, </w:t>
-      </w:r>
-      <w:r>
-        <w:rPr>
-          <w:bCs/>
-        </w:rPr>
-        <w:t>które obejmowały</w:t>
-      </w:r>
-      <w:r>
-        <w:rPr>
-          <w:bCs/>
-        </w:rPr>
-        <w:t>, między innymi,</w:t>
-      </w:r>
-      <w:r>
-        <w:rPr>
-          <w:bCs/>
-        </w:rPr>
-        <w:t xml:space="preserve"> e</w:t>
-      </w:r>
-      <w:r>
-        <w:rPr>
-          <w:bCs/>
-        </w:rPr>
-        <w:t>ksploatacj</w:t>
-      </w:r>
-      <w:r>
-        <w:rPr>
-          <w:bCs/>
-        </w:rPr>
-        <w:t>ę</w:t>
-      </w:r>
-      <w:r>
-        <w:rPr>
-          <w:bCs/>
-        </w:rPr>
-        <w:t xml:space="preserve"> systemu, </w:t>
-      </w:r>
-      <w:r>
-        <w:rPr>
-          <w:bCs/>
-        </w:rPr>
-        <w:t>weryfikację</w:t>
-      </w:r>
-      <w:r>
-        <w:rPr>
-          <w:bCs/>
-        </w:rPr>
-        <w:t xml:space="preserve"> procedur operacyjn</w:t>
-      </w:r>
-      <w:r>
-        <w:rPr>
-          <w:bCs/>
-        </w:rPr>
-        <w:t xml:space="preserve">ych a nawet </w:t>
-      </w:r>
-      <w:r>
-        <w:rPr>
-          <w:bCs/>
-        </w:rPr>
-        <w:t>konstrukcj</w:t>
-      </w:r>
-      <w:r>
-        <w:rPr>
-          <w:bCs/>
-        </w:rPr>
-        <w:t>ę</w:t>
-      </w:r>
-      <w:r>
-        <w:rPr>
-          <w:bCs/>
-        </w:rPr>
-        <w:t xml:space="preserve"> specjalist</w:t>
-      </w:r>
-      <w:r>
-        <w:rPr>
-          <w:bCs/>
-        </w:rPr>
-        <w:t xml:space="preserve">ycznych urządzeń GMDSS. </w:t>
-      </w:r>
-      <w:r>
-        <w:rPr>
-          <w:bCs/>
-        </w:rPr>
-        <w:t xml:space="preserve">Jednymi z najważniejszych spośród zrealizowanych prób </w:t>
-      </w:r>
-      <w:r>
-        <w:rPr>
-          <w:bCs/>
-        </w:rPr>
-        <w:t>był</w:t>
-      </w:r>
-      <w:r>
-        <w:rPr>
-          <w:bCs/>
-        </w:rPr>
-        <w:t>y te</w:t>
-      </w:r>
-      <w:r>
-        <w:rPr>
-          <w:bCs/>
-        </w:rPr>
-        <w:t>, które</w:t>
-      </w:r>
-      <w:r>
-        <w:rPr>
-          <w:bCs/>
-        </w:rPr>
-        <w:t xml:space="preserve"> dotycz</w:t>
-      </w:r>
-      <w:r>
-        <w:rPr>
-          <w:bCs/>
-        </w:rPr>
-        <w:t>yły</w:t>
-      </w:r>
-      <w:r>
-        <w:rPr>
-          <w:bCs/>
-        </w:rPr>
-        <w:t xml:space="preserve"> analiz </w:t>
-      </w:r>
-      <w:r>
-        <w:rPr>
-          <w:bCs/>
-        </w:rPr>
-        <w:t xml:space="preserve">pracy systemu w </w:t>
-      </w:r>
-      <w:r>
-        <w:rPr>
-          <w:bCs/>
-        </w:rPr>
-        <w:t xml:space="preserve">warunkach </w:t>
-      </w:r>
-      <w:r>
-        <w:rPr>
-          <w:bCs/>
-        </w:rPr>
-        <w:t xml:space="preserve">rzeczywistych, a w szczególności </w:t>
-      </w:r>
-      <w:r>
-        <w:rPr>
-          <w:bCs/>
-        </w:rPr>
-        <w:t xml:space="preserve">funkcjonowania </w:t>
-      </w:r>
-      <w:r>
-        <w:rPr>
-          <w:bCs/>
-        </w:rPr>
-        <w:t xml:space="preserve">podsystemów umożliwiających prowadzenie łączności oraz alarmowanie w </w:t>
-      </w:r>
-      <w:r>
-        <w:rPr>
-          <w:bCs/>
-        </w:rPr>
-        <w:t>sytuacjach zagrożenia</w:t>
-      </w:r>
-      <w:r>
-        <w:rPr>
-          <w:bCs/>
-        </w:rPr>
-        <w:t>.</w:t>
-      </w:r>
-    </w:p>
-    <w:p>
-      <w:pPr>
-        <w:rPr>
-          <w:bCs/>
-        </w:rPr>
-      </w:pPr>
-      <w:r>
-        <w:rPr>
-          <w:bCs/>
-        </w:rPr>
-        <w:t>Jednym z wielu systemów zawierających się w GMDSS, służący</w:t>
+        <w:t>Przed pojawieniem się przystawki D</w:t>
+      </w:r>
+      <w:r>
+        <w:rPr>
+          <w:bCs/>
+        </w:rPr>
+        <w:t xml:space="preserve">SC, jedną z największych wad był brak możliwości adresacji korespondencji do danego radioodbiornika. Było to wyjątkowo kłopotliwe na akwenach o wysokiej gęstości ruchu, w tym w portach. Często </w:t>
+      </w:r>
+      <w:r>
+        <w:rPr>
+          <w:bCs/>
+        </w:rPr>
+        <w:t xml:space="preserve">w takich rejonach </w:t>
+      </w:r>
+      <w:r>
+        <w:rPr>
+          <w:bCs/>
+        </w:rPr>
+        <w:t xml:space="preserve">ilość dostępnych kanałów nie była wystarczająca. </w:t>
+      </w:r>
+      <w:r>
+        <w:rPr>
+          <w:bCs/>
+        </w:rPr>
+        <w:t xml:space="preserve">Sytuacja uległa zmianie w momencie </w:t>
+      </w:r>
+      <w:r>
+        <w:rPr>
+          <w:bCs/>
+        </w:rPr>
+        <w:t>Wykorzystanie</w:t>
+      </w:r>
+      <w:r>
+        <w:rPr>
+          <w:bCs/>
+        </w:rPr>
+        <w:t xml:space="preserve"> tego typu radiostacji</w:t>
+      </w:r>
+      <w:r>
+        <w:rPr>
+          <w:bCs/>
+        </w:rPr>
+        <w:t>, które znajdują zastosowanie przede wszystkim w sytuacjach wymagających zautomatyzowanego nawiązywania łączności w radiokomunikacji morskiej,</w:t>
+      </w:r>
+      <w:r>
+        <w:rPr>
+          <w:bCs/>
+        </w:rPr>
+        <w:t xml:space="preserve"> </w:t>
+      </w:r>
+      <w:r>
+        <w:rPr>
+          <w:bCs/>
+        </w:rPr>
+        <w:t>jest odpowiednie dla</w:t>
+      </w:r>
+      <w:r>
+        <w:rPr>
+          <w:bCs/>
+        </w:rPr>
+        <w:t xml:space="preserve"> DSC przewidzian</w:t>
+      </w:r>
+      <w:r>
+        <w:rPr>
+          <w:bCs/>
+        </w:rPr>
+        <w:t>ego</w:t>
+      </w:r>
+      <w:r>
+        <w:rPr>
+          <w:bCs/>
+        </w:rPr>
+        <w:t xml:space="preserve"> do pracy w paśmie pośredniofalowym (MF; 2Mhz), krótkofalowym (HF; 4Mhz, 6Mhz, 8Mhz, 12Mhz, 16Mhz)</w:t>
+      </w:r>
+      <w:r>
+        <w:rPr>
+          <w:bCs/>
+        </w:rPr>
+        <w:t xml:space="preserve"> oraz ultrakrótkofalowy</w:t>
       </w:r>
       <w:r>
         <w:rPr>
@@ -5045,399 +5078,6 @@
         <w:rPr>
           <w:bCs/>
         </w:rPr>
-        <w:t xml:space="preserve"> do komunikacji w </w:t>
-      </w:r>
-      <w:r>
-        <w:rPr>
-          <w:bCs/>
-        </w:rPr>
-        <w:t>sytuacjach alarmowych</w:t>
-      </w:r>
-      <w:r>
-        <w:rPr>
-          <w:bCs/>
-        </w:rPr>
-        <w:t>,</w:t>
-      </w:r>
-      <w:r>
-        <w:rPr>
-          <w:bCs/>
-        </w:rPr>
-        <w:t xml:space="preserve"> jest cyfrowe wywołanie selektywne </w:t>
-      </w:r>
-      <w:r>
-        <w:rPr>
-          <w:bCs/>
-        </w:rPr>
-        <w:t>(</w:t>
-      </w:r>
-      <w:r>
-        <w:rPr>
-          <w:bCs/>
-        </w:rPr>
-        <w:t xml:space="preserve">Digital </w:t>
-      </w:r>
-      <w:proofErr w:type="spellStart"/>
-      <w:r>
-        <w:rPr>
-          <w:bCs/>
-        </w:rPr>
-        <w:t>selective</w:t>
-      </w:r>
-      <w:proofErr w:type="spellEnd"/>
-      <w:r>
-        <w:rPr>
-          <w:bCs/>
-        </w:rPr>
-        <w:t xml:space="preserve"> </w:t>
-      </w:r>
-      <w:proofErr w:type="spellStart"/>
-      <w:r>
-        <w:rPr>
-          <w:bCs/>
-        </w:rPr>
-        <w:t>calling</w:t>
-      </w:r>
-      <w:proofErr w:type="spellEnd"/>
-      <w:r>
-        <w:rPr>
-          <w:bCs/>
-        </w:rPr>
-        <w:t xml:space="preserve"> </w:t>
-      </w:r>
-      <w:r>
-        <w:rPr>
-          <w:bCs/>
-        </w:rPr>
-        <w:t xml:space="preserve">– </w:t>
-      </w:r>
-      <w:r>
-        <w:rPr>
-          <w:bCs/>
-        </w:rPr>
-        <w:t>DSC)</w:t>
-      </w:r>
-      <w:r>
-        <w:rPr>
-          <w:bCs/>
-        </w:rPr>
-        <w:t xml:space="preserve">. Jest to </w:t>
-      </w:r>
-      <w:r>
-        <w:rPr>
-          <w:bCs/>
-          <w:color w:val="000000" w:themeColor="text1"/>
-        </w:rPr>
-        <w:t>przystawk</w:t>
-      </w:r>
-      <w:r>
-        <w:rPr>
-          <w:bCs/>
-          <w:color w:val="000000" w:themeColor="text1"/>
-        </w:rPr>
-        <w:t>a</w:t>
-      </w:r>
-      <w:r>
-        <w:rPr>
-          <w:bCs/>
-          <w:color w:val="000000" w:themeColor="text1"/>
-        </w:rPr>
-        <w:t xml:space="preserve"> </w:t>
-      </w:r>
-      <w:r>
-        <w:rPr>
-          <w:bCs/>
-        </w:rPr>
-        <w:t>wchodząc</w:t>
-      </w:r>
-      <w:r>
-        <w:rPr>
-          <w:bCs/>
-        </w:rPr>
-        <w:t>a</w:t>
-      </w:r>
-      <w:r>
-        <w:rPr>
-          <w:bCs/>
-        </w:rPr>
-        <w:t xml:space="preserve"> w skład radiostacji MF/</w:t>
-      </w:r>
-      <w:r>
-        <w:rPr>
-          <w:bCs/>
-        </w:rPr>
-        <w:t>HF</w:t>
-      </w:r>
-      <w:r>
-        <w:rPr>
-          <w:bCs/>
-        </w:rPr>
-        <w:t>,</w:t>
-      </w:r>
-      <w:r>
-        <w:rPr>
-          <w:bCs/>
-        </w:rPr>
-        <w:t xml:space="preserve"> </w:t>
-      </w:r>
-      <w:r>
-        <w:rPr>
-          <w:bCs/>
-        </w:rPr>
-        <w:t>znanej</w:t>
-      </w:r>
-      <w:r>
-        <w:rPr>
-          <w:bCs/>
-        </w:rPr>
-        <w:t xml:space="preserve"> również pod nazwą </w:t>
-      </w:r>
-      <w:r>
-        <w:rPr>
-          <w:bCs/>
-        </w:rPr>
-        <w:t>radi</w:t>
-      </w:r>
-      <w:r>
-        <w:rPr>
-          <w:bCs/>
-        </w:rPr>
-        <w:t>a</w:t>
-      </w:r>
-      <w:r>
-        <w:rPr>
-          <w:bCs/>
-        </w:rPr>
-        <w:t xml:space="preserve"> </w:t>
-      </w:r>
-      <w:r>
-        <w:rPr>
-          <w:bCs/>
-        </w:rPr>
-        <w:t>modulacji jednowstęgowej (</w:t>
-      </w:r>
-      <w:r>
-        <w:rPr>
-          <w:bCs/>
-        </w:rPr>
-        <w:t xml:space="preserve">Single </w:t>
-      </w:r>
-      <w:proofErr w:type="spellStart"/>
-      <w:r>
-        <w:rPr>
-          <w:bCs/>
-        </w:rPr>
-        <w:t>SideBand</w:t>
-      </w:r>
-      <w:proofErr w:type="spellEnd"/>
-      <w:r>
-        <w:rPr>
-          <w:bCs/>
-        </w:rPr>
-        <w:t xml:space="preserve"> - </w:t>
-      </w:r>
-      <w:r>
-        <w:rPr>
-          <w:bCs/>
-        </w:rPr>
-        <w:t>SSB)</w:t>
-      </w:r>
-      <w:r>
-        <w:rPr>
-          <w:bCs/>
-        </w:rPr>
-        <w:t xml:space="preserve"> ze względu na sposób w jaki nadawane są dane</w:t>
-      </w:r>
-      <w:r>
-        <w:rPr>
-          <w:bCs/>
-        </w:rPr>
-        <w:t>.</w:t>
-      </w:r>
-      <w:r>
-        <w:rPr>
-          <w:bCs/>
-        </w:rPr>
-        <w:t xml:space="preserve"> Warto również zaznaczyć, że radiostacja umożliwia transmisję </w:t>
-      </w:r>
-      <w:proofErr w:type="spellStart"/>
-      <w:r>
-        <w:rPr>
-          <w:bCs/>
-        </w:rPr>
-        <w:t>Tx</w:t>
-      </w:r>
-      <w:proofErr w:type="spellEnd"/>
-      <w:r>
-        <w:rPr>
-          <w:bCs/>
-        </w:rPr>
-        <w:t xml:space="preserve"> i </w:t>
-      </w:r>
-      <w:proofErr w:type="spellStart"/>
-      <w:r>
-        <w:rPr>
-          <w:bCs/>
-        </w:rPr>
-        <w:t>Rx</w:t>
-      </w:r>
-      <w:proofErr w:type="spellEnd"/>
-      <w:r>
-        <w:rPr>
-          <w:bCs/>
-        </w:rPr>
-        <w:t xml:space="preserve">, czyli </w:t>
-      </w:r>
-      <w:r>
-        <w:rPr>
-          <w:bCs/>
-        </w:rPr>
-        <w:t>można za jej pomocą</w:t>
-      </w:r>
-      <w:r>
-        <w:rPr>
-          <w:bCs/>
-        </w:rPr>
-        <w:t xml:space="preserve"> nadawa</w:t>
-      </w:r>
-      <w:r>
-        <w:rPr>
-          <w:bCs/>
-        </w:rPr>
-        <w:t>ć</w:t>
-      </w:r>
-      <w:r>
-        <w:rPr>
-          <w:bCs/>
-        </w:rPr>
-        <w:t xml:space="preserve"> oraz odbiera</w:t>
-      </w:r>
-      <w:r>
-        <w:rPr>
-          <w:bCs/>
-        </w:rPr>
-        <w:t>ć dane i komunikację dźwiękową</w:t>
-      </w:r>
-      <w:r>
-        <w:rPr>
-          <w:bCs/>
-        </w:rPr>
-        <w:t>.</w:t>
-      </w:r>
-      <w:r>
-        <w:rPr>
-          <w:bCs/>
-        </w:rPr>
-        <w:t xml:space="preserve"> </w:t>
-      </w:r>
-      <w:r>
-        <w:rPr>
-          <w:bCs/>
-        </w:rPr>
-        <w:t>Przed pojawieniem się przystawki D</w:t>
-      </w:r>
-      <w:r>
-        <w:rPr>
-          <w:bCs/>
-        </w:rPr>
-        <w:t xml:space="preserve">SC, jedną z największych wad był brak możliwości adresacji korespondencji do danego radioodbiornika. Było to wyjątkowo kłopotliwe na akwenach o wysokiej gęstości ruchu, w tym w portach. Często </w:t>
-      </w:r>
-      <w:r>
-        <w:rPr>
-          <w:bCs/>
-        </w:rPr>
-        <w:t xml:space="preserve">w takich rejonach </w:t>
-      </w:r>
-      <w:r>
-        <w:rPr>
-          <w:bCs/>
-        </w:rPr>
-        <w:t xml:space="preserve">ilość dostępnych kanałów nie była wystarczająca. </w:t>
-      </w:r>
-      <w:r>
-        <w:rPr>
-          <w:bCs/>
-        </w:rPr>
-        <w:t xml:space="preserve">Sytuacja uległa zmianie w momencie </w:t>
-      </w:r>
-      <w:r>
-        <w:rPr>
-          <w:bCs/>
-        </w:rPr>
-        <w:t>Wykorzystanie</w:t>
-      </w:r>
-      <w:r>
-        <w:rPr>
-          <w:bCs/>
-        </w:rPr>
-        <w:t xml:space="preserve"> tego typu radiostacji</w:t>
-      </w:r>
-      <w:r>
-        <w:rPr>
-          <w:bCs/>
-        </w:rPr>
-        <w:t>, które znajdują zastosowanie przede wszystkim w sytuacjach wymagających zautomatyzowanego nawiązywania łączności w radiokomunikacji morskiej,</w:t>
-      </w:r>
-      <w:r>
-        <w:rPr>
-          <w:bCs/>
-        </w:rPr>
-        <w:t xml:space="preserve"> </w:t>
-      </w:r>
-      <w:r>
-        <w:rPr>
-          <w:bCs/>
-        </w:rPr>
-        <w:t>jest odpowiednie dla</w:t>
-      </w:r>
-      <w:r>
-        <w:rPr>
-          <w:bCs/>
-        </w:rPr>
-        <w:t xml:space="preserve"> DSC przewidzian</w:t>
-      </w:r>
-      <w:r>
-        <w:rPr>
-          <w:bCs/>
-        </w:rPr>
-        <w:t>ego</w:t>
-      </w:r>
-      <w:r>
-        <w:rPr>
-          <w:bCs/>
-        </w:rPr>
-        <w:t xml:space="preserve"> do pracy w paśmie </w:t>
-      </w:r>
-      <w:proofErr w:type="spellStart"/>
-      <w:r>
-        <w:rPr>
-          <w:bCs/>
-        </w:rPr>
-        <w:t>pośredniofalowym</w:t>
-      </w:r>
-      <w:proofErr w:type="spellEnd"/>
-      <w:r>
-        <w:rPr>
-          <w:bCs/>
-        </w:rPr>
-        <w:t xml:space="preserve"> (MF; 2Mhz), krótkofalowym (HF; 4Mhz, 6Mhz, 8Mhz, 12Mhz, 16Mhz)</w:t>
-      </w:r>
-      <w:r>
-        <w:rPr>
-          <w:bCs/>
-        </w:rPr>
-        <w:t xml:space="preserve"> oraz ultrakrótkofalowy</w:t>
-      </w:r>
-      <w:r>
-        <w:rPr>
-          <w:bCs/>
-        </w:rPr>
-        <w:t>m</w:t>
-      </w:r>
-      <w:r>
-        <w:rPr>
-          <w:bCs/>
-        </w:rPr>
         <w:t xml:space="preserve"> (</w:t>
       </w:r>
       <w:r>
@@ -5450,21 +5090,7 @@
         <w:rPr>
           <w:bCs/>
         </w:rPr>
-        <w:t xml:space="preserve">; 156 – 174 </w:t>
-      </w:r>
-      <w:proofErr w:type="spellStart"/>
-      <w:r>
-        <w:rPr>
-          <w:bCs/>
-        </w:rPr>
-        <w:t>Mhz</w:t>
-      </w:r>
-      <w:proofErr w:type="spellEnd"/>
-      <w:r>
-        <w:rPr>
-          <w:bCs/>
-        </w:rPr>
-        <w:t>)</w:t>
+        <w:t>; 156 – 174 Mhz)</w:t>
       </w:r>
       <w:r>
         <w:rPr>
@@ -5476,35 +5102,7 @@
         <w:rPr>
           <w:bCs/>
         </w:rPr>
-        <w:t xml:space="preserve">Jego głównym zadaniem jest przesyłanie </w:t>
-      </w:r>
-      <w:proofErr w:type="spellStart"/>
-      <w:r>
-        <w:rPr>
-          <w:bCs/>
-        </w:rPr>
-        <w:t>wywołań</w:t>
-      </w:r>
-      <w:proofErr w:type="spellEnd"/>
-      <w:r>
-        <w:rPr>
-          <w:bCs/>
-        </w:rPr>
-        <w:t xml:space="preserve"> alarmowych w sytuacjach niebezpieczeństwa (</w:t>
-      </w:r>
-      <w:proofErr w:type="spellStart"/>
-      <w:r>
-        <w:rPr>
-          <w:bCs/>
-        </w:rPr>
-        <w:t>distress</w:t>
-      </w:r>
-      <w:proofErr w:type="spellEnd"/>
-      <w:r>
-        <w:rPr>
-          <w:bCs/>
-        </w:rPr>
-        <w:t>), niemniej jednak</w:t>
+        <w:t>Jego głównym zadaniem jest przesyłanie wywołań alarmowych w sytuacjach niebezpieczeństwa (distress), niemniej jednak</w:t>
       </w:r>
       <w:r>
         <w:rPr>
@@ -5934,7 +5532,19 @@
         <w:rPr>
           <w:lang w:eastAsia="en-US"/>
         </w:rPr>
-        <w:t>telegraf Morse’a stosowany na częstotliwościach 500kHz wymagany dla wszystkich statków pasażerskich i wszystkich statków towarowych o wyporności powyżej 1600 ton,</w:t>
+        <w:t>telegraf Morse’a stosowany na częstotliwościach 500</w:t>
+      </w:r>
+      <w:r>
+        <w:rPr>
+          <w:lang w:eastAsia="en-US"/>
+        </w:rPr>
+        <w:t xml:space="preserve"> </w:t>
+      </w:r>
+      <w:r>
+        <w:rPr>
+          <w:lang w:eastAsia="en-US"/>
+        </w:rPr>
+        <w:t>kHz wymagany dla wszystkich statków pasażerskich i wszystkich statków towarowych o wyporności powyżej 1600 ton,</w:t>
       </w:r>
     </w:p>
     <w:p>
@@ -5984,21 +5594,7 @@
         <w:rPr>
           <w:lang w:eastAsia="en-US"/>
         </w:rPr>
-        <w:t xml:space="preserve">wymagany minimalny zasięg nadajników, emitujących sygnały alarmowe na częstotliwości 500 kHz, znajdujących się </w:t>
-      </w:r>
-      <w:proofErr w:type="spellStart"/>
-      <w:r>
-        <w:rPr>
-          <w:lang w:eastAsia="en-US"/>
-        </w:rPr>
-        <w:t>się</w:t>
-      </w:r>
-      <w:proofErr w:type="spellEnd"/>
-      <w:r>
-        <w:rPr>
-          <w:lang w:eastAsia="en-US"/>
-        </w:rPr>
-        <w:t xml:space="preserve"> na pokładzie jednostek pływających wynosił jedynie 100-150 km. Była to wartość zdecydowanie zbyt niska, niepozwalająca na zaalarmowanie innych statków, oraz stacji nadbrzeżnych znajdujących się w większej odległości, a w rejonach o niskim natężeniu ruchu stawało się to niemal niemożliwe,</w:t>
+        <w:t>wymagany minimalny zasięg nadajników, emitujących sygnały alarmowe na częstotliwości 500 kHz, znajdujących się na pokładzie jednostek pływających wynosił jedynie 100-150 km. Była to wartość zdecydowanie zbyt niska, niepozwalająca na zaalarmowanie innych statków, oraz stacji nadbrzeżnych znajdujących się w większej odległości, a w rejonach o niskim natężeniu ruchu stawało się to niemal niemożliwe,</w:t>
       </w:r>
     </w:p>
     <w:p>
@@ -6053,21 +5649,7 @@
         <w:rPr>
           <w:lang w:eastAsia="en-US"/>
         </w:rPr>
-        <w:t xml:space="preserve">podstawa tego systemu – telegrafia Morse’a, jest podatna na różnego rodzaju zakłócenia i zmiany warunków propagacji fal obniżają tym samym efektywną szybkość przesyłania oraz jakość tych informacji, a zamontowanie jakiegokolwiek systemu korekcyjnego uniemożliwiała </w:t>
-      </w:r>
-      <w:proofErr w:type="spellStart"/>
-      <w:r>
-        <w:rPr>
-          <w:lang w:eastAsia="en-US"/>
-        </w:rPr>
-        <w:t>niedetekcyjność</w:t>
-      </w:r>
-      <w:proofErr w:type="spellEnd"/>
-      <w:r>
-        <w:rPr>
-          <w:lang w:eastAsia="en-US"/>
-        </w:rPr>
-        <w:t xml:space="preserve"> kodu telegrafii Morse’a,</w:t>
+        <w:t>podstawa tego systemu – telegrafia Morse’a, jest podatna na różnego rodzaju zakłócenia i zmiany warunków propagacji fal obniżają tym samym efektywną szybkość przesyłania oraz jakość tych informacji, a zamontowanie jakiegokolwiek systemu korekcyjnego uniemożliwiała niedetekcyjność kodu telegrafii Morse’a,</w:t>
       </w:r>
     </w:p>
     <w:p>
@@ -6116,69 +5698,63 @@
         <w:rPr>
           <w:lang w:eastAsia="en-US"/>
         </w:rPr>
-        <w:t>W świetle przedstawionych wad i mankamentów tradycyjnego systemu radiokomunikacyjnego, niewątpliwie widać konieczność stworzenia systemu nowej generacji, mającego na celu podnieść stopień bezpieczeństwa skuteczności akcji ratowniczych na akwenach.</w:t>
-      </w:r>
-    </w:p>
-    <w:p>
-      <w:pPr>
-        <w:rPr>
-          <w:lang w:eastAsia="en-US"/>
-        </w:rPr>
-      </w:pPr>
-      <w:r>
-        <w:rPr>
-          <w:lang w:eastAsia="en-US"/>
-        </w:rPr>
-        <w:t xml:space="preserve">Odpowiedzią  na  tego typu zapotrzebowanie jest wdrożony, po siedmioletnim okresie przejściowym (01.02.1992r. – 01.02.1999r.), dnia 1.02.1999 roku system GMDSS. Dzięki wprowadzeniu najnowszych osiągnięć techniki wykorzystujących przede wszystkim </w:t>
-      </w:r>
-      <w:proofErr w:type="spellStart"/>
-      <w:r>
-        <w:rPr>
-          <w:lang w:eastAsia="en-US"/>
-        </w:rPr>
-        <w:t>geolokalizację</w:t>
-      </w:r>
-      <w:proofErr w:type="spellEnd"/>
-      <w:r>
-        <w:rPr>
-          <w:lang w:eastAsia="en-US"/>
-        </w:rPr>
-        <w:t xml:space="preserve">, cyfrowe systemy radiotelegrafii automatycznej oraz cyfrowe selektywne wywołanie DSC, możliwym stało się opracowanie systemu, w którym proces nadawania i odbioru sygnałów alarmujących o bezpieczeństwie jest w stanie zachodzić automatycznie. Udało się osiągnąć automatyczne, a także niezależne od warunków meteorologicznych, propagacyjnych, oraz pozycji geograficznej statku, zestawianie połączeń radiokomunikacyjnych w relacji statek-ląd i ląd-statek. Tak duża niezależność od nieprzewidywalnych warunków na morzu stała się możliwa poprzez zastosowanie szeregu środków łączności wykorzystujących radiowe zakresy częstotliwości pasma </w:t>
+        <w:t>W świetle przedstawionych wad i mankamentów tradycyjne</w:t>
+      </w:r>
+      <w:r>
+        <w:rPr>
+          <w:lang w:eastAsia="en-US"/>
+        </w:rPr>
+        <w:t>go systemu radiokomunikacyjnego</w:t>
+      </w:r>
+      <w:r>
+        <w:rPr>
+          <w:lang w:eastAsia="en-US"/>
+        </w:rPr>
+        <w:t xml:space="preserve"> niewątpliwie widać konieczność stworzenia systemu nowej generacji, mającego na celu podnieść stopień bezpieczeństwa skuteczności akcji ratowniczych na akwenach.</w:t>
+      </w:r>
+    </w:p>
+    <w:p>
+      <w:pPr>
+        <w:rPr>
+          <w:lang w:eastAsia="en-US"/>
+        </w:rPr>
+      </w:pPr>
+      <w:r>
+        <w:rPr>
+          <w:lang w:eastAsia="en-US"/>
+        </w:rPr>
+        <w:t>Odpowiedzią  na  tego typu zapotrzebowanie jest wdrożony, po siedmioletnim okresie przejściowym (01.02.1992</w:t>
+      </w:r>
+      <w:r>
+        <w:rPr>
+          <w:lang w:eastAsia="en-US"/>
+        </w:rPr>
+        <w:t xml:space="preserve"> </w:t>
+      </w:r>
+      <w:r>
+        <w:rPr>
+          <w:lang w:eastAsia="en-US"/>
+        </w:rPr>
+        <w:t>r. – 01.02.1999</w:t>
+      </w:r>
+      <w:r>
+        <w:rPr>
+          <w:lang w:eastAsia="en-US"/>
+        </w:rPr>
+        <w:t xml:space="preserve"> </w:t>
+      </w:r>
+      <w:r>
+        <w:rPr>
+          <w:lang w:eastAsia="en-US"/>
+        </w:rPr>
+        <w:t xml:space="preserve">r.), dnia 1.02.1999 roku system GMDSS. Dzięki wprowadzeniu najnowszych osiągnięć techniki wykorzystujących przede wszystkim geolokalizację, cyfrowe systemy radiotelegrafii automatycznej oraz cyfrowe selektywne wywołanie DSC, możliwym stało się opracowanie systemu, w którym proces nadawania i odbioru sygnałów alarmujących o bezpieczeństwie jest w stanie zachodzić automatycznie. Udało się osiągnąć automatyczne, a także niezależne od warunków meteorologicznych, propagacyjnych, oraz pozycji geograficznej statku, zestawianie połączeń radiokomunikacyjnych w relacji statek-ląd i ląd-statek. Tak duża niezależność od nieprzewidywalnych warunków na morzu stała się możliwa poprzez zastosowanie szeregu środków łączności wykorzystujących radiowe zakresy częstotliwości pasma </w:t>
       </w:r>
       <w:r>
         <w:rPr>
           <w:lang w:eastAsia="en-US"/>
         </w:rPr>
         <w:lastRenderedPageBreak/>
-        <w:t xml:space="preserve">średniofalowego MF, pasma krótkofalowego HD, pasma VHF, a także używających częstotliwości satelitarnych takich jak pasma L (1,5 – 1,6 GHz) oraz pasma C (4 – 6 GHz). Zostały zdefiniowane odpowiednie częstotliwości do wysyłania sygnałów alarmowych za pomocą cyfrowego selektywnego wywołania DSC, </w:t>
-      </w:r>
-      <w:proofErr w:type="spellStart"/>
-      <w:r>
-        <w:rPr>
-          <w:lang w:eastAsia="en-US"/>
-        </w:rPr>
-        <w:t>samospływających</w:t>
-      </w:r>
-      <w:proofErr w:type="spellEnd"/>
-      <w:r>
-        <w:rPr>
-          <w:lang w:eastAsia="en-US"/>
-        </w:rPr>
-        <w:t xml:space="preserve"> </w:t>
-      </w:r>
-      <w:proofErr w:type="spellStart"/>
-      <w:r>
-        <w:rPr>
-          <w:lang w:eastAsia="en-US"/>
-        </w:rPr>
-        <w:t>radiopław</w:t>
-      </w:r>
-      <w:proofErr w:type="spellEnd"/>
-      <w:r>
-        <w:rPr>
-          <w:lang w:eastAsia="en-US"/>
-        </w:rPr>
-        <w:t xml:space="preserve"> awaryjnych EPIRB w systemie COSPAS-SARSAT oraz INMARSAT.</w:t>
+        <w:t>średniofalowego MF, pasma krótkofalowego HD, pasma VHF, a także używających częstotliwości satelitarnych takich jak pasma L (1,5 – 1,6 GHz) oraz pasma C (4 – 6 GHz). Zostały zdefiniowane odpowiednie częstotliwości do wysyłania sygnałów alarmowych za pomocą cyfrowego selektywnego wywołania DSC, samospływających radiopław awaryjnych EPIRB w systemie COSPAS-SARSAT oraz INMARSAT.</w:t>
       </w:r>
     </w:p>
     <w:p>
@@ -6289,23 +5865,7 @@
         <w:t>lić wzorzec projektowy i bibliotekę</w:t>
       </w:r>
       <w:r>
-        <w:t>. W tego typu projektach obecnie dominuje wzorzec MVVM (Model-</w:t>
-      </w:r>
-      <w:proofErr w:type="spellStart"/>
-      <w:r>
-        <w:t>View</w:t>
-      </w:r>
-      <w:proofErr w:type="spellEnd"/>
-      <w:r>
-        <w:t>-</w:t>
-      </w:r>
-      <w:proofErr w:type="spellStart"/>
-      <w:r>
-        <w:t>ViewModel</w:t>
-      </w:r>
-      <w:proofErr w:type="spellEnd"/>
-      <w:r>
-        <w:t xml:space="preserve">). </w:t>
+        <w:t xml:space="preserve">. W tego typu projektach obecnie dominuje wzorzec MVVM (Model-View-ViewModel). </w:t>
       </w:r>
       <w:r>
         <w:t>Ograniczyło</w:t>
@@ -6384,35 +5944,7 @@
         <w:rPr>
           <w:lang w:eastAsia="en-US"/>
         </w:rPr>
-        <w:t xml:space="preserve"> w Microsofcie została podjęta decyzja, aby opracować nowy produkt, który pozwoli uwolnić się od ograniczeń GDI+ (podsystem Windows XP; API wystawione poprzez zestaw klas C++ służący do wyświetlania informacji) oraz Windows USER (komponent systemów operacyjnych Microsoft Windows służący do tworzenia prostych interfejsów użytkownika), jednocześnie zachowując wysoki poziom produktywności znany użytkownikom Windows </w:t>
-      </w:r>
-      <w:proofErr w:type="spellStart"/>
-      <w:r>
-        <w:rPr>
-          <w:lang w:eastAsia="en-US"/>
-        </w:rPr>
-        <w:t>Forms</w:t>
-      </w:r>
-      <w:proofErr w:type="spellEnd"/>
-      <w:r>
-        <w:rPr>
-          <w:lang w:eastAsia="en-US"/>
-        </w:rPr>
-        <w:t xml:space="preserve">. Wynikiem była biblioteka Windows Presentation Foundation (WPF) mająca łączyć najlepsze funkcje takich systemów jak Windows </w:t>
-      </w:r>
-      <w:proofErr w:type="spellStart"/>
-      <w:r>
-        <w:rPr>
-          <w:lang w:eastAsia="en-US"/>
-        </w:rPr>
-        <w:t>Forms</w:t>
-      </w:r>
-      <w:proofErr w:type="spellEnd"/>
-      <w:r>
-        <w:rPr>
-          <w:lang w:eastAsia="en-US"/>
-        </w:rPr>
-        <w:t xml:space="preserve"> (wydajność programisty), HTML (deklaratywne znaczniki), Adobe Flash (zaawansowane wsparcie dla animacji), oraz DirectX (3D i akceleracja sprzętowa)</w:t>
+        <w:t xml:space="preserve"> w Microsofcie została podjęta decyzja, aby opracować nowy produkt, który pozwoli uwolnić się od ograniczeń GDI+ (podsystem Windows XP; API wystawione poprzez zestaw klas C++ służący do wyświetlania informacji) oraz Windows USER (komponent systemów operacyjnych Microsoft Windows służący do tworzenia prostych interfejsów użytkownika), jednocześnie zachowując wysoki poziom produktywności znany użytkownikom Windows Forms. Wynikiem była biblioteka Windows Presentation Foundation (WPF) mająca łączyć najlepsze funkcje takich systemów jak Windows Forms (wydajność programisty), HTML (deklaratywne znaczniki), Adobe Flash (zaawansowane wsparcie dla animacji), oraz DirectX (3D i akceleracja sprzętowa)</w:t>
       </w:r>
       <w:r>
         <w:rPr>
@@ -6467,7 +5999,6 @@
         </w:rPr>
         <w:t>XAML (</w:t>
       </w:r>
-      <w:proofErr w:type="spellStart"/>
       <w:r>
         <w:rPr>
           <w:lang w:eastAsia="en-US"/>
@@ -6478,28 +6009,7 @@
         <w:rPr>
           <w:lang w:eastAsia="en-US"/>
         </w:rPr>
-        <w:t>tensible</w:t>
-      </w:r>
-      <w:proofErr w:type="spellEnd"/>
-      <w:r>
-        <w:rPr>
-          <w:lang w:eastAsia="en-US"/>
-        </w:rPr>
-        <w:t xml:space="preserve"> Application </w:t>
-      </w:r>
-      <w:proofErr w:type="spellStart"/>
-      <w:r>
-        <w:rPr>
-          <w:lang w:eastAsia="en-US"/>
-        </w:rPr>
-        <w:t>Markup</w:t>
-      </w:r>
-      <w:proofErr w:type="spellEnd"/>
-      <w:r>
-        <w:rPr>
-          <w:lang w:eastAsia="en-US"/>
-        </w:rPr>
-        <w:t xml:space="preserve"> Language) to</w:t>
+        <w:t>tensible Application Markup Language) to</w:t>
       </w:r>
       <w:r>
         <w:rPr>
@@ -6523,75 +6033,122 @@
         <w:rPr>
           <w:lang w:eastAsia="en-US"/>
         </w:rPr>
-        <w:t>ML (</w:t>
-      </w:r>
-      <w:proofErr w:type="spellStart"/>
-      <w:r>
-        <w:rPr>
-          <w:lang w:eastAsia="en-US"/>
-        </w:rPr>
-        <w:t>eXtensible</w:t>
-      </w:r>
-      <w:proofErr w:type="spellEnd"/>
+        <w:t xml:space="preserve">ML (eXtensible Markup Language) i HTML (HyperText Markup Language). </w:t>
+      </w:r>
+      <w:r>
+        <w:rPr>
+          <w:lang w:eastAsia="en-US"/>
+        </w:rPr>
+        <w:t xml:space="preserve">Jest </w:t>
+      </w:r>
+      <w:r>
+        <w:rPr>
+          <w:lang w:eastAsia="en-US"/>
+        </w:rPr>
+        <w:t>mechanizmem do wykorzystywania API</w:t>
+      </w:r>
+      <w:r>
+        <w:rPr>
+          <w:lang w:eastAsia="en-US"/>
+        </w:rPr>
+        <w:t xml:space="preserve"> frameworka </w:t>
+      </w:r>
+      <w:r>
+        <w:rPr>
+          <w:lang w:eastAsia="en-US"/>
+        </w:rPr>
+        <w:t>.NET poprzez oddzielenie części odpowiedzialnej za interakcję z użytkownikiem od części logicznej programu</w:t>
+      </w:r>
+      <w:r>
+        <w:rPr>
+          <w:highlight w:val="yellow"/>
+          <w:lang w:eastAsia="en-US"/>
+        </w:rPr>
+        <w:t>[2]</w:t>
+      </w:r>
+      <w:r>
+        <w:rPr>
+          <w:lang w:eastAsia="en-US"/>
+        </w:rPr>
+        <w:t>. Pozwala to na niezależną od siebie pracę UI/UX (User Interface/User  eX</w:t>
+      </w:r>
+      <w:r>
+        <w:rPr>
+          <w:lang w:eastAsia="en-US"/>
+        </w:rPr>
+        <w:t>perience</w:t>
+      </w:r>
+      <w:r>
+        <w:rPr>
+          <w:lang w:eastAsia="en-US"/>
+        </w:rPr>
+        <w:t>) Designerów</w:t>
+      </w:r>
       <w:r>
         <w:rPr>
           <w:lang w:eastAsia="en-US"/>
         </w:rPr>
         <w:t xml:space="preserve"> </w:t>
       </w:r>
-      <w:proofErr w:type="spellStart"/>
-      <w:r>
-        <w:rPr>
-          <w:lang w:eastAsia="en-US"/>
-        </w:rPr>
-        <w:t>Markup</w:t>
-      </w:r>
-      <w:proofErr w:type="spellEnd"/>
-      <w:r>
-        <w:rPr>
-          <w:lang w:eastAsia="en-US"/>
-        </w:rPr>
-        <w:t xml:space="preserve"> Language) i HTML (</w:t>
-      </w:r>
-      <w:proofErr w:type="spellStart"/>
-      <w:r>
-        <w:rPr>
-          <w:lang w:eastAsia="en-US"/>
-        </w:rPr>
-        <w:t>HyperText</w:t>
-      </w:r>
-      <w:proofErr w:type="spellEnd"/>
+      <w:r>
+        <w:rPr>
+          <w:lang w:eastAsia="en-US"/>
+        </w:rPr>
+        <w:t xml:space="preserve">oraz C# developerów. </w:t>
+      </w:r>
+      <w:r>
+        <w:rPr>
+          <w:lang w:eastAsia="en-US"/>
+        </w:rPr>
+        <w:t>Potrzeba takiej rozdzielności wywodzi się ze skuteczności metodyk tworzenia aplikacji internetowych</w:t>
+      </w:r>
+      <w:r>
+        <w:rPr>
+          <w:lang w:eastAsia="en-US"/>
+        </w:rPr>
+        <w:t xml:space="preserve"> (np. SCRUM)</w:t>
+      </w:r>
+      <w:r>
+        <w:rPr>
+          <w:lang w:eastAsia="en-US"/>
+        </w:rPr>
+        <w:t xml:space="preserve"> i chęci ich wdrożenia również do aplikacji desktopowych.</w:t>
+      </w:r>
       <w:r>
         <w:rPr>
           <w:lang w:eastAsia="en-US"/>
         </w:rPr>
         <w:t xml:space="preserve"> </w:t>
       </w:r>
-      <w:proofErr w:type="spellStart"/>
-      <w:r>
-        <w:rPr>
-          <w:lang w:eastAsia="en-US"/>
-        </w:rPr>
-        <w:t>Markup</w:t>
-      </w:r>
-      <w:proofErr w:type="spellEnd"/>
-      <w:r>
-        <w:rPr>
-          <w:lang w:eastAsia="en-US"/>
-        </w:rPr>
-        <w:t xml:space="preserve"> Language). </w:t>
-      </w:r>
-      <w:r>
-        <w:rPr>
-          <w:lang w:eastAsia="en-US"/>
-        </w:rPr>
-        <w:t xml:space="preserve">Jest </w:t>
-      </w:r>
-      <w:r>
-        <w:rPr>
-          <w:lang w:eastAsia="en-US"/>
-        </w:rPr>
-        <w:t>mechanizmem do wykorzystywania API</w:t>
+      <w:r>
+        <w:rPr>
+          <w:lang w:eastAsia="en-US"/>
+        </w:rPr>
+        <w:t xml:space="preserve">Część widoczna dla użytkownika, tzw. frontend, </w:t>
+      </w:r>
+      <w:r>
+        <w:rPr>
+          <w:lang w:eastAsia="en-US"/>
+        </w:rPr>
+        <w:t>komunikuje się z częścią logiczną programu głównie za pomocą dwóch mechanizmów. Pierwszym z nich jest</w:t>
+      </w:r>
+      <w:r>
+        <w:rPr>
+          <w:lang w:eastAsia="en-US"/>
+        </w:rPr>
+        <w:t xml:space="preserve"> tzw. code behind, czyli</w:t>
+      </w:r>
+      <w:r>
+        <w:rPr>
+          <w:lang w:eastAsia="en-US"/>
+        </w:rPr>
+        <w:t xml:space="preserve"> plik .cs doczepiony do pliku .xaml, w którym można pisać kod w języku C#</w:t>
+      </w:r>
+      <w:r>
+        <w:rPr>
+          <w:lang w:eastAsia="en-US"/>
+        </w:rPr>
+        <w:t>.</w:t>
       </w:r>
       <w:r>
         <w:rPr>
@@ -6599,14 +6156,12 @@
         </w:rPr>
         <w:t xml:space="preserve"> </w:t>
       </w:r>
-      <w:proofErr w:type="spellStart"/>
-      <w:r>
-        <w:rPr>
-          <w:lang w:eastAsia="en-US"/>
-        </w:rPr>
-        <w:t>frameworka</w:t>
-      </w:r>
-      <w:proofErr w:type="spellEnd"/>
+      <w:r>
+        <w:rPr>
+          <w:lang w:eastAsia="en-US"/>
+        </w:rPr>
+        <w:t>Dzięki temu można</w:t>
+      </w:r>
       <w:r>
         <w:rPr>
           <w:lang w:eastAsia="en-US"/>
@@ -6617,199 +6172,6 @@
         <w:rPr>
           <w:lang w:eastAsia="en-US"/>
         </w:rPr>
-        <w:t>.NET poprzez oddzielenie części odpowiedzialnej za interakcję z użytkownikiem od części logicznej programu</w:t>
-      </w:r>
-      <w:r>
-        <w:rPr>
-          <w:highlight w:val="yellow"/>
-          <w:lang w:eastAsia="en-US"/>
-        </w:rPr>
-        <w:t>[2]</w:t>
-      </w:r>
-      <w:r>
-        <w:rPr>
-          <w:lang w:eastAsia="en-US"/>
-        </w:rPr>
-        <w:t xml:space="preserve">. Pozwala to na niezależną od siebie pracę UI/UX (User Interface/User  </w:t>
-      </w:r>
-      <w:proofErr w:type="spellStart"/>
-      <w:r>
-        <w:rPr>
-          <w:lang w:eastAsia="en-US"/>
-        </w:rPr>
-        <w:t>eX</w:t>
-      </w:r>
-      <w:r>
-        <w:rPr>
-          <w:lang w:eastAsia="en-US"/>
-        </w:rPr>
-        <w:t>perience</w:t>
-      </w:r>
-      <w:proofErr w:type="spellEnd"/>
-      <w:r>
-        <w:rPr>
-          <w:lang w:eastAsia="en-US"/>
-        </w:rPr>
-        <w:t>) Designerów</w:t>
-      </w:r>
-      <w:r>
-        <w:rPr>
-          <w:lang w:eastAsia="en-US"/>
-        </w:rPr>
-        <w:t xml:space="preserve"> </w:t>
-      </w:r>
-      <w:r>
-        <w:rPr>
-          <w:lang w:eastAsia="en-US"/>
-        </w:rPr>
-        <w:t xml:space="preserve">oraz C# developerów. </w:t>
-      </w:r>
-      <w:r>
-        <w:rPr>
-          <w:lang w:eastAsia="en-US"/>
-        </w:rPr>
-        <w:t>Potrzeba takiej rozdzielności wywodzi się ze skuteczności metodyk tworzenia aplikacji internetowych</w:t>
-      </w:r>
-      <w:r>
-        <w:rPr>
-          <w:lang w:eastAsia="en-US"/>
-        </w:rPr>
-        <w:t xml:space="preserve"> (np. SCRUM)</w:t>
-      </w:r>
-      <w:r>
-        <w:rPr>
-          <w:lang w:eastAsia="en-US"/>
-        </w:rPr>
-        <w:t xml:space="preserve"> i chęci ich wdrożenia również do aplikacji desktopowych.</w:t>
-      </w:r>
-      <w:r>
-        <w:rPr>
-          <w:lang w:eastAsia="en-US"/>
-        </w:rPr>
-        <w:t xml:space="preserve"> </w:t>
-      </w:r>
-      <w:r>
-        <w:rPr>
-          <w:lang w:eastAsia="en-US"/>
-        </w:rPr>
-        <w:t xml:space="preserve">Część widoczna dla użytkownika, tzw. </w:t>
-      </w:r>
-      <w:proofErr w:type="spellStart"/>
-      <w:r>
-        <w:rPr>
-          <w:lang w:eastAsia="en-US"/>
-        </w:rPr>
-        <w:t>frontend</w:t>
-      </w:r>
-      <w:proofErr w:type="spellEnd"/>
-      <w:r>
-        <w:rPr>
-          <w:lang w:eastAsia="en-US"/>
-        </w:rPr>
-        <w:t xml:space="preserve">, </w:t>
-      </w:r>
-      <w:r>
-        <w:rPr>
-          <w:lang w:eastAsia="en-US"/>
-        </w:rPr>
-        <w:t>komunikuje się z częścią logiczną programu głównie za pomocą dwóch mechanizmów. Pierwszym z nich jest</w:t>
-      </w:r>
-      <w:r>
-        <w:rPr>
-          <w:lang w:eastAsia="en-US"/>
-        </w:rPr>
-        <w:t xml:space="preserve"> tzw. </w:t>
-      </w:r>
-      <w:proofErr w:type="spellStart"/>
-      <w:r>
-        <w:rPr>
-          <w:lang w:eastAsia="en-US"/>
-        </w:rPr>
-        <w:t>code</w:t>
-      </w:r>
-      <w:proofErr w:type="spellEnd"/>
-      <w:r>
-        <w:rPr>
-          <w:lang w:eastAsia="en-US"/>
-        </w:rPr>
-        <w:t xml:space="preserve"> </w:t>
-      </w:r>
-      <w:proofErr w:type="spellStart"/>
-      <w:r>
-        <w:rPr>
-          <w:lang w:eastAsia="en-US"/>
-        </w:rPr>
-        <w:t>behind</w:t>
-      </w:r>
-      <w:proofErr w:type="spellEnd"/>
-      <w:r>
-        <w:rPr>
-          <w:lang w:eastAsia="en-US"/>
-        </w:rPr>
-        <w:t>, czyli</w:t>
-      </w:r>
-      <w:r>
-        <w:rPr>
-          <w:lang w:eastAsia="en-US"/>
-        </w:rPr>
-        <w:t xml:space="preserve"> plik .</w:t>
-      </w:r>
-      <w:proofErr w:type="spellStart"/>
-      <w:r>
-        <w:rPr>
-          <w:lang w:eastAsia="en-US"/>
-        </w:rPr>
-        <w:t>cs</w:t>
-      </w:r>
-      <w:proofErr w:type="spellEnd"/>
-      <w:r>
-        <w:rPr>
-          <w:lang w:eastAsia="en-US"/>
-        </w:rPr>
-        <w:t xml:space="preserve"> doczepiony do pliku .</w:t>
-      </w:r>
-      <w:proofErr w:type="spellStart"/>
-      <w:r>
-        <w:rPr>
-          <w:lang w:eastAsia="en-US"/>
-        </w:rPr>
-        <w:t>xaml</w:t>
-      </w:r>
-      <w:proofErr w:type="spellEnd"/>
-      <w:r>
-        <w:rPr>
-          <w:lang w:eastAsia="en-US"/>
-        </w:rPr>
-        <w:t>, w którym można pisać kod w języku C#</w:t>
-      </w:r>
-      <w:r>
-        <w:rPr>
-          <w:lang w:eastAsia="en-US"/>
-        </w:rPr>
-        <w:t>.</w:t>
-      </w:r>
-      <w:r>
-        <w:rPr>
-          <w:lang w:eastAsia="en-US"/>
-        </w:rPr>
-        <w:t xml:space="preserve"> </w:t>
-      </w:r>
-      <w:r>
-        <w:rPr>
-          <w:lang w:eastAsia="en-US"/>
-        </w:rPr>
-        <w:t>Dzięki temu można</w:t>
-      </w:r>
-      <w:r>
-        <w:rPr>
-          <w:lang w:eastAsia="en-US"/>
-        </w:rPr>
-        <w:t xml:space="preserve"> </w:t>
-      </w:r>
-      <w:r>
-        <w:rPr>
-          <w:lang w:eastAsia="en-US"/>
-        </w:rPr>
         <w:t xml:space="preserve">pisać logikę aplikacji w widoku i </w:t>
       </w:r>
       <w:r>
@@ -6840,35 +6202,7 @@
         <w:rPr>
           <w:lang w:eastAsia="en-US"/>
         </w:rPr>
-        <w:t xml:space="preserve">, który w </w:t>
-      </w:r>
-      <w:proofErr w:type="spellStart"/>
-      <w:r>
-        <w:rPr>
-          <w:lang w:eastAsia="en-US"/>
-        </w:rPr>
-        <w:t>code</w:t>
-      </w:r>
-      <w:proofErr w:type="spellEnd"/>
-      <w:r>
-        <w:rPr>
-          <w:lang w:eastAsia="en-US"/>
-        </w:rPr>
-        <w:t xml:space="preserve"> </w:t>
-      </w:r>
-      <w:proofErr w:type="spellStart"/>
-      <w:r>
-        <w:rPr>
-          <w:lang w:eastAsia="en-US"/>
-        </w:rPr>
-        <w:t>behind</w:t>
-      </w:r>
-      <w:proofErr w:type="spellEnd"/>
-      <w:r>
-        <w:rPr>
-          <w:lang w:eastAsia="en-US"/>
-        </w:rPr>
-        <w:t xml:space="preserve"> dopuszcza jedynie walidację wprowadzanych danych. D</w:t>
+        <w:t>, który w code behind dopuszcza jedynie walidację wprowadzanych danych. D</w:t>
       </w:r>
       <w:r>
         <w:rPr>
@@ -6880,35 +6214,7 @@
         <w:rPr>
           <w:lang w:eastAsia="en-US"/>
         </w:rPr>
-        <w:t>pisanie logiki aplikacji w pliku .</w:t>
-      </w:r>
-      <w:proofErr w:type="spellStart"/>
-      <w:r>
-        <w:rPr>
-          <w:lang w:eastAsia="en-US"/>
-        </w:rPr>
-        <w:t>cs</w:t>
-      </w:r>
-      <w:proofErr w:type="spellEnd"/>
-      <w:r>
-        <w:rPr>
-          <w:lang w:eastAsia="en-US"/>
-        </w:rPr>
-        <w:t xml:space="preserve"> doczepionym do .</w:t>
-      </w:r>
-      <w:proofErr w:type="spellStart"/>
-      <w:r>
-        <w:rPr>
-          <w:lang w:eastAsia="en-US"/>
-        </w:rPr>
-        <w:t>xml</w:t>
-      </w:r>
-      <w:proofErr w:type="spellEnd"/>
-      <w:r>
-        <w:rPr>
-          <w:lang w:eastAsia="en-US"/>
-        </w:rPr>
-        <w:t xml:space="preserve"> </w:t>
+        <w:t xml:space="preserve">pisanie logiki aplikacji w pliku .cs doczepionym do .xml </w:t>
       </w:r>
       <w:r>
         <w:rPr>
@@ -6932,21 +6238,7 @@
         <w:rPr>
           <w:lang w:eastAsia="en-US"/>
         </w:rPr>
-        <w:t xml:space="preserve"> jest </w:t>
-      </w:r>
-      <w:proofErr w:type="spellStart"/>
-      <w:r>
-        <w:rPr>
-          <w:lang w:eastAsia="en-US"/>
-        </w:rPr>
-        <w:t>binding</w:t>
-      </w:r>
-      <w:proofErr w:type="spellEnd"/>
-      <w:r>
-        <w:rPr>
-          <w:lang w:eastAsia="en-US"/>
-        </w:rPr>
-        <w:t xml:space="preserve"> (wiązanie). Nazwę swoją zawdzięcza </w:t>
+        <w:t xml:space="preserve"> jest binding (wiązanie). Nazwę swoją zawdzięcza </w:t>
       </w:r>
       <w:r>
         <w:rPr>
@@ -6976,21 +6268,7 @@
         <w:rPr>
           <w:lang w:eastAsia="en-US"/>
         </w:rPr>
-        <w:t>, można użyć instrukcji „</w:t>
-      </w:r>
-      <w:proofErr w:type="spellStart"/>
-      <w:r>
-        <w:rPr>
-          <w:lang w:eastAsia="en-US"/>
-        </w:rPr>
-        <w:t>Binding</w:t>
-      </w:r>
-      <w:proofErr w:type="spellEnd"/>
-      <w:r>
-        <w:rPr>
-          <w:lang w:eastAsia="en-US"/>
-        </w:rPr>
-        <w:t xml:space="preserve"> [nazwa]”</w:t>
+        <w:t>, można użyć instrukcji „Binding [nazwa]”</w:t>
       </w:r>
       <w:r>
         <w:rPr>
@@ -6998,7 +6276,6 @@
         </w:rPr>
         <w:t xml:space="preserve"> (np. </w:t>
       </w:r>
-      <w:proofErr w:type="spellStart"/>
       <w:r>
         <w:rPr>
           <w:rFonts w:ascii="Consolas" w:eastAsiaTheme="minorHAnsi" w:hAnsi="Consolas" w:cs="Consolas"/>
@@ -7009,7 +6286,6 @@
         </w:rPr>
         <w:t>ComboBox</w:t>
       </w:r>
-      <w:proofErr w:type="spellEnd"/>
       <w:r>
         <w:rPr>
           <w:rFonts w:ascii="Consolas" w:eastAsiaTheme="minorHAnsi" w:hAnsi="Consolas" w:cs="Consolas"/>
@@ -7018,9 +6294,28 @@
           <w:szCs w:val="19"/>
           <w:lang w:eastAsia="en-US"/>
         </w:rPr>
-        <w:t xml:space="preserve"> </w:t>
-      </w:r>
-      <w:proofErr w:type="spellStart"/>
+        <w:t xml:space="preserve"> SelectedValue</w:t>
+      </w:r>
+      <w:r>
+        <w:rPr>
+          <w:rFonts w:ascii="Consolas" w:eastAsiaTheme="minorHAnsi" w:hAnsi="Consolas" w:cs="Consolas"/>
+          <w:color w:val="0000FF"/>
+          <w:sz w:val="19"/>
+          <w:szCs w:val="19"/>
+          <w:lang w:eastAsia="en-US"/>
+        </w:rPr>
+        <w:t>="{</w:t>
+      </w:r>
+      <w:r>
+        <w:rPr>
+          <w:rFonts w:ascii="Consolas" w:eastAsiaTheme="minorHAnsi" w:hAnsi="Consolas" w:cs="Consolas"/>
+          <w:color w:val="A31515"/>
+          <w:sz w:val="19"/>
+          <w:szCs w:val="19"/>
+          <w:lang w:eastAsia="en-US"/>
+        </w:rPr>
+        <w:t>Binding</w:t>
+      </w:r>
       <w:r>
         <w:rPr>
           <w:rFonts w:ascii="Consolas" w:eastAsiaTheme="minorHAnsi" w:hAnsi="Consolas" w:cs="Consolas"/>
@@ -7029,9 +6324,8 @@
           <w:szCs w:val="19"/>
           <w:lang w:eastAsia="en-US"/>
         </w:rPr>
-        <w:t>SelectedValue</w:t>
-      </w:r>
-      <w:proofErr w:type="spellEnd"/>
+        <w:t xml:space="preserve"> StopBitsValue</w:t>
+      </w:r>
       <w:r>
         <w:rPr>
           <w:rFonts w:ascii="Consolas" w:eastAsiaTheme="minorHAnsi" w:hAnsi="Consolas" w:cs="Consolas"/>
@@ -7040,50 +6334,6 @@
           <w:szCs w:val="19"/>
           <w:lang w:eastAsia="en-US"/>
         </w:rPr>
-        <w:t>="{</w:t>
-      </w:r>
-      <w:proofErr w:type="spellStart"/>
-      <w:r>
-        <w:rPr>
-          <w:rFonts w:ascii="Consolas" w:eastAsiaTheme="minorHAnsi" w:hAnsi="Consolas" w:cs="Consolas"/>
-          <w:color w:val="A31515"/>
-          <w:sz w:val="19"/>
-          <w:szCs w:val="19"/>
-          <w:lang w:eastAsia="en-US"/>
-        </w:rPr>
-        <w:t>Binding</w:t>
-      </w:r>
-      <w:proofErr w:type="spellEnd"/>
-      <w:r>
-        <w:rPr>
-          <w:rFonts w:ascii="Consolas" w:eastAsiaTheme="minorHAnsi" w:hAnsi="Consolas" w:cs="Consolas"/>
-          <w:color w:val="FF0000"/>
-          <w:sz w:val="19"/>
-          <w:szCs w:val="19"/>
-          <w:lang w:eastAsia="en-US"/>
-        </w:rPr>
-        <w:t xml:space="preserve"> </w:t>
-      </w:r>
-      <w:proofErr w:type="spellStart"/>
-      <w:r>
-        <w:rPr>
-          <w:rFonts w:ascii="Consolas" w:eastAsiaTheme="minorHAnsi" w:hAnsi="Consolas" w:cs="Consolas"/>
-          <w:color w:val="FF0000"/>
-          <w:sz w:val="19"/>
-          <w:szCs w:val="19"/>
-          <w:lang w:eastAsia="en-US"/>
-        </w:rPr>
-        <w:t>StopBitsValue</w:t>
-      </w:r>
-      <w:proofErr w:type="spellEnd"/>
-      <w:r>
-        <w:rPr>
-          <w:rFonts w:ascii="Consolas" w:eastAsiaTheme="minorHAnsi" w:hAnsi="Consolas" w:cs="Consolas"/>
-          <w:color w:val="0000FF"/>
-          <w:sz w:val="19"/>
-          <w:szCs w:val="19"/>
-          <w:lang w:eastAsia="en-US"/>
-        </w:rPr>
         <w:t>}")</w:t>
       </w:r>
       <w:r>
@@ -7098,7 +6348,6 @@
         </w:rPr>
         <w:t xml:space="preserve"> poprzez wykonanie metody </w:t>
       </w:r>
-      <w:proofErr w:type="spellStart"/>
       <w:r>
         <w:rPr>
           <w:rFonts w:ascii="Consolas" w:eastAsiaTheme="minorHAnsi" w:hAnsi="Consolas" w:cs="Consolas"/>
@@ -7107,9 +6356,14 @@
           <w:szCs w:val="19"/>
           <w:lang w:eastAsia="en-US"/>
         </w:rPr>
-        <w:t>PropertyChanged</w:t>
-      </w:r>
-      <w:proofErr w:type="spellEnd"/>
+        <w:t xml:space="preserve">PropertyChanged </w:t>
+      </w:r>
+      <w:r>
+        <w:rPr>
+          <w:lang w:eastAsia="en-US"/>
+        </w:rPr>
+        <w:t xml:space="preserve">z interfejsu </w:t>
+      </w:r>
       <w:r>
         <w:rPr>
           <w:rFonts w:ascii="Consolas" w:eastAsiaTheme="minorHAnsi" w:hAnsi="Consolas" w:cs="Consolas"/>
@@ -7118,26 +6372,8 @@
           <w:szCs w:val="19"/>
           <w:lang w:eastAsia="en-US"/>
         </w:rPr>
-        <w:t xml:space="preserve"> </w:t>
-      </w:r>
-      <w:r>
-        <w:rPr>
-          <w:lang w:eastAsia="en-US"/>
-        </w:rPr>
-        <w:t xml:space="preserve">z interfejsu </w:t>
-      </w:r>
-      <w:proofErr w:type="spellStart"/>
-      <w:r>
-        <w:rPr>
-          <w:rFonts w:ascii="Consolas" w:eastAsiaTheme="minorHAnsi" w:hAnsi="Consolas" w:cs="Consolas"/>
-          <w:color w:val="000000"/>
-          <w:sz w:val="19"/>
-          <w:szCs w:val="19"/>
-          <w:lang w:eastAsia="en-US"/>
-        </w:rPr>
         <w:t>INotifyPropertyChanged</w:t>
       </w:r>
-      <w:proofErr w:type="spellEnd"/>
       <w:r>
         <w:rPr>
           <w:lang w:eastAsia="en-US"/>
@@ -7160,16 +6396,8 @@
         <w:rPr>
           <w:lang w:eastAsia="en-US"/>
         </w:rPr>
-        <w:t xml:space="preserve"> rozwiązania Microsoftu i jego zrozumienie jest kluczowe sprawnego posługiwania się </w:t>
-      </w:r>
-      <w:proofErr w:type="spellStart"/>
-      <w:r>
-        <w:rPr>
-          <w:lang w:eastAsia="en-US"/>
-        </w:rPr>
-        <w:t>WPFem</w:t>
-      </w:r>
-      <w:proofErr w:type="spellEnd"/>
+        <w:t xml:space="preserve"> rozwiązania Microsoftu i jego zrozumienie jest kluczowe sprawnego posługiwania się WPFem</w:t>
+      </w:r>
       <w:r>
         <w:rPr>
           <w:highlight w:val="yellow"/>
@@ -7257,21 +6485,7 @@
         <w:rPr>
           <w:lang w:eastAsia="en-US"/>
         </w:rPr>
-        <w:t>stosowanej do liczb (</w:t>
-      </w:r>
-      <w:proofErr w:type="spellStart"/>
-      <w:r>
-        <w:rPr>
-          <w:lang w:eastAsia="en-US"/>
-        </w:rPr>
-        <w:t>integer</w:t>
-      </w:r>
-      <w:proofErr w:type="spellEnd"/>
-      <w:r>
-        <w:rPr>
-          <w:lang w:eastAsia="en-US"/>
-        </w:rPr>
-        <w:t>).</w:t>
+        <w:t>stosowanej do liczb (integer).</w:t>
       </w:r>
     </w:p>
     <w:p>
@@ -7284,13 +6498,8 @@
         <w:ind w:left="1117" w:hanging="720"/>
       </w:pPr>
       <w:r>
-        <w:t xml:space="preserve">4.1.4 Biblioteka </w:t>
-      </w:r>
-      <w:proofErr w:type="spellStart"/>
-      <w:r>
-        <w:t>NAudio</w:t>
-      </w:r>
-      <w:proofErr w:type="spellEnd"/>
+        <w:t>4.1.4 Biblioteka NAudio</w:t>
+      </w:r>
     </w:p>
     <w:p>
       <w:pPr>
@@ -7309,28 +6518,311 @@
         </w:numPr>
         <w:jc w:val="left"/>
       </w:pPr>
-      <w:proofErr w:type="spellStart"/>
-      <w:r>
-        <w:t>Africa</w:t>
-      </w:r>
-      <w:proofErr w:type="spellEnd"/>
-      <w:r>
+      <w:r>
+        <w:t>Zarys ogólny opracowanej aplikacji</w:t>
+      </w:r>
+    </w:p>
+    <w:p>
+      <w:pPr>
+        <w:rPr>
+          <w:lang w:eastAsia="en-US"/>
+        </w:rPr>
+      </w:pPr>
+      <w:r>
+        <w:rPr>
+          <w:noProof/>
+        </w:rPr>
+        <w:drawing>
+          <wp:anchor distT="0" distB="0" distL="114300" distR="114300" simplePos="0" relativeHeight="251658240" behindDoc="0" locked="0" layoutInCell="1" allowOverlap="1">
+            <wp:simplePos x="0" y="0"/>
+            <wp:positionH relativeFrom="margin">
+              <wp:align>right</wp:align>
+            </wp:positionH>
+            <wp:positionV relativeFrom="paragraph">
+              <wp:posOffset>1902841</wp:posOffset>
+            </wp:positionV>
+            <wp:extent cx="5507990" cy="3459480"/>
+            <wp:effectExtent l="0" t="0" r="0" b="7620"/>
+            <wp:wrapSquare wrapText="bothSides"/>
+            <wp:docPr id="2" name="Obraz 2"/>
+            <wp:cNvGraphicFramePr>
+              <a:graphicFrameLocks xmlns:a="http://schemas.openxmlformats.org/drawingml/2006/main" noChangeAspect="1"/>
+            </wp:cNvGraphicFramePr>
+            <a:graphic xmlns:a="http://schemas.openxmlformats.org/drawingml/2006/main">
+              <a:graphicData uri="http://schemas.openxmlformats.org/drawingml/2006/picture">
+                <pic:pic xmlns:pic="http://schemas.openxmlformats.org/drawingml/2006/picture">
+                  <pic:nvPicPr>
+                    <pic:cNvPr id="1" name=""/>
+                    <pic:cNvPicPr/>
+                  </pic:nvPicPr>
+                  <pic:blipFill>
+                    <a:blip r:embed="rId13">
+                      <a:extLst>
+                        <a:ext uri="{28A0092B-C50C-407E-A947-70E740481C1C}">
+                          <a14:useLocalDpi xmlns:a14="http://schemas.microsoft.com/office/drawing/2010/main" val="0"/>
+                        </a:ext>
+                      </a:extLst>
+                    </a:blip>
+                    <a:stretch>
+                      <a:fillRect/>
+                    </a:stretch>
+                  </pic:blipFill>
+                  <pic:spPr>
+                    <a:xfrm>
+                      <a:off x="0" y="0"/>
+                      <a:ext cx="5507990" cy="3459480"/>
+                    </a:xfrm>
+                    <a:prstGeom prst="rect">
+                      <a:avLst/>
+                    </a:prstGeom>
+                  </pic:spPr>
+                </pic:pic>
+              </a:graphicData>
+            </a:graphic>
+            <wp14:sizeRelH relativeFrom="page">
+              <wp14:pctWidth>0</wp14:pctWidth>
+            </wp14:sizeRelH>
+            <wp14:sizeRelV relativeFrom="page">
+              <wp14:pctHeight>0</wp14:pctHeight>
+            </wp14:sizeRelV>
+          </wp:anchor>
+        </w:drawing>
+      </w:r>
+      <w:r>
+        <w:rPr>
+          <w:lang w:eastAsia="en-US"/>
+        </w:rPr>
+        <w:t xml:space="preserve">Zadaniem, jakie miała spełniać stworzona przeze mnie aplikacja, było umożliwienie archiwizacji w czasie rzeczywistym informacji otrzymanych poprzez port COM z radiostacji MF/HF, oraz rejestrowanie przychodzących i wychodzących komunikatów dźwiękowych, otrzymywanych poprzez port mini jack 3,5 mm. </w:t>
+      </w:r>
+      <w:r>
+        <w:rPr>
+          <w:lang w:eastAsia="en-US"/>
+        </w:rPr>
+        <w:t>Zapisane dane radiooperator bądź oficer przeprowadzający kontrolę, może odtworzyć w dowolnym momencie w celu weryfikacji</w:t>
+      </w:r>
+      <w:r>
+        <w:rPr>
+          <w:lang w:eastAsia="en-US"/>
+        </w:rPr>
         <w:t xml:space="preserve"> </w:t>
       </w:r>
-      <w:proofErr w:type="spellStart"/>
-      <w:r>
-        <w:t>Bambaataa</w:t>
-      </w:r>
-      <w:proofErr w:type="spellEnd"/>
-    </w:p>
-    <w:p>
-      <w:pPr>
-        <w:rPr>
-          <w:lang w:eastAsia="en-US"/>
-        </w:rPr>
-      </w:pPr>
+      <w:r>
+        <w:rPr>
+          <w:lang w:eastAsia="en-US"/>
+        </w:rPr>
+        <w:t>informacji</w:t>
+      </w:r>
+      <w:r>
+        <w:rPr>
+          <w:lang w:eastAsia="en-US"/>
+        </w:rPr>
+        <w:t xml:space="preserve"> </w:t>
+      </w:r>
+      <w:r>
+        <w:rPr>
+          <w:lang w:eastAsia="en-US"/>
+        </w:rPr>
+        <w:t>otrzymanych drogą radiową.</w:t>
+      </w:r>
+      <w:r>
+        <w:rPr>
+          <w:lang w:eastAsia="en-US"/>
+        </w:rPr>
+        <w:t xml:space="preserve"> Językiem aplikacji został język angielski</w:t>
+      </w:r>
+      <w:r>
+        <w:rPr>
+          <w:lang w:eastAsia="en-US"/>
+        </w:rPr>
+        <w:t>, ponieważ jest on szeroko wykorzystywany w radiokomunikacji</w:t>
+      </w:r>
+      <w:r>
+        <w:rPr>
+          <w:lang w:eastAsia="en-US"/>
+        </w:rPr>
+        <w:t>.</w:t>
+      </w:r>
+    </w:p>
+    <w:p>
+      <w:pPr>
+        <w:ind w:firstLine="0"/>
+        <w:jc w:val="left"/>
+        <w:rPr>
+          <w:i/>
+          <w:lang w:eastAsia="en-US"/>
+        </w:rPr>
+      </w:pPr>
+      <w:r>
+        <w:rPr>
+          <w:i/>
+          <w:lang w:eastAsia="en-US"/>
+        </w:rPr>
+        <w:t xml:space="preserve">Rys. NaN </w:t>
+      </w:r>
+      <w:r>
+        <w:rPr>
+          <w:i/>
+          <w:lang w:eastAsia="en-US"/>
+        </w:rPr>
+        <w:t>Okno</w:t>
+      </w:r>
+      <w:r>
+        <w:rPr>
+          <w:i/>
+          <w:lang w:eastAsia="en-US"/>
+        </w:rPr>
+        <w:t xml:space="preserve"> aplikacji</w:t>
+      </w:r>
+      <w:r>
+        <w:rPr>
+          <w:i/>
+          <w:lang w:eastAsia="en-US"/>
+        </w:rPr>
+        <w:t xml:space="preserve"> tuż po uruchomieniu</w:t>
+      </w:r>
+      <w:r>
+        <w:rPr>
+          <w:i/>
+          <w:lang w:eastAsia="en-US"/>
+        </w:rPr>
+        <w:t>. Źródło: Opracowanie własne.</w:t>
+      </w:r>
+    </w:p>
+    <w:p>
+      <w:pPr>
+        <w:rPr>
+          <w:lang w:eastAsia="en-US"/>
+        </w:rPr>
+      </w:pPr>
+      <w:r>
+        <w:rPr>
+          <w:lang w:eastAsia="en-US"/>
+        </w:rPr>
+        <w:t xml:space="preserve">Kierując się przeznaczeniem tworzonej aplikacji, </w:t>
+      </w:r>
+      <w:r>
+        <w:rPr>
+          <w:lang w:eastAsia="en-US"/>
+        </w:rPr>
+        <w:t xml:space="preserve">podzieliłem </w:t>
+      </w:r>
+      <w:r>
+        <w:rPr>
+          <w:lang w:eastAsia="en-US"/>
+        </w:rPr>
+        <w:t xml:space="preserve">ją </w:t>
+      </w:r>
+      <w:r>
+        <w:rPr>
+          <w:lang w:eastAsia="en-US"/>
+        </w:rPr>
+        <w:t>na dwie części</w:t>
+      </w:r>
+      <w:r>
+        <w:rPr>
+          <w:lang w:eastAsia="en-US"/>
+        </w:rPr>
+        <w:t xml:space="preserve">. Pierwsza, znajdująca się </w:t>
+      </w:r>
+      <w:r>
+        <w:rPr>
+          <w:lang w:eastAsia="en-US"/>
+        </w:rPr>
+        <w:t>po lewej stronie, służy do obsługi portu COM</w:t>
+      </w:r>
+      <w:r>
+        <w:rPr>
+          <w:lang w:eastAsia="en-US"/>
+        </w:rPr>
+        <w:t xml:space="preserve"> oraz otrzymanych informacji,</w:t>
+      </w:r>
+      <w:r>
+        <w:rPr>
+          <w:lang w:eastAsia="en-US"/>
+        </w:rPr>
+        <w:t xml:space="preserve"> </w:t>
+      </w:r>
+      <w:r>
+        <w:rPr>
+          <w:lang w:eastAsia="en-US"/>
+        </w:rPr>
+        <w:t>d</w:t>
+      </w:r>
+      <w:r>
+        <w:rPr>
+          <w:lang w:eastAsia="en-US"/>
+        </w:rPr>
+        <w:t xml:space="preserve">ruga do obsługi </w:t>
+      </w:r>
+      <w:r>
+        <w:rPr>
+          <w:lang w:eastAsia="en-US"/>
+        </w:rPr>
+        <w:t>rejestracji</w:t>
+      </w:r>
+      <w:r>
+        <w:rPr>
+          <w:lang w:eastAsia="en-US"/>
+        </w:rPr>
+        <w:t xml:space="preserve"> dźwięku. </w:t>
+      </w:r>
+      <w:r>
+        <w:rPr>
+          <w:lang w:eastAsia="en-US"/>
+        </w:rPr>
+        <w:t>N</w:t>
+      </w:r>
+      <w:r>
+        <w:rPr>
+          <w:lang w:eastAsia="en-US"/>
+        </w:rPr>
+        <w:t>astępnego podziału dokonałem już w kodzie aplikacji. W</w:t>
+      </w:r>
+      <w:r>
+        <w:rPr>
+          <w:lang w:eastAsia="en-US"/>
+        </w:rPr>
+        <w:t>yniknął ze specyfi</w:t>
+      </w:r>
+      <w:r>
+        <w:rPr>
+          <w:lang w:eastAsia="en-US"/>
+        </w:rPr>
+        <w:t>kacji technologii jaką jest WPF i polegał na roz</w:t>
+      </w:r>
+      <w:r>
+        <w:rPr>
+          <w:lang w:eastAsia="en-US"/>
+        </w:rPr>
+        <w:t>dzieleniu widoków od modeli widoków oraz samych modeli (MVVM)</w:t>
+      </w:r>
+      <w:r>
+        <w:rPr>
+          <w:lang w:eastAsia="en-US"/>
+        </w:rPr>
+        <w:t>.</w:t>
+      </w:r>
+      <w:r>
+        <w:rPr>
+          <w:lang w:eastAsia="en-US"/>
+        </w:rPr>
+        <w:t xml:space="preserve"> </w:t>
+      </w:r>
       <w:bookmarkStart w:id="8" w:name="_GoBack"/>
       <w:bookmarkEnd w:id="8"/>
+      <w:r>
+        <w:rPr>
+          <w:lang w:eastAsia="en-US"/>
+        </w:rPr>
+        <w:t xml:space="preserve"> </w:t>
+      </w:r>
+    </w:p>
+    <w:p>
+      <w:pPr>
+        <w:rPr>
+          <w:lang w:eastAsia="en-US"/>
+        </w:rPr>
+      </w:pPr>
     </w:p>
     <w:p>
       <w:pPr>
@@ -7343,6 +6835,7 @@
         <w:rPr>
           <w:lang w:eastAsia="en-US"/>
         </w:rPr>
+        <w:lastRenderedPageBreak/>
         <w:br w:type="page"/>
       </w:r>
     </w:p>
@@ -7383,7 +6876,7 @@
           <w:lang w:eastAsia="en-US"/>
         </w:rPr>
       </w:pPr>
-      <w:hyperlink r:id="rId13" w:history="1">
+      <w:hyperlink r:id="rId14" w:history="1">
         <w:r>
           <w:rPr>
             <w:rStyle w:val="Hipercze"/>
@@ -7411,7 +6904,7 @@
           <w:lang w:eastAsia="en-US"/>
         </w:rPr>
       </w:pPr>
-      <w:hyperlink r:id="rId14" w:history="1">
+      <w:hyperlink r:id="rId15" w:history="1">
         <w:r>
           <w:rPr>
             <w:rStyle w:val="Hipercze"/>
@@ -7458,7 +6951,7 @@
           <w:lang w:eastAsia="en-US"/>
         </w:rPr>
       </w:pPr>
-      <w:hyperlink r:id="rId15" w:history="1">
+      <w:hyperlink r:id="rId16" w:history="1">
         <w:r>
           <w:rPr>
             <w:rStyle w:val="Hipercze"/>
@@ -7475,9 +6968,9 @@
       </w:r>
     </w:p>
     <w:sectPr>
-      <w:footerReference w:type="even" r:id="rId16"/>
-      <w:footerReference w:type="default" r:id="rId17"/>
-      <w:footerReference w:type="first" r:id="rId18"/>
+      <w:footerReference w:type="even" r:id="rId17"/>
+      <w:footerReference w:type="default" r:id="rId18"/>
+      <w:footerReference w:type="first" r:id="rId19"/>
       <w:pgSz w:w="11906" w:h="16838"/>
       <w:pgMar w:top="1440" w:right="1440" w:bottom="1440" w:left="1800" w:header="708" w:footer="708" w:gutter="0"/>
       <w:cols w:space="708"/>
@@ -7488,7 +6981,7 @@
 </file>
 
 <file path=word/endnotes.xml><?xml version="1.0" encoding="utf-8"?>
-<w:endnotes xmlns:wpc="http://schemas.microsoft.com/office/word/2010/wordprocessingCanvas" xmlns:cx="http://schemas.microsoft.com/office/drawing/2014/chartex" xmlns:cx1="http://schemas.microsoft.com/office/drawing/2015/9/8/chartex" xmlns:cx2="http://schemas.microsoft.com/office/drawing/2015/10/21/chartex" xmlns:cx3="http://schemas.microsoft.com/office/drawing/2016/5/9/chartex" xmlns:cx4="http://schemas.microsoft.com/office/drawing/2016/5/10/chartex" xmlns:cx5="http://schemas.microsoft.com/office/drawing/2016/5/11/chartex" xmlns:cx6="http://schemas.microsoft.com/office/drawing/2016/5/12/chartex" xmlns:cx7="http://schemas.microsoft.com/office/drawing/2016/5/13/chartex" xmlns:cx8="http://schemas.microsoft.com/office/drawing/2016/5/14/chartex" xmlns:mc="http://schemas.openxmlformats.org/markup-compatibility/2006" xmlns:aink="http://schemas.microsoft.com/office/drawing/2016/ink" xmlns:am3d="http://schemas.microsoft.com/office/drawing/2017/model3d" xmlns:o="urn:schemas-microsoft-com:office:office" xmlns:r="http://schemas.openxmlformats.org/officeDocument/2006/relationships" xmlns:m="http://schemas.openxmlformats.org/officeDocument/2006/math" xmlns:v="urn:schemas-microsoft-com:vml" xmlns:wp14="http://schemas.microsoft.com/office/word/2010/wordprocessingDrawing" xmlns:wp="http://schemas.openxmlformats.org/drawingml/2006/wordprocessingDrawing" xmlns:w10="urn:schemas-microsoft-com:office:word" xmlns:w="http://schemas.openxmlformats.org/wordprocessingml/2006/main" xmlns:w14="http://schemas.microsoft.com/office/word/2010/wordml" xmlns:w15="http://schemas.microsoft.com/office/word/2012/wordml" xmlns:w16cid="http://schemas.microsoft.com/office/word/2016/wordml/cid" xmlns:w16se="http://schemas.microsoft.com/office/word/2015/wordml/symex" xmlns:wpg="http://schemas.microsoft.com/office/word/2010/wordprocessingGroup" xmlns:wpi="http://schemas.microsoft.com/office/word/2010/wordprocessingInk" xmlns:wne="http://schemas.microsoft.com/office/word/2006/wordml" xmlns:wps="http://schemas.microsoft.com/office/word/2010/wordprocessingShape" mc:Ignorable="w14 w15 w16se w16cid wp14">
+<w:endnotes xmlns:wpc="http://schemas.microsoft.com/office/word/2010/wordprocessingCanvas" xmlns:cx="http://schemas.microsoft.com/office/drawing/2014/chartex" xmlns:cx1="http://schemas.microsoft.com/office/drawing/2015/9/8/chartex" xmlns:mc="http://schemas.openxmlformats.org/markup-compatibility/2006" xmlns:o="urn:schemas-microsoft-com:office:office" xmlns:r="http://schemas.openxmlformats.org/officeDocument/2006/relationships" xmlns:m="http://schemas.openxmlformats.org/officeDocument/2006/math" xmlns:v="urn:schemas-microsoft-com:vml" xmlns:wp14="http://schemas.microsoft.com/office/word/2010/wordprocessingDrawing" xmlns:wp="http://schemas.openxmlformats.org/drawingml/2006/wordprocessingDrawing" xmlns:w10="urn:schemas-microsoft-com:office:word" xmlns:w="http://schemas.openxmlformats.org/wordprocessingml/2006/main" xmlns:w14="http://schemas.microsoft.com/office/word/2010/wordml" xmlns:w15="http://schemas.microsoft.com/office/word/2012/wordml" xmlns:w16se="http://schemas.microsoft.com/office/word/2015/wordml/symex" xmlns:wpg="http://schemas.microsoft.com/office/word/2010/wordprocessingGroup" xmlns:wpi="http://schemas.microsoft.com/office/word/2010/wordprocessingInk" xmlns:wne="http://schemas.microsoft.com/office/word/2006/wordml" xmlns:wps="http://schemas.microsoft.com/office/word/2010/wordprocessingShape" mc:Ignorable="w14 w15 w16se wp14">
   <w:endnote w:type="separator" w:id="-1">
     <w:p>
       <w:pPr>
@@ -7513,7 +7006,7 @@
 </file>
 
 <file path=word/footer1.xml><?xml version="1.0" encoding="utf-8"?>
-<w:ftr xmlns:wpc="http://schemas.microsoft.com/office/word/2010/wordprocessingCanvas" xmlns:cx="http://schemas.microsoft.com/office/drawing/2014/chartex" xmlns:cx1="http://schemas.microsoft.com/office/drawing/2015/9/8/chartex" xmlns:cx2="http://schemas.microsoft.com/office/drawing/2015/10/21/chartex" xmlns:cx3="http://schemas.microsoft.com/office/drawing/2016/5/9/chartex" xmlns:cx4="http://schemas.microsoft.com/office/drawing/2016/5/10/chartex" xmlns:cx5="http://schemas.microsoft.com/office/drawing/2016/5/11/chartex" xmlns:cx6="http://schemas.microsoft.com/office/drawing/2016/5/12/chartex" xmlns:cx7="http://schemas.microsoft.com/office/drawing/2016/5/13/chartex" xmlns:cx8="http://schemas.microsoft.com/office/drawing/2016/5/14/chartex" xmlns:mc="http://schemas.openxmlformats.org/markup-compatibility/2006" xmlns:aink="http://schemas.microsoft.com/office/drawing/2016/ink" xmlns:am3d="http://schemas.microsoft.com/office/drawing/2017/model3d" xmlns:o="urn:schemas-microsoft-com:office:office" xmlns:r="http://schemas.openxmlformats.org/officeDocument/2006/relationships" xmlns:m="http://schemas.openxmlformats.org/officeDocument/2006/math" xmlns:v="urn:schemas-microsoft-com:vml" xmlns:wp14="http://schemas.microsoft.com/office/word/2010/wordprocessingDrawing" xmlns:wp="http://schemas.openxmlformats.org/drawingml/2006/wordprocessingDrawing" xmlns:w10="urn:schemas-microsoft-com:office:word" xmlns:w="http://schemas.openxmlformats.org/wordprocessingml/2006/main" xmlns:w14="http://schemas.microsoft.com/office/word/2010/wordml" xmlns:w15="http://schemas.microsoft.com/office/word/2012/wordml" xmlns:w16cid="http://schemas.microsoft.com/office/word/2016/wordml/cid" xmlns:w16se="http://schemas.microsoft.com/office/word/2015/wordml/symex" xmlns:wpg="http://schemas.microsoft.com/office/word/2010/wordprocessingGroup" xmlns:wpi="http://schemas.microsoft.com/office/word/2010/wordprocessingInk" xmlns:wne="http://schemas.microsoft.com/office/word/2006/wordml" xmlns:wps="http://schemas.microsoft.com/office/word/2010/wordprocessingShape" mc:Ignorable="w14 w15 w16se w16cid wp14">
+<w:ftr xmlns:wpc="http://schemas.microsoft.com/office/word/2010/wordprocessingCanvas" xmlns:cx="http://schemas.microsoft.com/office/drawing/2014/chartex" xmlns:cx1="http://schemas.microsoft.com/office/drawing/2015/9/8/chartex" xmlns:mc="http://schemas.openxmlformats.org/markup-compatibility/2006" xmlns:o="urn:schemas-microsoft-com:office:office" xmlns:r="http://schemas.openxmlformats.org/officeDocument/2006/relationships" xmlns:m="http://schemas.openxmlformats.org/officeDocument/2006/math" xmlns:v="urn:schemas-microsoft-com:vml" xmlns:wp14="http://schemas.microsoft.com/office/word/2010/wordprocessingDrawing" xmlns:wp="http://schemas.openxmlformats.org/drawingml/2006/wordprocessingDrawing" xmlns:w10="urn:schemas-microsoft-com:office:word" xmlns:w="http://schemas.openxmlformats.org/wordprocessingml/2006/main" xmlns:w14="http://schemas.microsoft.com/office/word/2010/wordml" xmlns:w15="http://schemas.microsoft.com/office/word/2012/wordml" xmlns:w16se="http://schemas.microsoft.com/office/word/2015/wordml/symex" xmlns:wpg="http://schemas.microsoft.com/office/word/2010/wordprocessingGroup" xmlns:wpi="http://schemas.microsoft.com/office/word/2010/wordprocessingInk" xmlns:wne="http://schemas.microsoft.com/office/word/2006/wordml" xmlns:wps="http://schemas.microsoft.com/office/word/2010/wordprocessingShape" mc:Ignorable="w14 w15 w16se wp14">
   <w:p>
     <w:pPr>
       <w:pStyle w:val="Stopka"/>
@@ -7528,7 +7021,7 @@
 </file>
 
 <file path=word/footer2.xml><?xml version="1.0" encoding="utf-8"?>
-<w:ftr xmlns:wpc="http://schemas.microsoft.com/office/word/2010/wordprocessingCanvas" xmlns:cx="http://schemas.microsoft.com/office/drawing/2014/chartex" xmlns:cx1="http://schemas.microsoft.com/office/drawing/2015/9/8/chartex" xmlns:cx2="http://schemas.microsoft.com/office/drawing/2015/10/21/chartex" xmlns:cx3="http://schemas.microsoft.com/office/drawing/2016/5/9/chartex" xmlns:cx4="http://schemas.microsoft.com/office/drawing/2016/5/10/chartex" xmlns:cx5="http://schemas.microsoft.com/office/drawing/2016/5/11/chartex" xmlns:cx6="http://schemas.microsoft.com/office/drawing/2016/5/12/chartex" xmlns:cx7="http://schemas.microsoft.com/office/drawing/2016/5/13/chartex" xmlns:cx8="http://schemas.microsoft.com/office/drawing/2016/5/14/chartex" xmlns:mc="http://schemas.openxmlformats.org/markup-compatibility/2006" xmlns:aink="http://schemas.microsoft.com/office/drawing/2016/ink" xmlns:am3d="http://schemas.microsoft.com/office/drawing/2017/model3d" xmlns:o="urn:schemas-microsoft-com:office:office" xmlns:r="http://schemas.openxmlformats.org/officeDocument/2006/relationships" xmlns:m="http://schemas.openxmlformats.org/officeDocument/2006/math" xmlns:v="urn:schemas-microsoft-com:vml" xmlns:wp14="http://schemas.microsoft.com/office/word/2010/wordprocessingDrawing" xmlns:wp="http://schemas.openxmlformats.org/drawingml/2006/wordprocessingDrawing" xmlns:w10="urn:schemas-microsoft-com:office:word" xmlns:w="http://schemas.openxmlformats.org/wordprocessingml/2006/main" xmlns:w14="http://schemas.microsoft.com/office/word/2010/wordml" xmlns:w15="http://schemas.microsoft.com/office/word/2012/wordml" xmlns:w16cid="http://schemas.microsoft.com/office/word/2016/wordml/cid" xmlns:w16se="http://schemas.microsoft.com/office/word/2015/wordml/symex" xmlns:wpg="http://schemas.microsoft.com/office/word/2010/wordprocessingGroup" xmlns:wpi="http://schemas.microsoft.com/office/word/2010/wordprocessingInk" xmlns:wne="http://schemas.microsoft.com/office/word/2006/wordml" xmlns:wps="http://schemas.microsoft.com/office/word/2010/wordprocessingShape" mc:Ignorable="w14 w15 w16se w16cid wp14">
+<w:ftr xmlns:wpc="http://schemas.microsoft.com/office/word/2010/wordprocessingCanvas" xmlns:cx="http://schemas.microsoft.com/office/drawing/2014/chartex" xmlns:cx1="http://schemas.microsoft.com/office/drawing/2015/9/8/chartex" xmlns:mc="http://schemas.openxmlformats.org/markup-compatibility/2006" xmlns:o="urn:schemas-microsoft-com:office:office" xmlns:r="http://schemas.openxmlformats.org/officeDocument/2006/relationships" xmlns:m="http://schemas.openxmlformats.org/officeDocument/2006/math" xmlns:v="urn:schemas-microsoft-com:vml" xmlns:wp14="http://schemas.microsoft.com/office/word/2010/wordprocessingDrawing" xmlns:wp="http://schemas.openxmlformats.org/drawingml/2006/wordprocessingDrawing" xmlns:w10="urn:schemas-microsoft-com:office:word" xmlns:w="http://schemas.openxmlformats.org/wordprocessingml/2006/main" xmlns:w14="http://schemas.microsoft.com/office/word/2010/wordml" xmlns:w15="http://schemas.microsoft.com/office/word/2012/wordml" xmlns:w16se="http://schemas.microsoft.com/office/word/2015/wordml/symex" xmlns:wpg="http://schemas.microsoft.com/office/word/2010/wordprocessingGroup" xmlns:wpi="http://schemas.microsoft.com/office/word/2010/wordprocessingInk" xmlns:wne="http://schemas.microsoft.com/office/word/2006/wordml" xmlns:wps="http://schemas.microsoft.com/office/word/2010/wordprocessingShape" mc:Ignorable="w14 w15 w16se wp14">
   <w:p>
     <w:pPr>
       <w:pStyle w:val="Stopka"/>
@@ -7544,7 +7037,7 @@
 </file>
 
 <file path=word/footer3.xml><?xml version="1.0" encoding="utf-8"?>
-<w:ftr xmlns:wpc="http://schemas.microsoft.com/office/word/2010/wordprocessingCanvas" xmlns:cx="http://schemas.microsoft.com/office/drawing/2014/chartex" xmlns:cx1="http://schemas.microsoft.com/office/drawing/2015/9/8/chartex" xmlns:cx2="http://schemas.microsoft.com/office/drawing/2015/10/21/chartex" xmlns:cx3="http://schemas.microsoft.com/office/drawing/2016/5/9/chartex" xmlns:cx4="http://schemas.microsoft.com/office/drawing/2016/5/10/chartex" xmlns:cx5="http://schemas.microsoft.com/office/drawing/2016/5/11/chartex" xmlns:cx6="http://schemas.microsoft.com/office/drawing/2016/5/12/chartex" xmlns:cx7="http://schemas.microsoft.com/office/drawing/2016/5/13/chartex" xmlns:cx8="http://schemas.microsoft.com/office/drawing/2016/5/14/chartex" xmlns:mc="http://schemas.openxmlformats.org/markup-compatibility/2006" xmlns:aink="http://schemas.microsoft.com/office/drawing/2016/ink" xmlns:am3d="http://schemas.microsoft.com/office/drawing/2017/model3d" xmlns:o="urn:schemas-microsoft-com:office:office" xmlns:r="http://schemas.openxmlformats.org/officeDocument/2006/relationships" xmlns:m="http://schemas.openxmlformats.org/officeDocument/2006/math" xmlns:v="urn:schemas-microsoft-com:vml" xmlns:wp14="http://schemas.microsoft.com/office/word/2010/wordprocessingDrawing" xmlns:wp="http://schemas.openxmlformats.org/drawingml/2006/wordprocessingDrawing" xmlns:w10="urn:schemas-microsoft-com:office:word" xmlns:w="http://schemas.openxmlformats.org/wordprocessingml/2006/main" xmlns:w14="http://schemas.microsoft.com/office/word/2010/wordml" xmlns:w15="http://schemas.microsoft.com/office/word/2012/wordml" xmlns:w16cid="http://schemas.microsoft.com/office/word/2016/wordml/cid" xmlns:w16se="http://schemas.microsoft.com/office/word/2015/wordml/symex" xmlns:wpg="http://schemas.microsoft.com/office/word/2010/wordprocessingGroup" xmlns:wpi="http://schemas.microsoft.com/office/word/2010/wordprocessingInk" xmlns:wne="http://schemas.microsoft.com/office/word/2006/wordml" xmlns:wps="http://schemas.microsoft.com/office/word/2010/wordprocessingShape" mc:Ignorable="w14 w15 w16se w16cid wp14">
+<w:ftr xmlns:wpc="http://schemas.microsoft.com/office/word/2010/wordprocessingCanvas" xmlns:cx="http://schemas.microsoft.com/office/drawing/2014/chartex" xmlns:cx1="http://schemas.microsoft.com/office/drawing/2015/9/8/chartex" xmlns:mc="http://schemas.openxmlformats.org/markup-compatibility/2006" xmlns:o="urn:schemas-microsoft-com:office:office" xmlns:r="http://schemas.openxmlformats.org/officeDocument/2006/relationships" xmlns:m="http://schemas.openxmlformats.org/officeDocument/2006/math" xmlns:v="urn:schemas-microsoft-com:vml" xmlns:wp14="http://schemas.microsoft.com/office/word/2010/wordprocessingDrawing" xmlns:wp="http://schemas.openxmlformats.org/drawingml/2006/wordprocessingDrawing" xmlns:w10="urn:schemas-microsoft-com:office:word" xmlns:w="http://schemas.openxmlformats.org/wordprocessingml/2006/main" xmlns:w14="http://schemas.microsoft.com/office/word/2010/wordml" xmlns:w15="http://schemas.microsoft.com/office/word/2012/wordml" xmlns:w16se="http://schemas.microsoft.com/office/word/2015/wordml/symex" xmlns:wpg="http://schemas.microsoft.com/office/word/2010/wordprocessingGroup" xmlns:wpi="http://schemas.microsoft.com/office/word/2010/wordprocessingInk" xmlns:wne="http://schemas.microsoft.com/office/word/2006/wordml" xmlns:wps="http://schemas.microsoft.com/office/word/2010/wordprocessingShape" mc:Ignorable="w14 w15 w16se wp14">
   <w:p>
     <w:pPr>
       <w:pStyle w:val="Stopka"/>
@@ -7560,7 +7053,7 @@
 </file>
 
 <file path=word/footer4.xml><?xml version="1.0" encoding="utf-8"?>
-<w:ftr xmlns:wpc="http://schemas.microsoft.com/office/word/2010/wordprocessingCanvas" xmlns:cx="http://schemas.microsoft.com/office/drawing/2014/chartex" xmlns:cx1="http://schemas.microsoft.com/office/drawing/2015/9/8/chartex" xmlns:cx2="http://schemas.microsoft.com/office/drawing/2015/10/21/chartex" xmlns:cx3="http://schemas.microsoft.com/office/drawing/2016/5/9/chartex" xmlns:cx4="http://schemas.microsoft.com/office/drawing/2016/5/10/chartex" xmlns:cx5="http://schemas.microsoft.com/office/drawing/2016/5/11/chartex" xmlns:cx6="http://schemas.microsoft.com/office/drawing/2016/5/12/chartex" xmlns:cx7="http://schemas.microsoft.com/office/drawing/2016/5/13/chartex" xmlns:cx8="http://schemas.microsoft.com/office/drawing/2016/5/14/chartex" xmlns:mc="http://schemas.openxmlformats.org/markup-compatibility/2006" xmlns:aink="http://schemas.microsoft.com/office/drawing/2016/ink" xmlns:am3d="http://schemas.microsoft.com/office/drawing/2017/model3d" xmlns:o="urn:schemas-microsoft-com:office:office" xmlns:r="http://schemas.openxmlformats.org/officeDocument/2006/relationships" xmlns:m="http://schemas.openxmlformats.org/officeDocument/2006/math" xmlns:v="urn:schemas-microsoft-com:vml" xmlns:wp14="http://schemas.microsoft.com/office/word/2010/wordprocessingDrawing" xmlns:wp="http://schemas.openxmlformats.org/drawingml/2006/wordprocessingDrawing" xmlns:w10="urn:schemas-microsoft-com:office:word" xmlns:w="http://schemas.openxmlformats.org/wordprocessingml/2006/main" xmlns:w14="http://schemas.microsoft.com/office/word/2010/wordml" xmlns:w15="http://schemas.microsoft.com/office/word/2012/wordml" xmlns:w16cid="http://schemas.microsoft.com/office/word/2016/wordml/cid" xmlns:w16se="http://schemas.microsoft.com/office/word/2015/wordml/symex" xmlns:wpg="http://schemas.microsoft.com/office/word/2010/wordprocessingGroup" xmlns:wpi="http://schemas.microsoft.com/office/word/2010/wordprocessingInk" xmlns:wne="http://schemas.microsoft.com/office/word/2006/wordml" xmlns:wps="http://schemas.microsoft.com/office/word/2010/wordprocessingShape" mc:Ignorable="w14 w15 w16se w16cid wp14">
+<w:ftr xmlns:wpc="http://schemas.microsoft.com/office/word/2010/wordprocessingCanvas" xmlns:cx="http://schemas.microsoft.com/office/drawing/2014/chartex" xmlns:cx1="http://schemas.microsoft.com/office/drawing/2015/9/8/chartex" xmlns:mc="http://schemas.openxmlformats.org/markup-compatibility/2006" xmlns:o="urn:schemas-microsoft-com:office:office" xmlns:r="http://schemas.openxmlformats.org/officeDocument/2006/relationships" xmlns:m="http://schemas.openxmlformats.org/officeDocument/2006/math" xmlns:v="urn:schemas-microsoft-com:vml" xmlns:wp14="http://schemas.microsoft.com/office/word/2010/wordprocessingDrawing" xmlns:wp="http://schemas.openxmlformats.org/drawingml/2006/wordprocessingDrawing" xmlns:w10="urn:schemas-microsoft-com:office:word" xmlns:w="http://schemas.openxmlformats.org/wordprocessingml/2006/main" xmlns:w14="http://schemas.microsoft.com/office/word/2010/wordml" xmlns:w15="http://schemas.microsoft.com/office/word/2012/wordml" xmlns:w16se="http://schemas.microsoft.com/office/word/2015/wordml/symex" xmlns:wpg="http://schemas.microsoft.com/office/word/2010/wordprocessingGroup" xmlns:wpi="http://schemas.microsoft.com/office/word/2010/wordprocessingInk" xmlns:wne="http://schemas.microsoft.com/office/word/2006/wordml" xmlns:wps="http://schemas.microsoft.com/office/word/2010/wordprocessingShape" mc:Ignorable="w14 w15 w16se wp14">
   <w:sdt>
     <w:sdtPr>
       <w:id w:val="-1152524713"/>
@@ -7588,7 +7081,7 @@
           <w:rPr>
             <w:noProof/>
           </w:rPr>
-          <w:t>16</w:t>
+          <w:t>20</w:t>
         </w:r>
         <w:r>
           <w:fldChar w:fldCharType="end"/>
@@ -7605,7 +7098,7 @@
 </file>
 
 <file path=word/footer5.xml><?xml version="1.0" encoding="utf-8"?>
-<w:ftr xmlns:wpc="http://schemas.microsoft.com/office/word/2010/wordprocessingCanvas" xmlns:cx="http://schemas.microsoft.com/office/drawing/2014/chartex" xmlns:cx1="http://schemas.microsoft.com/office/drawing/2015/9/8/chartex" xmlns:cx2="http://schemas.microsoft.com/office/drawing/2015/10/21/chartex" xmlns:cx3="http://schemas.microsoft.com/office/drawing/2016/5/9/chartex" xmlns:cx4="http://schemas.microsoft.com/office/drawing/2016/5/10/chartex" xmlns:cx5="http://schemas.microsoft.com/office/drawing/2016/5/11/chartex" xmlns:cx6="http://schemas.microsoft.com/office/drawing/2016/5/12/chartex" xmlns:cx7="http://schemas.microsoft.com/office/drawing/2016/5/13/chartex" xmlns:cx8="http://schemas.microsoft.com/office/drawing/2016/5/14/chartex" xmlns:mc="http://schemas.openxmlformats.org/markup-compatibility/2006" xmlns:aink="http://schemas.microsoft.com/office/drawing/2016/ink" xmlns:am3d="http://schemas.microsoft.com/office/drawing/2017/model3d" xmlns:o="urn:schemas-microsoft-com:office:office" xmlns:r="http://schemas.openxmlformats.org/officeDocument/2006/relationships" xmlns:m="http://schemas.openxmlformats.org/officeDocument/2006/math" xmlns:v="urn:schemas-microsoft-com:vml" xmlns:wp14="http://schemas.microsoft.com/office/word/2010/wordprocessingDrawing" xmlns:wp="http://schemas.openxmlformats.org/drawingml/2006/wordprocessingDrawing" xmlns:w10="urn:schemas-microsoft-com:office:word" xmlns:w="http://schemas.openxmlformats.org/wordprocessingml/2006/main" xmlns:w14="http://schemas.microsoft.com/office/word/2010/wordml" xmlns:w15="http://schemas.microsoft.com/office/word/2012/wordml" xmlns:w16cid="http://schemas.microsoft.com/office/word/2016/wordml/cid" xmlns:w16se="http://schemas.microsoft.com/office/word/2015/wordml/symex" xmlns:wpg="http://schemas.microsoft.com/office/word/2010/wordprocessingGroup" xmlns:wpi="http://schemas.microsoft.com/office/word/2010/wordprocessingInk" xmlns:wne="http://schemas.microsoft.com/office/word/2006/wordml" xmlns:wps="http://schemas.microsoft.com/office/word/2010/wordprocessingShape" mc:Ignorable="w14 w15 w16se w16cid wp14">
+<w:ftr xmlns:wpc="http://schemas.microsoft.com/office/word/2010/wordprocessingCanvas" xmlns:cx="http://schemas.microsoft.com/office/drawing/2014/chartex" xmlns:cx1="http://schemas.microsoft.com/office/drawing/2015/9/8/chartex" xmlns:mc="http://schemas.openxmlformats.org/markup-compatibility/2006" xmlns:o="urn:schemas-microsoft-com:office:office" xmlns:r="http://schemas.openxmlformats.org/officeDocument/2006/relationships" xmlns:m="http://schemas.openxmlformats.org/officeDocument/2006/math" xmlns:v="urn:schemas-microsoft-com:vml" xmlns:wp14="http://schemas.microsoft.com/office/word/2010/wordprocessingDrawing" xmlns:wp="http://schemas.openxmlformats.org/drawingml/2006/wordprocessingDrawing" xmlns:w10="urn:schemas-microsoft-com:office:word" xmlns:w="http://schemas.openxmlformats.org/wordprocessingml/2006/main" xmlns:w14="http://schemas.microsoft.com/office/word/2010/wordml" xmlns:w15="http://schemas.microsoft.com/office/word/2012/wordml" xmlns:w16se="http://schemas.microsoft.com/office/word/2015/wordml/symex" xmlns:wpg="http://schemas.microsoft.com/office/word/2010/wordprocessingGroup" xmlns:wpi="http://schemas.microsoft.com/office/word/2010/wordprocessingInk" xmlns:wne="http://schemas.microsoft.com/office/word/2006/wordml" xmlns:wps="http://schemas.microsoft.com/office/word/2010/wordprocessingShape" mc:Ignorable="w14 w15 w16se wp14">
   <w:sdt>
     <w:sdtPr>
       <w:id w:val="-455179039"/>
@@ -7651,7 +7144,7 @@
 </file>
 
 <file path=word/footer6.xml><?xml version="1.0" encoding="utf-8"?>
-<w:ftr xmlns:wpc="http://schemas.microsoft.com/office/word/2010/wordprocessingCanvas" xmlns:cx="http://schemas.microsoft.com/office/drawing/2014/chartex" xmlns:cx1="http://schemas.microsoft.com/office/drawing/2015/9/8/chartex" xmlns:cx2="http://schemas.microsoft.com/office/drawing/2015/10/21/chartex" xmlns:cx3="http://schemas.microsoft.com/office/drawing/2016/5/9/chartex" xmlns:cx4="http://schemas.microsoft.com/office/drawing/2016/5/10/chartex" xmlns:cx5="http://schemas.microsoft.com/office/drawing/2016/5/11/chartex" xmlns:cx6="http://schemas.microsoft.com/office/drawing/2016/5/12/chartex" xmlns:cx7="http://schemas.microsoft.com/office/drawing/2016/5/13/chartex" xmlns:cx8="http://schemas.microsoft.com/office/drawing/2016/5/14/chartex" xmlns:mc="http://schemas.openxmlformats.org/markup-compatibility/2006" xmlns:aink="http://schemas.microsoft.com/office/drawing/2016/ink" xmlns:am3d="http://schemas.microsoft.com/office/drawing/2017/model3d" xmlns:o="urn:schemas-microsoft-com:office:office" xmlns:r="http://schemas.openxmlformats.org/officeDocument/2006/relationships" xmlns:m="http://schemas.openxmlformats.org/officeDocument/2006/math" xmlns:v="urn:schemas-microsoft-com:vml" xmlns:wp14="http://schemas.microsoft.com/office/word/2010/wordprocessingDrawing" xmlns:wp="http://schemas.openxmlformats.org/drawingml/2006/wordprocessingDrawing" xmlns:w10="urn:schemas-microsoft-com:office:word" xmlns:w="http://schemas.openxmlformats.org/wordprocessingml/2006/main" xmlns:w14="http://schemas.microsoft.com/office/word/2010/wordml" xmlns:w15="http://schemas.microsoft.com/office/word/2012/wordml" xmlns:w16cid="http://schemas.microsoft.com/office/word/2016/wordml/cid" xmlns:w16se="http://schemas.microsoft.com/office/word/2015/wordml/symex" xmlns:wpg="http://schemas.microsoft.com/office/word/2010/wordprocessingGroup" xmlns:wpi="http://schemas.microsoft.com/office/word/2010/wordprocessingInk" xmlns:wne="http://schemas.microsoft.com/office/word/2006/wordml" xmlns:wps="http://schemas.microsoft.com/office/word/2010/wordprocessingShape" mc:Ignorable="w14 w15 w16se w16cid wp14">
+<w:ftr xmlns:wpc="http://schemas.microsoft.com/office/word/2010/wordprocessingCanvas" xmlns:cx="http://schemas.microsoft.com/office/drawing/2014/chartex" xmlns:cx1="http://schemas.microsoft.com/office/drawing/2015/9/8/chartex" xmlns:mc="http://schemas.openxmlformats.org/markup-compatibility/2006" xmlns:o="urn:schemas-microsoft-com:office:office" xmlns:r="http://schemas.openxmlformats.org/officeDocument/2006/relationships" xmlns:m="http://schemas.openxmlformats.org/officeDocument/2006/math" xmlns:v="urn:schemas-microsoft-com:vml" xmlns:wp14="http://schemas.microsoft.com/office/word/2010/wordprocessingDrawing" xmlns:wp="http://schemas.openxmlformats.org/drawingml/2006/wordprocessingDrawing" xmlns:w10="urn:schemas-microsoft-com:office:word" xmlns:w="http://schemas.openxmlformats.org/wordprocessingml/2006/main" xmlns:w14="http://schemas.microsoft.com/office/word/2010/wordml" xmlns:w15="http://schemas.microsoft.com/office/word/2012/wordml" xmlns:w16se="http://schemas.microsoft.com/office/word/2015/wordml/symex" xmlns:wpg="http://schemas.microsoft.com/office/word/2010/wordprocessingGroup" xmlns:wpi="http://schemas.microsoft.com/office/word/2010/wordprocessingInk" xmlns:wne="http://schemas.microsoft.com/office/word/2006/wordml" xmlns:wps="http://schemas.microsoft.com/office/word/2010/wordprocessingShape" mc:Ignorable="w14 w15 w16se wp14">
   <w:p>
     <w:pPr>
       <w:pStyle w:val="Stopka"/>
@@ -7667,7 +7160,7 @@
 </file>
 
 <file path=word/footnotes.xml><?xml version="1.0" encoding="utf-8"?>
-<w:footnotes xmlns:wpc="http://schemas.microsoft.com/office/word/2010/wordprocessingCanvas" xmlns:cx="http://schemas.microsoft.com/office/drawing/2014/chartex" xmlns:cx1="http://schemas.microsoft.com/office/drawing/2015/9/8/chartex" xmlns:cx2="http://schemas.microsoft.com/office/drawing/2015/10/21/chartex" xmlns:cx3="http://schemas.microsoft.com/office/drawing/2016/5/9/chartex" xmlns:cx4="http://schemas.microsoft.com/office/drawing/2016/5/10/chartex" xmlns:cx5="http://schemas.microsoft.com/office/drawing/2016/5/11/chartex" xmlns:cx6="http://schemas.microsoft.com/office/drawing/2016/5/12/chartex" xmlns:cx7="http://schemas.microsoft.com/office/drawing/2016/5/13/chartex" xmlns:cx8="http://schemas.microsoft.com/office/drawing/2016/5/14/chartex" xmlns:mc="http://schemas.openxmlformats.org/markup-compatibility/2006" xmlns:aink="http://schemas.microsoft.com/office/drawing/2016/ink" xmlns:am3d="http://schemas.microsoft.com/office/drawing/2017/model3d" xmlns:o="urn:schemas-microsoft-com:office:office" xmlns:r="http://schemas.openxmlformats.org/officeDocument/2006/relationships" xmlns:m="http://schemas.openxmlformats.org/officeDocument/2006/math" xmlns:v="urn:schemas-microsoft-com:vml" xmlns:wp14="http://schemas.microsoft.com/office/word/2010/wordprocessingDrawing" xmlns:wp="http://schemas.openxmlformats.org/drawingml/2006/wordprocessingDrawing" xmlns:w10="urn:schemas-microsoft-com:office:word" xmlns:w="http://schemas.openxmlformats.org/wordprocessingml/2006/main" xmlns:w14="http://schemas.microsoft.com/office/word/2010/wordml" xmlns:w15="http://schemas.microsoft.com/office/word/2012/wordml" xmlns:w16cid="http://schemas.microsoft.com/office/word/2016/wordml/cid" xmlns:w16se="http://schemas.microsoft.com/office/word/2015/wordml/symex" xmlns:wpg="http://schemas.microsoft.com/office/word/2010/wordprocessingGroup" xmlns:wpi="http://schemas.microsoft.com/office/word/2010/wordprocessingInk" xmlns:wne="http://schemas.microsoft.com/office/word/2006/wordml" xmlns:wps="http://schemas.microsoft.com/office/word/2010/wordprocessingShape" mc:Ignorable="w14 w15 w16se w16cid wp14">
+<w:footnotes xmlns:wpc="http://schemas.microsoft.com/office/word/2010/wordprocessingCanvas" xmlns:cx="http://schemas.microsoft.com/office/drawing/2014/chartex" xmlns:cx1="http://schemas.microsoft.com/office/drawing/2015/9/8/chartex" xmlns:mc="http://schemas.openxmlformats.org/markup-compatibility/2006" xmlns:o="urn:schemas-microsoft-com:office:office" xmlns:r="http://schemas.openxmlformats.org/officeDocument/2006/relationships" xmlns:m="http://schemas.openxmlformats.org/officeDocument/2006/math" xmlns:v="urn:schemas-microsoft-com:vml" xmlns:wp14="http://schemas.microsoft.com/office/word/2010/wordprocessingDrawing" xmlns:wp="http://schemas.openxmlformats.org/drawingml/2006/wordprocessingDrawing" xmlns:w10="urn:schemas-microsoft-com:office:word" xmlns:w="http://schemas.openxmlformats.org/wordprocessingml/2006/main" xmlns:w14="http://schemas.microsoft.com/office/word/2010/wordml" xmlns:w15="http://schemas.microsoft.com/office/word/2012/wordml" xmlns:w16se="http://schemas.microsoft.com/office/word/2015/wordml/symex" xmlns:wpg="http://schemas.microsoft.com/office/word/2010/wordprocessingGroup" xmlns:wpi="http://schemas.microsoft.com/office/word/2010/wordprocessingInk" xmlns:wne="http://schemas.microsoft.com/office/word/2006/wordml" xmlns:wps="http://schemas.microsoft.com/office/word/2010/wordprocessingShape" mc:Ignorable="w14 w15 w16se wp14">
   <w:footnote w:type="separator" w:id="-1">
     <w:p>
       <w:pPr>
@@ -7692,7 +7185,7 @@
 </file>
 
 <file path=word/numbering.xml><?xml version="1.0" encoding="utf-8"?>
-<w:numbering xmlns:wpc="http://schemas.microsoft.com/office/word/2010/wordprocessingCanvas" xmlns:cx="http://schemas.microsoft.com/office/drawing/2014/chartex" xmlns:cx1="http://schemas.microsoft.com/office/drawing/2015/9/8/chartex" xmlns:cx2="http://schemas.microsoft.com/office/drawing/2015/10/21/chartex" xmlns:cx3="http://schemas.microsoft.com/office/drawing/2016/5/9/chartex" xmlns:cx4="http://schemas.microsoft.com/office/drawing/2016/5/10/chartex" xmlns:cx5="http://schemas.microsoft.com/office/drawing/2016/5/11/chartex" xmlns:cx6="http://schemas.microsoft.com/office/drawing/2016/5/12/chartex" xmlns:cx7="http://schemas.microsoft.com/office/drawing/2016/5/13/chartex" xmlns:cx8="http://schemas.microsoft.com/office/drawing/2016/5/14/chartex" xmlns:mc="http://schemas.openxmlformats.org/markup-compatibility/2006" xmlns:aink="http://schemas.microsoft.com/office/drawing/2016/ink" xmlns:am3d="http://schemas.microsoft.com/office/drawing/2017/model3d" xmlns:o="urn:schemas-microsoft-com:office:office" xmlns:r="http://schemas.openxmlformats.org/officeDocument/2006/relationships" xmlns:m="http://schemas.openxmlformats.org/officeDocument/2006/math" xmlns:v="urn:schemas-microsoft-com:vml" xmlns:wp14="http://schemas.microsoft.com/office/word/2010/wordprocessingDrawing" xmlns:wp="http://schemas.openxmlformats.org/drawingml/2006/wordprocessingDrawing" xmlns:w10="urn:schemas-microsoft-com:office:word" xmlns:w="http://schemas.openxmlformats.org/wordprocessingml/2006/main" xmlns:w14="http://schemas.microsoft.com/office/word/2010/wordml" xmlns:w15="http://schemas.microsoft.com/office/word/2012/wordml" xmlns:w16cid="http://schemas.microsoft.com/office/word/2016/wordml/cid" xmlns:w16se="http://schemas.microsoft.com/office/word/2015/wordml/symex" xmlns:wpg="http://schemas.microsoft.com/office/word/2010/wordprocessingGroup" xmlns:wpi="http://schemas.microsoft.com/office/word/2010/wordprocessingInk" xmlns:wne="http://schemas.microsoft.com/office/word/2006/wordml" xmlns:wps="http://schemas.microsoft.com/office/word/2010/wordprocessingShape" mc:Ignorable="w14 w15 w16se w16cid wp14">
+<w:numbering xmlns:wpc="http://schemas.microsoft.com/office/word/2010/wordprocessingCanvas" xmlns:cx="http://schemas.microsoft.com/office/drawing/2014/chartex" xmlns:cx1="http://schemas.microsoft.com/office/drawing/2015/9/8/chartex" xmlns:mc="http://schemas.openxmlformats.org/markup-compatibility/2006" xmlns:o="urn:schemas-microsoft-com:office:office" xmlns:r="http://schemas.openxmlformats.org/officeDocument/2006/relationships" xmlns:m="http://schemas.openxmlformats.org/officeDocument/2006/math" xmlns:v="urn:schemas-microsoft-com:vml" xmlns:wp14="http://schemas.microsoft.com/office/word/2010/wordprocessingDrawing" xmlns:wp="http://schemas.openxmlformats.org/drawingml/2006/wordprocessingDrawing" xmlns:w10="urn:schemas-microsoft-com:office:word" xmlns:w="http://schemas.openxmlformats.org/wordprocessingml/2006/main" xmlns:w14="http://schemas.microsoft.com/office/word/2010/wordml" xmlns:w15="http://schemas.microsoft.com/office/word/2012/wordml" xmlns:w16se="http://schemas.microsoft.com/office/word/2015/wordml/symex" xmlns:wpg="http://schemas.microsoft.com/office/word/2010/wordprocessingGroup" xmlns:wpi="http://schemas.microsoft.com/office/word/2010/wordprocessingInk" xmlns:wne="http://schemas.microsoft.com/office/word/2006/wordml" xmlns:wps="http://schemas.microsoft.com/office/word/2010/wordprocessingShape" mc:Ignorable="w14 w15 w16se wp14">
   <w:abstractNum w:abstractNumId="0" w15:restartNumberingAfterBreak="0">
     <w:nsid w:val="01F241EE"/>
     <w:multiLevelType w:val="hybridMultilevel"/>
@@ -7985,6 +7478,92 @@
     </w:lvl>
   </w:abstractNum>
   <w:abstractNum w:abstractNumId="3" w15:restartNumberingAfterBreak="0">
+    <w:nsid w:val="10066D73"/>
+    <w:multiLevelType w:val="hybridMultilevel"/>
+    <w:tmpl w:val="5C8240EE"/>
+    <w:lvl w:ilvl="0" w:tplc="0415000F">
+      <w:start w:val="1"/>
+      <w:numFmt w:val="decimal"/>
+      <w:lvlText w:val="%1."/>
+      <w:lvlJc w:val="left"/>
+      <w:pPr>
+        <w:ind w:left="1429" w:hanging="360"/>
+      </w:pPr>
+    </w:lvl>
+    <w:lvl w:ilvl="1" w:tplc="04150019" w:tentative="1">
+      <w:start w:val="1"/>
+      <w:numFmt w:val="lowerLetter"/>
+      <w:lvlText w:val="%2."/>
+      <w:lvlJc w:val="left"/>
+      <w:pPr>
+        <w:ind w:left="2149" w:hanging="360"/>
+      </w:pPr>
+    </w:lvl>
+    <w:lvl w:ilvl="2" w:tplc="0415001B" w:tentative="1">
+      <w:start w:val="1"/>
+      <w:numFmt w:val="lowerRoman"/>
+      <w:lvlText w:val="%3."/>
+      <w:lvlJc w:val="right"/>
+      <w:pPr>
+        <w:ind w:left="2869" w:hanging="180"/>
+      </w:pPr>
+    </w:lvl>
+    <w:lvl w:ilvl="3" w:tplc="0415000F" w:tentative="1">
+      <w:start w:val="1"/>
+      <w:numFmt w:val="decimal"/>
+      <w:lvlText w:val="%4."/>
+      <w:lvlJc w:val="left"/>
+      <w:pPr>
+        <w:ind w:left="3589" w:hanging="360"/>
+      </w:pPr>
+    </w:lvl>
+    <w:lvl w:ilvl="4" w:tplc="04150019" w:tentative="1">
+      <w:start w:val="1"/>
+      <w:numFmt w:val="lowerLetter"/>
+      <w:lvlText w:val="%5."/>
+      <w:lvlJc w:val="left"/>
+      <w:pPr>
+        <w:ind w:left="4309" w:hanging="360"/>
+      </w:pPr>
+    </w:lvl>
+    <w:lvl w:ilvl="5" w:tplc="0415001B" w:tentative="1">
+      <w:start w:val="1"/>
+      <w:numFmt w:val="lowerRoman"/>
+      <w:lvlText w:val="%6."/>
+      <w:lvlJc w:val="right"/>
+      <w:pPr>
+        <w:ind w:left="5029" w:hanging="180"/>
+      </w:pPr>
+    </w:lvl>
+    <w:lvl w:ilvl="6" w:tplc="0415000F" w:tentative="1">
+      <w:start w:val="1"/>
+      <w:numFmt w:val="decimal"/>
+      <w:lvlText w:val="%7."/>
+      <w:lvlJc w:val="left"/>
+      <w:pPr>
+        <w:ind w:left="5749" w:hanging="360"/>
+      </w:pPr>
+    </w:lvl>
+    <w:lvl w:ilvl="7" w:tplc="04150019" w:tentative="1">
+      <w:start w:val="1"/>
+      <w:numFmt w:val="lowerLetter"/>
+      <w:lvlText w:val="%8."/>
+      <w:lvlJc w:val="left"/>
+      <w:pPr>
+        <w:ind w:left="6469" w:hanging="360"/>
+      </w:pPr>
+    </w:lvl>
+    <w:lvl w:ilvl="8" w:tplc="0415001B" w:tentative="1">
+      <w:start w:val="1"/>
+      <w:numFmt w:val="lowerRoman"/>
+      <w:lvlText w:val="%9."/>
+      <w:lvlJc w:val="right"/>
+      <w:pPr>
+        <w:ind w:left="7189" w:hanging="180"/>
+      </w:pPr>
+    </w:lvl>
+  </w:abstractNum>
+  <w:abstractNum w:abstractNumId="4" w15:restartNumberingAfterBreak="0">
     <w:nsid w:val="18A82B18"/>
     <w:multiLevelType w:val="hybridMultilevel"/>
     <w:tmpl w:val="0ABC100E"/>
@@ -8097,7 +7676,7 @@
       </w:rPr>
     </w:lvl>
   </w:abstractNum>
-  <w:abstractNum w:abstractNumId="4" w15:restartNumberingAfterBreak="0">
+  <w:abstractNum w:abstractNumId="5" w15:restartNumberingAfterBreak="0">
     <w:nsid w:val="24871AE2"/>
     <w:multiLevelType w:val="multilevel"/>
     <w:tmpl w:val="E82EB1C4"/>
@@ -8210,7 +7789,7 @@
       </w:rPr>
     </w:lvl>
   </w:abstractNum>
-  <w:abstractNum w:abstractNumId="5" w15:restartNumberingAfterBreak="0">
+  <w:abstractNum w:abstractNumId="6" w15:restartNumberingAfterBreak="0">
     <w:nsid w:val="33452306"/>
     <w:multiLevelType w:val="multilevel"/>
     <w:tmpl w:val="7964803A"/>
@@ -8349,7 +7928,7 @@
       </w:rPr>
     </w:lvl>
   </w:abstractNum>
-  <w:abstractNum w:abstractNumId="6" w15:restartNumberingAfterBreak="0">
+  <w:abstractNum w:abstractNumId="7" w15:restartNumberingAfterBreak="0">
     <w:nsid w:val="48A934EB"/>
     <w:multiLevelType w:val="hybridMultilevel"/>
     <w:tmpl w:val="B89CE536"/>
@@ -8438,7 +8017,120 @@
       </w:pPr>
     </w:lvl>
   </w:abstractNum>
-  <w:abstractNum w:abstractNumId="7" w15:restartNumberingAfterBreak="0">
+  <w:abstractNum w:abstractNumId="8" w15:restartNumberingAfterBreak="0">
+    <w:nsid w:val="4CB91FE3"/>
+    <w:multiLevelType w:val="hybridMultilevel"/>
+    <w:tmpl w:val="D9C4B3FC"/>
+    <w:lvl w:ilvl="0" w:tplc="04150001">
+      <w:start w:val="1"/>
+      <w:numFmt w:val="bullet"/>
+      <w:lvlText w:val=""/>
+      <w:lvlJc w:val="left"/>
+      <w:pPr>
+        <w:ind w:left="720" w:hanging="360"/>
+      </w:pPr>
+      <w:rPr>
+        <w:rFonts w:ascii="Symbol" w:hAnsi="Symbol" w:hint="default"/>
+      </w:rPr>
+    </w:lvl>
+    <w:lvl w:ilvl="1" w:tplc="04150003" w:tentative="1">
+      <w:start w:val="1"/>
+      <w:numFmt w:val="bullet"/>
+      <w:lvlText w:val="o"/>
+      <w:lvlJc w:val="left"/>
+      <w:pPr>
+        <w:ind w:left="1440" w:hanging="360"/>
+      </w:pPr>
+      <w:rPr>
+        <w:rFonts w:ascii="Courier New" w:hAnsi="Courier New" w:cs="Courier New" w:hint="default"/>
+      </w:rPr>
+    </w:lvl>
+    <w:lvl w:ilvl="2" w:tplc="04150005" w:tentative="1">
+      <w:start w:val="1"/>
+      <w:numFmt w:val="bullet"/>
+      <w:lvlText w:val=""/>
+      <w:lvlJc w:val="left"/>
+      <w:pPr>
+        <w:ind w:left="2160" w:hanging="360"/>
+      </w:pPr>
+      <w:rPr>
+        <w:rFonts w:ascii="Wingdings" w:hAnsi="Wingdings" w:hint="default"/>
+      </w:rPr>
+    </w:lvl>
+    <w:lvl w:ilvl="3" w:tplc="04150001" w:tentative="1">
+      <w:start w:val="1"/>
+      <w:numFmt w:val="bullet"/>
+      <w:lvlText w:val=""/>
+      <w:lvlJc w:val="left"/>
+      <w:pPr>
+        <w:ind w:left="2880" w:hanging="360"/>
+      </w:pPr>
+      <w:rPr>
+        <w:rFonts w:ascii="Symbol" w:hAnsi="Symbol" w:hint="default"/>
+      </w:rPr>
+    </w:lvl>
+    <w:lvl w:ilvl="4" w:tplc="04150003" w:tentative="1">
+      <w:start w:val="1"/>
+      <w:numFmt w:val="bullet"/>
+      <w:lvlText w:val="o"/>
+      <w:lvlJc w:val="left"/>
+      <w:pPr>
+        <w:ind w:left="3600" w:hanging="360"/>
+      </w:pPr>
+      <w:rPr>
+        <w:rFonts w:ascii="Courier New" w:hAnsi="Courier New" w:cs="Courier New" w:hint="default"/>
+      </w:rPr>
+    </w:lvl>
+    <w:lvl w:ilvl="5" w:tplc="04150005" w:tentative="1">
+      <w:start w:val="1"/>
+      <w:numFmt w:val="bullet"/>
+      <w:lvlText w:val=""/>
+      <w:lvlJc w:val="left"/>
+      <w:pPr>
+        <w:ind w:left="4320" w:hanging="360"/>
+      </w:pPr>
+      <w:rPr>
+        <w:rFonts w:ascii="Wingdings" w:hAnsi="Wingdings" w:hint="default"/>
+      </w:rPr>
+    </w:lvl>
+    <w:lvl w:ilvl="6" w:tplc="04150001" w:tentative="1">
+      <w:start w:val="1"/>
+      <w:numFmt w:val="bullet"/>
+      <w:lvlText w:val=""/>
+      <w:lvlJc w:val="left"/>
+      <w:pPr>
+        <w:ind w:left="5040" w:hanging="360"/>
+      </w:pPr>
+      <w:rPr>
+        <w:rFonts w:ascii="Symbol" w:hAnsi="Symbol" w:hint="default"/>
+      </w:rPr>
+    </w:lvl>
+    <w:lvl w:ilvl="7" w:tplc="04150003" w:tentative="1">
+      <w:start w:val="1"/>
+      <w:numFmt w:val="bullet"/>
+      <w:lvlText w:val="o"/>
+      <w:lvlJc w:val="left"/>
+      <w:pPr>
+        <w:ind w:left="5760" w:hanging="360"/>
+      </w:pPr>
+      <w:rPr>
+        <w:rFonts w:ascii="Courier New" w:hAnsi="Courier New" w:cs="Courier New" w:hint="default"/>
+      </w:rPr>
+    </w:lvl>
+    <w:lvl w:ilvl="8" w:tplc="04150005" w:tentative="1">
+      <w:start w:val="1"/>
+      <w:numFmt w:val="bullet"/>
+      <w:lvlText w:val=""/>
+      <w:lvlJc w:val="left"/>
+      <w:pPr>
+        <w:ind w:left="6480" w:hanging="360"/>
+      </w:pPr>
+      <w:rPr>
+        <w:rFonts w:ascii="Wingdings" w:hAnsi="Wingdings" w:hint="default"/>
+      </w:rPr>
+    </w:lvl>
+  </w:abstractNum>
+  <w:abstractNum w:abstractNumId="9" w15:restartNumberingAfterBreak="0">
     <w:nsid w:val="5E6D3A0F"/>
     <w:multiLevelType w:val="hybridMultilevel"/>
     <w:tmpl w:val="5D34258C"/>
@@ -8524,7 +8216,7 @@
       </w:pPr>
     </w:lvl>
   </w:abstractNum>
-  <w:abstractNum w:abstractNumId="8" w15:restartNumberingAfterBreak="0">
+  <w:abstractNum w:abstractNumId="10" w15:restartNumberingAfterBreak="0">
     <w:nsid w:val="662C797F"/>
     <w:multiLevelType w:val="hybridMultilevel"/>
     <w:tmpl w:val="9C0E408E"/>
@@ -8638,37 +8330,43 @@
     </w:lvl>
   </w:abstractNum>
   <w:num w:numId="1">
-    <w:abstractNumId w:val="5"/>
+    <w:abstractNumId w:val="6"/>
   </w:num>
   <w:num w:numId="2">
-    <w:abstractNumId w:val="7"/>
+    <w:abstractNumId w:val="9"/>
   </w:num>
   <w:num w:numId="3">
     <w:abstractNumId w:val="0"/>
   </w:num>
   <w:num w:numId="4">
-    <w:abstractNumId w:val="6"/>
+    <w:abstractNumId w:val="7"/>
   </w:num>
   <w:num w:numId="5">
     <w:abstractNumId w:val="2"/>
   </w:num>
   <w:num w:numId="6">
-    <w:abstractNumId w:val="4"/>
+    <w:abstractNumId w:val="5"/>
   </w:num>
   <w:num w:numId="7">
-    <w:abstractNumId w:val="3"/>
+    <w:abstractNumId w:val="4"/>
   </w:num>
   <w:num w:numId="8">
     <w:abstractNumId w:val="1"/>
   </w:num>
   <w:num w:numId="9">
+    <w:abstractNumId w:val="10"/>
+  </w:num>
+  <w:num w:numId="10">
+    <w:abstractNumId w:val="3"/>
+  </w:num>
+  <w:num w:numId="11">
     <w:abstractNumId w:val="8"/>
   </w:num>
 </w:numbering>
 </file>
 
 <file path=word/styles.xml><?xml version="1.0" encoding="utf-8"?>
-<w:styles xmlns:mc="http://schemas.openxmlformats.org/markup-compatibility/2006" xmlns:r="http://schemas.openxmlformats.org/officeDocument/2006/relationships" xmlns:w="http://schemas.openxmlformats.org/wordprocessingml/2006/main" xmlns:w14="http://schemas.microsoft.com/office/word/2010/wordml" xmlns:w15="http://schemas.microsoft.com/office/word/2012/wordml" xmlns:w16cid="http://schemas.microsoft.com/office/word/2016/wordml/cid" xmlns:w16se="http://schemas.microsoft.com/office/word/2015/wordml/symex" mc:Ignorable="w14 w15 w16se w16cid">
+<w:styles xmlns:mc="http://schemas.openxmlformats.org/markup-compatibility/2006" xmlns:r="http://schemas.openxmlformats.org/officeDocument/2006/relationships" xmlns:w="http://schemas.openxmlformats.org/wordprocessingml/2006/main" xmlns:w14="http://schemas.microsoft.com/office/word/2010/wordml" xmlns:w15="http://schemas.microsoft.com/office/word/2012/wordml" xmlns:w16se="http://schemas.microsoft.com/office/word/2015/wordml/symex" mc:Ignorable="w14 w15 w16se">
   <w:docDefaults>
     <w:rPrDefault>
       <w:rPr>
@@ -8685,7 +8383,7 @@
       </w:pPr>
     </w:pPrDefault>
   </w:docDefaults>
-  <w:latentStyles w:defLockedState="0" w:defUIPriority="99" w:defSemiHidden="0" w:defUnhideWhenUsed="0" w:defQFormat="0" w:count="375">
+  <w:latentStyles w:defLockedState="0" w:defUIPriority="99" w:defSemiHidden="0" w:defUnhideWhenUsed="0" w:defQFormat="0" w:count="371">
     <w:lsdException w:name="Normal" w:uiPriority="0" w:qFormat="1"/>
     <w:lsdException w:name="heading 1" w:uiPriority="0" w:qFormat="1"/>
     <w:lsdException w:name="heading 2" w:semiHidden="1" w:uiPriority="0" w:unhideWhenUsed="1" w:qFormat="1"/>
@@ -9057,10 +8755,6 @@
     <w:lsdException w:name="List Table 5 Dark Accent 6" w:uiPriority="50"/>
     <w:lsdException w:name="List Table 6 Colorful Accent 6" w:uiPriority="51"/>
     <w:lsdException w:name="List Table 7 Colorful Accent 6" w:uiPriority="52"/>
-    <w:lsdException w:name="Mention" w:semiHidden="1" w:unhideWhenUsed="1"/>
-    <w:lsdException w:name="Smart Hyperlink" w:semiHidden="1" w:unhideWhenUsed="1"/>
-    <w:lsdException w:name="Hashtag" w:semiHidden="1" w:unhideWhenUsed="1"/>
-    <w:lsdException w:name="Unresolved Mention" w:semiHidden="1" w:unhideWhenUsed="1"/>
   </w:latentStyles>
   <w:style w:type="paragraph" w:default="1" w:styleId="Normalny">
     <w:name w:val="Normal"/>
@@ -9904,7 +9598,7 @@
 </file>
 
 <file path=customXml/itemProps1.xml><?xml version="1.0" encoding="utf-8"?>
-<ds:datastoreItem xmlns:ds="http://schemas.openxmlformats.org/officeDocument/2006/customXml" ds:itemID="{DB4BE37C-7B45-4EFF-BE6D-B1C8981B9877}">
+<ds:datastoreItem xmlns:ds="http://schemas.openxmlformats.org/officeDocument/2006/customXml" ds:itemID="{D926127B-3E65-4C9D-8786-C3E6E2E3E9D5}">
   <ds:schemaRefs>
     <ds:schemaRef ds:uri="http://schemas.openxmlformats.org/officeDocument/2006/bibliography"/>
   </ds:schemaRefs>

</xml_diff>

<commit_message>
Added data from meeting with Mąka 01.04.19
</commit_message>
<xml_diff>
--- a/JAKÓBIAK-Marek-praca-inż.docx
+++ b/JAKÓBIAK-Marek-praca-inż.docx
@@ -1,6 +1,6 @@
 
 <file path=word/document.xml><?xml version="1.0" encoding="utf-8"?>
-<w:document xmlns:wpc="http://schemas.microsoft.com/office/word/2010/wordprocessingCanvas" xmlns:cx="http://schemas.microsoft.com/office/drawing/2014/chartex" xmlns:cx1="http://schemas.microsoft.com/office/drawing/2015/9/8/chartex" xmlns:mc="http://schemas.openxmlformats.org/markup-compatibility/2006" xmlns:o="urn:schemas-microsoft-com:office:office" xmlns:r="http://schemas.openxmlformats.org/officeDocument/2006/relationships" xmlns:m="http://schemas.openxmlformats.org/officeDocument/2006/math" xmlns:v="urn:schemas-microsoft-com:vml" xmlns:wp14="http://schemas.microsoft.com/office/word/2010/wordprocessingDrawing" xmlns:wp="http://schemas.openxmlformats.org/drawingml/2006/wordprocessingDrawing" xmlns:w10="urn:schemas-microsoft-com:office:word" xmlns:w="http://schemas.openxmlformats.org/wordprocessingml/2006/main" xmlns:w14="http://schemas.microsoft.com/office/word/2010/wordml" xmlns:w15="http://schemas.microsoft.com/office/word/2012/wordml" xmlns:w16se="http://schemas.microsoft.com/office/word/2015/wordml/symex" xmlns:wpg="http://schemas.microsoft.com/office/word/2010/wordprocessingGroup" xmlns:wpi="http://schemas.microsoft.com/office/word/2010/wordprocessingInk" xmlns:wne="http://schemas.microsoft.com/office/word/2006/wordml" xmlns:wps="http://schemas.microsoft.com/office/word/2010/wordprocessingShape" mc:Ignorable="w14 w15 w16se wp14">
+<w:document xmlns:wpc="http://schemas.microsoft.com/office/word/2010/wordprocessingCanvas" xmlns:cx="http://schemas.microsoft.com/office/drawing/2014/chartex" xmlns:cx1="http://schemas.microsoft.com/office/drawing/2015/9/8/chartex" xmlns:cx2="http://schemas.microsoft.com/office/drawing/2015/10/21/chartex" xmlns:cx3="http://schemas.microsoft.com/office/drawing/2016/5/9/chartex" xmlns:cx4="http://schemas.microsoft.com/office/drawing/2016/5/10/chartex" xmlns:cx5="http://schemas.microsoft.com/office/drawing/2016/5/11/chartex" xmlns:cx6="http://schemas.microsoft.com/office/drawing/2016/5/12/chartex" xmlns:cx7="http://schemas.microsoft.com/office/drawing/2016/5/13/chartex" xmlns:cx8="http://schemas.microsoft.com/office/drawing/2016/5/14/chartex" xmlns:mc="http://schemas.openxmlformats.org/markup-compatibility/2006" xmlns:aink="http://schemas.microsoft.com/office/drawing/2016/ink" xmlns:am3d="http://schemas.microsoft.com/office/drawing/2017/model3d" xmlns:o="urn:schemas-microsoft-com:office:office" xmlns:r="http://schemas.openxmlformats.org/officeDocument/2006/relationships" xmlns:m="http://schemas.openxmlformats.org/officeDocument/2006/math" xmlns:v="urn:schemas-microsoft-com:vml" xmlns:wp14="http://schemas.microsoft.com/office/word/2010/wordprocessingDrawing" xmlns:wp="http://schemas.openxmlformats.org/drawingml/2006/wordprocessingDrawing" xmlns:w10="urn:schemas-microsoft-com:office:word" xmlns:w="http://schemas.openxmlformats.org/wordprocessingml/2006/main" xmlns:w14="http://schemas.microsoft.com/office/word/2010/wordml" xmlns:w15="http://schemas.microsoft.com/office/word/2012/wordml" xmlns:w16cid="http://schemas.microsoft.com/office/word/2016/wordml/cid" xmlns:w16se="http://schemas.microsoft.com/office/word/2015/wordml/symex" xmlns:wpg="http://schemas.microsoft.com/office/word/2010/wordprocessingGroup" xmlns:wpi="http://schemas.microsoft.com/office/word/2010/wordprocessingInk" xmlns:wne="http://schemas.microsoft.com/office/word/2006/wordml" xmlns:wps="http://schemas.microsoft.com/office/word/2010/wordprocessingShape" mc:Ignorable="w14 w15 w16se w16cid wp14">
   <w:body>
     <w:p>
       <w:pPr>
@@ -420,12 +420,42 @@
                 <w:lang w:val="de-DE"/>
               </w:rPr>
             </w:pPr>
+            <w:proofErr w:type="spellStart"/>
             <w:r>
               <w:rPr>
                 <w:lang w:val="de-DE"/>
               </w:rPr>
-              <w:t>dr inż. Marcin Mąka</w:t>
-            </w:r>
+              <w:t>dr</w:t>
+            </w:r>
+            <w:proofErr w:type="spellEnd"/>
+            <w:r>
+              <w:rPr>
+                <w:lang w:val="de-DE"/>
+              </w:rPr>
+              <w:t xml:space="preserve"> </w:t>
+            </w:r>
+            <w:proofErr w:type="spellStart"/>
+            <w:r>
+              <w:rPr>
+                <w:lang w:val="de-DE"/>
+              </w:rPr>
+              <w:t>inż</w:t>
+            </w:r>
+            <w:proofErr w:type="spellEnd"/>
+            <w:r>
+              <w:rPr>
+                <w:lang w:val="de-DE"/>
+              </w:rPr>
+              <w:t xml:space="preserve">. Marcin </w:t>
+            </w:r>
+            <w:proofErr w:type="spellStart"/>
+            <w:r>
+              <w:rPr>
+                <w:lang w:val="de-DE"/>
+              </w:rPr>
+              <w:t>Mąka</w:t>
+            </w:r>
+            <w:proofErr w:type="spellEnd"/>
           </w:p>
         </w:tc>
         <w:tc>
@@ -2056,7 +2086,21 @@
               <w:rPr>
                 <w:lang w:val="en-GB" w:eastAsia="en-US"/>
               </w:rPr>
-              <w:t>Sub-Committee on Radiocommunciations and Search and Rescue</w:t>
+              <w:t xml:space="preserve">Sub-Committee on </w:t>
+            </w:r>
+            <w:proofErr w:type="spellStart"/>
+            <w:r>
+              <w:rPr>
+                <w:lang w:val="en-GB" w:eastAsia="en-US"/>
+              </w:rPr>
+              <w:t>Radiocommunciations</w:t>
+            </w:r>
+            <w:proofErr w:type="spellEnd"/>
+            <w:r>
+              <w:rPr>
+                <w:lang w:val="en-GB" w:eastAsia="en-US"/>
+              </w:rPr>
+              <w:t xml:space="preserve"> and Search and Rescue</w:t>
             </w:r>
           </w:p>
         </w:tc>
@@ -2112,7 +2156,21 @@
               <w:rPr>
                 <w:lang w:eastAsia="en-US"/>
               </w:rPr>
-              <w:t>International Maritime Organization</w:t>
+              <w:t xml:space="preserve">International </w:t>
+            </w:r>
+            <w:proofErr w:type="spellStart"/>
+            <w:r>
+              <w:rPr>
+                <w:lang w:eastAsia="en-US"/>
+              </w:rPr>
+              <w:t>Maritime</w:t>
+            </w:r>
+            <w:proofErr w:type="spellEnd"/>
+            <w:r>
+              <w:rPr>
+                <w:lang w:eastAsia="en-US"/>
+              </w:rPr>
+              <w:t xml:space="preserve"> Organization</w:t>
             </w:r>
           </w:p>
         </w:tc>
@@ -2432,8 +2490,16 @@
               <w:rPr>
                 <w:lang w:eastAsia="en-US"/>
               </w:rPr>
-              <w:t>Single SideBand</w:t>
-            </w:r>
+              <w:t xml:space="preserve">Single </w:t>
+            </w:r>
+            <w:proofErr w:type="spellStart"/>
+            <w:r>
+              <w:rPr>
+                <w:lang w:eastAsia="en-US"/>
+              </w:rPr>
+              <w:t>SideBand</w:t>
+            </w:r>
+            <w:proofErr w:type="spellEnd"/>
           </w:p>
         </w:tc>
         <w:tc>
@@ -2613,12 +2679,42 @@
                 <w:lang w:val="en-GB" w:eastAsia="en-US"/>
               </w:rPr>
             </w:pPr>
+            <w:proofErr w:type="spellStart"/>
             <w:r>
               <w:rPr>
                 <w:lang w:val="en-GB"/>
               </w:rPr>
-              <w:t>Interfejs programowania aplikacji</w:t>
-            </w:r>
+              <w:t>Interfejs</w:t>
+            </w:r>
+            <w:proofErr w:type="spellEnd"/>
+            <w:r>
+              <w:rPr>
+                <w:lang w:val="en-GB"/>
+              </w:rPr>
+              <w:t xml:space="preserve"> </w:t>
+            </w:r>
+            <w:proofErr w:type="spellStart"/>
+            <w:r>
+              <w:rPr>
+                <w:lang w:val="en-GB"/>
+              </w:rPr>
+              <w:t>programowania</w:t>
+            </w:r>
+            <w:proofErr w:type="spellEnd"/>
+            <w:r>
+              <w:rPr>
+                <w:lang w:val="en-GB"/>
+              </w:rPr>
+              <w:t xml:space="preserve"> </w:t>
+            </w:r>
+            <w:proofErr w:type="spellStart"/>
+            <w:r>
+              <w:rPr>
+                <w:lang w:val="en-GB"/>
+              </w:rPr>
+              <w:t>aplikacji</w:t>
+            </w:r>
+            <w:proofErr w:type="spellEnd"/>
           </w:p>
         </w:tc>
       </w:tr>
@@ -2659,7 +2755,21 @@
               <w:rPr>
                 <w:lang w:val="en-GB" w:eastAsia="en-US"/>
               </w:rPr>
-              <w:t>Extensible Application Markup Language</w:t>
+              <w:t xml:space="preserve">Extensible Application </w:t>
+            </w:r>
+            <w:proofErr w:type="spellStart"/>
+            <w:r>
+              <w:rPr>
+                <w:lang w:val="en-GB" w:eastAsia="en-US"/>
+              </w:rPr>
+              <w:t>Markup</w:t>
+            </w:r>
+            <w:proofErr w:type="spellEnd"/>
+            <w:r>
+              <w:rPr>
+                <w:lang w:val="en-GB" w:eastAsia="en-US"/>
+              </w:rPr>
+              <w:t xml:space="preserve"> Language</w:t>
             </w:r>
           </w:p>
         </w:tc>
@@ -2711,6 +2821,7 @@
                 <w:lang w:val="en-GB" w:eastAsia="en-US"/>
               </w:rPr>
             </w:pPr>
+            <w:proofErr w:type="spellStart"/>
             <w:r>
               <w:rPr>
                 <w:lang w:val="en-GB" w:eastAsia="en-US"/>
@@ -2721,7 +2832,28 @@
               <w:rPr>
                 <w:lang w:val="en-GB" w:eastAsia="en-US"/>
               </w:rPr>
-              <w:t>tensible Markup Language</w:t>
+              <w:t>tensible</w:t>
+            </w:r>
+            <w:proofErr w:type="spellEnd"/>
+            <w:r>
+              <w:rPr>
+                <w:lang w:val="en-GB" w:eastAsia="en-US"/>
+              </w:rPr>
+              <w:t xml:space="preserve"> </w:t>
+            </w:r>
+            <w:proofErr w:type="spellStart"/>
+            <w:r>
+              <w:rPr>
+                <w:lang w:val="en-GB" w:eastAsia="en-US"/>
+              </w:rPr>
+              <w:t>Markup</w:t>
+            </w:r>
+            <w:proofErr w:type="spellEnd"/>
+            <w:r>
+              <w:rPr>
+                <w:lang w:val="en-GB" w:eastAsia="en-US"/>
+              </w:rPr>
+              <w:t xml:space="preserve"> Language</w:t>
             </w:r>
           </w:p>
         </w:tc>
@@ -2773,11 +2905,33 @@
                 <w:lang w:val="en-GB" w:eastAsia="en-US"/>
               </w:rPr>
             </w:pPr>
+            <w:proofErr w:type="spellStart"/>
             <w:r>
               <w:rPr>
                 <w:lang w:val="en-GB" w:eastAsia="en-US"/>
               </w:rPr>
-              <w:t>HyperText Markup Language</w:t>
+              <w:t>HyperText</w:t>
+            </w:r>
+            <w:proofErr w:type="spellEnd"/>
+            <w:r>
+              <w:rPr>
+                <w:lang w:val="en-GB" w:eastAsia="en-US"/>
+              </w:rPr>
+              <w:t xml:space="preserve"> </w:t>
+            </w:r>
+            <w:proofErr w:type="spellStart"/>
+            <w:r>
+              <w:rPr>
+                <w:lang w:val="en-GB" w:eastAsia="en-US"/>
+              </w:rPr>
+              <w:t>Markup</w:t>
+            </w:r>
+            <w:proofErr w:type="spellEnd"/>
+            <w:r>
+              <w:rPr>
+                <w:lang w:val="en-GB" w:eastAsia="en-US"/>
+              </w:rPr>
+              <w:t xml:space="preserve"> Language</w:t>
             </w:r>
           </w:p>
         </w:tc>
@@ -2889,14 +3043,22 @@
               <w:rPr>
                 <w:lang w:eastAsia="en-US"/>
               </w:rPr>
-              <w:t>User  eX</w:t>
-            </w:r>
+              <w:t xml:space="preserve">User  </w:t>
+            </w:r>
+            <w:proofErr w:type="spellStart"/>
             <w:r>
               <w:rPr>
                 <w:lang w:eastAsia="en-US"/>
               </w:rPr>
+              <w:t>eX</w:t>
+            </w:r>
+            <w:r>
+              <w:rPr>
+                <w:lang w:eastAsia="en-US"/>
+              </w:rPr>
               <w:t>perience</w:t>
             </w:r>
+            <w:proofErr w:type="spellEnd"/>
           </w:p>
         </w:tc>
         <w:tc>
@@ -3550,7 +3712,21 @@
         <w:rPr>
           <w:bCs/>
         </w:rPr>
-        <w:t xml:space="preserve"> to jednak dopiero włoski wynalazca Gugellelmo Marconi </w:t>
+        <w:t xml:space="preserve"> to jednak dopiero włoski wynalazca </w:t>
+      </w:r>
+      <w:proofErr w:type="spellStart"/>
+      <w:r>
+        <w:rPr>
+          <w:bCs/>
+        </w:rPr>
+        <w:t>Gugellelmo</w:t>
+      </w:r>
+      <w:proofErr w:type="spellEnd"/>
+      <w:r>
+        <w:rPr>
+          <w:bCs/>
+        </w:rPr>
+        <w:t xml:space="preserve"> Marconi </w:t>
       </w:r>
       <w:r>
         <w:rPr>
@@ -4400,7 +4576,55 @@
           <w:bCs/>
           <w:color w:val="000000" w:themeColor="text1"/>
         </w:rPr>
-        <w:t>Global Maritime Distress and Safety System</w:t>
+        <w:t xml:space="preserve">Global </w:t>
+      </w:r>
+      <w:proofErr w:type="spellStart"/>
+      <w:r>
+        <w:rPr>
+          <w:bCs/>
+          <w:color w:val="000000" w:themeColor="text1"/>
+        </w:rPr>
+        <w:t>Maritime</w:t>
+      </w:r>
+      <w:proofErr w:type="spellEnd"/>
+      <w:r>
+        <w:rPr>
+          <w:bCs/>
+          <w:color w:val="000000" w:themeColor="text1"/>
+        </w:rPr>
+        <w:t xml:space="preserve"> </w:t>
+      </w:r>
+      <w:proofErr w:type="spellStart"/>
+      <w:r>
+        <w:rPr>
+          <w:bCs/>
+          <w:color w:val="000000" w:themeColor="text1"/>
+        </w:rPr>
+        <w:t>Distress</w:t>
+      </w:r>
+      <w:proofErr w:type="spellEnd"/>
+      <w:r>
+        <w:rPr>
+          <w:bCs/>
+          <w:color w:val="000000" w:themeColor="text1"/>
+        </w:rPr>
+        <w:t xml:space="preserve"> and </w:t>
+      </w:r>
+      <w:proofErr w:type="spellStart"/>
+      <w:r>
+        <w:rPr>
+          <w:bCs/>
+          <w:color w:val="000000" w:themeColor="text1"/>
+        </w:rPr>
+        <w:t>Safety</w:t>
+      </w:r>
+      <w:proofErr w:type="spellEnd"/>
+      <w:r>
+        <w:rPr>
+          <w:bCs/>
+          <w:color w:val="000000" w:themeColor="text1"/>
+        </w:rPr>
+        <w:t xml:space="preserve"> System</w:t>
       </w:r>
       <w:r>
         <w:rPr>
@@ -4441,19 +4665,69 @@
         </w:rPr>
         <w:t>oraz Poszukiwań i Ratownictwa (</w:t>
       </w:r>
-      <w:r>
-        <w:rPr>
-          <w:bCs/>
-          <w:color w:val="000000" w:themeColor="text1"/>
-        </w:rPr>
-        <w:t xml:space="preserve">Sub-Committee on Radiocommunciations and Search and </w:t>
-      </w:r>
-      <w:r>
-        <w:rPr>
-          <w:bCs/>
-          <w:color w:val="000000" w:themeColor="text1"/>
-        </w:rPr>
-        <w:t xml:space="preserve">Rescue </w:t>
+      <w:proofErr w:type="spellStart"/>
+      <w:r>
+        <w:rPr>
+          <w:bCs/>
+          <w:color w:val="000000" w:themeColor="text1"/>
+        </w:rPr>
+        <w:t>Sub-Committee</w:t>
+      </w:r>
+      <w:proofErr w:type="spellEnd"/>
+      <w:r>
+        <w:rPr>
+          <w:bCs/>
+          <w:color w:val="000000" w:themeColor="text1"/>
+        </w:rPr>
+        <w:t xml:space="preserve"> on </w:t>
+      </w:r>
+      <w:proofErr w:type="spellStart"/>
+      <w:r>
+        <w:rPr>
+          <w:bCs/>
+          <w:color w:val="000000" w:themeColor="text1"/>
+        </w:rPr>
+        <w:t>Radiocommunciations</w:t>
+      </w:r>
+      <w:proofErr w:type="spellEnd"/>
+      <w:r>
+        <w:rPr>
+          <w:bCs/>
+          <w:color w:val="000000" w:themeColor="text1"/>
+        </w:rPr>
+        <w:t xml:space="preserve"> and </w:t>
+      </w:r>
+      <w:proofErr w:type="spellStart"/>
+      <w:r>
+        <w:rPr>
+          <w:bCs/>
+          <w:color w:val="000000" w:themeColor="text1"/>
+        </w:rPr>
+        <w:t>Search</w:t>
+      </w:r>
+      <w:proofErr w:type="spellEnd"/>
+      <w:r>
+        <w:rPr>
+          <w:bCs/>
+          <w:color w:val="000000" w:themeColor="text1"/>
+        </w:rPr>
+        <w:t xml:space="preserve"> and </w:t>
+      </w:r>
+      <w:proofErr w:type="spellStart"/>
+      <w:r>
+        <w:rPr>
+          <w:bCs/>
+          <w:color w:val="000000" w:themeColor="text1"/>
+        </w:rPr>
+        <w:t>Rescue</w:t>
+      </w:r>
+      <w:proofErr w:type="spellEnd"/>
+      <w:r>
+        <w:rPr>
+          <w:bCs/>
+          <w:color w:val="000000" w:themeColor="text1"/>
+        </w:rPr>
+        <w:t xml:space="preserve"> </w:t>
       </w:r>
       <w:r>
         <w:rPr>
@@ -4484,7 +4758,21 @@
         <w:rPr>
           <w:bCs/>
         </w:rPr>
-        <w:t>The International Maritime Organization</w:t>
+        <w:t xml:space="preserve">The International </w:t>
+      </w:r>
+      <w:proofErr w:type="spellStart"/>
+      <w:r>
+        <w:rPr>
+          <w:bCs/>
+        </w:rPr>
+        <w:t>Maritime</w:t>
+      </w:r>
+      <w:proofErr w:type="spellEnd"/>
+      <w:r>
+        <w:rPr>
+          <w:bCs/>
+        </w:rPr>
+        <w:t xml:space="preserve"> Organization</w:t>
       </w:r>
       <w:r>
         <w:rPr>
@@ -4787,14 +5075,36 @@
         <w:rPr>
           <w:bCs/>
         </w:rPr>
-        <w:t>Digital selective calling</w:t>
-      </w:r>
+        <w:t xml:space="preserve">Digital </w:t>
+      </w:r>
+      <w:proofErr w:type="spellStart"/>
+      <w:r>
+        <w:rPr>
+          <w:bCs/>
+        </w:rPr>
+        <w:t>selective</w:t>
+      </w:r>
+      <w:proofErr w:type="spellEnd"/>
       <w:r>
         <w:rPr>
           <w:bCs/>
         </w:rPr>
         <w:t xml:space="preserve"> </w:t>
       </w:r>
+      <w:proofErr w:type="spellStart"/>
+      <w:r>
+        <w:rPr>
+          <w:bCs/>
+        </w:rPr>
+        <w:t>calling</w:t>
+      </w:r>
+      <w:proofErr w:type="spellEnd"/>
+      <w:r>
+        <w:rPr>
+          <w:bCs/>
+        </w:rPr>
+        <w:t xml:space="preserve"> </w:t>
+      </w:r>
       <w:r>
         <w:rPr>
           <w:bCs/>
@@ -4910,8 +5220,16 @@
         <w:rPr>
           <w:bCs/>
         </w:rPr>
-        <w:t>Single SideBand</w:t>
-      </w:r>
+        <w:t xml:space="preserve">Single </w:t>
+      </w:r>
+      <w:proofErr w:type="spellStart"/>
+      <w:r>
+        <w:rPr>
+          <w:bCs/>
+        </w:rPr>
+        <w:t>SideBand</w:t>
+      </w:r>
+      <w:proofErr w:type="spellEnd"/>
       <w:r>
         <w:rPr>
           <w:bCs/>
@@ -4940,7 +5258,35 @@
         <w:rPr>
           <w:bCs/>
         </w:rPr>
-        <w:t xml:space="preserve"> Warto również zaznaczyć, że radiostacja umożliwia transmisję Tx i Rx, czyli </w:t>
+        <w:t xml:space="preserve"> Warto również zaznaczyć, że radiostacja umożliwia transmisję </w:t>
+      </w:r>
+      <w:proofErr w:type="spellStart"/>
+      <w:r>
+        <w:rPr>
+          <w:bCs/>
+        </w:rPr>
+        <w:t>Tx</w:t>
+      </w:r>
+      <w:proofErr w:type="spellEnd"/>
+      <w:r>
+        <w:rPr>
+          <w:bCs/>
+        </w:rPr>
+        <w:t xml:space="preserve"> i </w:t>
+      </w:r>
+      <w:proofErr w:type="spellStart"/>
+      <w:r>
+        <w:rPr>
+          <w:bCs/>
+        </w:rPr>
+        <w:t>Rx</w:t>
+      </w:r>
+      <w:proofErr w:type="spellEnd"/>
+      <w:r>
+        <w:rPr>
+          <w:bCs/>
+        </w:rPr>
+        <w:t xml:space="preserve">, czyli </w:t>
       </w:r>
       <w:r>
         <w:rPr>
@@ -5060,7 +5406,21 @@
         <w:rPr>
           <w:bCs/>
         </w:rPr>
-        <w:t xml:space="preserve"> do pracy w paśmie pośredniofalowym (MF; 2Mhz), krótkofalowym (HF; 4Mhz, 6Mhz, 8Mhz, 12Mhz, 16Mhz)</w:t>
+        <w:t xml:space="preserve"> do pracy w paśmie </w:t>
+      </w:r>
+      <w:proofErr w:type="spellStart"/>
+      <w:r>
+        <w:rPr>
+          <w:bCs/>
+        </w:rPr>
+        <w:t>pośredniofalowym</w:t>
+      </w:r>
+      <w:proofErr w:type="spellEnd"/>
+      <w:r>
+        <w:rPr>
+          <w:bCs/>
+        </w:rPr>
+        <w:t xml:space="preserve"> (MF; 2Mhz), krótkofalowym (HF; 4Mhz, 6Mhz, 8Mhz, 12Mhz, 16Mhz)</w:t>
       </w:r>
       <w:r>
         <w:rPr>
@@ -5090,7 +5450,21 @@
         <w:rPr>
           <w:bCs/>
         </w:rPr>
-        <w:t>; 156 – 174 Mhz)</w:t>
+        <w:t xml:space="preserve">; 156 – 174 </w:t>
+      </w:r>
+      <w:proofErr w:type="spellStart"/>
+      <w:r>
+        <w:rPr>
+          <w:bCs/>
+        </w:rPr>
+        <w:t>Mhz</w:t>
+      </w:r>
+      <w:proofErr w:type="spellEnd"/>
+      <w:r>
+        <w:rPr>
+          <w:bCs/>
+        </w:rPr>
+        <w:t>)</w:t>
       </w:r>
       <w:r>
         <w:rPr>
@@ -5102,7 +5476,35 @@
         <w:rPr>
           <w:bCs/>
         </w:rPr>
-        <w:t>Jego głównym zadaniem jest przesyłanie wywołań alarmowych w sytuacjach niebezpieczeństwa (distress), niemniej jednak</w:t>
+        <w:t xml:space="preserve">Jego głównym zadaniem jest przesyłanie </w:t>
+      </w:r>
+      <w:proofErr w:type="spellStart"/>
+      <w:r>
+        <w:rPr>
+          <w:bCs/>
+        </w:rPr>
+        <w:t>wywołań</w:t>
+      </w:r>
+      <w:proofErr w:type="spellEnd"/>
+      <w:r>
+        <w:rPr>
+          <w:bCs/>
+        </w:rPr>
+        <w:t xml:space="preserve"> alarmowych w sytuacjach niebezpieczeństwa (</w:t>
+      </w:r>
+      <w:proofErr w:type="spellStart"/>
+      <w:r>
+        <w:rPr>
+          <w:bCs/>
+        </w:rPr>
+        <w:t>distress</w:t>
+      </w:r>
+      <w:proofErr w:type="spellEnd"/>
+      <w:r>
+        <w:rPr>
+          <w:bCs/>
+        </w:rPr>
+        <w:t>), niemniej jednak</w:t>
       </w:r>
       <w:r>
         <w:rPr>
@@ -5649,7 +6051,21 @@
         <w:rPr>
           <w:lang w:eastAsia="en-US"/>
         </w:rPr>
-        <w:t>podstawa tego systemu – telegrafia Morse’a, jest podatna na różnego rodzaju zakłócenia i zmiany warunków propagacji fal obniżają tym samym efektywną szybkość przesyłania oraz jakość tych informacji, a zamontowanie jakiegokolwiek systemu korekcyjnego uniemożliwiała niedetekcyjność kodu telegrafii Morse’a,</w:t>
+        <w:t xml:space="preserve">podstawa tego systemu – telegrafia Morse’a, jest podatna na różnego rodzaju zakłócenia i zmiany warunków propagacji fal obniżają tym samym efektywną szybkość przesyłania oraz jakość tych informacji, a zamontowanie jakiegokolwiek systemu korekcyjnego uniemożliwiała </w:t>
+      </w:r>
+      <w:proofErr w:type="spellStart"/>
+      <w:r>
+        <w:rPr>
+          <w:lang w:eastAsia="en-US"/>
+        </w:rPr>
+        <w:t>niedetekcyjność</w:t>
+      </w:r>
+      <w:proofErr w:type="spellEnd"/>
+      <w:r>
+        <w:rPr>
+          <w:lang w:eastAsia="en-US"/>
+        </w:rPr>
+        <w:t xml:space="preserve"> kodu telegrafii Morse’a,</w:t>
       </w:r>
     </w:p>
     <w:p>
@@ -5747,14 +6163,56 @@
         <w:rPr>
           <w:lang w:eastAsia="en-US"/>
         </w:rPr>
-        <w:t xml:space="preserve">r.), dnia 1.02.1999 roku system GMDSS. Dzięki wprowadzeniu najnowszych osiągnięć techniki wykorzystujących przede wszystkim geolokalizację, cyfrowe systemy radiotelegrafii automatycznej oraz cyfrowe selektywne wywołanie DSC, możliwym stało się opracowanie systemu, w którym proces nadawania i odbioru sygnałów alarmujących o bezpieczeństwie jest w stanie zachodzić automatycznie. Udało się osiągnąć automatyczne, a także niezależne od warunków meteorologicznych, propagacyjnych, oraz pozycji geograficznej statku, zestawianie połączeń radiokomunikacyjnych w relacji statek-ląd i ląd-statek. Tak duża niezależność od nieprzewidywalnych warunków na morzu stała się możliwa poprzez zastosowanie szeregu środków łączności wykorzystujących radiowe zakresy częstotliwości pasma </w:t>
+        <w:t xml:space="preserve">r.), dnia 1.02.1999 roku system GMDSS. Dzięki wprowadzeniu najnowszych osiągnięć techniki wykorzystujących przede wszystkim </w:t>
+      </w:r>
+      <w:proofErr w:type="spellStart"/>
+      <w:r>
+        <w:rPr>
+          <w:lang w:eastAsia="en-US"/>
+        </w:rPr>
+        <w:t>geolokalizację</w:t>
+      </w:r>
+      <w:proofErr w:type="spellEnd"/>
+      <w:r>
+        <w:rPr>
+          <w:lang w:eastAsia="en-US"/>
+        </w:rPr>
+        <w:t xml:space="preserve">, cyfrowe systemy radiotelegrafii automatycznej oraz cyfrowe selektywne wywołanie DSC, możliwym stało się opracowanie systemu, w którym proces nadawania i odbioru sygnałów alarmujących o bezpieczeństwie jest w stanie zachodzić automatycznie. Udało się osiągnąć automatyczne, a także niezależne od warunków meteorologicznych, propagacyjnych, oraz pozycji geograficznej statku, zestawianie połączeń radiokomunikacyjnych w relacji statek-ląd i ląd-statek. Tak duża niezależność od nieprzewidywalnych warunków na morzu stała się możliwa poprzez zastosowanie szeregu środków łączności wykorzystujących radiowe zakresy częstotliwości pasma </w:t>
       </w:r>
       <w:r>
         <w:rPr>
           <w:lang w:eastAsia="en-US"/>
         </w:rPr>
         <w:lastRenderedPageBreak/>
-        <w:t>średniofalowego MF, pasma krótkofalowego HD, pasma VHF, a także używających częstotliwości satelitarnych takich jak pasma L (1,5 – 1,6 GHz) oraz pasma C (4 – 6 GHz). Zostały zdefiniowane odpowiednie częstotliwości do wysyłania sygnałów alarmowych za pomocą cyfrowego selektywnego wywołania DSC, samospływających radiopław awaryjnych EPIRB w systemie COSPAS-SARSAT oraz INMARSAT.</w:t>
+        <w:t xml:space="preserve">średniofalowego MF, pasma krótkofalowego HD, pasma VHF, a także używających częstotliwości satelitarnych takich jak pasma L (1,5 – 1,6 GHz) oraz pasma C (4 – 6 GHz). Zostały zdefiniowane odpowiednie częstotliwości do wysyłania sygnałów alarmowych za pomocą cyfrowego selektywnego wywołania DSC, </w:t>
+      </w:r>
+      <w:proofErr w:type="spellStart"/>
+      <w:r>
+        <w:rPr>
+          <w:lang w:eastAsia="en-US"/>
+        </w:rPr>
+        <w:t>samospływających</w:t>
+      </w:r>
+      <w:proofErr w:type="spellEnd"/>
+      <w:r>
+        <w:rPr>
+          <w:lang w:eastAsia="en-US"/>
+        </w:rPr>
+        <w:t xml:space="preserve"> </w:t>
+      </w:r>
+      <w:proofErr w:type="spellStart"/>
+      <w:r>
+        <w:rPr>
+          <w:lang w:eastAsia="en-US"/>
+        </w:rPr>
+        <w:t>radiopław</w:t>
+      </w:r>
+      <w:proofErr w:type="spellEnd"/>
+      <w:r>
+        <w:rPr>
+          <w:lang w:eastAsia="en-US"/>
+        </w:rPr>
+        <w:t xml:space="preserve"> awaryjnych EPIRB w systemie COSPAS-SARSAT oraz INMARSAT.</w:t>
       </w:r>
     </w:p>
     <w:p>
@@ -5865,7 +6323,23 @@
         <w:t>lić wzorzec projektowy i bibliotekę</w:t>
       </w:r>
       <w:r>
-        <w:t xml:space="preserve">. W tego typu projektach obecnie dominuje wzorzec MVVM (Model-View-ViewModel). </w:t>
+        <w:t>. W tego typu projektach obecnie dominuje wzorzec MVVM (Model-</w:t>
+      </w:r>
+      <w:proofErr w:type="spellStart"/>
+      <w:r>
+        <w:t>View</w:t>
+      </w:r>
+      <w:proofErr w:type="spellEnd"/>
+      <w:r>
+        <w:t>-</w:t>
+      </w:r>
+      <w:proofErr w:type="spellStart"/>
+      <w:r>
+        <w:t>ViewModel</w:t>
+      </w:r>
+      <w:proofErr w:type="spellEnd"/>
+      <w:r>
+        <w:t xml:space="preserve">). </w:t>
       </w:r>
       <w:r>
         <w:t>Ograniczyło</w:t>
@@ -5944,7 +6418,35 @@
         <w:rPr>
           <w:lang w:eastAsia="en-US"/>
         </w:rPr>
-        <w:t xml:space="preserve"> w Microsofcie została podjęta decyzja, aby opracować nowy produkt, który pozwoli uwolnić się od ograniczeń GDI+ (podsystem Windows XP; API wystawione poprzez zestaw klas C++ służący do wyświetlania informacji) oraz Windows USER (komponent systemów operacyjnych Microsoft Windows służący do tworzenia prostych interfejsów użytkownika), jednocześnie zachowując wysoki poziom produktywności znany użytkownikom Windows Forms. Wynikiem była biblioteka Windows Presentation Foundation (WPF) mająca łączyć najlepsze funkcje takich systemów jak Windows Forms (wydajność programisty), HTML (deklaratywne znaczniki), Adobe Flash (zaawansowane wsparcie dla animacji), oraz DirectX (3D i akceleracja sprzętowa)</w:t>
+        <w:t xml:space="preserve"> w Microsofcie została podjęta decyzja, aby opracować nowy produkt, który pozwoli uwolnić się od ograniczeń GDI+ (podsystem Windows XP; API wystawione poprzez zestaw klas C++ służący do wyświetlania informacji) oraz Windows USER (komponent systemów operacyjnych Microsoft Windows służący do tworzenia prostych interfejsów użytkownika), jednocześnie zachowując wysoki poziom produktywności znany użytkownikom Windows </w:t>
+      </w:r>
+      <w:proofErr w:type="spellStart"/>
+      <w:r>
+        <w:rPr>
+          <w:lang w:eastAsia="en-US"/>
+        </w:rPr>
+        <w:t>Forms</w:t>
+      </w:r>
+      <w:proofErr w:type="spellEnd"/>
+      <w:r>
+        <w:rPr>
+          <w:lang w:eastAsia="en-US"/>
+        </w:rPr>
+        <w:t xml:space="preserve">. Wynikiem była biblioteka Windows Presentation Foundation (WPF) mająca łączyć najlepsze funkcje takich systemów jak Windows </w:t>
+      </w:r>
+      <w:proofErr w:type="spellStart"/>
+      <w:r>
+        <w:rPr>
+          <w:lang w:eastAsia="en-US"/>
+        </w:rPr>
+        <w:t>Forms</w:t>
+      </w:r>
+      <w:proofErr w:type="spellEnd"/>
+      <w:r>
+        <w:rPr>
+          <w:lang w:eastAsia="en-US"/>
+        </w:rPr>
+        <w:t xml:space="preserve"> (wydajność programisty), HTML (deklaratywne znaczniki), Adobe Flash (zaawansowane wsparcie dla animacji), oraz DirectX (3D i akceleracja sprzętowa)</w:t>
       </w:r>
       <w:r>
         <w:rPr>
@@ -5999,6 +6501,7 @@
         </w:rPr>
         <w:t>XAML (</w:t>
       </w:r>
+      <w:proofErr w:type="spellStart"/>
       <w:r>
         <w:rPr>
           <w:lang w:eastAsia="en-US"/>
@@ -6009,7 +6512,28 @@
         <w:rPr>
           <w:lang w:eastAsia="en-US"/>
         </w:rPr>
-        <w:t>tensible Application Markup Language) to</w:t>
+        <w:t>tensible</w:t>
+      </w:r>
+      <w:proofErr w:type="spellEnd"/>
+      <w:r>
+        <w:rPr>
+          <w:lang w:eastAsia="en-US"/>
+        </w:rPr>
+        <w:t xml:space="preserve"> Application </w:t>
+      </w:r>
+      <w:proofErr w:type="spellStart"/>
+      <w:r>
+        <w:rPr>
+          <w:lang w:eastAsia="en-US"/>
+        </w:rPr>
+        <w:t>Markup</w:t>
+      </w:r>
+      <w:proofErr w:type="spellEnd"/>
+      <w:r>
+        <w:rPr>
+          <w:lang w:eastAsia="en-US"/>
+        </w:rPr>
+        <w:t xml:space="preserve"> Language) to</w:t>
       </w:r>
       <w:r>
         <w:rPr>
@@ -6033,7 +6557,63 @@
         <w:rPr>
           <w:lang w:eastAsia="en-US"/>
         </w:rPr>
-        <w:t xml:space="preserve">ML (eXtensible Markup Language) i HTML (HyperText Markup Language). </w:t>
+        <w:t>ML (</w:t>
+      </w:r>
+      <w:proofErr w:type="spellStart"/>
+      <w:r>
+        <w:rPr>
+          <w:lang w:eastAsia="en-US"/>
+        </w:rPr>
+        <w:t>eXtensible</w:t>
+      </w:r>
+      <w:proofErr w:type="spellEnd"/>
+      <w:r>
+        <w:rPr>
+          <w:lang w:eastAsia="en-US"/>
+        </w:rPr>
+        <w:t xml:space="preserve"> </w:t>
+      </w:r>
+      <w:proofErr w:type="spellStart"/>
+      <w:r>
+        <w:rPr>
+          <w:lang w:eastAsia="en-US"/>
+        </w:rPr>
+        <w:t>Markup</w:t>
+      </w:r>
+      <w:proofErr w:type="spellEnd"/>
+      <w:r>
+        <w:rPr>
+          <w:lang w:eastAsia="en-US"/>
+        </w:rPr>
+        <w:t xml:space="preserve"> Language) i HTML (</w:t>
+      </w:r>
+      <w:proofErr w:type="spellStart"/>
+      <w:r>
+        <w:rPr>
+          <w:lang w:eastAsia="en-US"/>
+        </w:rPr>
+        <w:t>HyperText</w:t>
+      </w:r>
+      <w:proofErr w:type="spellEnd"/>
+      <w:r>
+        <w:rPr>
+          <w:lang w:eastAsia="en-US"/>
+        </w:rPr>
+        <w:t xml:space="preserve"> </w:t>
+      </w:r>
+      <w:proofErr w:type="spellStart"/>
+      <w:r>
+        <w:rPr>
+          <w:lang w:eastAsia="en-US"/>
+        </w:rPr>
+        <w:t>Markup</w:t>
+      </w:r>
+      <w:proofErr w:type="spellEnd"/>
+      <w:r>
+        <w:rPr>
+          <w:lang w:eastAsia="en-US"/>
+        </w:rPr>
+        <w:t xml:space="preserve"> Language). </w:t>
       </w:r>
       <w:r>
         <w:rPr>
@@ -6051,7 +6631,21 @@
         <w:rPr>
           <w:lang w:eastAsia="en-US"/>
         </w:rPr>
-        <w:t xml:space="preserve"> frameworka </w:t>
+        <w:t xml:space="preserve"> </w:t>
+      </w:r>
+      <w:proofErr w:type="spellStart"/>
+      <w:r>
+        <w:rPr>
+          <w:lang w:eastAsia="en-US"/>
+        </w:rPr>
+        <w:t>frameworka</w:t>
+      </w:r>
+      <w:proofErr w:type="spellEnd"/>
+      <w:r>
+        <w:rPr>
+          <w:lang w:eastAsia="en-US"/>
+        </w:rPr>
+        <w:t xml:space="preserve"> </w:t>
       </w:r>
       <w:r>
         <w:rPr>
@@ -6070,7 +6664,14 @@
         <w:rPr>
           <w:lang w:eastAsia="en-US"/>
         </w:rPr>
-        <w:t>. Pozwala to na niezależną od siebie pracę UI/UX (User Interface/User  eX</w:t>
+        <w:t xml:space="preserve">. Pozwala to na niezależną od siebie pracę UI/UX (User Interface/User  </w:t>
+      </w:r>
+      <w:proofErr w:type="spellStart"/>
+      <w:r>
+        <w:rPr>
+          <w:lang w:eastAsia="en-US"/>
+        </w:rPr>
+        <w:t>eX</w:t>
       </w:r>
       <w:r>
         <w:rPr>
@@ -6078,6 +6679,7 @@
         </w:rPr>
         <w:t>perience</w:t>
       </w:r>
+      <w:proofErr w:type="spellEnd"/>
       <w:r>
         <w:rPr>
           <w:lang w:eastAsia="en-US"/>
@@ -6124,7 +6726,21 @@
         <w:rPr>
           <w:lang w:eastAsia="en-US"/>
         </w:rPr>
-        <w:t xml:space="preserve">Część widoczna dla użytkownika, tzw. frontend, </w:t>
+        <w:t xml:space="preserve">Część widoczna dla użytkownika, tzw. </w:t>
+      </w:r>
+      <w:proofErr w:type="spellStart"/>
+      <w:r>
+        <w:rPr>
+          <w:lang w:eastAsia="en-US"/>
+        </w:rPr>
+        <w:t>frontend</w:t>
+      </w:r>
+      <w:proofErr w:type="spellEnd"/>
+      <w:r>
+        <w:rPr>
+          <w:lang w:eastAsia="en-US"/>
+        </w:rPr>
+        <w:t xml:space="preserve">, </w:t>
       </w:r>
       <w:r>
         <w:rPr>
@@ -6136,13 +6752,69 @@
         <w:rPr>
           <w:lang w:eastAsia="en-US"/>
         </w:rPr>
-        <w:t xml:space="preserve"> tzw. code behind, czyli</w:t>
-      </w:r>
-      <w:r>
-        <w:rPr>
-          <w:lang w:eastAsia="en-US"/>
-        </w:rPr>
-        <w:t xml:space="preserve"> plik .cs doczepiony do pliku .xaml, w którym można pisać kod w języku C#</w:t>
+        <w:t xml:space="preserve"> tzw. </w:t>
+      </w:r>
+      <w:proofErr w:type="spellStart"/>
+      <w:r>
+        <w:rPr>
+          <w:lang w:eastAsia="en-US"/>
+        </w:rPr>
+        <w:t>code</w:t>
+      </w:r>
+      <w:proofErr w:type="spellEnd"/>
+      <w:r>
+        <w:rPr>
+          <w:lang w:eastAsia="en-US"/>
+        </w:rPr>
+        <w:t xml:space="preserve"> </w:t>
+      </w:r>
+      <w:proofErr w:type="spellStart"/>
+      <w:r>
+        <w:rPr>
+          <w:lang w:eastAsia="en-US"/>
+        </w:rPr>
+        <w:t>behind</w:t>
+      </w:r>
+      <w:proofErr w:type="spellEnd"/>
+      <w:r>
+        <w:rPr>
+          <w:lang w:eastAsia="en-US"/>
+        </w:rPr>
+        <w:t>, czyli</w:t>
+      </w:r>
+      <w:r>
+        <w:rPr>
+          <w:lang w:eastAsia="en-US"/>
+        </w:rPr>
+        <w:t xml:space="preserve"> plik .</w:t>
+      </w:r>
+      <w:proofErr w:type="spellStart"/>
+      <w:r>
+        <w:rPr>
+          <w:lang w:eastAsia="en-US"/>
+        </w:rPr>
+        <w:t>cs</w:t>
+      </w:r>
+      <w:proofErr w:type="spellEnd"/>
+      <w:r>
+        <w:rPr>
+          <w:lang w:eastAsia="en-US"/>
+        </w:rPr>
+        <w:t xml:space="preserve"> doczepiony do pliku .</w:t>
+      </w:r>
+      <w:proofErr w:type="spellStart"/>
+      <w:r>
+        <w:rPr>
+          <w:lang w:eastAsia="en-US"/>
+        </w:rPr>
+        <w:t>xaml</w:t>
+      </w:r>
+      <w:proofErr w:type="spellEnd"/>
+      <w:r>
+        <w:rPr>
+          <w:lang w:eastAsia="en-US"/>
+        </w:rPr>
+        <w:t>, w którym można pisać kod w języku C#</w:t>
       </w:r>
       <w:r>
         <w:rPr>
@@ -6202,7 +6874,35 @@
         <w:rPr>
           <w:lang w:eastAsia="en-US"/>
         </w:rPr>
-        <w:t>, który w code behind dopuszcza jedynie walidację wprowadzanych danych. D</w:t>
+        <w:t xml:space="preserve">, który w </w:t>
+      </w:r>
+      <w:proofErr w:type="spellStart"/>
+      <w:r>
+        <w:rPr>
+          <w:lang w:eastAsia="en-US"/>
+        </w:rPr>
+        <w:t>code</w:t>
+      </w:r>
+      <w:proofErr w:type="spellEnd"/>
+      <w:r>
+        <w:rPr>
+          <w:lang w:eastAsia="en-US"/>
+        </w:rPr>
+        <w:t xml:space="preserve"> </w:t>
+      </w:r>
+      <w:proofErr w:type="spellStart"/>
+      <w:r>
+        <w:rPr>
+          <w:lang w:eastAsia="en-US"/>
+        </w:rPr>
+        <w:t>behind</w:t>
+      </w:r>
+      <w:proofErr w:type="spellEnd"/>
+      <w:r>
+        <w:rPr>
+          <w:lang w:eastAsia="en-US"/>
+        </w:rPr>
+        <w:t xml:space="preserve"> dopuszcza jedynie walidację wprowadzanych danych. D</w:t>
       </w:r>
       <w:r>
         <w:rPr>
@@ -6214,7 +6914,35 @@
         <w:rPr>
           <w:lang w:eastAsia="en-US"/>
         </w:rPr>
-        <w:t xml:space="preserve">pisanie logiki aplikacji w pliku .cs doczepionym do .xml </w:t>
+        <w:t>pisanie logiki aplikacji w pliku .</w:t>
+      </w:r>
+      <w:proofErr w:type="spellStart"/>
+      <w:r>
+        <w:rPr>
+          <w:lang w:eastAsia="en-US"/>
+        </w:rPr>
+        <w:t>cs</w:t>
+      </w:r>
+      <w:proofErr w:type="spellEnd"/>
+      <w:r>
+        <w:rPr>
+          <w:lang w:eastAsia="en-US"/>
+        </w:rPr>
+        <w:t xml:space="preserve"> doczepionym do .</w:t>
+      </w:r>
+      <w:proofErr w:type="spellStart"/>
+      <w:r>
+        <w:rPr>
+          <w:lang w:eastAsia="en-US"/>
+        </w:rPr>
+        <w:t>xml</w:t>
+      </w:r>
+      <w:proofErr w:type="spellEnd"/>
+      <w:r>
+        <w:rPr>
+          <w:lang w:eastAsia="en-US"/>
+        </w:rPr>
+        <w:t xml:space="preserve"> </w:t>
       </w:r>
       <w:r>
         <w:rPr>
@@ -6238,7 +6966,21 @@
         <w:rPr>
           <w:lang w:eastAsia="en-US"/>
         </w:rPr>
-        <w:t xml:space="preserve"> jest binding (wiązanie). Nazwę swoją zawdzięcza </w:t>
+        <w:t xml:space="preserve"> jest </w:t>
+      </w:r>
+      <w:proofErr w:type="spellStart"/>
+      <w:r>
+        <w:rPr>
+          <w:lang w:eastAsia="en-US"/>
+        </w:rPr>
+        <w:t>binding</w:t>
+      </w:r>
+      <w:proofErr w:type="spellEnd"/>
+      <w:r>
+        <w:rPr>
+          <w:lang w:eastAsia="en-US"/>
+        </w:rPr>
+        <w:t xml:space="preserve"> (wiązanie). Nazwę swoją zawdzięcza </w:t>
       </w:r>
       <w:r>
         <w:rPr>
@@ -6268,7 +7010,21 @@
         <w:rPr>
           <w:lang w:eastAsia="en-US"/>
         </w:rPr>
-        <w:t>, można użyć instrukcji „Binding [nazwa]”</w:t>
+        <w:t>, można użyć instrukcji „</w:t>
+      </w:r>
+      <w:proofErr w:type="spellStart"/>
+      <w:r>
+        <w:rPr>
+          <w:lang w:eastAsia="en-US"/>
+        </w:rPr>
+        <w:t>Binding</w:t>
+      </w:r>
+      <w:proofErr w:type="spellEnd"/>
+      <w:r>
+        <w:rPr>
+          <w:lang w:eastAsia="en-US"/>
+        </w:rPr>
+        <w:t xml:space="preserve"> [nazwa]”</w:t>
       </w:r>
       <w:r>
         <w:rPr>
@@ -6276,6 +7032,7 @@
         </w:rPr>
         <w:t xml:space="preserve"> (np. </w:t>
       </w:r>
+      <w:proofErr w:type="spellStart"/>
       <w:r>
         <w:rPr>
           <w:rFonts w:ascii="Consolas" w:eastAsiaTheme="minorHAnsi" w:hAnsi="Consolas" w:cs="Consolas"/>
@@ -6286,6 +7043,7 @@
         </w:rPr>
         <w:t>ComboBox</w:t>
       </w:r>
+      <w:proofErr w:type="spellEnd"/>
       <w:r>
         <w:rPr>
           <w:rFonts w:ascii="Consolas" w:eastAsiaTheme="minorHAnsi" w:hAnsi="Consolas" w:cs="Consolas"/>
@@ -6294,8 +7052,20 @@
           <w:szCs w:val="19"/>
           <w:lang w:eastAsia="en-US"/>
         </w:rPr>
-        <w:t xml:space="preserve"> SelectedValue</w:t>
-      </w:r>
+        <w:t xml:space="preserve"> </w:t>
+      </w:r>
+      <w:proofErr w:type="spellStart"/>
+      <w:r>
+        <w:rPr>
+          <w:rFonts w:ascii="Consolas" w:eastAsiaTheme="minorHAnsi" w:hAnsi="Consolas" w:cs="Consolas"/>
+          <w:color w:val="FF0000"/>
+          <w:sz w:val="19"/>
+          <w:szCs w:val="19"/>
+          <w:lang w:eastAsia="en-US"/>
+        </w:rPr>
+        <w:t>SelectedValue</w:t>
+      </w:r>
+      <w:proofErr w:type="spellEnd"/>
       <w:r>
         <w:rPr>
           <w:rFonts w:ascii="Consolas" w:eastAsiaTheme="minorHAnsi" w:hAnsi="Consolas" w:cs="Consolas"/>
@@ -6306,6 +7076,7 @@
         </w:rPr>
         <w:t>="{</w:t>
       </w:r>
+      <w:proofErr w:type="spellStart"/>
       <w:r>
         <w:rPr>
           <w:rFonts w:ascii="Consolas" w:eastAsiaTheme="minorHAnsi" w:hAnsi="Consolas" w:cs="Consolas"/>
@@ -6316,6 +7087,7 @@
         </w:rPr>
         <w:t>Binding</w:t>
       </w:r>
+      <w:proofErr w:type="spellEnd"/>
       <w:r>
         <w:rPr>
           <w:rFonts w:ascii="Consolas" w:eastAsiaTheme="minorHAnsi" w:hAnsi="Consolas" w:cs="Consolas"/>
@@ -6324,8 +7096,20 @@
           <w:szCs w:val="19"/>
           <w:lang w:eastAsia="en-US"/>
         </w:rPr>
-        <w:t xml:space="preserve"> StopBitsValue</w:t>
-      </w:r>
+        <w:t xml:space="preserve"> </w:t>
+      </w:r>
+      <w:proofErr w:type="spellStart"/>
+      <w:r>
+        <w:rPr>
+          <w:rFonts w:ascii="Consolas" w:eastAsiaTheme="minorHAnsi" w:hAnsi="Consolas" w:cs="Consolas"/>
+          <w:color w:val="FF0000"/>
+          <w:sz w:val="19"/>
+          <w:szCs w:val="19"/>
+          <w:lang w:eastAsia="en-US"/>
+        </w:rPr>
+        <w:t>StopBitsValue</w:t>
+      </w:r>
+      <w:proofErr w:type="spellEnd"/>
       <w:r>
         <w:rPr>
           <w:rFonts w:ascii="Consolas" w:eastAsiaTheme="minorHAnsi" w:hAnsi="Consolas" w:cs="Consolas"/>
@@ -6348,6 +7132,7 @@
         </w:rPr>
         <w:t xml:space="preserve"> poprzez wykonanie metody </w:t>
       </w:r>
+      <w:proofErr w:type="spellStart"/>
       <w:r>
         <w:rPr>
           <w:rFonts w:ascii="Consolas" w:eastAsiaTheme="minorHAnsi" w:hAnsi="Consolas" w:cs="Consolas"/>
@@ -6356,14 +7141,9 @@
           <w:szCs w:val="19"/>
           <w:lang w:eastAsia="en-US"/>
         </w:rPr>
-        <w:t xml:space="preserve">PropertyChanged </w:t>
-      </w:r>
-      <w:r>
-        <w:rPr>
-          <w:lang w:eastAsia="en-US"/>
-        </w:rPr>
-        <w:t xml:space="preserve">z interfejsu </w:t>
-      </w:r>
+        <w:t>PropertyChanged</w:t>
+      </w:r>
+      <w:proofErr w:type="spellEnd"/>
       <w:r>
         <w:rPr>
           <w:rFonts w:ascii="Consolas" w:eastAsiaTheme="minorHAnsi" w:hAnsi="Consolas" w:cs="Consolas"/>
@@ -6372,8 +7152,26 @@
           <w:szCs w:val="19"/>
           <w:lang w:eastAsia="en-US"/>
         </w:rPr>
+        <w:t xml:space="preserve"> </w:t>
+      </w:r>
+      <w:r>
+        <w:rPr>
+          <w:lang w:eastAsia="en-US"/>
+        </w:rPr>
+        <w:t xml:space="preserve">z interfejsu </w:t>
+      </w:r>
+      <w:proofErr w:type="spellStart"/>
+      <w:r>
+        <w:rPr>
+          <w:rFonts w:ascii="Consolas" w:eastAsiaTheme="minorHAnsi" w:hAnsi="Consolas" w:cs="Consolas"/>
+          <w:color w:val="000000"/>
+          <w:sz w:val="19"/>
+          <w:szCs w:val="19"/>
+          <w:lang w:eastAsia="en-US"/>
+        </w:rPr>
         <w:t>INotifyPropertyChanged</w:t>
       </w:r>
+      <w:proofErr w:type="spellEnd"/>
       <w:r>
         <w:rPr>
           <w:lang w:eastAsia="en-US"/>
@@ -6396,8 +7194,16 @@
         <w:rPr>
           <w:lang w:eastAsia="en-US"/>
         </w:rPr>
-        <w:t xml:space="preserve"> rozwiązania Microsoftu i jego zrozumienie jest kluczowe sprawnego posługiwania się WPFem</w:t>
-      </w:r>
+        <w:t xml:space="preserve"> rozwiązania Microsoftu i jego zrozumienie jest kluczowe sprawnego posługiwania się </w:t>
+      </w:r>
+      <w:proofErr w:type="spellStart"/>
+      <w:r>
+        <w:rPr>
+          <w:lang w:eastAsia="en-US"/>
+        </w:rPr>
+        <w:t>WPFem</w:t>
+      </w:r>
+      <w:proofErr w:type="spellEnd"/>
       <w:r>
         <w:rPr>
           <w:highlight w:val="yellow"/>
@@ -6485,7 +7291,21 @@
         <w:rPr>
           <w:lang w:eastAsia="en-US"/>
         </w:rPr>
-        <w:t>stosowanej do liczb (integer).</w:t>
+        <w:t>stosowanej do liczb (</w:t>
+      </w:r>
+      <w:proofErr w:type="spellStart"/>
+      <w:r>
+        <w:rPr>
+          <w:lang w:eastAsia="en-US"/>
+        </w:rPr>
+        <w:t>integer</w:t>
+      </w:r>
+      <w:proofErr w:type="spellEnd"/>
+      <w:r>
+        <w:rPr>
+          <w:lang w:eastAsia="en-US"/>
+        </w:rPr>
+        <w:t>).</w:t>
       </w:r>
     </w:p>
     <w:p>
@@ -6498,8 +7318,13 @@
         <w:ind w:left="1117" w:hanging="720"/>
       </w:pPr>
       <w:r>
-        <w:t>4.1.4 Biblioteka NAudio</w:t>
-      </w:r>
+        <w:t xml:space="preserve">4.1.4 Biblioteka </w:t>
+      </w:r>
+      <w:proofErr w:type="spellStart"/>
+      <w:r>
+        <w:t>NAudio</w:t>
+      </w:r>
+      <w:proofErr w:type="spellEnd"/>
     </w:p>
     <w:p>
       <w:pPr>
@@ -6592,7 +7417,21 @@
         <w:rPr>
           <w:lang w:eastAsia="en-US"/>
         </w:rPr>
-        <w:t xml:space="preserve">Zadaniem, jakie miała spełniać stworzona przeze mnie aplikacja, było umożliwienie archiwizacji w czasie rzeczywistym informacji otrzymanych poprzez port COM z radiostacji MF/HF, oraz rejestrowanie przychodzących i wychodzących komunikatów dźwiękowych, otrzymywanych poprzez port mini jack 3,5 mm. </w:t>
+        <w:t xml:space="preserve">Zadaniem, jakie miała spełniać stworzona przeze mnie aplikacja, było umożliwienie archiwizacji w czasie rzeczywistym informacji otrzymanych poprzez port COM z radiostacji MF/HF, oraz rejestrowanie przychodzących i wychodzących komunikatów dźwiękowych, otrzymywanych poprzez port mini </w:t>
+      </w:r>
+      <w:proofErr w:type="spellStart"/>
+      <w:r>
+        <w:rPr>
+          <w:lang w:eastAsia="en-US"/>
+        </w:rPr>
+        <w:t>jack</w:t>
+      </w:r>
+      <w:proofErr w:type="spellEnd"/>
+      <w:r>
+        <w:rPr>
+          <w:lang w:eastAsia="en-US"/>
+        </w:rPr>
+        <w:t xml:space="preserve"> 3,5 mm. </w:t>
       </w:r>
       <w:r>
         <w:rPr>
@@ -6604,19 +7443,7 @@
         <w:rPr>
           <w:lang w:eastAsia="en-US"/>
         </w:rPr>
-        <w:t xml:space="preserve"> </w:t>
-      </w:r>
-      <w:r>
-        <w:rPr>
-          <w:lang w:eastAsia="en-US"/>
-        </w:rPr>
-        <w:t>informacji</w:t>
-      </w:r>
-      <w:r>
-        <w:rPr>
-          <w:lang w:eastAsia="en-US"/>
-        </w:rPr>
-        <w:t xml:space="preserve"> </w:t>
+        <w:t xml:space="preserve"> informacji </w:t>
       </w:r>
       <w:r>
         <w:rPr>
@@ -6657,13 +7484,29 @@
           <w:i/>
           <w:lang w:eastAsia="en-US"/>
         </w:rPr>
-        <w:t xml:space="preserve">Rys. NaN </w:t>
-      </w:r>
+        <w:t xml:space="preserve">Rys. </w:t>
+      </w:r>
+      <w:proofErr w:type="spellStart"/>
       <w:r>
         <w:rPr>
           <w:i/>
           <w:lang w:eastAsia="en-US"/>
         </w:rPr>
+        <w:t>NaN</w:t>
+      </w:r>
+      <w:proofErr w:type="spellEnd"/>
+      <w:r>
+        <w:rPr>
+          <w:i/>
+          <w:lang w:eastAsia="en-US"/>
+        </w:rPr>
+        <w:t xml:space="preserve"> </w:t>
+      </w:r>
+      <w:r>
+        <w:rPr>
+          <w:i/>
+          <w:lang w:eastAsia="en-US"/>
+        </w:rPr>
         <w:t>Okno</w:t>
       </w:r>
       <w:r>
@@ -6770,59 +7613,87 @@
         <w:rPr>
           <w:lang w:eastAsia="en-US"/>
         </w:rPr>
-        <w:t>N</w:t>
-      </w:r>
-      <w:r>
-        <w:rPr>
-          <w:lang w:eastAsia="en-US"/>
-        </w:rPr>
-        <w:t>astępnego podziału dokonałem już w kodzie aplikacji. W</w:t>
-      </w:r>
-      <w:r>
-        <w:rPr>
-          <w:lang w:eastAsia="en-US"/>
-        </w:rPr>
-        <w:t>yniknął ze specyfi</w:t>
-      </w:r>
-      <w:r>
-        <w:rPr>
-          <w:lang w:eastAsia="en-US"/>
-        </w:rPr>
-        <w:t>kacji technologii jaką jest WPF i polegał na roz</w:t>
-      </w:r>
-      <w:r>
-        <w:rPr>
-          <w:lang w:eastAsia="en-US"/>
-        </w:rPr>
-        <w:t>dzieleniu widoków od modeli widoków oraz samych modeli (MVVM)</w:t>
-      </w:r>
-      <w:r>
-        <w:rPr>
-          <w:lang w:eastAsia="en-US"/>
-        </w:rPr>
-        <w:t>.</w:t>
-      </w:r>
-      <w:r>
-        <w:rPr>
-          <w:lang w:eastAsia="en-US"/>
-        </w:rPr>
-        <w:t xml:space="preserve"> </w:t>
+        <w:t>Struktura stworzonego programu prezentuje się następująco:</w:t>
+      </w:r>
+    </w:p>
+    <w:p>
+      <w:pPr>
+        <w:ind w:firstLine="0"/>
+        <w:jc w:val="center"/>
+        <w:rPr>
+          <w:lang w:eastAsia="en-US"/>
+        </w:rPr>
+      </w:pPr>
+      <w:r>
+        <w:rPr>
+          <w:noProof/>
+          <w:lang w:eastAsia="en-US"/>
+        </w:rPr>
+        <w:lastRenderedPageBreak/>
+        <w:drawing>
+          <wp:inline distT="0" distB="0" distL="0" distR="0">
+            <wp:extent cx="4951095" cy="8115300"/>
+            <wp:effectExtent l="0" t="0" r="1905" b="0"/>
+            <wp:docPr id="4" name="Obraz 4"/>
+            <wp:cNvGraphicFramePr>
+              <a:graphicFrameLocks xmlns:a="http://schemas.openxmlformats.org/drawingml/2006/main" noChangeAspect="1"/>
+            </wp:cNvGraphicFramePr>
+            <a:graphic xmlns:a="http://schemas.openxmlformats.org/drawingml/2006/main">
+              <a:graphicData uri="http://schemas.openxmlformats.org/drawingml/2006/picture">
+                <pic:pic xmlns:pic="http://schemas.openxmlformats.org/drawingml/2006/picture">
+                  <pic:nvPicPr>
+                    <pic:cNvPr id="0" name="Picture 2"/>
+                    <pic:cNvPicPr>
+                      <a:picLocks noChangeAspect="1" noChangeArrowheads="1"/>
+                    </pic:cNvPicPr>
+                  </pic:nvPicPr>
+                  <pic:blipFill>
+                    <a:blip r:embed="rId14">
+                      <a:extLst>
+                        <a:ext uri="{28A0092B-C50C-407E-A947-70E740481C1C}">
+                          <a14:useLocalDpi xmlns:a14="http://schemas.microsoft.com/office/drawing/2010/main" val="0"/>
+                        </a:ext>
+                      </a:extLst>
+                    </a:blip>
+                    <a:srcRect/>
+                    <a:stretch>
+                      <a:fillRect/>
+                    </a:stretch>
+                  </pic:blipFill>
+                  <pic:spPr bwMode="auto">
+                    <a:xfrm>
+                      <a:off x="0" y="0"/>
+                      <a:ext cx="4955564" cy="8122250"/>
+                    </a:xfrm>
+                    <a:prstGeom prst="rect">
+                      <a:avLst/>
+                    </a:prstGeom>
+                    <a:noFill/>
+                    <a:ln>
+                      <a:noFill/>
+                    </a:ln>
+                  </pic:spPr>
+                </pic:pic>
+              </a:graphicData>
+            </a:graphic>
+          </wp:inline>
+        </w:drawing>
+      </w:r>
+    </w:p>
+    <w:p>
+      <w:pPr>
+        <w:rPr>
+          <w:lang w:eastAsia="en-US"/>
+        </w:rPr>
+      </w:pPr>
+      <w:r>
+        <w:rPr>
+          <w:lang w:eastAsia="en-US"/>
+        </w:rPr>
+        <w:t>Rys 4.2. Diagram klas</w:t>
       </w:r>
       <w:bookmarkStart w:id="8" w:name="_GoBack"/>
       <w:bookmarkEnd w:id="8"/>
-      <w:r>
-        <w:rPr>
-          <w:lang w:eastAsia="en-US"/>
-        </w:rPr>
-        <w:t xml:space="preserve"> </w:t>
-      </w:r>
-    </w:p>
-    <w:p>
-      <w:pPr>
-        <w:rPr>
-          <w:lang w:eastAsia="en-US"/>
-        </w:rPr>
-      </w:pPr>
     </w:p>
     <w:p>
       <w:pPr>
@@ -6835,7 +7706,6 @@
         <w:rPr>
           <w:lang w:eastAsia="en-US"/>
         </w:rPr>
-        <w:lastRenderedPageBreak/>
         <w:br w:type="page"/>
       </w:r>
     </w:p>
@@ -6876,7 +7746,7 @@
           <w:lang w:eastAsia="en-US"/>
         </w:rPr>
       </w:pPr>
-      <w:hyperlink r:id="rId14" w:history="1">
+      <w:hyperlink r:id="rId15" w:history="1">
         <w:r>
           <w:rPr>
             <w:rStyle w:val="Hipercze"/>
@@ -6904,7 +7774,7 @@
           <w:lang w:eastAsia="en-US"/>
         </w:rPr>
       </w:pPr>
-      <w:hyperlink r:id="rId15" w:history="1">
+      <w:hyperlink r:id="rId16" w:history="1">
         <w:r>
           <w:rPr>
             <w:rStyle w:val="Hipercze"/>
@@ -6951,7 +7821,7 @@
           <w:lang w:eastAsia="en-US"/>
         </w:rPr>
       </w:pPr>
-      <w:hyperlink r:id="rId16" w:history="1">
+      <w:hyperlink r:id="rId17" w:history="1">
         <w:r>
           <w:rPr>
             <w:rStyle w:val="Hipercze"/>
@@ -6968,9 +7838,9 @@
       </w:r>
     </w:p>
     <w:sectPr>
-      <w:footerReference w:type="even" r:id="rId17"/>
-      <w:footerReference w:type="default" r:id="rId18"/>
-      <w:footerReference w:type="first" r:id="rId19"/>
+      <w:footerReference w:type="even" r:id="rId18"/>
+      <w:footerReference w:type="default" r:id="rId19"/>
+      <w:footerReference w:type="first" r:id="rId20"/>
       <w:pgSz w:w="11906" w:h="16838"/>
       <w:pgMar w:top="1440" w:right="1440" w:bottom="1440" w:left="1800" w:header="708" w:footer="708" w:gutter="0"/>
       <w:cols w:space="708"/>
@@ -6981,7 +7851,7 @@
 </file>
 
 <file path=word/endnotes.xml><?xml version="1.0" encoding="utf-8"?>
-<w:endnotes xmlns:wpc="http://schemas.microsoft.com/office/word/2010/wordprocessingCanvas" xmlns:cx="http://schemas.microsoft.com/office/drawing/2014/chartex" xmlns:cx1="http://schemas.microsoft.com/office/drawing/2015/9/8/chartex" xmlns:mc="http://schemas.openxmlformats.org/markup-compatibility/2006" xmlns:o="urn:schemas-microsoft-com:office:office" xmlns:r="http://schemas.openxmlformats.org/officeDocument/2006/relationships" xmlns:m="http://schemas.openxmlformats.org/officeDocument/2006/math" xmlns:v="urn:schemas-microsoft-com:vml" xmlns:wp14="http://schemas.microsoft.com/office/word/2010/wordprocessingDrawing" xmlns:wp="http://schemas.openxmlformats.org/drawingml/2006/wordprocessingDrawing" xmlns:w10="urn:schemas-microsoft-com:office:word" xmlns:w="http://schemas.openxmlformats.org/wordprocessingml/2006/main" xmlns:w14="http://schemas.microsoft.com/office/word/2010/wordml" xmlns:w15="http://schemas.microsoft.com/office/word/2012/wordml" xmlns:w16se="http://schemas.microsoft.com/office/word/2015/wordml/symex" xmlns:wpg="http://schemas.microsoft.com/office/word/2010/wordprocessingGroup" xmlns:wpi="http://schemas.microsoft.com/office/word/2010/wordprocessingInk" xmlns:wne="http://schemas.microsoft.com/office/word/2006/wordml" xmlns:wps="http://schemas.microsoft.com/office/word/2010/wordprocessingShape" mc:Ignorable="w14 w15 w16se wp14">
+<w:endnotes xmlns:wpc="http://schemas.microsoft.com/office/word/2010/wordprocessingCanvas" xmlns:cx="http://schemas.microsoft.com/office/drawing/2014/chartex" xmlns:cx1="http://schemas.microsoft.com/office/drawing/2015/9/8/chartex" xmlns:cx2="http://schemas.microsoft.com/office/drawing/2015/10/21/chartex" xmlns:cx3="http://schemas.microsoft.com/office/drawing/2016/5/9/chartex" xmlns:cx4="http://schemas.microsoft.com/office/drawing/2016/5/10/chartex" xmlns:cx5="http://schemas.microsoft.com/office/drawing/2016/5/11/chartex" xmlns:cx6="http://schemas.microsoft.com/office/drawing/2016/5/12/chartex" xmlns:cx7="http://schemas.microsoft.com/office/drawing/2016/5/13/chartex" xmlns:cx8="http://schemas.microsoft.com/office/drawing/2016/5/14/chartex" xmlns:mc="http://schemas.openxmlformats.org/markup-compatibility/2006" xmlns:aink="http://schemas.microsoft.com/office/drawing/2016/ink" xmlns:am3d="http://schemas.microsoft.com/office/drawing/2017/model3d" xmlns:o="urn:schemas-microsoft-com:office:office" xmlns:r="http://schemas.openxmlformats.org/officeDocument/2006/relationships" xmlns:m="http://schemas.openxmlformats.org/officeDocument/2006/math" xmlns:v="urn:schemas-microsoft-com:vml" xmlns:wp14="http://schemas.microsoft.com/office/word/2010/wordprocessingDrawing" xmlns:wp="http://schemas.openxmlformats.org/drawingml/2006/wordprocessingDrawing" xmlns:w10="urn:schemas-microsoft-com:office:word" xmlns:w="http://schemas.openxmlformats.org/wordprocessingml/2006/main" xmlns:w14="http://schemas.microsoft.com/office/word/2010/wordml" xmlns:w15="http://schemas.microsoft.com/office/word/2012/wordml" xmlns:w16cid="http://schemas.microsoft.com/office/word/2016/wordml/cid" xmlns:w16se="http://schemas.microsoft.com/office/word/2015/wordml/symex" xmlns:wpg="http://schemas.microsoft.com/office/word/2010/wordprocessingGroup" xmlns:wpi="http://schemas.microsoft.com/office/word/2010/wordprocessingInk" xmlns:wne="http://schemas.microsoft.com/office/word/2006/wordml" xmlns:wps="http://schemas.microsoft.com/office/word/2010/wordprocessingShape" mc:Ignorable="w14 w15 w16se w16cid wp14">
   <w:endnote w:type="separator" w:id="-1">
     <w:p>
       <w:pPr>
@@ -7006,7 +7876,7 @@
 </file>
 
 <file path=word/footer1.xml><?xml version="1.0" encoding="utf-8"?>
-<w:ftr xmlns:wpc="http://schemas.microsoft.com/office/word/2010/wordprocessingCanvas" xmlns:cx="http://schemas.microsoft.com/office/drawing/2014/chartex" xmlns:cx1="http://schemas.microsoft.com/office/drawing/2015/9/8/chartex" xmlns:mc="http://schemas.openxmlformats.org/markup-compatibility/2006" xmlns:o="urn:schemas-microsoft-com:office:office" xmlns:r="http://schemas.openxmlformats.org/officeDocument/2006/relationships" xmlns:m="http://schemas.openxmlformats.org/officeDocument/2006/math" xmlns:v="urn:schemas-microsoft-com:vml" xmlns:wp14="http://schemas.microsoft.com/office/word/2010/wordprocessingDrawing" xmlns:wp="http://schemas.openxmlformats.org/drawingml/2006/wordprocessingDrawing" xmlns:w10="urn:schemas-microsoft-com:office:word" xmlns:w="http://schemas.openxmlformats.org/wordprocessingml/2006/main" xmlns:w14="http://schemas.microsoft.com/office/word/2010/wordml" xmlns:w15="http://schemas.microsoft.com/office/word/2012/wordml" xmlns:w16se="http://schemas.microsoft.com/office/word/2015/wordml/symex" xmlns:wpg="http://schemas.microsoft.com/office/word/2010/wordprocessingGroup" xmlns:wpi="http://schemas.microsoft.com/office/word/2010/wordprocessingInk" xmlns:wne="http://schemas.microsoft.com/office/word/2006/wordml" xmlns:wps="http://schemas.microsoft.com/office/word/2010/wordprocessingShape" mc:Ignorable="w14 w15 w16se wp14">
+<w:ftr xmlns:wpc="http://schemas.microsoft.com/office/word/2010/wordprocessingCanvas" xmlns:cx="http://schemas.microsoft.com/office/drawing/2014/chartex" xmlns:cx1="http://schemas.microsoft.com/office/drawing/2015/9/8/chartex" xmlns:cx2="http://schemas.microsoft.com/office/drawing/2015/10/21/chartex" xmlns:cx3="http://schemas.microsoft.com/office/drawing/2016/5/9/chartex" xmlns:cx4="http://schemas.microsoft.com/office/drawing/2016/5/10/chartex" xmlns:cx5="http://schemas.microsoft.com/office/drawing/2016/5/11/chartex" xmlns:cx6="http://schemas.microsoft.com/office/drawing/2016/5/12/chartex" xmlns:cx7="http://schemas.microsoft.com/office/drawing/2016/5/13/chartex" xmlns:cx8="http://schemas.microsoft.com/office/drawing/2016/5/14/chartex" xmlns:mc="http://schemas.openxmlformats.org/markup-compatibility/2006" xmlns:aink="http://schemas.microsoft.com/office/drawing/2016/ink" xmlns:am3d="http://schemas.microsoft.com/office/drawing/2017/model3d" xmlns:o="urn:schemas-microsoft-com:office:office" xmlns:r="http://schemas.openxmlformats.org/officeDocument/2006/relationships" xmlns:m="http://schemas.openxmlformats.org/officeDocument/2006/math" xmlns:v="urn:schemas-microsoft-com:vml" xmlns:wp14="http://schemas.microsoft.com/office/word/2010/wordprocessingDrawing" xmlns:wp="http://schemas.openxmlformats.org/drawingml/2006/wordprocessingDrawing" xmlns:w10="urn:schemas-microsoft-com:office:word" xmlns:w="http://schemas.openxmlformats.org/wordprocessingml/2006/main" xmlns:w14="http://schemas.microsoft.com/office/word/2010/wordml" xmlns:w15="http://schemas.microsoft.com/office/word/2012/wordml" xmlns:w16cid="http://schemas.microsoft.com/office/word/2016/wordml/cid" xmlns:w16se="http://schemas.microsoft.com/office/word/2015/wordml/symex" xmlns:wpg="http://schemas.microsoft.com/office/word/2010/wordprocessingGroup" xmlns:wpi="http://schemas.microsoft.com/office/word/2010/wordprocessingInk" xmlns:wne="http://schemas.microsoft.com/office/word/2006/wordml" xmlns:wps="http://schemas.microsoft.com/office/word/2010/wordprocessingShape" mc:Ignorable="w14 w15 w16se w16cid wp14">
   <w:p>
     <w:pPr>
       <w:pStyle w:val="Stopka"/>
@@ -7021,7 +7891,7 @@
 </file>
 
 <file path=word/footer2.xml><?xml version="1.0" encoding="utf-8"?>
-<w:ftr xmlns:wpc="http://schemas.microsoft.com/office/word/2010/wordprocessingCanvas" xmlns:cx="http://schemas.microsoft.com/office/drawing/2014/chartex" xmlns:cx1="http://schemas.microsoft.com/office/drawing/2015/9/8/chartex" xmlns:mc="http://schemas.openxmlformats.org/markup-compatibility/2006" xmlns:o="urn:schemas-microsoft-com:office:office" xmlns:r="http://schemas.openxmlformats.org/officeDocument/2006/relationships" xmlns:m="http://schemas.openxmlformats.org/officeDocument/2006/math" xmlns:v="urn:schemas-microsoft-com:vml" xmlns:wp14="http://schemas.microsoft.com/office/word/2010/wordprocessingDrawing" xmlns:wp="http://schemas.openxmlformats.org/drawingml/2006/wordprocessingDrawing" xmlns:w10="urn:schemas-microsoft-com:office:word" xmlns:w="http://schemas.openxmlformats.org/wordprocessingml/2006/main" xmlns:w14="http://schemas.microsoft.com/office/word/2010/wordml" xmlns:w15="http://schemas.microsoft.com/office/word/2012/wordml" xmlns:w16se="http://schemas.microsoft.com/office/word/2015/wordml/symex" xmlns:wpg="http://schemas.microsoft.com/office/word/2010/wordprocessingGroup" xmlns:wpi="http://schemas.microsoft.com/office/word/2010/wordprocessingInk" xmlns:wne="http://schemas.microsoft.com/office/word/2006/wordml" xmlns:wps="http://schemas.microsoft.com/office/word/2010/wordprocessingShape" mc:Ignorable="w14 w15 w16se wp14">
+<w:ftr xmlns:wpc="http://schemas.microsoft.com/office/word/2010/wordprocessingCanvas" xmlns:cx="http://schemas.microsoft.com/office/drawing/2014/chartex" xmlns:cx1="http://schemas.microsoft.com/office/drawing/2015/9/8/chartex" xmlns:cx2="http://schemas.microsoft.com/office/drawing/2015/10/21/chartex" xmlns:cx3="http://schemas.microsoft.com/office/drawing/2016/5/9/chartex" xmlns:cx4="http://schemas.microsoft.com/office/drawing/2016/5/10/chartex" xmlns:cx5="http://schemas.microsoft.com/office/drawing/2016/5/11/chartex" xmlns:cx6="http://schemas.microsoft.com/office/drawing/2016/5/12/chartex" xmlns:cx7="http://schemas.microsoft.com/office/drawing/2016/5/13/chartex" xmlns:cx8="http://schemas.microsoft.com/office/drawing/2016/5/14/chartex" xmlns:mc="http://schemas.openxmlformats.org/markup-compatibility/2006" xmlns:aink="http://schemas.microsoft.com/office/drawing/2016/ink" xmlns:am3d="http://schemas.microsoft.com/office/drawing/2017/model3d" xmlns:o="urn:schemas-microsoft-com:office:office" xmlns:r="http://schemas.openxmlformats.org/officeDocument/2006/relationships" xmlns:m="http://schemas.openxmlformats.org/officeDocument/2006/math" xmlns:v="urn:schemas-microsoft-com:vml" xmlns:wp14="http://schemas.microsoft.com/office/word/2010/wordprocessingDrawing" xmlns:wp="http://schemas.openxmlformats.org/drawingml/2006/wordprocessingDrawing" xmlns:w10="urn:schemas-microsoft-com:office:word" xmlns:w="http://schemas.openxmlformats.org/wordprocessingml/2006/main" xmlns:w14="http://schemas.microsoft.com/office/word/2010/wordml" xmlns:w15="http://schemas.microsoft.com/office/word/2012/wordml" xmlns:w16cid="http://schemas.microsoft.com/office/word/2016/wordml/cid" xmlns:w16se="http://schemas.microsoft.com/office/word/2015/wordml/symex" xmlns:wpg="http://schemas.microsoft.com/office/word/2010/wordprocessingGroup" xmlns:wpi="http://schemas.microsoft.com/office/word/2010/wordprocessingInk" xmlns:wne="http://schemas.microsoft.com/office/word/2006/wordml" xmlns:wps="http://schemas.microsoft.com/office/word/2010/wordprocessingShape" mc:Ignorable="w14 w15 w16se w16cid wp14">
   <w:p>
     <w:pPr>
       <w:pStyle w:val="Stopka"/>
@@ -7037,7 +7907,7 @@
 </file>
 
 <file path=word/footer3.xml><?xml version="1.0" encoding="utf-8"?>
-<w:ftr xmlns:wpc="http://schemas.microsoft.com/office/word/2010/wordprocessingCanvas" xmlns:cx="http://schemas.microsoft.com/office/drawing/2014/chartex" xmlns:cx1="http://schemas.microsoft.com/office/drawing/2015/9/8/chartex" xmlns:mc="http://schemas.openxmlformats.org/markup-compatibility/2006" xmlns:o="urn:schemas-microsoft-com:office:office" xmlns:r="http://schemas.openxmlformats.org/officeDocument/2006/relationships" xmlns:m="http://schemas.openxmlformats.org/officeDocument/2006/math" xmlns:v="urn:schemas-microsoft-com:vml" xmlns:wp14="http://schemas.microsoft.com/office/word/2010/wordprocessingDrawing" xmlns:wp="http://schemas.openxmlformats.org/drawingml/2006/wordprocessingDrawing" xmlns:w10="urn:schemas-microsoft-com:office:word" xmlns:w="http://schemas.openxmlformats.org/wordprocessingml/2006/main" xmlns:w14="http://schemas.microsoft.com/office/word/2010/wordml" xmlns:w15="http://schemas.microsoft.com/office/word/2012/wordml" xmlns:w16se="http://schemas.microsoft.com/office/word/2015/wordml/symex" xmlns:wpg="http://schemas.microsoft.com/office/word/2010/wordprocessingGroup" xmlns:wpi="http://schemas.microsoft.com/office/word/2010/wordprocessingInk" xmlns:wne="http://schemas.microsoft.com/office/word/2006/wordml" xmlns:wps="http://schemas.microsoft.com/office/word/2010/wordprocessingShape" mc:Ignorable="w14 w15 w16se wp14">
+<w:ftr xmlns:wpc="http://schemas.microsoft.com/office/word/2010/wordprocessingCanvas" xmlns:cx="http://schemas.microsoft.com/office/drawing/2014/chartex" xmlns:cx1="http://schemas.microsoft.com/office/drawing/2015/9/8/chartex" xmlns:cx2="http://schemas.microsoft.com/office/drawing/2015/10/21/chartex" xmlns:cx3="http://schemas.microsoft.com/office/drawing/2016/5/9/chartex" xmlns:cx4="http://schemas.microsoft.com/office/drawing/2016/5/10/chartex" xmlns:cx5="http://schemas.microsoft.com/office/drawing/2016/5/11/chartex" xmlns:cx6="http://schemas.microsoft.com/office/drawing/2016/5/12/chartex" xmlns:cx7="http://schemas.microsoft.com/office/drawing/2016/5/13/chartex" xmlns:cx8="http://schemas.microsoft.com/office/drawing/2016/5/14/chartex" xmlns:mc="http://schemas.openxmlformats.org/markup-compatibility/2006" xmlns:aink="http://schemas.microsoft.com/office/drawing/2016/ink" xmlns:am3d="http://schemas.microsoft.com/office/drawing/2017/model3d" xmlns:o="urn:schemas-microsoft-com:office:office" xmlns:r="http://schemas.openxmlformats.org/officeDocument/2006/relationships" xmlns:m="http://schemas.openxmlformats.org/officeDocument/2006/math" xmlns:v="urn:schemas-microsoft-com:vml" xmlns:wp14="http://schemas.microsoft.com/office/word/2010/wordprocessingDrawing" xmlns:wp="http://schemas.openxmlformats.org/drawingml/2006/wordprocessingDrawing" xmlns:w10="urn:schemas-microsoft-com:office:word" xmlns:w="http://schemas.openxmlformats.org/wordprocessingml/2006/main" xmlns:w14="http://schemas.microsoft.com/office/word/2010/wordml" xmlns:w15="http://schemas.microsoft.com/office/word/2012/wordml" xmlns:w16cid="http://schemas.microsoft.com/office/word/2016/wordml/cid" xmlns:w16se="http://schemas.microsoft.com/office/word/2015/wordml/symex" xmlns:wpg="http://schemas.microsoft.com/office/word/2010/wordprocessingGroup" xmlns:wpi="http://schemas.microsoft.com/office/word/2010/wordprocessingInk" xmlns:wne="http://schemas.microsoft.com/office/word/2006/wordml" xmlns:wps="http://schemas.microsoft.com/office/word/2010/wordprocessingShape" mc:Ignorable="w14 w15 w16se w16cid wp14">
   <w:p>
     <w:pPr>
       <w:pStyle w:val="Stopka"/>
@@ -7053,7 +7923,7 @@
 </file>
 
 <file path=word/footer4.xml><?xml version="1.0" encoding="utf-8"?>
-<w:ftr xmlns:wpc="http://schemas.microsoft.com/office/word/2010/wordprocessingCanvas" xmlns:cx="http://schemas.microsoft.com/office/drawing/2014/chartex" xmlns:cx1="http://schemas.microsoft.com/office/drawing/2015/9/8/chartex" xmlns:mc="http://schemas.openxmlformats.org/markup-compatibility/2006" xmlns:o="urn:schemas-microsoft-com:office:office" xmlns:r="http://schemas.openxmlformats.org/officeDocument/2006/relationships" xmlns:m="http://schemas.openxmlformats.org/officeDocument/2006/math" xmlns:v="urn:schemas-microsoft-com:vml" xmlns:wp14="http://schemas.microsoft.com/office/word/2010/wordprocessingDrawing" xmlns:wp="http://schemas.openxmlformats.org/drawingml/2006/wordprocessingDrawing" xmlns:w10="urn:schemas-microsoft-com:office:word" xmlns:w="http://schemas.openxmlformats.org/wordprocessingml/2006/main" xmlns:w14="http://schemas.microsoft.com/office/word/2010/wordml" xmlns:w15="http://schemas.microsoft.com/office/word/2012/wordml" xmlns:w16se="http://schemas.microsoft.com/office/word/2015/wordml/symex" xmlns:wpg="http://schemas.microsoft.com/office/word/2010/wordprocessingGroup" xmlns:wpi="http://schemas.microsoft.com/office/word/2010/wordprocessingInk" xmlns:wne="http://schemas.microsoft.com/office/word/2006/wordml" xmlns:wps="http://schemas.microsoft.com/office/word/2010/wordprocessingShape" mc:Ignorable="w14 w15 w16se wp14">
+<w:ftr xmlns:wpc="http://schemas.microsoft.com/office/word/2010/wordprocessingCanvas" xmlns:cx="http://schemas.microsoft.com/office/drawing/2014/chartex" xmlns:cx1="http://schemas.microsoft.com/office/drawing/2015/9/8/chartex" xmlns:cx2="http://schemas.microsoft.com/office/drawing/2015/10/21/chartex" xmlns:cx3="http://schemas.microsoft.com/office/drawing/2016/5/9/chartex" xmlns:cx4="http://schemas.microsoft.com/office/drawing/2016/5/10/chartex" xmlns:cx5="http://schemas.microsoft.com/office/drawing/2016/5/11/chartex" xmlns:cx6="http://schemas.microsoft.com/office/drawing/2016/5/12/chartex" xmlns:cx7="http://schemas.microsoft.com/office/drawing/2016/5/13/chartex" xmlns:cx8="http://schemas.microsoft.com/office/drawing/2016/5/14/chartex" xmlns:mc="http://schemas.openxmlformats.org/markup-compatibility/2006" xmlns:aink="http://schemas.microsoft.com/office/drawing/2016/ink" xmlns:am3d="http://schemas.microsoft.com/office/drawing/2017/model3d" xmlns:o="urn:schemas-microsoft-com:office:office" xmlns:r="http://schemas.openxmlformats.org/officeDocument/2006/relationships" xmlns:m="http://schemas.openxmlformats.org/officeDocument/2006/math" xmlns:v="urn:schemas-microsoft-com:vml" xmlns:wp14="http://schemas.microsoft.com/office/word/2010/wordprocessingDrawing" xmlns:wp="http://schemas.openxmlformats.org/drawingml/2006/wordprocessingDrawing" xmlns:w10="urn:schemas-microsoft-com:office:word" xmlns:w="http://schemas.openxmlformats.org/wordprocessingml/2006/main" xmlns:w14="http://schemas.microsoft.com/office/word/2010/wordml" xmlns:w15="http://schemas.microsoft.com/office/word/2012/wordml" xmlns:w16cid="http://schemas.microsoft.com/office/word/2016/wordml/cid" xmlns:w16se="http://schemas.microsoft.com/office/word/2015/wordml/symex" xmlns:wpg="http://schemas.microsoft.com/office/word/2010/wordprocessingGroup" xmlns:wpi="http://schemas.microsoft.com/office/word/2010/wordprocessingInk" xmlns:wne="http://schemas.microsoft.com/office/word/2006/wordml" xmlns:wps="http://schemas.microsoft.com/office/word/2010/wordprocessingShape" mc:Ignorable="w14 w15 w16se w16cid wp14">
   <w:sdt>
     <w:sdtPr>
       <w:id w:val="-1152524713"/>
@@ -7098,7 +7968,7 @@
 </file>
 
 <file path=word/footer5.xml><?xml version="1.0" encoding="utf-8"?>
-<w:ftr xmlns:wpc="http://schemas.microsoft.com/office/word/2010/wordprocessingCanvas" xmlns:cx="http://schemas.microsoft.com/office/drawing/2014/chartex" xmlns:cx1="http://schemas.microsoft.com/office/drawing/2015/9/8/chartex" xmlns:mc="http://schemas.openxmlformats.org/markup-compatibility/2006" xmlns:o="urn:schemas-microsoft-com:office:office" xmlns:r="http://schemas.openxmlformats.org/officeDocument/2006/relationships" xmlns:m="http://schemas.openxmlformats.org/officeDocument/2006/math" xmlns:v="urn:schemas-microsoft-com:vml" xmlns:wp14="http://schemas.microsoft.com/office/word/2010/wordprocessingDrawing" xmlns:wp="http://schemas.openxmlformats.org/drawingml/2006/wordprocessingDrawing" xmlns:w10="urn:schemas-microsoft-com:office:word" xmlns:w="http://schemas.openxmlformats.org/wordprocessingml/2006/main" xmlns:w14="http://schemas.microsoft.com/office/word/2010/wordml" xmlns:w15="http://schemas.microsoft.com/office/word/2012/wordml" xmlns:w16se="http://schemas.microsoft.com/office/word/2015/wordml/symex" xmlns:wpg="http://schemas.microsoft.com/office/word/2010/wordprocessingGroup" xmlns:wpi="http://schemas.microsoft.com/office/word/2010/wordprocessingInk" xmlns:wne="http://schemas.microsoft.com/office/word/2006/wordml" xmlns:wps="http://schemas.microsoft.com/office/word/2010/wordprocessingShape" mc:Ignorable="w14 w15 w16se wp14">
+<w:ftr xmlns:wpc="http://schemas.microsoft.com/office/word/2010/wordprocessingCanvas" xmlns:cx="http://schemas.microsoft.com/office/drawing/2014/chartex" xmlns:cx1="http://schemas.microsoft.com/office/drawing/2015/9/8/chartex" xmlns:cx2="http://schemas.microsoft.com/office/drawing/2015/10/21/chartex" xmlns:cx3="http://schemas.microsoft.com/office/drawing/2016/5/9/chartex" xmlns:cx4="http://schemas.microsoft.com/office/drawing/2016/5/10/chartex" xmlns:cx5="http://schemas.microsoft.com/office/drawing/2016/5/11/chartex" xmlns:cx6="http://schemas.microsoft.com/office/drawing/2016/5/12/chartex" xmlns:cx7="http://schemas.microsoft.com/office/drawing/2016/5/13/chartex" xmlns:cx8="http://schemas.microsoft.com/office/drawing/2016/5/14/chartex" xmlns:mc="http://schemas.openxmlformats.org/markup-compatibility/2006" xmlns:aink="http://schemas.microsoft.com/office/drawing/2016/ink" xmlns:am3d="http://schemas.microsoft.com/office/drawing/2017/model3d" xmlns:o="urn:schemas-microsoft-com:office:office" xmlns:r="http://schemas.openxmlformats.org/officeDocument/2006/relationships" xmlns:m="http://schemas.openxmlformats.org/officeDocument/2006/math" xmlns:v="urn:schemas-microsoft-com:vml" xmlns:wp14="http://schemas.microsoft.com/office/word/2010/wordprocessingDrawing" xmlns:wp="http://schemas.openxmlformats.org/drawingml/2006/wordprocessingDrawing" xmlns:w10="urn:schemas-microsoft-com:office:word" xmlns:w="http://schemas.openxmlformats.org/wordprocessingml/2006/main" xmlns:w14="http://schemas.microsoft.com/office/word/2010/wordml" xmlns:w15="http://schemas.microsoft.com/office/word/2012/wordml" xmlns:w16cid="http://schemas.microsoft.com/office/word/2016/wordml/cid" xmlns:w16se="http://schemas.microsoft.com/office/word/2015/wordml/symex" xmlns:wpg="http://schemas.microsoft.com/office/word/2010/wordprocessingGroup" xmlns:wpi="http://schemas.microsoft.com/office/word/2010/wordprocessingInk" xmlns:wne="http://schemas.microsoft.com/office/word/2006/wordml" xmlns:wps="http://schemas.microsoft.com/office/word/2010/wordprocessingShape" mc:Ignorable="w14 w15 w16se w16cid wp14">
   <w:sdt>
     <w:sdtPr>
       <w:id w:val="-455179039"/>
@@ -7144,7 +8014,7 @@
 </file>
 
 <file path=word/footer6.xml><?xml version="1.0" encoding="utf-8"?>
-<w:ftr xmlns:wpc="http://schemas.microsoft.com/office/word/2010/wordprocessingCanvas" xmlns:cx="http://schemas.microsoft.com/office/drawing/2014/chartex" xmlns:cx1="http://schemas.microsoft.com/office/drawing/2015/9/8/chartex" xmlns:mc="http://schemas.openxmlformats.org/markup-compatibility/2006" xmlns:o="urn:schemas-microsoft-com:office:office" xmlns:r="http://schemas.openxmlformats.org/officeDocument/2006/relationships" xmlns:m="http://schemas.openxmlformats.org/officeDocument/2006/math" xmlns:v="urn:schemas-microsoft-com:vml" xmlns:wp14="http://schemas.microsoft.com/office/word/2010/wordprocessingDrawing" xmlns:wp="http://schemas.openxmlformats.org/drawingml/2006/wordprocessingDrawing" xmlns:w10="urn:schemas-microsoft-com:office:word" xmlns:w="http://schemas.openxmlformats.org/wordprocessingml/2006/main" xmlns:w14="http://schemas.microsoft.com/office/word/2010/wordml" xmlns:w15="http://schemas.microsoft.com/office/word/2012/wordml" xmlns:w16se="http://schemas.microsoft.com/office/word/2015/wordml/symex" xmlns:wpg="http://schemas.microsoft.com/office/word/2010/wordprocessingGroup" xmlns:wpi="http://schemas.microsoft.com/office/word/2010/wordprocessingInk" xmlns:wne="http://schemas.microsoft.com/office/word/2006/wordml" xmlns:wps="http://schemas.microsoft.com/office/word/2010/wordprocessingShape" mc:Ignorable="w14 w15 w16se wp14">
+<w:ftr xmlns:wpc="http://schemas.microsoft.com/office/word/2010/wordprocessingCanvas" xmlns:cx="http://schemas.microsoft.com/office/drawing/2014/chartex" xmlns:cx1="http://schemas.microsoft.com/office/drawing/2015/9/8/chartex" xmlns:cx2="http://schemas.microsoft.com/office/drawing/2015/10/21/chartex" xmlns:cx3="http://schemas.microsoft.com/office/drawing/2016/5/9/chartex" xmlns:cx4="http://schemas.microsoft.com/office/drawing/2016/5/10/chartex" xmlns:cx5="http://schemas.microsoft.com/office/drawing/2016/5/11/chartex" xmlns:cx6="http://schemas.microsoft.com/office/drawing/2016/5/12/chartex" xmlns:cx7="http://schemas.microsoft.com/office/drawing/2016/5/13/chartex" xmlns:cx8="http://schemas.microsoft.com/office/drawing/2016/5/14/chartex" xmlns:mc="http://schemas.openxmlformats.org/markup-compatibility/2006" xmlns:aink="http://schemas.microsoft.com/office/drawing/2016/ink" xmlns:am3d="http://schemas.microsoft.com/office/drawing/2017/model3d" xmlns:o="urn:schemas-microsoft-com:office:office" xmlns:r="http://schemas.openxmlformats.org/officeDocument/2006/relationships" xmlns:m="http://schemas.openxmlformats.org/officeDocument/2006/math" xmlns:v="urn:schemas-microsoft-com:vml" xmlns:wp14="http://schemas.microsoft.com/office/word/2010/wordprocessingDrawing" xmlns:wp="http://schemas.openxmlformats.org/drawingml/2006/wordprocessingDrawing" xmlns:w10="urn:schemas-microsoft-com:office:word" xmlns:w="http://schemas.openxmlformats.org/wordprocessingml/2006/main" xmlns:w14="http://schemas.microsoft.com/office/word/2010/wordml" xmlns:w15="http://schemas.microsoft.com/office/word/2012/wordml" xmlns:w16cid="http://schemas.microsoft.com/office/word/2016/wordml/cid" xmlns:w16se="http://schemas.microsoft.com/office/word/2015/wordml/symex" xmlns:wpg="http://schemas.microsoft.com/office/word/2010/wordprocessingGroup" xmlns:wpi="http://schemas.microsoft.com/office/word/2010/wordprocessingInk" xmlns:wne="http://schemas.microsoft.com/office/word/2006/wordml" xmlns:wps="http://schemas.microsoft.com/office/word/2010/wordprocessingShape" mc:Ignorable="w14 w15 w16se w16cid wp14">
   <w:p>
     <w:pPr>
       <w:pStyle w:val="Stopka"/>
@@ -7160,7 +8030,7 @@
 </file>
 
 <file path=word/footnotes.xml><?xml version="1.0" encoding="utf-8"?>
-<w:footnotes xmlns:wpc="http://schemas.microsoft.com/office/word/2010/wordprocessingCanvas" xmlns:cx="http://schemas.microsoft.com/office/drawing/2014/chartex" xmlns:cx1="http://schemas.microsoft.com/office/drawing/2015/9/8/chartex" xmlns:mc="http://schemas.openxmlformats.org/markup-compatibility/2006" xmlns:o="urn:schemas-microsoft-com:office:office" xmlns:r="http://schemas.openxmlformats.org/officeDocument/2006/relationships" xmlns:m="http://schemas.openxmlformats.org/officeDocument/2006/math" xmlns:v="urn:schemas-microsoft-com:vml" xmlns:wp14="http://schemas.microsoft.com/office/word/2010/wordprocessingDrawing" xmlns:wp="http://schemas.openxmlformats.org/drawingml/2006/wordprocessingDrawing" xmlns:w10="urn:schemas-microsoft-com:office:word" xmlns:w="http://schemas.openxmlformats.org/wordprocessingml/2006/main" xmlns:w14="http://schemas.microsoft.com/office/word/2010/wordml" xmlns:w15="http://schemas.microsoft.com/office/word/2012/wordml" xmlns:w16se="http://schemas.microsoft.com/office/word/2015/wordml/symex" xmlns:wpg="http://schemas.microsoft.com/office/word/2010/wordprocessingGroup" xmlns:wpi="http://schemas.microsoft.com/office/word/2010/wordprocessingInk" xmlns:wne="http://schemas.microsoft.com/office/word/2006/wordml" xmlns:wps="http://schemas.microsoft.com/office/word/2010/wordprocessingShape" mc:Ignorable="w14 w15 w16se wp14">
+<w:footnotes xmlns:wpc="http://schemas.microsoft.com/office/word/2010/wordprocessingCanvas" xmlns:cx="http://schemas.microsoft.com/office/drawing/2014/chartex" xmlns:cx1="http://schemas.microsoft.com/office/drawing/2015/9/8/chartex" xmlns:cx2="http://schemas.microsoft.com/office/drawing/2015/10/21/chartex" xmlns:cx3="http://schemas.microsoft.com/office/drawing/2016/5/9/chartex" xmlns:cx4="http://schemas.microsoft.com/office/drawing/2016/5/10/chartex" xmlns:cx5="http://schemas.microsoft.com/office/drawing/2016/5/11/chartex" xmlns:cx6="http://schemas.microsoft.com/office/drawing/2016/5/12/chartex" xmlns:cx7="http://schemas.microsoft.com/office/drawing/2016/5/13/chartex" xmlns:cx8="http://schemas.microsoft.com/office/drawing/2016/5/14/chartex" xmlns:mc="http://schemas.openxmlformats.org/markup-compatibility/2006" xmlns:aink="http://schemas.microsoft.com/office/drawing/2016/ink" xmlns:am3d="http://schemas.microsoft.com/office/drawing/2017/model3d" xmlns:o="urn:schemas-microsoft-com:office:office" xmlns:r="http://schemas.openxmlformats.org/officeDocument/2006/relationships" xmlns:m="http://schemas.openxmlformats.org/officeDocument/2006/math" xmlns:v="urn:schemas-microsoft-com:vml" xmlns:wp14="http://schemas.microsoft.com/office/word/2010/wordprocessingDrawing" xmlns:wp="http://schemas.openxmlformats.org/drawingml/2006/wordprocessingDrawing" xmlns:w10="urn:schemas-microsoft-com:office:word" xmlns:w="http://schemas.openxmlformats.org/wordprocessingml/2006/main" xmlns:w14="http://schemas.microsoft.com/office/word/2010/wordml" xmlns:w15="http://schemas.microsoft.com/office/word/2012/wordml" xmlns:w16cid="http://schemas.microsoft.com/office/word/2016/wordml/cid" xmlns:w16se="http://schemas.microsoft.com/office/word/2015/wordml/symex" xmlns:wpg="http://schemas.microsoft.com/office/word/2010/wordprocessingGroup" xmlns:wpi="http://schemas.microsoft.com/office/word/2010/wordprocessingInk" xmlns:wne="http://schemas.microsoft.com/office/word/2006/wordml" xmlns:wps="http://schemas.microsoft.com/office/word/2010/wordprocessingShape" mc:Ignorable="w14 w15 w16se w16cid wp14">
   <w:footnote w:type="separator" w:id="-1">
     <w:p>
       <w:pPr>
@@ -7185,7 +8055,7 @@
 </file>
 
 <file path=word/numbering.xml><?xml version="1.0" encoding="utf-8"?>
-<w:numbering xmlns:wpc="http://schemas.microsoft.com/office/word/2010/wordprocessingCanvas" xmlns:cx="http://schemas.microsoft.com/office/drawing/2014/chartex" xmlns:cx1="http://schemas.microsoft.com/office/drawing/2015/9/8/chartex" xmlns:mc="http://schemas.openxmlformats.org/markup-compatibility/2006" xmlns:o="urn:schemas-microsoft-com:office:office" xmlns:r="http://schemas.openxmlformats.org/officeDocument/2006/relationships" xmlns:m="http://schemas.openxmlformats.org/officeDocument/2006/math" xmlns:v="urn:schemas-microsoft-com:vml" xmlns:wp14="http://schemas.microsoft.com/office/word/2010/wordprocessingDrawing" xmlns:wp="http://schemas.openxmlformats.org/drawingml/2006/wordprocessingDrawing" xmlns:w10="urn:schemas-microsoft-com:office:word" xmlns:w="http://schemas.openxmlformats.org/wordprocessingml/2006/main" xmlns:w14="http://schemas.microsoft.com/office/word/2010/wordml" xmlns:w15="http://schemas.microsoft.com/office/word/2012/wordml" xmlns:w16se="http://schemas.microsoft.com/office/word/2015/wordml/symex" xmlns:wpg="http://schemas.microsoft.com/office/word/2010/wordprocessingGroup" xmlns:wpi="http://schemas.microsoft.com/office/word/2010/wordprocessingInk" xmlns:wne="http://schemas.microsoft.com/office/word/2006/wordml" xmlns:wps="http://schemas.microsoft.com/office/word/2010/wordprocessingShape" mc:Ignorable="w14 w15 w16se wp14">
+<w:numbering xmlns:wpc="http://schemas.microsoft.com/office/word/2010/wordprocessingCanvas" xmlns:cx="http://schemas.microsoft.com/office/drawing/2014/chartex" xmlns:cx1="http://schemas.microsoft.com/office/drawing/2015/9/8/chartex" xmlns:cx2="http://schemas.microsoft.com/office/drawing/2015/10/21/chartex" xmlns:cx3="http://schemas.microsoft.com/office/drawing/2016/5/9/chartex" xmlns:cx4="http://schemas.microsoft.com/office/drawing/2016/5/10/chartex" xmlns:cx5="http://schemas.microsoft.com/office/drawing/2016/5/11/chartex" xmlns:cx6="http://schemas.microsoft.com/office/drawing/2016/5/12/chartex" xmlns:cx7="http://schemas.microsoft.com/office/drawing/2016/5/13/chartex" xmlns:cx8="http://schemas.microsoft.com/office/drawing/2016/5/14/chartex" xmlns:mc="http://schemas.openxmlformats.org/markup-compatibility/2006" xmlns:aink="http://schemas.microsoft.com/office/drawing/2016/ink" xmlns:am3d="http://schemas.microsoft.com/office/drawing/2017/model3d" xmlns:o="urn:schemas-microsoft-com:office:office" xmlns:r="http://schemas.openxmlformats.org/officeDocument/2006/relationships" xmlns:m="http://schemas.openxmlformats.org/officeDocument/2006/math" xmlns:v="urn:schemas-microsoft-com:vml" xmlns:wp14="http://schemas.microsoft.com/office/word/2010/wordprocessingDrawing" xmlns:wp="http://schemas.openxmlformats.org/drawingml/2006/wordprocessingDrawing" xmlns:w10="urn:schemas-microsoft-com:office:word" xmlns:w="http://schemas.openxmlformats.org/wordprocessingml/2006/main" xmlns:w14="http://schemas.microsoft.com/office/word/2010/wordml" xmlns:w15="http://schemas.microsoft.com/office/word/2012/wordml" xmlns:w16cid="http://schemas.microsoft.com/office/word/2016/wordml/cid" xmlns:w16se="http://schemas.microsoft.com/office/word/2015/wordml/symex" xmlns:wpg="http://schemas.microsoft.com/office/word/2010/wordprocessingGroup" xmlns:wpi="http://schemas.microsoft.com/office/word/2010/wordprocessingInk" xmlns:wne="http://schemas.microsoft.com/office/word/2006/wordml" xmlns:wps="http://schemas.microsoft.com/office/word/2010/wordprocessingShape" mc:Ignorable="w14 w15 w16se w16cid wp14">
   <w:abstractNum w:abstractNumId="0" w15:restartNumberingAfterBreak="0">
     <w:nsid w:val="01F241EE"/>
     <w:multiLevelType w:val="hybridMultilevel"/>
@@ -8366,7 +9236,7 @@
 </file>
 
 <file path=word/styles.xml><?xml version="1.0" encoding="utf-8"?>
-<w:styles xmlns:mc="http://schemas.openxmlformats.org/markup-compatibility/2006" xmlns:r="http://schemas.openxmlformats.org/officeDocument/2006/relationships" xmlns:w="http://schemas.openxmlformats.org/wordprocessingml/2006/main" xmlns:w14="http://schemas.microsoft.com/office/word/2010/wordml" xmlns:w15="http://schemas.microsoft.com/office/word/2012/wordml" xmlns:w16se="http://schemas.microsoft.com/office/word/2015/wordml/symex" mc:Ignorable="w14 w15 w16se">
+<w:styles xmlns:mc="http://schemas.openxmlformats.org/markup-compatibility/2006" xmlns:r="http://schemas.openxmlformats.org/officeDocument/2006/relationships" xmlns:w="http://schemas.openxmlformats.org/wordprocessingml/2006/main" xmlns:w14="http://schemas.microsoft.com/office/word/2010/wordml" xmlns:w15="http://schemas.microsoft.com/office/word/2012/wordml" xmlns:w16cid="http://schemas.microsoft.com/office/word/2016/wordml/cid" xmlns:w16se="http://schemas.microsoft.com/office/word/2015/wordml/symex" mc:Ignorable="w14 w15 w16se w16cid">
   <w:docDefaults>
     <w:rPrDefault>
       <w:rPr>
@@ -8383,7 +9253,7 @@
       </w:pPr>
     </w:pPrDefault>
   </w:docDefaults>
-  <w:latentStyles w:defLockedState="0" w:defUIPriority="99" w:defSemiHidden="0" w:defUnhideWhenUsed="0" w:defQFormat="0" w:count="371">
+  <w:latentStyles w:defLockedState="0" w:defUIPriority="99" w:defSemiHidden="0" w:defUnhideWhenUsed="0" w:defQFormat="0" w:count="375">
     <w:lsdException w:name="Normal" w:uiPriority="0" w:qFormat="1"/>
     <w:lsdException w:name="heading 1" w:uiPriority="0" w:qFormat="1"/>
     <w:lsdException w:name="heading 2" w:semiHidden="1" w:uiPriority="0" w:unhideWhenUsed="1" w:qFormat="1"/>
@@ -8489,7 +9359,6 @@
     <w:lsdException w:name="HTML Sample" w:semiHidden="1" w:unhideWhenUsed="1"/>
     <w:lsdException w:name="HTML Typewriter" w:semiHidden="1" w:unhideWhenUsed="1"/>
     <w:lsdException w:name="HTML Variable" w:semiHidden="1" w:unhideWhenUsed="1"/>
-    <w:lsdException w:name="Normal Table" w:semiHidden="1" w:unhideWhenUsed="1"/>
     <w:lsdException w:name="annotation subject" w:semiHidden="1" w:unhideWhenUsed="1"/>
     <w:lsdException w:name="No List" w:semiHidden="1" w:unhideWhenUsed="1"/>
     <w:lsdException w:name="Outline List 1" w:semiHidden="1" w:unhideWhenUsed="1"/>
@@ -8533,10 +9402,8 @@
     <w:lsdException w:name="Table Elegant" w:semiHidden="1" w:unhideWhenUsed="1"/>
     <w:lsdException w:name="Table Professional" w:semiHidden="1" w:unhideWhenUsed="1"/>
     <w:lsdException w:name="Table Subtle 1" w:semiHidden="1" w:unhideWhenUsed="1"/>
-    <w:lsdException w:name="Table Subtle 2" w:semiHidden="1" w:unhideWhenUsed="1"/>
     <w:lsdException w:name="Table Web 1" w:semiHidden="1" w:unhideWhenUsed="1"/>
     <w:lsdException w:name="Table Web 2" w:semiHidden="1" w:unhideWhenUsed="1"/>
-    <w:lsdException w:name="Table Web 3" w:semiHidden="1" w:unhideWhenUsed="1"/>
     <w:lsdException w:name="Balloon Text" w:semiHidden="1" w:unhideWhenUsed="1"/>
     <w:lsdException w:name="Table Grid" w:uiPriority="59"/>
     <w:lsdException w:name="Table Theme" w:semiHidden="1" w:unhideWhenUsed="1"/>
@@ -8755,6 +9622,10 @@
     <w:lsdException w:name="List Table 5 Dark Accent 6" w:uiPriority="50"/>
     <w:lsdException w:name="List Table 6 Colorful Accent 6" w:uiPriority="51"/>
     <w:lsdException w:name="List Table 7 Colorful Accent 6" w:uiPriority="52"/>
+    <w:lsdException w:name="Mention" w:semiHidden="1" w:unhideWhenUsed="1"/>
+    <w:lsdException w:name="Smart Hyperlink" w:semiHidden="1" w:unhideWhenUsed="1"/>
+    <w:lsdException w:name="Hashtag" w:semiHidden="1" w:unhideWhenUsed="1"/>
+    <w:lsdException w:name="Unresolved Mention" w:semiHidden="1" w:unhideWhenUsed="1"/>
   </w:latentStyles>
   <w:style w:type="paragraph" w:default="1" w:styleId="Normalny">
     <w:name w:val="Normal"/>
@@ -9598,7 +10469,7 @@
 </file>
 
 <file path=customXml/itemProps1.xml><?xml version="1.0" encoding="utf-8"?>
-<ds:datastoreItem xmlns:ds="http://schemas.openxmlformats.org/officeDocument/2006/customXml" ds:itemID="{D926127B-3E65-4C9D-8786-C3E6E2E3E9D5}">
+<ds:datastoreItem xmlns:ds="http://schemas.openxmlformats.org/officeDocument/2006/customXml" ds:itemID="{2F313D17-ACD2-44FC-90B2-0DE4B9F1B0EA}">
   <ds:schemaRefs>
     <ds:schemaRef ds:uri="http://schemas.openxmlformats.org/officeDocument/2006/bibliography"/>
   </ds:schemaRefs>

</xml_diff>

<commit_message>
chore: Completed GMDSS subsection
</commit_message>
<xml_diff>
--- a/JAKÓBIAK-Marek-praca-inż.docx
+++ b/JAKÓBIAK-Marek-praca-inż.docx
@@ -6177,7 +6177,19 @@
         <w:rPr>
           <w:lang w:eastAsia="en-US"/>
         </w:rPr>
-        <w:t xml:space="preserve">, cyfrowe systemy radiotelegrafii automatycznej oraz cyfrowe selektywne wywołanie DSC, możliwym stało się opracowanie systemu, w którym proces nadawania i odbioru sygnałów alarmujących o bezpieczeństwie jest w stanie zachodzić automatycznie. Udało się osiągnąć automatyczne, a także niezależne od warunków meteorologicznych, propagacyjnych, oraz pozycji geograficznej statku, zestawianie połączeń radiokomunikacyjnych w relacji statek-ląd i ląd-statek. Tak duża niezależność od nieprzewidywalnych warunków na morzu stała się możliwa poprzez zastosowanie szeregu środków łączności wykorzystujących radiowe zakresy częstotliwości pasma </w:t>
+        <w:t xml:space="preserve">, cyfrowe systemy radiotelegrafii automatycznej oraz cyfrowe selektywne wywołanie DSC, możliwym stało się opracowanie systemu, w którym proces nadawania i odbioru sygnałów alarmujących o bezpieczeństwie jest w stanie zachodzić automatycznie. Udało się osiągnąć automatyczne, a także niezależne od warunków meteorologicznych, propagacyjnych, oraz pozycji geograficznej statku, zestawianie połączeń radiokomunikacyjnych w relacji statek-ląd i ląd-statek. Tak duża </w:t>
+      </w:r>
+      <w:r>
+        <w:rPr>
+          <w:lang w:eastAsia="en-US"/>
+        </w:rPr>
+        <w:t>nie</w:t>
+      </w:r>
+      <w:r>
+        <w:rPr>
+          <w:lang w:eastAsia="en-US"/>
+        </w:rPr>
+        <w:t xml:space="preserve">zależność od nieprzewidywalnych warunków na morzu stała się możliwa poprzez zastosowanie szeregu środków łączności wykorzystujących radiowe zakresy częstotliwości pasma </w:t>
       </w:r>
       <w:r>
         <w:rPr>
@@ -6215,6 +6227,1057 @@
         <w:t xml:space="preserve"> awaryjnych EPIRB w systemie COSPAS-SARSAT oraz INMARSAT.</w:t>
       </w:r>
     </w:p>
+    <w:p>
+      <w:pPr>
+        <w:rPr>
+          <w:lang w:eastAsia="en-US"/>
+        </w:rPr>
+      </w:pPr>
+      <w:r>
+        <w:rPr>
+          <w:lang w:eastAsia="en-US"/>
+        </w:rPr>
+        <w:t>Podstawowe założenia i koncepcj</w:t>
+      </w:r>
+      <w:r>
+        <w:rPr>
+          <w:lang w:eastAsia="en-US"/>
+        </w:rPr>
+        <w:t>ę</w:t>
+      </w:r>
+      <w:r>
+        <w:rPr>
+          <w:lang w:eastAsia="en-US"/>
+        </w:rPr>
+        <w:t xml:space="preserve"> systemu GMDSS przedstawiono na rysunkach </w:t>
+      </w:r>
+      <w:proofErr w:type="spellStart"/>
+      <w:r>
+        <w:rPr>
+          <w:lang w:eastAsia="en-US"/>
+        </w:rPr>
+        <w:t>NaN</w:t>
+      </w:r>
+      <w:proofErr w:type="spellEnd"/>
+      <w:r>
+        <w:rPr>
+          <w:lang w:eastAsia="en-US"/>
+        </w:rPr>
+        <w:t xml:space="preserve"> (a, b, c, d). Według niej ośrodki koordynacji ratownictwa (MRCC i SAR) oraz statki będące w pobliżu miejsca katastrofy zostaną natychmiastowo poinformowane o zaistniałej, groźnej dla życia i mienia, sytuacji tym samym tworząc warunki do podjęcia skoordynowanej akcji ratowniczej. Warte zaznaczenia jest tutaj minimalne opóźnienie</w:t>
+      </w:r>
+      <w:r>
+        <w:rPr>
+          <w:lang w:eastAsia="en-US"/>
+        </w:rPr>
+        <w:t>,</w:t>
+      </w:r>
+      <w:r>
+        <w:rPr>
+          <w:lang w:eastAsia="en-US"/>
+        </w:rPr>
+        <w:t xml:space="preserve"> </w:t>
+      </w:r>
+      <w:r>
+        <w:rPr>
+          <w:lang w:eastAsia="en-US"/>
+        </w:rPr>
+        <w:t>tak</w:t>
+      </w:r>
+      <w:r>
+        <w:rPr>
+          <w:lang w:eastAsia="en-US"/>
+        </w:rPr>
+        <w:t xml:space="preserve"> ważne dla </w:t>
+      </w:r>
+      <w:r>
+        <w:rPr>
+          <w:lang w:eastAsia="en-US"/>
+        </w:rPr>
+        <w:t>zwiększenia szans powodzenia akcji ratowniczych.</w:t>
+      </w:r>
+    </w:p>
+    <w:p>
+      <w:pPr>
+        <w:rPr>
+          <w:lang w:eastAsia="en-US"/>
+        </w:rPr>
+      </w:pPr>
+      <w:r>
+        <w:rPr>
+          <w:lang w:eastAsia="en-US"/>
+        </w:rPr>
+        <w:t>W celu minimalizacji ryzyka nieprzewidzianych zdarzeń, s</w:t>
+      </w:r>
+      <w:r>
+        <w:rPr>
+          <w:lang w:eastAsia="en-US"/>
+        </w:rPr>
+        <w:t>ystem</w:t>
+      </w:r>
+      <w:r>
+        <w:rPr>
+          <w:lang w:eastAsia="en-US"/>
+        </w:rPr>
+        <w:t>,</w:t>
+      </w:r>
+      <w:r>
+        <w:rPr>
+          <w:lang w:eastAsia="en-US"/>
+        </w:rPr>
+        <w:t xml:space="preserve"> umożliwia także radiokomunikację w celach pilnych i bezpieczeństwa, oraz rozpowszechnianie morskich informacji bezpieczeństwa takich jak</w:t>
+      </w:r>
+      <w:r>
+        <w:rPr>
+          <w:lang w:eastAsia="en-US"/>
+        </w:rPr>
+        <w:t>: ostrzeżenia nawigacyjne i meteorologiczne, prognozy pogody i szeregu innych różnych pilnych informacji.</w:t>
+      </w:r>
+    </w:p>
+    <w:p>
+      <w:pPr>
+        <w:rPr>
+          <w:lang w:eastAsia="en-US"/>
+        </w:rPr>
+      </w:pPr>
+      <w:r>
+        <w:rPr>
+          <w:lang w:eastAsia="en-US"/>
+        </w:rPr>
+        <w:t>Każdy statek objęty tym systemem, niezależnie od położenia na morzu musi spełniać wszelkie funkcje radiokomunikacyjne będące niezbędne dla zapewnienia bezpieczeństwa sobie i statkom żeglującym w tym samym rejonie.</w:t>
+      </w:r>
+      <w:r>
+        <w:rPr>
+          <w:lang w:eastAsia="en-US"/>
+        </w:rPr>
+        <w:t xml:space="preserve"> W przypadku ośrodków lądowych, wszystkie administracje morskie podpisując poprawki Konwencji SOLAS dotyczące wprowadzenia nowego systemu radiokomunikacyjnego GMDSS zobowiązały się do zainstalowania odpowiedniej aparatury radiokomunikacyjnych w celu zapewnienia realizacji łączności w relacji ląd-morze i </w:t>
+      </w:r>
+      <w:r>
+        <w:rPr>
+          <w:lang w:eastAsia="en-US"/>
+        </w:rPr>
+        <w:t>na odwrót.</w:t>
+      </w:r>
+    </w:p>
+    <w:p>
+      <w:pPr>
+        <w:rPr>
+          <w:lang w:eastAsia="en-US"/>
+        </w:rPr>
+      </w:pPr>
+      <w:r>
+        <w:rPr>
+          <w:lang w:eastAsia="en-US"/>
+        </w:rPr>
+        <w:t>Podsumowując, wszystkie okręty objęte systemem GMDSS, w momencie wypłynięcia z portu na akwen morski muszą być zdolne do:</w:t>
+      </w:r>
+    </w:p>
+    <w:p>
+      <w:pPr>
+        <w:pStyle w:val="Akapitzlist"/>
+        <w:numPr>
+          <w:ilvl w:val="0"/>
+          <w:numId w:val="13"/>
+        </w:numPr>
+        <w:rPr>
+          <w:lang w:eastAsia="en-US"/>
+        </w:rPr>
+      </w:pPr>
+      <w:r>
+        <w:rPr>
+          <w:lang w:eastAsia="en-US"/>
+        </w:rPr>
+        <w:t>nadawania, z użyciem dwóch niezależnych środków radiowych</w:t>
+      </w:r>
+      <w:r>
+        <w:rPr>
+          <w:lang w:eastAsia="en-US"/>
+        </w:rPr>
+        <w:t xml:space="preserve"> stosujących różne systemy radiowej</w:t>
+      </w:r>
+      <w:r>
+        <w:rPr>
+          <w:lang w:eastAsia="en-US"/>
+        </w:rPr>
+        <w:t>, sygnałów alarmowych w relacji statek-ląd</w:t>
+      </w:r>
+      <w:r>
+        <w:rPr>
+          <w:lang w:eastAsia="en-US"/>
+        </w:rPr>
+        <w:t>,</w:t>
+      </w:r>
+    </w:p>
+    <w:p>
+      <w:pPr>
+        <w:pStyle w:val="Akapitzlist"/>
+        <w:numPr>
+          <w:ilvl w:val="0"/>
+          <w:numId w:val="13"/>
+        </w:numPr>
+        <w:rPr>
+          <w:lang w:eastAsia="en-US"/>
+        </w:rPr>
+      </w:pPr>
+      <w:r>
+        <w:rPr>
+          <w:lang w:eastAsia="en-US"/>
+        </w:rPr>
+        <w:t>obioru sygnałów alarmowych w relacji ląd-statek,</w:t>
+      </w:r>
+    </w:p>
+    <w:p>
+      <w:pPr>
+        <w:pStyle w:val="Akapitzlist"/>
+        <w:numPr>
+          <w:ilvl w:val="0"/>
+          <w:numId w:val="13"/>
+        </w:numPr>
+        <w:rPr>
+          <w:lang w:eastAsia="en-US"/>
+        </w:rPr>
+      </w:pPr>
+      <w:r>
+        <w:rPr>
+          <w:lang w:eastAsia="en-US"/>
+        </w:rPr>
+        <w:t>nadawania i odbioru sygnałów alarmowych w relacji statek-statek,</w:t>
+      </w:r>
+    </w:p>
+    <w:p>
+      <w:pPr>
+        <w:pStyle w:val="Akapitzlist"/>
+        <w:numPr>
+          <w:ilvl w:val="0"/>
+          <w:numId w:val="13"/>
+        </w:numPr>
+        <w:rPr>
+          <w:lang w:eastAsia="en-US"/>
+        </w:rPr>
+      </w:pPr>
+      <w:r>
+        <w:rPr>
+          <w:lang w:eastAsia="en-US"/>
+        </w:rPr>
+        <w:t xml:space="preserve">nadawania i odbioru informacji koordynacji </w:t>
+      </w:r>
+      <w:r>
+        <w:rPr>
+          <w:lang w:eastAsia="en-US"/>
+        </w:rPr>
+        <w:t>poszukiwań i ratownictwa,</w:t>
+      </w:r>
+    </w:p>
+    <w:p>
+      <w:pPr>
+        <w:pStyle w:val="Akapitzlist"/>
+        <w:numPr>
+          <w:ilvl w:val="0"/>
+          <w:numId w:val="13"/>
+        </w:numPr>
+        <w:rPr>
+          <w:lang w:eastAsia="en-US"/>
+        </w:rPr>
+      </w:pPr>
+      <w:r>
+        <w:rPr>
+          <w:lang w:eastAsia="en-US"/>
+        </w:rPr>
+        <w:t>nadawania i odbioru informacji na miejscu katastrofy,</w:t>
+      </w:r>
+    </w:p>
+    <w:p>
+      <w:pPr>
+        <w:pStyle w:val="Akapitzlist"/>
+        <w:numPr>
+          <w:ilvl w:val="0"/>
+          <w:numId w:val="13"/>
+        </w:numPr>
+        <w:rPr>
+          <w:lang w:eastAsia="en-US"/>
+        </w:rPr>
+      </w:pPr>
+      <w:r>
+        <w:rPr>
+          <w:lang w:eastAsia="en-US"/>
+        </w:rPr>
+        <w:t>nadawania i odbioru sygnału lokalizacyjnego,</w:t>
+      </w:r>
+    </w:p>
+    <w:p>
+      <w:pPr>
+        <w:pStyle w:val="Akapitzlist"/>
+        <w:numPr>
+          <w:ilvl w:val="0"/>
+          <w:numId w:val="13"/>
+        </w:numPr>
+        <w:rPr>
+          <w:lang w:eastAsia="en-US"/>
+        </w:rPr>
+      </w:pPr>
+      <w:r>
+        <w:rPr>
+          <w:lang w:eastAsia="en-US"/>
+        </w:rPr>
+        <w:t>nadawania i odbioru morskich informacji bezpieczeństwa,</w:t>
+      </w:r>
+    </w:p>
+    <w:p>
+      <w:pPr>
+        <w:pStyle w:val="Akapitzlist"/>
+        <w:numPr>
+          <w:ilvl w:val="0"/>
+          <w:numId w:val="13"/>
+        </w:numPr>
+        <w:rPr>
+          <w:lang w:eastAsia="en-US"/>
+        </w:rPr>
+      </w:pPr>
+      <w:r>
+        <w:rPr>
+          <w:lang w:eastAsia="en-US"/>
+        </w:rPr>
+        <w:lastRenderedPageBreak/>
+        <w:t>nadawania i odbioru informacji eksploatacyjnych i ogólnych za pośrednictwem lądowych ośrodków i sieci radiokomunikacyjnych,</w:t>
+      </w:r>
+    </w:p>
+    <w:p>
+      <w:pPr>
+        <w:pStyle w:val="Akapitzlist"/>
+        <w:numPr>
+          <w:ilvl w:val="0"/>
+          <w:numId w:val="13"/>
+        </w:numPr>
+        <w:rPr>
+          <w:lang w:eastAsia="en-US"/>
+        </w:rPr>
+      </w:pPr>
+      <w:r>
+        <w:rPr>
+          <w:lang w:eastAsia="en-US"/>
+        </w:rPr>
+        <w:t>nadawania i odbioru informacji pomiędzy motkami statków.</w:t>
+      </w:r>
+    </w:p>
+    <w:p>
+      <w:pPr>
+        <w:ind w:firstLine="0"/>
+        <w:jc w:val="center"/>
+        <w:rPr>
+          <w:lang w:eastAsia="en-US"/>
+        </w:rPr>
+      </w:pPr>
+      <w:r>
+        <w:rPr>
+          <w:noProof/>
+          <w:lang w:eastAsia="en-US"/>
+        </w:rPr>
+        <w:drawing>
+          <wp:inline distT="0" distB="0" distL="0" distR="0">
+            <wp:extent cx="4029075" cy="3562901"/>
+            <wp:effectExtent l="0" t="0" r="0" b="0"/>
+            <wp:docPr id="3" name="Obraz 3"/>
+            <wp:cNvGraphicFramePr>
+              <a:graphicFrameLocks xmlns:a="http://schemas.openxmlformats.org/drawingml/2006/main" noChangeAspect="1"/>
+            </wp:cNvGraphicFramePr>
+            <a:graphic xmlns:a="http://schemas.openxmlformats.org/drawingml/2006/main">
+              <a:graphicData uri="http://schemas.openxmlformats.org/drawingml/2006/picture">
+                <pic:pic xmlns:pic="http://schemas.openxmlformats.org/drawingml/2006/picture">
+                  <pic:nvPicPr>
+                    <pic:cNvPr id="0" name="Picture 1"/>
+                    <pic:cNvPicPr>
+                      <a:picLocks noChangeAspect="1" noChangeArrowheads="1"/>
+                    </pic:cNvPicPr>
+                  </pic:nvPicPr>
+                  <pic:blipFill>
+                    <a:blip r:embed="rId13" cstate="print">
+                      <a:extLst>
+                        <a:ext uri="{28A0092B-C50C-407E-A947-70E740481C1C}">
+                          <a14:useLocalDpi xmlns:a14="http://schemas.microsoft.com/office/drawing/2010/main" val="0"/>
+                        </a:ext>
+                      </a:extLst>
+                    </a:blip>
+                    <a:srcRect/>
+                    <a:stretch>
+                      <a:fillRect/>
+                    </a:stretch>
+                  </pic:blipFill>
+                  <pic:spPr bwMode="auto">
+                    <a:xfrm>
+                      <a:off x="0" y="0"/>
+                      <a:ext cx="4040885" cy="3573345"/>
+                    </a:xfrm>
+                    <a:prstGeom prst="rect">
+                      <a:avLst/>
+                    </a:prstGeom>
+                    <a:noFill/>
+                    <a:ln>
+                      <a:noFill/>
+                    </a:ln>
+                  </pic:spPr>
+                </pic:pic>
+              </a:graphicData>
+            </a:graphic>
+          </wp:inline>
+        </w:drawing>
+      </w:r>
+    </w:p>
+    <w:p>
+      <w:pPr>
+        <w:ind w:firstLine="0"/>
+        <w:jc w:val="left"/>
+        <w:rPr>
+          <w:i/>
+          <w:lang w:eastAsia="en-US"/>
+        </w:rPr>
+      </w:pPr>
+      <w:r>
+        <w:rPr>
+          <w:i/>
+          <w:lang w:eastAsia="en-US"/>
+        </w:rPr>
+        <w:t xml:space="preserve">Rys. </w:t>
+      </w:r>
+      <w:proofErr w:type="spellStart"/>
+      <w:r>
+        <w:rPr>
+          <w:i/>
+          <w:lang w:eastAsia="en-US"/>
+        </w:rPr>
+        <w:t>NaNa</w:t>
+      </w:r>
+      <w:proofErr w:type="spellEnd"/>
+      <w:r>
+        <w:rPr>
+          <w:i/>
+          <w:lang w:eastAsia="en-US"/>
+        </w:rPr>
+        <w:t xml:space="preserve"> Schemat struktury organizacyjnej systemu GMDSS Źródło: </w:t>
+      </w:r>
+      <w:r>
+        <w:rPr>
+          <w:i/>
+          <w:highlight w:val="yellow"/>
+          <w:lang w:eastAsia="en-US"/>
+        </w:rPr>
+        <w:t>[</w:t>
+      </w:r>
+      <w:r>
+        <w:rPr>
+          <w:i/>
+          <w:highlight w:val="yellow"/>
+          <w:lang w:eastAsia="en-US"/>
+        </w:rPr>
+        <w:t>5</w:t>
+      </w:r>
+      <w:r>
+        <w:rPr>
+          <w:i/>
+          <w:highlight w:val="yellow"/>
+          <w:lang w:eastAsia="en-US"/>
+        </w:rPr>
+        <w:t>]</w:t>
+      </w:r>
+    </w:p>
+    <w:p>
+      <w:pPr>
+        <w:ind w:firstLine="0"/>
+        <w:jc w:val="center"/>
+        <w:rPr>
+          <w:i/>
+          <w:lang w:eastAsia="en-US"/>
+        </w:rPr>
+      </w:pPr>
+      <w:r>
+        <w:rPr>
+          <w:i/>
+          <w:noProof/>
+          <w:highlight w:val="yellow"/>
+          <w:lang w:eastAsia="en-US"/>
+        </w:rPr>
+        <w:drawing>
+          <wp:inline distT="0" distB="0" distL="0" distR="0">
+            <wp:extent cx="4029075" cy="3519094"/>
+            <wp:effectExtent l="0" t="0" r="0" b="5715"/>
+            <wp:docPr id="5" name="Obraz 5"/>
+            <wp:cNvGraphicFramePr>
+              <a:graphicFrameLocks xmlns:a="http://schemas.openxmlformats.org/drawingml/2006/main" noChangeAspect="1"/>
+            </wp:cNvGraphicFramePr>
+            <a:graphic xmlns:a="http://schemas.openxmlformats.org/drawingml/2006/main">
+              <a:graphicData uri="http://schemas.openxmlformats.org/drawingml/2006/picture">
+                <pic:pic xmlns:pic="http://schemas.openxmlformats.org/drawingml/2006/picture">
+                  <pic:nvPicPr>
+                    <pic:cNvPr id="0" name="Picture 2"/>
+                    <pic:cNvPicPr>
+                      <a:picLocks noChangeAspect="1" noChangeArrowheads="1"/>
+                    </pic:cNvPicPr>
+                  </pic:nvPicPr>
+                  <pic:blipFill>
+                    <a:blip r:embed="rId14" cstate="print">
+                      <a:extLst>
+                        <a:ext uri="{28A0092B-C50C-407E-A947-70E740481C1C}">
+                          <a14:useLocalDpi xmlns:a14="http://schemas.microsoft.com/office/drawing/2010/main" val="0"/>
+                        </a:ext>
+                      </a:extLst>
+                    </a:blip>
+                    <a:srcRect/>
+                    <a:stretch>
+                      <a:fillRect/>
+                    </a:stretch>
+                  </pic:blipFill>
+                  <pic:spPr bwMode="auto">
+                    <a:xfrm>
+                      <a:off x="0" y="0"/>
+                      <a:ext cx="4085583" cy="3568450"/>
+                    </a:xfrm>
+                    <a:prstGeom prst="rect">
+                      <a:avLst/>
+                    </a:prstGeom>
+                    <a:noFill/>
+                    <a:ln>
+                      <a:noFill/>
+                    </a:ln>
+                  </pic:spPr>
+                </pic:pic>
+              </a:graphicData>
+            </a:graphic>
+          </wp:inline>
+        </w:drawing>
+      </w:r>
+    </w:p>
+    <w:p>
+      <w:pPr>
+        <w:ind w:firstLine="0"/>
+        <w:rPr>
+          <w:i/>
+          <w:lang w:eastAsia="en-US"/>
+        </w:rPr>
+      </w:pPr>
+      <w:r>
+        <w:rPr>
+          <w:i/>
+          <w:lang w:eastAsia="en-US"/>
+        </w:rPr>
+        <w:t xml:space="preserve">Rys. </w:t>
+      </w:r>
+      <w:proofErr w:type="spellStart"/>
+      <w:r>
+        <w:rPr>
+          <w:i/>
+          <w:lang w:eastAsia="en-US"/>
+        </w:rPr>
+        <w:t>NaNb</w:t>
+      </w:r>
+      <w:proofErr w:type="spellEnd"/>
+      <w:r>
+        <w:rPr>
+          <w:i/>
+          <w:lang w:eastAsia="en-US"/>
+        </w:rPr>
+        <w:t xml:space="preserve"> Wysłanie pierwszych sygnałów alarmowych odpowiednimi środkami systemu GMDSS Źródło: </w:t>
+      </w:r>
+      <w:r>
+        <w:rPr>
+          <w:i/>
+          <w:highlight w:val="yellow"/>
+          <w:lang w:eastAsia="en-US"/>
+        </w:rPr>
+        <w:t>[5]</w:t>
+      </w:r>
+    </w:p>
+    <w:p>
+      <w:pPr>
+        <w:ind w:firstLine="0"/>
+        <w:jc w:val="center"/>
+        <w:rPr>
+          <w:i/>
+          <w:lang w:eastAsia="en-US"/>
+        </w:rPr>
+      </w:pPr>
+      <w:r>
+        <w:rPr>
+          <w:i/>
+          <w:noProof/>
+          <w:highlight w:val="yellow"/>
+          <w:lang w:eastAsia="en-US"/>
+        </w:rPr>
+        <w:lastRenderedPageBreak/>
+        <w:drawing>
+          <wp:inline distT="0" distB="0" distL="0" distR="0">
+            <wp:extent cx="4131796" cy="3623094"/>
+            <wp:effectExtent l="0" t="0" r="2540" b="0"/>
+            <wp:docPr id="7" name="Obraz 7"/>
+            <wp:cNvGraphicFramePr>
+              <a:graphicFrameLocks xmlns:a="http://schemas.openxmlformats.org/drawingml/2006/main" noChangeAspect="1"/>
+            </wp:cNvGraphicFramePr>
+            <a:graphic xmlns:a="http://schemas.openxmlformats.org/drawingml/2006/main">
+              <a:graphicData uri="http://schemas.openxmlformats.org/drawingml/2006/picture">
+                <pic:pic xmlns:pic="http://schemas.openxmlformats.org/drawingml/2006/picture">
+                  <pic:nvPicPr>
+                    <pic:cNvPr id="0" name="Picture 3"/>
+                    <pic:cNvPicPr>
+                      <a:picLocks noChangeAspect="1" noChangeArrowheads="1"/>
+                    </pic:cNvPicPr>
+                  </pic:nvPicPr>
+                  <pic:blipFill>
+                    <a:blip r:embed="rId15" cstate="print">
+                      <a:extLst>
+                        <a:ext uri="{28A0092B-C50C-407E-A947-70E740481C1C}">
+                          <a14:useLocalDpi xmlns:a14="http://schemas.microsoft.com/office/drawing/2010/main" val="0"/>
+                        </a:ext>
+                      </a:extLst>
+                    </a:blip>
+                    <a:srcRect/>
+                    <a:stretch>
+                      <a:fillRect/>
+                    </a:stretch>
+                  </pic:blipFill>
+                  <pic:spPr bwMode="auto">
+                    <a:xfrm>
+                      <a:off x="0" y="0"/>
+                      <a:ext cx="4143877" cy="3633688"/>
+                    </a:xfrm>
+                    <a:prstGeom prst="rect">
+                      <a:avLst/>
+                    </a:prstGeom>
+                    <a:noFill/>
+                    <a:ln>
+                      <a:noFill/>
+                    </a:ln>
+                  </pic:spPr>
+                </pic:pic>
+              </a:graphicData>
+            </a:graphic>
+          </wp:inline>
+        </w:drawing>
+      </w:r>
+    </w:p>
+    <w:p>
+      <w:pPr>
+        <w:ind w:firstLine="0"/>
+        <w:jc w:val="center"/>
+        <w:rPr>
+          <w:i/>
+          <w:lang w:eastAsia="en-US"/>
+        </w:rPr>
+      </w:pPr>
+      <w:r>
+        <w:rPr>
+          <w:i/>
+          <w:lang w:eastAsia="en-US"/>
+        </w:rPr>
+        <w:t xml:space="preserve">Rys. </w:t>
+      </w:r>
+      <w:proofErr w:type="spellStart"/>
+      <w:r>
+        <w:rPr>
+          <w:i/>
+          <w:lang w:eastAsia="en-US"/>
+        </w:rPr>
+        <w:t>NaNc</w:t>
+      </w:r>
+      <w:proofErr w:type="spellEnd"/>
+      <w:r>
+        <w:rPr>
+          <w:i/>
+          <w:lang w:eastAsia="en-US"/>
+        </w:rPr>
+        <w:t xml:space="preserve"> Moment dotarcia informacji alarmowych do stacji koordynacji </w:t>
+      </w:r>
+      <w:r>
+        <w:rPr>
+          <w:i/>
+          <w:lang w:eastAsia="en-US"/>
+        </w:rPr>
+        <w:t>ratownictwa</w:t>
+      </w:r>
+      <w:r>
+        <w:rPr>
+          <w:i/>
+          <w:lang w:eastAsia="en-US"/>
+        </w:rPr>
+        <w:t xml:space="preserve"> i </w:t>
+      </w:r>
+      <w:r>
+        <w:rPr>
+          <w:i/>
+          <w:lang w:eastAsia="en-US"/>
+        </w:rPr>
+        <w:t xml:space="preserve">statków w </w:t>
+      </w:r>
+      <w:r>
+        <w:rPr>
+          <w:i/>
+          <w:lang w:eastAsia="en-US"/>
+        </w:rPr>
+        <w:t>pobl</w:t>
+      </w:r>
+      <w:r>
+        <w:rPr>
+          <w:i/>
+          <w:lang w:eastAsia="en-US"/>
+        </w:rPr>
+        <w:t xml:space="preserve">iżu miejsca katastrowy Źródło: </w:t>
+      </w:r>
+      <w:r>
+        <w:rPr>
+          <w:i/>
+          <w:highlight w:val="yellow"/>
+          <w:lang w:eastAsia="en-US"/>
+        </w:rPr>
+        <w:t>[5]</w:t>
+      </w:r>
+    </w:p>
+    <w:p>
+      <w:pPr>
+        <w:ind w:firstLine="0"/>
+        <w:jc w:val="center"/>
+        <w:rPr>
+          <w:i/>
+          <w:lang w:eastAsia="en-US"/>
+        </w:rPr>
+      </w:pPr>
+      <w:r>
+        <w:rPr>
+          <w:i/>
+          <w:noProof/>
+          <w:highlight w:val="yellow"/>
+          <w:lang w:eastAsia="en-US"/>
+        </w:rPr>
+        <w:drawing>
+          <wp:inline distT="0" distB="0" distL="0" distR="0">
+            <wp:extent cx="4076700" cy="3579875"/>
+            <wp:effectExtent l="0" t="0" r="0" b="1905"/>
+            <wp:docPr id="8" name="Obraz 8"/>
+            <wp:cNvGraphicFramePr>
+              <a:graphicFrameLocks xmlns:a="http://schemas.openxmlformats.org/drawingml/2006/main" noChangeAspect="1"/>
+            </wp:cNvGraphicFramePr>
+            <a:graphic xmlns:a="http://schemas.openxmlformats.org/drawingml/2006/main">
+              <a:graphicData uri="http://schemas.openxmlformats.org/drawingml/2006/picture">
+                <pic:pic xmlns:pic="http://schemas.openxmlformats.org/drawingml/2006/picture">
+                  <pic:nvPicPr>
+                    <pic:cNvPr id="0" name="Picture 4"/>
+                    <pic:cNvPicPr>
+                      <a:picLocks noChangeAspect="1" noChangeArrowheads="1"/>
+                    </pic:cNvPicPr>
+                  </pic:nvPicPr>
+                  <pic:blipFill rotWithShape="1">
+                    <a:blip r:embed="rId16" cstate="print">
+                      <a:extLst>
+                        <a:ext uri="{28A0092B-C50C-407E-A947-70E740481C1C}">
+                          <a14:useLocalDpi xmlns:a14="http://schemas.microsoft.com/office/drawing/2010/main" val="0"/>
+                        </a:ext>
+                      </a:extLst>
+                    </a:blip>
+                    <a:srcRect r="976" b="569"/>
+                    <a:stretch/>
+                  </pic:blipFill>
+                  <pic:spPr bwMode="auto">
+                    <a:xfrm>
+                      <a:off x="0" y="0"/>
+                      <a:ext cx="4091290" cy="3592687"/>
+                    </a:xfrm>
+                    <a:prstGeom prst="rect">
+                      <a:avLst/>
+                    </a:prstGeom>
+                    <a:noFill/>
+                    <a:ln>
+                      <a:noFill/>
+                    </a:ln>
+                    <a:extLst>
+                      <a:ext uri="{53640926-AAD7-44D8-BBD7-CCE9431645EC}">
+                        <a14:shadowObscured xmlns:a14="http://schemas.microsoft.com/office/drawing/2010/main"/>
+                      </a:ext>
+                    </a:extLst>
+                  </pic:spPr>
+                </pic:pic>
+              </a:graphicData>
+            </a:graphic>
+          </wp:inline>
+        </w:drawing>
+      </w:r>
+    </w:p>
+    <w:p>
+      <w:pPr>
+        <w:ind w:firstLine="0"/>
+        <w:jc w:val="center"/>
+        <w:rPr>
+          <w:i/>
+          <w:lang w:eastAsia="en-US"/>
+        </w:rPr>
+      </w:pPr>
+      <w:r>
+        <w:rPr>
+          <w:i/>
+          <w:lang w:eastAsia="en-US"/>
+        </w:rPr>
+        <w:t xml:space="preserve">Rys. </w:t>
+      </w:r>
+      <w:proofErr w:type="spellStart"/>
+      <w:r>
+        <w:rPr>
+          <w:i/>
+          <w:lang w:eastAsia="en-US"/>
+        </w:rPr>
+        <w:t>NaNd</w:t>
+      </w:r>
+      <w:proofErr w:type="spellEnd"/>
+      <w:r>
+        <w:rPr>
+          <w:i/>
+          <w:lang w:eastAsia="en-US"/>
+        </w:rPr>
+        <w:t xml:space="preserve"> Podjęcie akcji SAR z uwzględnieniem pełnej wymiany informacji na jaką pozwala GMDSS </w:t>
+      </w:r>
+      <w:r>
+        <w:rPr>
+          <w:i/>
+          <w:lang w:eastAsia="en-US"/>
+        </w:rPr>
+        <w:t xml:space="preserve">Źródło: </w:t>
+      </w:r>
+      <w:r>
+        <w:rPr>
+          <w:i/>
+          <w:highlight w:val="yellow"/>
+          <w:lang w:eastAsia="en-US"/>
+        </w:rPr>
+        <w:t>[5]</w:t>
+      </w:r>
+    </w:p>
+    <w:p>
+      <w:pPr>
+        <w:ind w:firstLine="0"/>
+        <w:rPr>
+          <w:rFonts w:eastAsia="Calibri"/>
+          <w:lang w:eastAsia="en-US"/>
+        </w:rPr>
+      </w:pPr>
+    </w:p>
+    <w:p>
+      <w:pPr>
+        <w:ind w:firstLine="708"/>
+        <w:rPr>
+          <w:lang w:eastAsia="en-US"/>
+        </w:rPr>
+      </w:pPr>
+      <w:r>
+        <w:rPr>
+          <w:lang w:eastAsia="en-US"/>
+        </w:rPr>
+        <w:lastRenderedPageBreak/>
+        <w:t>Ze względu na indywidualne właściwości i ograniczenia w zakresie zasięgu, a także rodzaju transmitowanych sygnałów, jakimi charakteryzują się podsystemy radiowe wchodzące w skład GMDSS, zostało uznane za konieczne wyposażenie statków w aparaturę do radiołączności zależnie od obszaru, w którym statek się porusza. Zmieniło to dotychczasowe podejście, jakim było uzależnienie zainstalowanych urządzeń od wyporności i przeznaczenia statku. Obszary zostały zdefiniowane w następujący sposób:</w:t>
+      </w:r>
+    </w:p>
+    <w:tbl>
+      <w:tblPr>
+        <w:tblStyle w:val="Tabela-Siatka"/>
+        <w:tblW w:w="8635" w:type="dxa"/>
+        <w:tblBorders>
+          <w:top w:val="none" w:sz="0" w:space="0" w:color="auto"/>
+          <w:left w:val="none" w:sz="0" w:space="0" w:color="auto"/>
+          <w:bottom w:val="none" w:sz="0" w:space="0" w:color="auto"/>
+          <w:right w:val="none" w:sz="0" w:space="0" w:color="auto"/>
+          <w:insideH w:val="none" w:sz="0" w:space="0" w:color="auto"/>
+          <w:insideV w:val="none" w:sz="0" w:space="0" w:color="auto"/>
+        </w:tblBorders>
+        <w:tblLook w:val="04A0" w:firstRow="1" w:lastRow="0" w:firstColumn="1" w:lastColumn="0" w:noHBand="0" w:noVBand="1"/>
+      </w:tblPr>
+      <w:tblGrid>
+        <w:gridCol w:w="510"/>
+        <w:gridCol w:w="8125"/>
+      </w:tblGrid>
+      <w:tr>
+        <w:tc>
+          <w:tcPr>
+            <w:tcW w:w="236" w:type="dxa"/>
+          </w:tcPr>
+          <w:p>
+            <w:pPr>
+              <w:ind w:firstLine="0"/>
+              <w:rPr>
+                <w:lang w:eastAsia="en-US"/>
+              </w:rPr>
+            </w:pPr>
+            <w:r>
+              <w:rPr>
+                <w:lang w:eastAsia="en-US"/>
+              </w:rPr>
+              <w:t>A1</w:t>
+            </w:r>
+          </w:p>
+        </w:tc>
+        <w:tc>
+          <w:tcPr>
+            <w:tcW w:w="8399" w:type="dxa"/>
+          </w:tcPr>
+          <w:p>
+            <w:pPr>
+              <w:ind w:firstLine="0"/>
+              <w:rPr>
+                <w:lang w:eastAsia="en-US"/>
+              </w:rPr>
+            </w:pPr>
+            <w:r>
+              <w:rPr>
+                <w:lang w:eastAsia="en-US"/>
+              </w:rPr>
+              <w:t>- obszar morski będący w zasięgu co najmniej jednej stacji nabrzeżnej zapewniającej komunikację w paśmie VHF, z którego możliwa jest realizacja ciągłej i skutecznej łączności alarmowej z użyciem cyfrowego selektywnego wywołania DSC, prowadzonej na kanale 70 (156,525 MHz) morskiego pasma VHF, obejmującego 156-174 MHz (zasięg działania jest określany indywidualnie dla każdej stacji i wynosi około 20-25 Mm),</w:t>
+            </w:r>
+          </w:p>
+        </w:tc>
+      </w:tr>
+      <w:tr>
+        <w:tc>
+          <w:tcPr>
+            <w:tcW w:w="236" w:type="dxa"/>
+          </w:tcPr>
+          <w:p>
+            <w:pPr>
+              <w:ind w:firstLine="0"/>
+              <w:rPr>
+                <w:b/>
+                <w:lang w:eastAsia="en-US"/>
+              </w:rPr>
+            </w:pPr>
+            <w:r>
+              <w:rPr>
+                <w:b/>
+                <w:lang w:eastAsia="en-US"/>
+              </w:rPr>
+              <w:t>A2</w:t>
+            </w:r>
+          </w:p>
+        </w:tc>
+        <w:tc>
+          <w:tcPr>
+            <w:tcW w:w="8399" w:type="dxa"/>
+          </w:tcPr>
+          <w:p>
+            <w:pPr>
+              <w:ind w:firstLine="0"/>
+              <w:rPr>
+                <w:lang w:eastAsia="en-US"/>
+              </w:rPr>
+            </w:pPr>
+            <w:r>
+              <w:rPr>
+                <w:lang w:eastAsia="en-US"/>
+              </w:rPr>
+              <w:t>- a</w:t>
+            </w:r>
+            <w:r>
+              <w:rPr>
+                <w:lang w:eastAsia="en-US"/>
+              </w:rPr>
+              <w:t>kwen morski, z wyłączeniem obszaru A1, będący w zasięgu minimum jednej radiotelefonicznej stacji nabrzeżnej średniofalowej, w</w:t>
+            </w:r>
+            <w:r>
+              <w:rPr>
+                <w:lang w:eastAsia="en-US"/>
+              </w:rPr>
+              <w:t xml:space="preserve"> którym możliwa jest realizacja ciągłej i skutecznej łączności alarmowej za pomocą cyfrowego selektywnego wywołania DSC na częstotliwości 2187,5 kHz (zasięg to około 150 Mm),</w:t>
+            </w:r>
+          </w:p>
+        </w:tc>
+      </w:tr>
+      <w:tr>
+        <w:tc>
+          <w:tcPr>
+            <w:tcW w:w="236" w:type="dxa"/>
+          </w:tcPr>
+          <w:p>
+            <w:pPr>
+              <w:ind w:firstLine="0"/>
+              <w:rPr>
+                <w:b/>
+                <w:lang w:eastAsia="en-US"/>
+              </w:rPr>
+            </w:pPr>
+            <w:r>
+              <w:rPr>
+                <w:b/>
+                <w:lang w:eastAsia="en-US"/>
+              </w:rPr>
+              <w:t>A3</w:t>
+            </w:r>
+          </w:p>
+        </w:tc>
+        <w:tc>
+          <w:tcPr>
+            <w:tcW w:w="8399" w:type="dxa"/>
+          </w:tcPr>
+          <w:p>
+            <w:pPr>
+              <w:ind w:firstLine="0"/>
+              <w:rPr>
+                <w:lang w:eastAsia="en-US"/>
+              </w:rPr>
+            </w:pPr>
+            <w:r>
+              <w:rPr>
+                <w:lang w:eastAsia="en-US"/>
+              </w:rPr>
+              <w:t>- akwen, z wyłączeniem obszaru A1 i A2, w zasięgu łączności satelitarnej INMARSAT , w którym zapewniona jest ciągła i niezawodna łączność alarmowania za pomocą systemu INMARSAT,</w:t>
+            </w:r>
+          </w:p>
+        </w:tc>
+      </w:tr>
+      <w:tr>
+        <w:tc>
+          <w:tcPr>
+            <w:tcW w:w="236" w:type="dxa"/>
+          </w:tcPr>
+          <w:p>
+            <w:pPr>
+              <w:ind w:firstLine="0"/>
+              <w:rPr>
+                <w:b/>
+                <w:lang w:eastAsia="en-US"/>
+              </w:rPr>
+            </w:pPr>
+            <w:r>
+              <w:rPr>
+                <w:b/>
+                <w:lang w:eastAsia="en-US"/>
+              </w:rPr>
+              <w:t>A4</w:t>
+            </w:r>
+          </w:p>
+        </w:tc>
+        <w:tc>
+          <w:tcPr>
+            <w:tcW w:w="8399" w:type="dxa"/>
+          </w:tcPr>
+          <w:p>
+            <w:pPr>
+              <w:ind w:firstLine="0"/>
+              <w:rPr>
+                <w:lang w:eastAsia="en-US"/>
+              </w:rPr>
+            </w:pPr>
+            <w:r>
+              <w:rPr>
+                <w:lang w:eastAsia="en-US"/>
+              </w:rPr>
+              <w:t xml:space="preserve">- </w:t>
+            </w:r>
+            <w:r>
+              <w:rPr>
+                <w:lang w:eastAsia="en-US"/>
+              </w:rPr>
+              <w:t>obszar znajdujący się poza obszarami A1, A2 oraz A3</w:t>
+            </w:r>
+            <w:r>
+              <w:rPr>
+                <w:lang w:eastAsia="en-US"/>
+              </w:rPr>
+              <w:t>.</w:t>
+            </w:r>
+          </w:p>
+        </w:tc>
+      </w:tr>
+    </w:tbl>
+    <w:p/>
     <w:p>
       <w:pPr>
         <w:spacing w:line="240" w:lineRule="auto"/>
@@ -6232,6 +7295,8 @@
       <w:r>
         <w:br w:type="page"/>
       </w:r>
+      <w:bookmarkStart w:id="3" w:name="_GoBack"/>
+      <w:bookmarkEnd w:id="3"/>
     </w:p>
     <w:p>
       <w:pPr>
@@ -6241,6 +7306,30 @@
           <w:numId w:val="0"/>
         </w:numPr>
       </w:pPr>
+      <w:bookmarkStart w:id="4" w:name="_Toc4245185"/>
+      <w:r>
+        <w:lastRenderedPageBreak/>
+        <w:t>2.System DSC</w:t>
+      </w:r>
+      <w:bookmarkEnd w:id="4"/>
+    </w:p>
+    <w:p>
+      <w:pPr>
+        <w:spacing w:line="240" w:lineRule="auto"/>
+        <w:rPr>
+          <w:rFonts w:eastAsia="Calibri" w:cs="Arial"/>
+          <w:b/>
+          <w:bCs/>
+          <w:caps/>
+          <w:kern w:val="32"/>
+          <w:sz w:val="32"/>
+          <w:szCs w:val="32"/>
+          <w:lang w:eastAsia="en-US"/>
+        </w:rPr>
+      </w:pPr>
+      <w:r>
+        <w:br w:type="page"/>
+      </w:r>
     </w:p>
     <w:p>
       <w:pPr>
@@ -6250,44 +7339,12 @@
           <w:numId w:val="0"/>
         </w:numPr>
       </w:pPr>
-      <w:bookmarkStart w:id="3" w:name="_Toc4245185"/>
-      <w:r>
-        <w:t>2.System DSC</w:t>
-      </w:r>
-      <w:bookmarkEnd w:id="3"/>
-    </w:p>
-    <w:p>
-      <w:pPr>
-        <w:spacing w:line="240" w:lineRule="auto"/>
-        <w:rPr>
-          <w:rFonts w:eastAsia="Calibri" w:cs="Arial"/>
-          <w:b/>
-          <w:bCs/>
-          <w:caps/>
-          <w:kern w:val="32"/>
-          <w:sz w:val="32"/>
-          <w:szCs w:val="32"/>
-          <w:lang w:eastAsia="en-US"/>
-        </w:rPr>
-      </w:pPr>
-      <w:r>
-        <w:br w:type="page"/>
-      </w:r>
-    </w:p>
-    <w:p>
-      <w:pPr>
-        <w:pStyle w:val="Nagwek1"/>
-        <w:numPr>
-          <w:ilvl w:val="0"/>
-          <w:numId w:val="0"/>
-        </w:numPr>
-      </w:pPr>
-      <w:bookmarkStart w:id="4" w:name="_Toc4245186"/>
+      <w:bookmarkStart w:id="5" w:name="_Toc4245186"/>
       <w:r>
         <w:lastRenderedPageBreak/>
         <w:t>4.Projekt aplikacji do odbioru informacji z radiostacji MF/HF</w:t>
       </w:r>
-      <w:bookmarkEnd w:id="4"/>
+      <w:bookmarkEnd w:id="5"/>
     </w:p>
     <w:p>
       <w:pPr>
@@ -6297,14 +7354,14 @@
           <w:numId w:val="0"/>
         </w:numPr>
       </w:pPr>
-      <w:bookmarkStart w:id="5" w:name="_Toc4245187"/>
+      <w:bookmarkStart w:id="6" w:name="_Toc4245187"/>
       <w:r>
         <w:t>4.1 Zastosowane technologie</w:t>
       </w:r>
       <w:r>
         <w:t xml:space="preserve"> i biblioteki</w:t>
       </w:r>
-      <w:bookmarkEnd w:id="5"/>
+      <w:bookmarkEnd w:id="6"/>
     </w:p>
     <w:p>
       <w:r>
@@ -6387,14 +7444,14 @@
           <w:numId w:val="0"/>
         </w:numPr>
       </w:pPr>
-      <w:bookmarkStart w:id="6" w:name="_Toc4245188"/>
+      <w:bookmarkStart w:id="7" w:name="_Toc4245188"/>
       <w:r>
         <w:t xml:space="preserve">4.1.1. </w:t>
       </w:r>
       <w:r>
         <w:t>WPF</w:t>
       </w:r>
-      <w:bookmarkEnd w:id="6"/>
+      <w:bookmarkEnd w:id="7"/>
     </w:p>
     <w:p>
       <w:pPr>
@@ -7226,11 +8283,11 @@
           <w:numId w:val="6"/>
         </w:numPr>
       </w:pPr>
-      <w:bookmarkStart w:id="7" w:name="_Toc4245189"/>
+      <w:bookmarkStart w:id="8" w:name="_Toc4245189"/>
       <w:r>
         <w:t>C#</w:t>
       </w:r>
-      <w:bookmarkEnd w:id="7"/>
+      <w:bookmarkEnd w:id="8"/>
     </w:p>
     <w:p>
       <w:pPr>
@@ -7381,7 +8438,7 @@
                     <pic:cNvPicPr/>
                   </pic:nvPicPr>
                   <pic:blipFill>
-                    <a:blip r:embed="rId13">
+                    <a:blip r:embed="rId17">
                       <a:extLst>
                         <a:ext uri="{28A0092B-C50C-407E-A947-70E740481C1C}">
                           <a14:useLocalDpi xmlns:a14="http://schemas.microsoft.com/office/drawing/2010/main" val="0"/>
@@ -7648,7 +8705,7 @@
                     </pic:cNvPicPr>
                   </pic:nvPicPr>
                   <pic:blipFill>
-                    <a:blip r:embed="rId14">
+                    <a:blip r:embed="rId18">
                       <a:extLst>
                         <a:ext uri="{28A0092B-C50C-407E-A947-70E740481C1C}">
                           <a14:useLocalDpi xmlns:a14="http://schemas.microsoft.com/office/drawing/2010/main" val="0"/>
@@ -7692,8 +8749,6 @@
         </w:rPr>
         <w:t>Rys 4.2. Diagram klas</w:t>
       </w:r>
-      <w:bookmarkStart w:id="8" w:name="_GoBack"/>
-      <w:bookmarkEnd w:id="8"/>
     </w:p>
     <w:p>
       <w:pPr>
@@ -7746,7 +8801,7 @@
           <w:lang w:eastAsia="en-US"/>
         </w:rPr>
       </w:pPr>
-      <w:hyperlink r:id="rId15" w:history="1">
+      <w:hyperlink r:id="rId19" w:history="1">
         <w:r>
           <w:rPr>
             <w:rStyle w:val="Hipercze"/>
@@ -7774,7 +8829,7 @@
           <w:lang w:eastAsia="en-US"/>
         </w:rPr>
       </w:pPr>
-      <w:hyperlink r:id="rId16" w:history="1">
+      <w:hyperlink r:id="rId20" w:history="1">
         <w:r>
           <w:rPr>
             <w:rStyle w:val="Hipercze"/>
@@ -7821,7 +8876,7 @@
           <w:lang w:eastAsia="en-US"/>
         </w:rPr>
       </w:pPr>
-      <w:hyperlink r:id="rId17" w:history="1">
+      <w:hyperlink r:id="rId21" w:history="1">
         <w:r>
           <w:rPr>
             <w:rStyle w:val="Hipercze"/>
@@ -7837,10 +8892,60 @@
         <w:t>, dostęp 21.03.2019r.</w:t>
       </w:r>
     </w:p>
+    <w:p>
+      <w:pPr>
+        <w:pStyle w:val="Akapitzlist"/>
+        <w:numPr>
+          <w:ilvl w:val="0"/>
+          <w:numId w:val="5"/>
+        </w:numPr>
+        <w:jc w:val="left"/>
+        <w:rPr>
+          <w:lang w:eastAsia="en-US"/>
+        </w:rPr>
+      </w:pPr>
+      <w:r>
+        <w:rPr>
+          <w:lang w:eastAsia="en-US"/>
+        </w:rPr>
+        <w:t>Praca zbiorowa pod redakcją Jerzego Czajkowskiego, System GMDSS re</w:t>
+      </w:r>
+      <w:r>
+        <w:rPr>
+          <w:lang w:eastAsia="en-US"/>
+        </w:rPr>
+        <w:t>g</w:t>
+      </w:r>
+      <w:r>
+        <w:rPr>
+          <w:lang w:eastAsia="en-US"/>
+        </w:rPr>
+        <w:t>ulaminy, procedury i obsługa, Skryba, Gdańsk 2002</w:t>
+      </w:r>
+    </w:p>
+    <w:p>
+      <w:pPr>
+        <w:pStyle w:val="Akapitzlist"/>
+        <w:numPr>
+          <w:ilvl w:val="0"/>
+          <w:numId w:val="5"/>
+        </w:numPr>
+        <w:jc w:val="left"/>
+        <w:rPr>
+          <w:lang w:eastAsia="en-US"/>
+        </w:rPr>
+      </w:pPr>
+      <w:r>
+        <w:rPr>
+          <w:lang w:eastAsia="en-US"/>
+        </w:rPr>
+        <w:t>Czajkowski J., Korcz K., GMDSS dla łączności dalekiego zasięgu, Skryba, Gdańsk 2006</w:t>
+      </w:r>
+    </w:p>
     <w:sectPr>
-      <w:footerReference w:type="even" r:id="rId18"/>
-      <w:footerReference w:type="default" r:id="rId19"/>
-      <w:footerReference w:type="first" r:id="rId20"/>
+      <w:footerReference w:type="even" r:id="rId22"/>
+      <w:footerReference w:type="default" r:id="rId23"/>
+      <w:footerReference w:type="first" r:id="rId24"/>
       <w:pgSz w:w="11906" w:h="16838"/>
       <w:pgMar w:top="1440" w:right="1440" w:bottom="1440" w:left="1800" w:header="708" w:footer="708" w:gutter="0"/>
       <w:cols w:space="708"/>
@@ -9199,6 +10304,232 @@
       </w:rPr>
     </w:lvl>
   </w:abstractNum>
+  <w:abstractNum w:abstractNumId="11" w15:restartNumberingAfterBreak="0">
+    <w:nsid w:val="7B0E1485"/>
+    <w:multiLevelType w:val="hybridMultilevel"/>
+    <w:tmpl w:val="D950754C"/>
+    <w:lvl w:ilvl="0" w:tplc="04150001">
+      <w:start w:val="1"/>
+      <w:numFmt w:val="bullet"/>
+      <w:lvlText w:val=""/>
+      <w:lvlJc w:val="left"/>
+      <w:pPr>
+        <w:ind w:left="1429" w:hanging="360"/>
+      </w:pPr>
+      <w:rPr>
+        <w:rFonts w:ascii="Symbol" w:hAnsi="Symbol" w:hint="default"/>
+      </w:rPr>
+    </w:lvl>
+    <w:lvl w:ilvl="1" w:tplc="04150003" w:tentative="1">
+      <w:start w:val="1"/>
+      <w:numFmt w:val="bullet"/>
+      <w:lvlText w:val="o"/>
+      <w:lvlJc w:val="left"/>
+      <w:pPr>
+        <w:ind w:left="2149" w:hanging="360"/>
+      </w:pPr>
+      <w:rPr>
+        <w:rFonts w:ascii="Courier New" w:hAnsi="Courier New" w:cs="Courier New" w:hint="default"/>
+      </w:rPr>
+    </w:lvl>
+    <w:lvl w:ilvl="2" w:tplc="04150005" w:tentative="1">
+      <w:start w:val="1"/>
+      <w:numFmt w:val="bullet"/>
+      <w:lvlText w:val=""/>
+      <w:lvlJc w:val="left"/>
+      <w:pPr>
+        <w:ind w:left="2869" w:hanging="360"/>
+      </w:pPr>
+      <w:rPr>
+        <w:rFonts w:ascii="Wingdings" w:hAnsi="Wingdings" w:hint="default"/>
+      </w:rPr>
+    </w:lvl>
+    <w:lvl w:ilvl="3" w:tplc="04150001" w:tentative="1">
+      <w:start w:val="1"/>
+      <w:numFmt w:val="bullet"/>
+      <w:lvlText w:val=""/>
+      <w:lvlJc w:val="left"/>
+      <w:pPr>
+        <w:ind w:left="3589" w:hanging="360"/>
+      </w:pPr>
+      <w:rPr>
+        <w:rFonts w:ascii="Symbol" w:hAnsi="Symbol" w:hint="default"/>
+      </w:rPr>
+    </w:lvl>
+    <w:lvl w:ilvl="4" w:tplc="04150003" w:tentative="1">
+      <w:start w:val="1"/>
+      <w:numFmt w:val="bullet"/>
+      <w:lvlText w:val="o"/>
+      <w:lvlJc w:val="left"/>
+      <w:pPr>
+        <w:ind w:left="4309" w:hanging="360"/>
+      </w:pPr>
+      <w:rPr>
+        <w:rFonts w:ascii="Courier New" w:hAnsi="Courier New" w:cs="Courier New" w:hint="default"/>
+      </w:rPr>
+    </w:lvl>
+    <w:lvl w:ilvl="5" w:tplc="04150005" w:tentative="1">
+      <w:start w:val="1"/>
+      <w:numFmt w:val="bullet"/>
+      <w:lvlText w:val=""/>
+      <w:lvlJc w:val="left"/>
+      <w:pPr>
+        <w:ind w:left="5029" w:hanging="360"/>
+      </w:pPr>
+      <w:rPr>
+        <w:rFonts w:ascii="Wingdings" w:hAnsi="Wingdings" w:hint="default"/>
+      </w:rPr>
+    </w:lvl>
+    <w:lvl w:ilvl="6" w:tplc="04150001" w:tentative="1">
+      <w:start w:val="1"/>
+      <w:numFmt w:val="bullet"/>
+      <w:lvlText w:val=""/>
+      <w:lvlJc w:val="left"/>
+      <w:pPr>
+        <w:ind w:left="5749" w:hanging="360"/>
+      </w:pPr>
+      <w:rPr>
+        <w:rFonts w:ascii="Symbol" w:hAnsi="Symbol" w:hint="default"/>
+      </w:rPr>
+    </w:lvl>
+    <w:lvl w:ilvl="7" w:tplc="04150003" w:tentative="1">
+      <w:start w:val="1"/>
+      <w:numFmt w:val="bullet"/>
+      <w:lvlText w:val="o"/>
+      <w:lvlJc w:val="left"/>
+      <w:pPr>
+        <w:ind w:left="6469" w:hanging="360"/>
+      </w:pPr>
+      <w:rPr>
+        <w:rFonts w:ascii="Courier New" w:hAnsi="Courier New" w:cs="Courier New" w:hint="default"/>
+      </w:rPr>
+    </w:lvl>
+    <w:lvl w:ilvl="8" w:tplc="04150005" w:tentative="1">
+      <w:start w:val="1"/>
+      <w:numFmt w:val="bullet"/>
+      <w:lvlText w:val=""/>
+      <w:lvlJc w:val="left"/>
+      <w:pPr>
+        <w:ind w:left="7189" w:hanging="360"/>
+      </w:pPr>
+      <w:rPr>
+        <w:rFonts w:ascii="Wingdings" w:hAnsi="Wingdings" w:hint="default"/>
+      </w:rPr>
+    </w:lvl>
+  </w:abstractNum>
+  <w:abstractNum w:abstractNumId="12" w15:restartNumberingAfterBreak="0">
+    <w:nsid w:val="7D451935"/>
+    <w:multiLevelType w:val="hybridMultilevel"/>
+    <w:tmpl w:val="75E08CB8"/>
+    <w:lvl w:ilvl="0" w:tplc="04150001">
+      <w:start w:val="1"/>
+      <w:numFmt w:val="bullet"/>
+      <w:lvlText w:val=""/>
+      <w:lvlJc w:val="left"/>
+      <w:pPr>
+        <w:ind w:left="720" w:hanging="360"/>
+      </w:pPr>
+      <w:rPr>
+        <w:rFonts w:ascii="Symbol" w:hAnsi="Symbol" w:hint="default"/>
+      </w:rPr>
+    </w:lvl>
+    <w:lvl w:ilvl="1" w:tplc="04150003" w:tentative="1">
+      <w:start w:val="1"/>
+      <w:numFmt w:val="bullet"/>
+      <w:lvlText w:val="o"/>
+      <w:lvlJc w:val="left"/>
+      <w:pPr>
+        <w:ind w:left="1440" w:hanging="360"/>
+      </w:pPr>
+      <w:rPr>
+        <w:rFonts w:ascii="Courier New" w:hAnsi="Courier New" w:cs="Courier New" w:hint="default"/>
+      </w:rPr>
+    </w:lvl>
+    <w:lvl w:ilvl="2" w:tplc="04150005" w:tentative="1">
+      <w:start w:val="1"/>
+      <w:numFmt w:val="bullet"/>
+      <w:lvlText w:val=""/>
+      <w:lvlJc w:val="left"/>
+      <w:pPr>
+        <w:ind w:left="2160" w:hanging="360"/>
+      </w:pPr>
+      <w:rPr>
+        <w:rFonts w:ascii="Wingdings" w:hAnsi="Wingdings" w:hint="default"/>
+      </w:rPr>
+    </w:lvl>
+    <w:lvl w:ilvl="3" w:tplc="04150001" w:tentative="1">
+      <w:start w:val="1"/>
+      <w:numFmt w:val="bullet"/>
+      <w:lvlText w:val=""/>
+      <w:lvlJc w:val="left"/>
+      <w:pPr>
+        <w:ind w:left="2880" w:hanging="360"/>
+      </w:pPr>
+      <w:rPr>
+        <w:rFonts w:ascii="Symbol" w:hAnsi="Symbol" w:hint="default"/>
+      </w:rPr>
+    </w:lvl>
+    <w:lvl w:ilvl="4" w:tplc="04150003" w:tentative="1">
+      <w:start w:val="1"/>
+      <w:numFmt w:val="bullet"/>
+      <w:lvlText w:val="o"/>
+      <w:lvlJc w:val="left"/>
+      <w:pPr>
+        <w:ind w:left="3600" w:hanging="360"/>
+      </w:pPr>
+      <w:rPr>
+        <w:rFonts w:ascii="Courier New" w:hAnsi="Courier New" w:cs="Courier New" w:hint="default"/>
+      </w:rPr>
+    </w:lvl>
+    <w:lvl w:ilvl="5" w:tplc="04150005" w:tentative="1">
+      <w:start w:val="1"/>
+      <w:numFmt w:val="bullet"/>
+      <w:lvlText w:val=""/>
+      <w:lvlJc w:val="left"/>
+      <w:pPr>
+        <w:ind w:left="4320" w:hanging="360"/>
+      </w:pPr>
+      <w:rPr>
+        <w:rFonts w:ascii="Wingdings" w:hAnsi="Wingdings" w:hint="default"/>
+      </w:rPr>
+    </w:lvl>
+    <w:lvl w:ilvl="6" w:tplc="04150001" w:tentative="1">
+      <w:start w:val="1"/>
+      <w:numFmt w:val="bullet"/>
+      <w:lvlText w:val=""/>
+      <w:lvlJc w:val="left"/>
+      <w:pPr>
+        <w:ind w:left="5040" w:hanging="360"/>
+      </w:pPr>
+      <w:rPr>
+        <w:rFonts w:ascii="Symbol" w:hAnsi="Symbol" w:hint="default"/>
+      </w:rPr>
+    </w:lvl>
+    <w:lvl w:ilvl="7" w:tplc="04150003" w:tentative="1">
+      <w:start w:val="1"/>
+      <w:numFmt w:val="bullet"/>
+      <w:lvlText w:val="o"/>
+      <w:lvlJc w:val="left"/>
+      <w:pPr>
+        <w:ind w:left="5760" w:hanging="360"/>
+      </w:pPr>
+      <w:rPr>
+        <w:rFonts w:ascii="Courier New" w:hAnsi="Courier New" w:cs="Courier New" w:hint="default"/>
+      </w:rPr>
+    </w:lvl>
+    <w:lvl w:ilvl="8" w:tplc="04150005" w:tentative="1">
+      <w:start w:val="1"/>
+      <w:numFmt w:val="bullet"/>
+      <w:lvlText w:val=""/>
+      <w:lvlJc w:val="left"/>
+      <w:pPr>
+        <w:ind w:left="6480" w:hanging="360"/>
+      </w:pPr>
+      <w:rPr>
+        <w:rFonts w:ascii="Wingdings" w:hAnsi="Wingdings" w:hint="default"/>
+      </w:rPr>
+    </w:lvl>
+  </w:abstractNum>
   <w:num w:numId="1">
     <w:abstractNumId w:val="6"/>
   </w:num>
@@ -9231,6 +10562,12 @@
   </w:num>
   <w:num w:numId="11">
     <w:abstractNumId w:val="8"/>
+  </w:num>
+  <w:num w:numId="12">
+    <w:abstractNumId w:val="11"/>
+  </w:num>
+  <w:num w:numId="13">
+    <w:abstractNumId w:val="12"/>
   </w:num>
 </w:numbering>
 </file>
@@ -9359,6 +10696,7 @@
     <w:lsdException w:name="HTML Sample" w:semiHidden="1" w:unhideWhenUsed="1"/>
     <w:lsdException w:name="HTML Typewriter" w:semiHidden="1" w:unhideWhenUsed="1"/>
     <w:lsdException w:name="HTML Variable" w:semiHidden="1" w:unhideWhenUsed="1"/>
+    <w:lsdException w:name="Normal Table" w:semiHidden="1" w:unhideWhenUsed="1"/>
     <w:lsdException w:name="annotation subject" w:semiHidden="1" w:unhideWhenUsed="1"/>
     <w:lsdException w:name="No List" w:semiHidden="1" w:unhideWhenUsed="1"/>
     <w:lsdException w:name="Outline List 1" w:semiHidden="1" w:unhideWhenUsed="1"/>
@@ -9402,8 +10740,10 @@
     <w:lsdException w:name="Table Elegant" w:semiHidden="1" w:unhideWhenUsed="1"/>
     <w:lsdException w:name="Table Professional" w:semiHidden="1" w:unhideWhenUsed="1"/>
     <w:lsdException w:name="Table Subtle 1" w:semiHidden="1" w:unhideWhenUsed="1"/>
+    <w:lsdException w:name="Table Subtle 2" w:semiHidden="1" w:unhideWhenUsed="1"/>
     <w:lsdException w:name="Table Web 1" w:semiHidden="1" w:unhideWhenUsed="1"/>
     <w:lsdException w:name="Table Web 2" w:semiHidden="1" w:unhideWhenUsed="1"/>
+    <w:lsdException w:name="Table Web 3" w:semiHidden="1" w:unhideWhenUsed="1"/>
     <w:lsdException w:name="Balloon Text" w:semiHidden="1" w:unhideWhenUsed="1"/>
     <w:lsdException w:name="Table Grid" w:uiPriority="59"/>
     <w:lsdException w:name="Table Theme" w:semiHidden="1" w:unhideWhenUsed="1"/>
@@ -10469,7 +11809,7 @@
 </file>
 
 <file path=customXml/itemProps1.xml><?xml version="1.0" encoding="utf-8"?>
-<ds:datastoreItem xmlns:ds="http://schemas.openxmlformats.org/officeDocument/2006/customXml" ds:itemID="{2F313D17-ACD2-44FC-90B2-0DE4B9F1B0EA}">
+<ds:datastoreItem xmlns:ds="http://schemas.openxmlformats.org/officeDocument/2006/customXml" ds:itemID="{FB8E36BC-DF17-46F0-BD72-EAA1FC883E48}">
   <ds:schemaRefs>
     <ds:schemaRef ds:uri="http://schemas.openxmlformats.org/officeDocument/2006/bibliography"/>
   </ds:schemaRefs>

</xml_diff>

<commit_message>
fix: fixed one letter in title
</commit_message>
<xml_diff>
--- a/JAKÓBIAK-Marek-praca-inż.docx
+++ b/JAKÓBIAK-Marek-praca-inż.docx
@@ -5290,15 +5290,7 @@
         <w:rPr>
           <w:bCs/>
         </w:rPr>
-        <w:t xml:space="preserve">ilość dostępnych </w:t>
-      </w:r>
-      <w:bookmarkStart w:id="2" w:name="_GoBack"/>
-      <w:bookmarkEnd w:id="2"/>
-      <w:r>
-        <w:rPr>
-          <w:bCs/>
-        </w:rPr>
-        <w:t xml:space="preserve">kanałów nie była wystarczająca. </w:t>
+        <w:t xml:space="preserve">ilość dostępnych kanałów nie była wystarczająca. </w:t>
       </w:r>
       <w:r>
         <w:rPr>
@@ -5836,7 +5828,7 @@
           <w:numId w:val="0"/>
         </w:numPr>
       </w:pPr>
-      <w:bookmarkStart w:id="3" w:name="_Toc4245184"/>
+      <w:bookmarkStart w:id="2" w:name="_Toc4245184"/>
       <w:r>
         <w:lastRenderedPageBreak/>
         <w:t>1.</w:t>
@@ -5845,7 +5837,15 @@
         <w:t xml:space="preserve"> </w:t>
       </w:r>
       <w:r>
-        <w:t>Przysy</w:t>
+        <w:t>Prz</w:t>
+      </w:r>
+      <w:r>
+        <w:t>e</w:t>
+      </w:r>
+      <w:bookmarkStart w:id="3" w:name="_GoBack"/>
+      <w:bookmarkEnd w:id="3"/>
+      <w:r>
+        <w:t>sy</w:t>
       </w:r>
       <w:r>
         <w:t>łanie</w:t>
@@ -5856,7 +5856,7 @@
       <w:r>
         <w:t>informacji w eterze</w:t>
       </w:r>
-      <w:bookmarkEnd w:id="3"/>
+      <w:bookmarkEnd w:id="2"/>
     </w:p>
     <w:p>
       <w:pPr>
@@ -9260,7 +9260,7 @@
           <w:rPr>
             <w:noProof/>
           </w:rPr>
-          <w:t>16</w:t>
+          <w:t>20</w:t>
         </w:r>
         <w:r>
           <w:fldChar w:fldCharType="end"/>
@@ -9306,7 +9306,7 @@
           <w:rPr>
             <w:noProof/>
           </w:rPr>
-          <w:t>17</w:t>
+          <w:t>21</w:t>
         </w:r>
         <w:r>
           <w:fldChar w:fldCharType="end"/>
@@ -12085,7 +12085,7 @@
 </file>
 
 <file path=customXml/itemProps1.xml><?xml version="1.0" encoding="utf-8"?>
-<ds:datastoreItem xmlns:ds="http://schemas.openxmlformats.org/officeDocument/2006/customXml" ds:itemID="{52BA6B43-019B-476E-8957-280B1AECB19B}">
+<ds:datastoreItem xmlns:ds="http://schemas.openxmlformats.org/officeDocument/2006/customXml" ds:itemID="{BB79B802-B0A6-4253-BA28-59B1D49FD6B8}">
   <ds:schemaRefs>
     <ds:schemaRef ds:uri="http://schemas.openxmlformats.org/officeDocument/2006/bibliography"/>
   </ds:schemaRefs>

</xml_diff>

<commit_message>
chore: added Paulina's table of contests fix
</commit_message>
<xml_diff>
--- a/JAKÓBIAK-Marek-praca-inż.docx
+++ b/JAKÓBIAK-Marek-praca-inż.docx
@@ -1155,7 +1155,7 @@
           <w:r>
             <w:fldChar w:fldCharType="separate"/>
           </w:r>
-          <w:hyperlink w:anchor="_Toc4245182" w:history="1">
+          <w:hyperlink w:anchor="_Toc5464731" w:history="1">
             <w:r>
               <w:rPr>
                 <w:rStyle w:val="Hipercze"/>
@@ -1183,7 +1183,7 @@
                 <w:noProof/>
                 <w:webHidden/>
               </w:rPr>
-              <w:instrText xml:space="preserve"> PAGEREF _Toc4245182 \h </w:instrText>
+              <w:instrText xml:space="preserve"> PAGEREF _Toc5464731 \h </w:instrText>
             </w:r>
             <w:r>
               <w:rPr>
@@ -1227,7 +1227,7 @@
               <w:szCs w:val="22"/>
             </w:rPr>
           </w:pPr>
-          <w:hyperlink w:anchor="_Toc4245183" w:history="1">
+          <w:hyperlink w:anchor="_Toc5464732" w:history="1">
             <w:r>
               <w:rPr>
                 <w:rStyle w:val="Hipercze"/>
@@ -1255,7 +1255,7 @@
                 <w:noProof/>
                 <w:webHidden/>
               </w:rPr>
-              <w:instrText xml:space="preserve"> PAGEREF _Toc4245183 \h </w:instrText>
+              <w:instrText xml:space="preserve"> PAGEREF _Toc5464732 \h </w:instrText>
             </w:r>
             <w:r>
               <w:rPr>
@@ -1299,14 +1299,14 @@
               <w:szCs w:val="22"/>
             </w:rPr>
           </w:pPr>
-          <w:hyperlink w:anchor="_Toc4245184" w:history="1">
+          <w:hyperlink w:anchor="_Toc5464733" w:history="1">
             <w:r>
               <w:rPr>
                 <w:rStyle w:val="Hipercze"/>
                 <w:rFonts w:eastAsiaTheme="majorEastAsia"/>
                 <w:noProof/>
               </w:rPr>
-              <w:t>1.Przysałanie informacji w eterze</w:t>
+              <w:t>1. Przesyłanie informacji w eterze</w:t>
             </w:r>
             <w:r>
               <w:rPr>
@@ -1327,7 +1327,79 @@
                 <w:noProof/>
                 <w:webHidden/>
               </w:rPr>
-              <w:instrText xml:space="preserve"> PAGEREF _Toc4245184 \h </w:instrText>
+              <w:instrText xml:space="preserve"> PAGEREF _Toc5464733 \h </w:instrText>
+            </w:r>
+            <w:r>
+              <w:rPr>
+                <w:noProof/>
+                <w:webHidden/>
+              </w:rPr>
+            </w:r>
+            <w:r>
+              <w:rPr>
+                <w:noProof/>
+                <w:webHidden/>
+              </w:rPr>
+              <w:fldChar w:fldCharType="separate"/>
+            </w:r>
+            <w:r>
+              <w:rPr>
+                <w:noProof/>
+                <w:webHidden/>
+              </w:rPr>
+              <w:t>11</w:t>
+            </w:r>
+            <w:r>
+              <w:rPr>
+                <w:noProof/>
+                <w:webHidden/>
+              </w:rPr>
+              <w:fldChar w:fldCharType="end"/>
+            </w:r>
+          </w:hyperlink>
+        </w:p>
+        <w:p>
+          <w:pPr>
+            <w:pStyle w:val="Spistreci2"/>
+            <w:tabs>
+              <w:tab w:val="right" w:leader="dot" w:pos="8656"/>
+            </w:tabs>
+            <w:rPr>
+              <w:rFonts w:asciiTheme="minorHAnsi" w:eastAsiaTheme="minorEastAsia" w:hAnsiTheme="minorHAnsi" w:cstheme="minorBidi"/>
+              <w:noProof/>
+              <w:sz w:val="22"/>
+              <w:szCs w:val="22"/>
+            </w:rPr>
+          </w:pPr>
+          <w:hyperlink w:anchor="_Toc5464734" w:history="1">
+            <w:r>
+              <w:rPr>
+                <w:rStyle w:val="Hipercze"/>
+                <w:rFonts w:eastAsiaTheme="majorEastAsia"/>
+                <w:noProof/>
+              </w:rPr>
+              <w:t>1.1. Podstawowe informacje o GMDSS</w:t>
+            </w:r>
+            <w:r>
+              <w:rPr>
+                <w:noProof/>
+                <w:webHidden/>
+              </w:rPr>
+              <w:tab/>
+            </w:r>
+            <w:r>
+              <w:rPr>
+                <w:noProof/>
+                <w:webHidden/>
+              </w:rPr>
+              <w:fldChar w:fldCharType="begin"/>
+            </w:r>
+            <w:r>
+              <w:rPr>
+                <w:noProof/>
+                <w:webHidden/>
+              </w:rPr>
+              <w:instrText xml:space="preserve"> PAGEREF _Toc5464734 \h </w:instrText>
             </w:r>
             <w:r>
               <w:rPr>
@@ -1371,14 +1443,14 @@
               <w:szCs w:val="22"/>
             </w:rPr>
           </w:pPr>
-          <w:hyperlink w:anchor="_Toc4245185" w:history="1">
+          <w:hyperlink w:anchor="_Toc5464735" w:history="1">
             <w:r>
               <w:rPr>
                 <w:rStyle w:val="Hipercze"/>
                 <w:rFonts w:eastAsiaTheme="majorEastAsia"/>
                 <w:noProof/>
               </w:rPr>
-              <w:t>2.System DSC</w:t>
+              <w:t>2. System DSC</w:t>
             </w:r>
             <w:r>
               <w:rPr>
@@ -1399,7 +1471,7 @@
                 <w:noProof/>
                 <w:webHidden/>
               </w:rPr>
-              <w:instrText xml:space="preserve"> PAGEREF _Toc4245185 \h </w:instrText>
+              <w:instrText xml:space="preserve"> PAGEREF _Toc5464735 \h </w:instrText>
             </w:r>
             <w:r>
               <w:rPr>
@@ -1419,7 +1491,7 @@
                 <w:noProof/>
                 <w:webHidden/>
               </w:rPr>
-              <w:t>12</w:t>
+              <w:t>17</w:t>
             </w:r>
             <w:r>
               <w:rPr>
@@ -1443,14 +1515,14 @@
               <w:szCs w:val="22"/>
             </w:rPr>
           </w:pPr>
-          <w:hyperlink w:anchor="_Toc4245186" w:history="1">
+          <w:hyperlink w:anchor="_Toc5464736" w:history="1">
             <w:r>
               <w:rPr>
                 <w:rStyle w:val="Hipercze"/>
                 <w:rFonts w:eastAsiaTheme="majorEastAsia"/>
                 <w:noProof/>
               </w:rPr>
-              <w:t>4.Projekt aplikacji do odbioru informacji z radiostacji MF/HF</w:t>
+              <w:t>4. Projekt aplikacji do odbioru informacji z radiostacji MF/HF</w:t>
             </w:r>
             <w:r>
               <w:rPr>
@@ -1471,7 +1543,7 @@
                 <w:noProof/>
                 <w:webHidden/>
               </w:rPr>
-              <w:instrText xml:space="preserve"> PAGEREF _Toc4245186 \h </w:instrText>
+              <w:instrText xml:space="preserve"> PAGEREF _Toc5464736 \h </w:instrText>
             </w:r>
             <w:r>
               <w:rPr>
@@ -1491,7 +1563,7 @@
                 <w:noProof/>
                 <w:webHidden/>
               </w:rPr>
-              <w:t>13</w:t>
+              <w:t>18</w:t>
             </w:r>
             <w:r>
               <w:rPr>
@@ -1515,7 +1587,7 @@
               <w:szCs w:val="22"/>
             </w:rPr>
           </w:pPr>
-          <w:hyperlink w:anchor="_Toc4245187" w:history="1">
+          <w:hyperlink w:anchor="_Toc5464737" w:history="1">
             <w:r>
               <w:rPr>
                 <w:rStyle w:val="Hipercze"/>
@@ -1543,7 +1615,7 @@
                 <w:noProof/>
                 <w:webHidden/>
               </w:rPr>
-              <w:instrText xml:space="preserve"> PAGEREF _Toc4245187 \h </w:instrText>
+              <w:instrText xml:space="preserve"> PAGEREF _Toc5464737 \h </w:instrText>
             </w:r>
             <w:r>
               <w:rPr>
@@ -1563,7 +1635,7 @@
                 <w:noProof/>
                 <w:webHidden/>
               </w:rPr>
-              <w:t>13</w:t>
+              <w:t>18</w:t>
             </w:r>
             <w:r>
               <w:rPr>
@@ -1587,7 +1659,7 @@
               <w:szCs w:val="22"/>
             </w:rPr>
           </w:pPr>
-          <w:hyperlink w:anchor="_Toc4245188" w:history="1">
+          <w:hyperlink w:anchor="_Toc5464738" w:history="1">
             <w:r>
               <w:rPr>
                 <w:rStyle w:val="Hipercze"/>
@@ -1615,7 +1687,7 @@
                 <w:noProof/>
                 <w:webHidden/>
               </w:rPr>
-              <w:instrText xml:space="preserve"> PAGEREF _Toc4245188 \h </w:instrText>
+              <w:instrText xml:space="preserve"> PAGEREF _Toc5464738 \h </w:instrText>
             </w:r>
             <w:r>
               <w:rPr>
@@ -1635,7 +1707,97 @@
                 <w:noProof/>
                 <w:webHidden/>
               </w:rPr>
-              <w:t>13</w:t>
+              <w:t>18</w:t>
+            </w:r>
+            <w:r>
+              <w:rPr>
+                <w:noProof/>
+                <w:webHidden/>
+              </w:rPr>
+              <w:fldChar w:fldCharType="end"/>
+            </w:r>
+          </w:hyperlink>
+        </w:p>
+        <w:p>
+          <w:pPr>
+            <w:pStyle w:val="Spistreci3"/>
+            <w:tabs>
+              <w:tab w:val="left" w:pos="1889"/>
+              <w:tab w:val="right" w:leader="dot" w:pos="8656"/>
+            </w:tabs>
+            <w:rPr>
+              <w:rFonts w:asciiTheme="minorHAnsi" w:eastAsiaTheme="minorEastAsia" w:hAnsiTheme="minorHAnsi" w:cstheme="minorBidi"/>
+              <w:noProof/>
+              <w:sz w:val="22"/>
+              <w:szCs w:val="22"/>
+            </w:rPr>
+          </w:pPr>
+          <w:hyperlink w:anchor="_Toc5464739" w:history="1">
+            <w:r>
+              <w:rPr>
+                <w:rStyle w:val="Hipercze"/>
+                <w:rFonts w:eastAsiaTheme="majorEastAsia"/>
+                <w:noProof/>
+              </w:rPr>
+              <w:t>4.1.2</w:t>
+            </w:r>
+            <w:r>
+              <w:rPr>
+                <w:rFonts w:asciiTheme="minorHAnsi" w:eastAsiaTheme="minorEastAsia" w:hAnsiTheme="minorHAnsi" w:cstheme="minorBidi"/>
+                <w:noProof/>
+                <w:sz w:val="22"/>
+                <w:szCs w:val="22"/>
+              </w:rPr>
+              <w:tab/>
+            </w:r>
+            <w:r>
+              <w:rPr>
+                <w:rStyle w:val="Hipercze"/>
+                <w:rFonts w:eastAsiaTheme="majorEastAsia"/>
+                <w:noProof/>
+              </w:rPr>
+              <w:t>XAML</w:t>
+            </w:r>
+            <w:r>
+              <w:rPr>
+                <w:noProof/>
+                <w:webHidden/>
+              </w:rPr>
+              <w:tab/>
+            </w:r>
+            <w:r>
+              <w:rPr>
+                <w:noProof/>
+                <w:webHidden/>
+              </w:rPr>
+              <w:fldChar w:fldCharType="begin"/>
+            </w:r>
+            <w:r>
+              <w:rPr>
+                <w:noProof/>
+                <w:webHidden/>
+              </w:rPr>
+              <w:instrText xml:space="preserve"> PAGEREF _Toc5464739 \h </w:instrText>
+            </w:r>
+            <w:r>
+              <w:rPr>
+                <w:noProof/>
+                <w:webHidden/>
+              </w:rPr>
+            </w:r>
+            <w:r>
+              <w:rPr>
+                <w:noProof/>
+                <w:webHidden/>
+              </w:rPr>
+              <w:fldChar w:fldCharType="separate"/>
+            </w:r>
+            <w:r>
+              <w:rPr>
+                <w:noProof/>
+                <w:webHidden/>
+              </w:rPr>
+              <w:t>19</w:t>
             </w:r>
             <w:r>
               <w:rPr>
@@ -1649,6 +1811,96 @@
         <w:p>
           <w:pPr>
             <w:pStyle w:val="Spistreci2"/>
+            <w:tabs>
+              <w:tab w:val="left" w:pos="1760"/>
+              <w:tab w:val="right" w:leader="dot" w:pos="8656"/>
+            </w:tabs>
+            <w:rPr>
+              <w:rFonts w:asciiTheme="minorHAnsi" w:eastAsiaTheme="minorEastAsia" w:hAnsiTheme="minorHAnsi" w:cstheme="minorBidi"/>
+              <w:noProof/>
+              <w:sz w:val="22"/>
+              <w:szCs w:val="22"/>
+            </w:rPr>
+          </w:pPr>
+          <w:hyperlink w:anchor="_Toc5464740" w:history="1">
+            <w:r>
+              <w:rPr>
+                <w:rStyle w:val="Hipercze"/>
+                <w:rFonts w:eastAsiaTheme="majorEastAsia"/>
+                <w:noProof/>
+              </w:rPr>
+              <w:t>4.1.3</w:t>
+            </w:r>
+            <w:r>
+              <w:rPr>
+                <w:rFonts w:asciiTheme="minorHAnsi" w:eastAsiaTheme="minorEastAsia" w:hAnsiTheme="minorHAnsi" w:cstheme="minorBidi"/>
+                <w:noProof/>
+                <w:sz w:val="22"/>
+                <w:szCs w:val="22"/>
+              </w:rPr>
+              <w:tab/>
+            </w:r>
+            <w:r>
+              <w:rPr>
+                <w:rStyle w:val="Hipercze"/>
+                <w:rFonts w:eastAsiaTheme="majorEastAsia"/>
+                <w:noProof/>
+              </w:rPr>
+              <w:t>C#</w:t>
+            </w:r>
+            <w:r>
+              <w:rPr>
+                <w:noProof/>
+                <w:webHidden/>
+              </w:rPr>
+              <w:tab/>
+            </w:r>
+            <w:r>
+              <w:rPr>
+                <w:noProof/>
+                <w:webHidden/>
+              </w:rPr>
+              <w:fldChar w:fldCharType="begin"/>
+            </w:r>
+            <w:r>
+              <w:rPr>
+                <w:noProof/>
+                <w:webHidden/>
+              </w:rPr>
+              <w:instrText xml:space="preserve"> PAGEREF _Toc5464740 \h </w:instrText>
+            </w:r>
+            <w:r>
+              <w:rPr>
+                <w:noProof/>
+                <w:webHidden/>
+              </w:rPr>
+            </w:r>
+            <w:r>
+              <w:rPr>
+                <w:noProof/>
+                <w:webHidden/>
+              </w:rPr>
+              <w:fldChar w:fldCharType="separate"/>
+            </w:r>
+            <w:r>
+              <w:rPr>
+                <w:noProof/>
+                <w:webHidden/>
+              </w:rPr>
+              <w:t>19</w:t>
+            </w:r>
+            <w:r>
+              <w:rPr>
+                <w:noProof/>
+                <w:webHidden/>
+              </w:rPr>
+              <w:fldChar w:fldCharType="end"/>
+            </w:r>
+          </w:hyperlink>
+        </w:p>
+        <w:p>
+          <w:pPr>
+            <w:pStyle w:val="Spistreci3"/>
             <w:tabs>
               <w:tab w:val="right" w:leader="dot" w:pos="8656"/>
             </w:tabs>
@@ -1659,14 +1911,14 @@
               <w:szCs w:val="22"/>
             </w:rPr>
           </w:pPr>
-          <w:hyperlink w:anchor="_Toc4245189" w:history="1">
+          <w:hyperlink w:anchor="_Toc5464741" w:history="1">
             <w:r>
               <w:rPr>
                 <w:rStyle w:val="Hipercze"/>
                 <w:rFonts w:eastAsiaTheme="majorEastAsia"/>
                 <w:noProof/>
               </w:rPr>
-              <w:t>4.1.2 C#</w:t>
+              <w:t>4.1.4 Biblioteka NAudio</w:t>
             </w:r>
             <w:r>
               <w:rPr>
@@ -1687,7 +1939,7 @@
                 <w:noProof/>
                 <w:webHidden/>
               </w:rPr>
-              <w:instrText xml:space="preserve"> PAGEREF _Toc4245189 \h </w:instrText>
+              <w:instrText xml:space="preserve"> PAGEREF _Toc5464741 \h </w:instrText>
             </w:r>
             <w:r>
               <w:rPr>
@@ -1707,7 +1959,7 @@
                 <w:noProof/>
                 <w:webHidden/>
               </w:rPr>
-              <w:t>14</w:t>
+              <w:t>20</w:t>
             </w:r>
             <w:r>
               <w:rPr>
@@ -1722,6 +1974,7 @@
           <w:pPr>
             <w:pStyle w:val="Spistreci2"/>
             <w:tabs>
+              <w:tab w:val="left" w:pos="1540"/>
               <w:tab w:val="right" w:leader="dot" w:pos="8656"/>
             </w:tabs>
             <w:rPr>
@@ -1731,14 +1984,31 @@
               <w:szCs w:val="22"/>
             </w:rPr>
           </w:pPr>
-          <w:hyperlink w:anchor="_Toc4245190" w:history="1">
+          <w:hyperlink w:anchor="_Toc5464742" w:history="1">
             <w:r>
               <w:rPr>
                 <w:rStyle w:val="Hipercze"/>
                 <w:rFonts w:eastAsiaTheme="majorEastAsia"/>
                 <w:noProof/>
               </w:rPr>
-              <w:t>4.1.3 WPF 4.5</w:t>
+              <w:t>4.2</w:t>
+            </w:r>
+            <w:r>
+              <w:rPr>
+                <w:rFonts w:asciiTheme="minorHAnsi" w:eastAsiaTheme="minorEastAsia" w:hAnsiTheme="minorHAnsi" w:cstheme="minorBidi"/>
+                <w:noProof/>
+                <w:sz w:val="22"/>
+                <w:szCs w:val="22"/>
+              </w:rPr>
+              <w:tab/>
+            </w:r>
+            <w:r>
+              <w:rPr>
+                <w:rStyle w:val="Hipercze"/>
+                <w:rFonts w:eastAsiaTheme="majorEastAsia"/>
+                <w:noProof/>
+              </w:rPr>
+              <w:t>Zarys ogólny opracowanej aplikacji</w:t>
             </w:r>
             <w:r>
               <w:rPr>
@@ -1759,7 +2029,7 @@
                 <w:noProof/>
                 <w:webHidden/>
               </w:rPr>
-              <w:instrText xml:space="preserve"> PAGEREF _Toc4245190 \h </w:instrText>
+              <w:instrText xml:space="preserve"> PAGEREF _Toc5464742 \h </w:instrText>
             </w:r>
             <w:r>
               <w:rPr>
@@ -1779,7 +2049,7 @@
                 <w:noProof/>
                 <w:webHidden/>
               </w:rPr>
-              <w:t>14</w:t>
+              <w:t>20</w:t>
             </w:r>
             <w:r>
               <w:rPr>
@@ -1803,7 +2073,7 @@
               <w:szCs w:val="22"/>
             </w:rPr>
           </w:pPr>
-          <w:hyperlink w:anchor="_Toc4245191" w:history="1">
+          <w:hyperlink w:anchor="_Toc5464743" w:history="1">
             <w:r>
               <w:rPr>
                 <w:rStyle w:val="Hipercze"/>
@@ -1831,7 +2101,7 @@
                 <w:noProof/>
                 <w:webHidden/>
               </w:rPr>
-              <w:instrText xml:space="preserve"> PAGEREF _Toc4245191 \h </w:instrText>
+              <w:instrText xml:space="preserve"> PAGEREF _Toc5464743 \h </w:instrText>
             </w:r>
             <w:r>
               <w:rPr>
@@ -1851,7 +2121,7 @@
                 <w:noProof/>
                 <w:webHidden/>
               </w:rPr>
-              <w:t>15</w:t>
+              <w:t>23</w:t>
             </w:r>
             <w:r>
               <w:rPr>
@@ -1903,7 +2173,7 @@
         <w:lastRenderedPageBreak/>
         <w:t xml:space="preserve"> </w:t>
       </w:r>
-      <w:bookmarkStart w:id="0" w:name="_Toc4245182"/>
+      <w:bookmarkStart w:id="0" w:name="_Toc5464731"/>
       <w:r>
         <w:t>Wykaz użytych skrótów i symboli</w:t>
       </w:r>
@@ -3468,7 +3738,7 @@
           <w:numId w:val="0"/>
         </w:numPr>
       </w:pPr>
-      <w:bookmarkStart w:id="1" w:name="_Toc4245183"/>
+      <w:bookmarkStart w:id="1" w:name="_Toc5464732"/>
       <w:r>
         <w:lastRenderedPageBreak/>
         <w:t>Ws</w:t>
@@ -5828,7 +6098,7 @@
           <w:numId w:val="0"/>
         </w:numPr>
       </w:pPr>
-      <w:bookmarkStart w:id="2" w:name="_Toc4245184"/>
+      <w:bookmarkStart w:id="2" w:name="_Toc5464733"/>
       <w:r>
         <w:lastRenderedPageBreak/>
         <w:t>1.</w:t>
@@ -5842,29 +6112,29 @@
       <w:r>
         <w:t>e</w:t>
       </w:r>
-      <w:bookmarkStart w:id="3" w:name="_GoBack"/>
+      <w:r>
+        <w:t>sy</w:t>
+      </w:r>
+      <w:r>
+        <w:t>łanie</w:t>
+      </w:r>
+      <w:r>
+        <w:t xml:space="preserve"> </w:t>
+      </w:r>
+      <w:r>
+        <w:t>informacji w eterze</w:t>
+      </w:r>
+      <w:bookmarkEnd w:id="2"/>
+    </w:p>
+    <w:p>
+      <w:pPr>
+        <w:pStyle w:val="Nagwek2"/>
+      </w:pPr>
+      <w:bookmarkStart w:id="3" w:name="_Toc5464734"/>
+      <w:r>
+        <w:t>Podstawowe informacje o GMDSS</w:t>
+      </w:r>
       <w:bookmarkEnd w:id="3"/>
-      <w:r>
-        <w:t>sy</w:t>
-      </w:r>
-      <w:r>
-        <w:t>łanie</w:t>
-      </w:r>
-      <w:r>
-        <w:t xml:space="preserve"> </w:t>
-      </w:r>
-      <w:r>
-        <w:t>informacji w eterze</w:t>
-      </w:r>
-      <w:bookmarkEnd w:id="2"/>
-    </w:p>
-    <w:p>
-      <w:pPr>
-        <w:pStyle w:val="Nagwek2"/>
-      </w:pPr>
-      <w:r>
-        <w:t>Podstawowe informacje o GMDSS</w:t>
-      </w:r>
     </w:p>
     <w:p>
       <w:pPr>
@@ -7913,7 +8183,7 @@
           <w:numId w:val="0"/>
         </w:numPr>
       </w:pPr>
-      <w:bookmarkStart w:id="4" w:name="_Toc4245185"/>
+      <w:bookmarkStart w:id="4" w:name="_Toc5464735"/>
       <w:r>
         <w:lastRenderedPageBreak/>
         <w:t>2.</w:t>
@@ -7952,7 +8222,7 @@
           <w:numId w:val="0"/>
         </w:numPr>
       </w:pPr>
-      <w:bookmarkStart w:id="5" w:name="_Toc4245186"/>
+      <w:bookmarkStart w:id="5" w:name="_Toc5464736"/>
       <w:r>
         <w:lastRenderedPageBreak/>
         <w:t>4.</w:t>
@@ -7973,7 +8243,7 @@
           <w:numId w:val="0"/>
         </w:numPr>
       </w:pPr>
-      <w:bookmarkStart w:id="6" w:name="_Toc4245187"/>
+      <w:bookmarkStart w:id="6" w:name="_Toc5464737"/>
       <w:r>
         <w:t>4.1 Zastosowane technologie</w:t>
       </w:r>
@@ -8047,7 +8317,7 @@
           <w:numId w:val="0"/>
         </w:numPr>
       </w:pPr>
-      <w:bookmarkStart w:id="7" w:name="_Toc4245188"/>
+      <w:bookmarkStart w:id="7" w:name="_Toc5464738"/>
       <w:r>
         <w:t xml:space="preserve">4.1.1. </w:t>
       </w:r>
@@ -8116,10 +8386,12 @@
           <w:numId w:val="6"/>
         </w:numPr>
       </w:pPr>
+      <w:bookmarkStart w:id="8" w:name="_Toc5464739"/>
       <w:r>
         <w:lastRenderedPageBreak/>
         <w:t>XAML</w:t>
       </w:r>
+      <w:bookmarkEnd w:id="8"/>
     </w:p>
     <w:p>
       <w:pPr>
@@ -8548,17 +8820,19 @@
     </w:p>
     <w:p>
       <w:pPr>
-        <w:pStyle w:val="Nagwek2"/>
+        <w:pStyle w:val="Nagwek3"/>
         <w:numPr>
           <w:ilvl w:val="2"/>
           <w:numId w:val="6"/>
         </w:numPr>
       </w:pPr>
-      <w:bookmarkStart w:id="8" w:name="_Toc4245189"/>
+      <w:bookmarkStart w:id="9" w:name="_Toc5464740"/>
       <w:r>
         <w:t>C#</w:t>
       </w:r>
-      <w:bookmarkEnd w:id="8"/>
+      <w:bookmarkStart w:id="10" w:name="_GoBack"/>
+      <w:bookmarkEnd w:id="9"/>
+      <w:bookmarkEnd w:id="10"/>
     </w:p>
     <w:p>
       <w:pPr>
@@ -8631,9 +8905,11 @@
         </w:numPr>
         <w:ind w:left="1117" w:hanging="720"/>
       </w:pPr>
+      <w:bookmarkStart w:id="11" w:name="_Toc5464741"/>
       <w:r>
         <w:t>4.1.4 Biblioteka NAudio</w:t>
       </w:r>
+      <w:bookmarkEnd w:id="11"/>
     </w:p>
     <w:p>
       <w:pPr>
@@ -8652,9 +8928,11 @@
         </w:numPr>
         <w:jc w:val="left"/>
       </w:pPr>
+      <w:bookmarkStart w:id="12" w:name="_Toc5464742"/>
       <w:r>
         <w:t>Zarys ogólny opracowanej aplikacji</w:t>
       </w:r>
+      <w:bookmarkEnd w:id="12"/>
     </w:p>
     <w:p>
       <w:pPr>
@@ -8986,12 +9264,12 @@
           <w:numId w:val="0"/>
         </w:numPr>
       </w:pPr>
-      <w:bookmarkStart w:id="9" w:name="_Toc4245191"/>
+      <w:bookmarkStart w:id="13" w:name="_Toc5464743"/>
       <w:r>
         <w:lastRenderedPageBreak/>
         <w:t>Bibliografia</w:t>
       </w:r>
-      <w:bookmarkEnd w:id="9"/>
+      <w:bookmarkEnd w:id="13"/>
     </w:p>
     <w:p>
       <w:pPr>
@@ -12085,7 +12363,7 @@
 </file>
 
 <file path=customXml/itemProps1.xml><?xml version="1.0" encoding="utf-8"?>
-<ds:datastoreItem xmlns:ds="http://schemas.openxmlformats.org/officeDocument/2006/customXml" ds:itemID="{BB79B802-B0A6-4253-BA28-59B1D49FD6B8}">
+<ds:datastoreItem xmlns:ds="http://schemas.openxmlformats.org/officeDocument/2006/customXml" ds:itemID="{E9EB2647-2F7C-437C-8EDE-66C7C010AFD1}">
   <ds:schemaRefs>
     <ds:schemaRef ds:uri="http://schemas.openxmlformats.org/officeDocument/2006/bibliography"/>
   </ds:schemaRefs>

</xml_diff>